<commit_message>
Aggiornato capitolo zeek e aggiunti pseudo-E/R
</commit_message>
<xml_diff>
--- a/documentazione/tesi.docx
+++ b/documentazione/tesi.docx
@@ -323,17 +323,8 @@
           <w:sz w:val="28"/>
           <w:szCs w:val="28"/>
         </w:rPr>
-        <w:t xml:space="preserve">Risultati dell’estrazione </w:t>
-      </w:r>
-      <w:proofErr w:type="gramStart"/>
-      <w:r>
-        <w:rPr>
-          <w:sz w:val="28"/>
-          <w:szCs w:val="28"/>
-        </w:rPr>
-        <w:t>dei trace</w:t>
-      </w:r>
-      <w:proofErr w:type="gramEnd"/>
+        <w:t>Risultati dell’estrazione dei trace</w:t>
+      </w:r>
     </w:p>
     <w:p>
       <w:pPr>
@@ -354,17 +345,8 @@
           <w:sz w:val="28"/>
           <w:szCs w:val="28"/>
         </w:rPr>
-        <w:t xml:space="preserve">Etichettatura </w:t>
-      </w:r>
-      <w:proofErr w:type="gramStart"/>
-      <w:r>
-        <w:rPr>
-          <w:sz w:val="28"/>
-          <w:szCs w:val="28"/>
-        </w:rPr>
-        <w:t>dei trace</w:t>
-      </w:r>
-      <w:proofErr w:type="gramEnd"/>
+        <w:t>Etichettatura dei trace</w:t>
+      </w:r>
     </w:p>
     <w:p>
       <w:pPr>
@@ -491,23 +473,7 @@
           <w:sz w:val="28"/>
           <w:szCs w:val="28"/>
         </w:rPr>
-        <w:t xml:space="preserve">Creazione </w:t>
-      </w:r>
-      <w:proofErr w:type="gramStart"/>
-      <w:r>
-        <w:rPr>
-          <w:sz w:val="28"/>
-          <w:szCs w:val="28"/>
-        </w:rPr>
-        <w:t>dei trace</w:t>
-      </w:r>
-      <w:proofErr w:type="gramEnd"/>
-      <w:r>
-        <w:rPr>
-          <w:sz w:val="28"/>
-          <w:szCs w:val="28"/>
-        </w:rPr>
-        <w:t xml:space="preserve"> dai pacchetti</w:t>
+        <w:t>Creazione dei trace dai pacchetti</w:t>
       </w:r>
     </w:p>
     <w:p>
@@ -1537,7 +1503,6 @@
         </w:rPr>
         <w:t xml:space="preserve"> </w:t>
       </w:r>
-      <w:proofErr w:type="gramStart"/>
       <w:r>
         <w:rPr>
           <w:sz w:val="24"/>
@@ -1550,15 +1515,7 @@
           <w:sz w:val="24"/>
           <w:szCs w:val="24"/>
         </w:rPr>
-        <w:t xml:space="preserve"> trace</w:t>
-      </w:r>
-      <w:proofErr w:type="gramEnd"/>
-      <w:r>
-        <w:rPr>
-          <w:sz w:val="24"/>
-          <w:szCs w:val="24"/>
-        </w:rPr>
-        <w:t xml:space="preserve"> e le attività per ogni </w:t>
+        <w:t xml:space="preserve"> trace e le attività per ogni </w:t>
       </w:r>
       <w:r>
         <w:t xml:space="preserve">trace sono </w:t>
@@ -1578,7 +1535,6 @@
           <w:szCs w:val="28"/>
         </w:rPr>
       </w:pPr>
-      <w:proofErr w:type="gramStart"/>
       <w:r>
         <w:rPr>
           <w:sz w:val="24"/>
@@ -1595,7 +1551,6 @@
         </w:rPr>
         <w:t>trace</w:t>
       </w:r>
-      <w:proofErr w:type="gramEnd"/>
       <w:r>
         <w:rPr>
           <w:i/>
@@ -2153,17 +2108,7 @@
           <w:sz w:val="24"/>
           <w:szCs w:val="24"/>
         </w:rPr>
-        <w:t xml:space="preserve">Internet </w:t>
-      </w:r>
-      <w:proofErr w:type="gramStart"/>
-      <w:r>
-        <w:rPr>
-          <w:i/>
-          <w:iCs/>
-          <w:sz w:val="24"/>
-          <w:szCs w:val="24"/>
-        </w:rPr>
-        <w:t>Protocol</w:t>
+        <w:t>Internet Protocol</w:t>
       </w:r>
       <w:r>
         <w:rPr>
@@ -2173,18 +2118,7 @@
           <w:szCs w:val="24"/>
           <w:vertAlign w:val="superscript"/>
         </w:rPr>
-        <w:t>[</w:t>
-      </w:r>
-      <w:proofErr w:type="gramEnd"/>
-      <w:r>
-        <w:rPr>
-          <w:i/>
-          <w:iCs/>
-          <w:sz w:val="24"/>
-          <w:szCs w:val="24"/>
-          <w:vertAlign w:val="superscript"/>
-        </w:rPr>
-        <w:t>4]</w:t>
+        <w:t>[4]</w:t>
       </w:r>
       <w:r>
         <w:rPr>
@@ -4137,11 +4071,7 @@
         <w:t>payload</w:t>
       </w:r>
       <w:r>
-        <w:t xml:space="preserve"> di dati tra </w:t>
-      </w:r>
-      <w:proofErr w:type="gramStart"/>
-      <w:r>
-        <w:t>trasmettere</w:t>
+        <w:t xml:space="preserve"> di dati tra trasmettere</w:t>
       </w:r>
       <w:r>
         <w:rPr>
@@ -4149,7 +4079,6 @@
         </w:rPr>
         <w:t>[</w:t>
       </w:r>
-      <w:proofErr w:type="gramEnd"/>
       <w:r>
         <w:rPr>
           <w:vertAlign w:val="superscript"/>
@@ -4535,21 +4464,12 @@
       <w:r>
         <w:t xml:space="preserve"> (</w:t>
       </w:r>
-      <w:proofErr w:type="spellStart"/>
-      <w:r>
-        <w:rPr>
-          <w:i/>
-          <w:iCs/>
-        </w:rPr>
-        <w:t>HyperText</w:t>
-      </w:r>
-      <w:proofErr w:type="spellEnd"/>
-      <w:r>
-        <w:rPr>
-          <w:i/>
-          <w:iCs/>
-        </w:rPr>
-        <w:t xml:space="preserve"> Transfer Protocol</w:t>
+      <w:r>
+        <w:rPr>
+          <w:i/>
+          <w:iCs/>
+        </w:rPr>
+        <w:t>HyperText Transfer Protocol</w:t>
       </w:r>
       <w:r>
         <w:rPr>
@@ -4704,31 +4624,49 @@
       </w:r>
       <w:r>
         <w:lastRenderedPageBreak/>
-        <w:t xml:space="preserve">visualizzandone il contenuto utilizzando un’euristica basata sui protocolli, se utilizzano delle porte conosciute (Well-known </w:t>
-      </w:r>
-      <w:proofErr w:type="gramStart"/>
-      <w:r>
-        <w:t>ports</w:t>
+        <w:t>visualizzandone il contenuto utilizzando un’euristica basata sui protocolli, se utilizzano delle porte conosciute (Well-known ports</w:t>
       </w:r>
       <w:r>
         <w:rPr>
           <w:vertAlign w:val="superscript"/>
         </w:rPr>
-        <w:t>[</w:t>
-      </w:r>
-      <w:proofErr w:type="gramEnd"/>
-      <w:r>
-        <w:rPr>
+        <w:t>[11]</w:t>
+      </w:r>
+      <w:r>
+        <w:rPr>
+          <w:sz w:val="24"/>
+          <w:szCs w:val="24"/>
+        </w:rPr>
+        <w:t>)</w:t>
+      </w:r>
+      <w:r>
+        <w:rPr>
+          <w:sz w:val="24"/>
+          <w:szCs w:val="24"/>
+        </w:rPr>
+        <w:t>, altrimenti mostrano il contenuto del pacchetto in esadecimale. Dopo aver concluso la cattura dei pacchetti, è possibile esportarli in dei file binari con estensione “.pcap”</w:t>
+      </w:r>
+      <w:r>
+        <w:rPr>
+          <w:sz w:val="24"/>
+          <w:szCs w:val="24"/>
           <w:vertAlign w:val="superscript"/>
         </w:rPr>
-        <w:t>11]</w:t>
-      </w:r>
-      <w:r>
-        <w:rPr>
-          <w:sz w:val="24"/>
-          <w:szCs w:val="24"/>
-        </w:rPr>
-        <w:t>)</w:t>
+        <w:t>[12]</w:t>
+      </w:r>
+      <w:r>
+        <w:rPr>
+          <w:sz w:val="24"/>
+          <w:szCs w:val="24"/>
+        </w:rPr>
+        <w:t xml:space="preserve"> che è uno standard </w:t>
+      </w:r>
+      <w:r>
+        <w:rPr>
+          <w:sz w:val="24"/>
+          <w:szCs w:val="24"/>
+        </w:rPr>
+        <w:t>per definire i file contenenti i pacchetti di rete, in questo modo i pacchetti possono essere analizzati successivamente utilizzando altri software, o creando software ad-hoc per studiare i pacchetti.</w:t>
       </w:r>
     </w:p>
     <w:p>
@@ -4768,6 +4706,7 @@
     <w:p>
       <w:pPr>
         <w:spacing w:after="0" w:line="360" w:lineRule="auto"/>
+        <w:ind w:firstLine="708"/>
         <w:jc w:val="both"/>
         <w:rPr>
           <w:sz w:val="24"/>
@@ -4779,44 +4718,505 @@
           <w:sz w:val="24"/>
           <w:szCs w:val="24"/>
         </w:rPr>
-        <w:t>Lo strumento ut</w:t>
-      </w:r>
-      <w:r>
-        <w:rPr>
-          <w:sz w:val="24"/>
-          <w:szCs w:val="24"/>
-        </w:rPr>
-        <w:t xml:space="preserve">ilizzato per </w:t>
-      </w:r>
-    </w:p>
-    <w:p>
-      <w:pPr>
-        <w:spacing w:after="0" w:line="360" w:lineRule="auto"/>
+        <w:t xml:space="preserve">I pacchetti catturati da </w:t>
+      </w:r>
+      <w:r>
+        <w:rPr>
+          <w:i/>
+          <w:iCs/>
+          <w:sz w:val="24"/>
+          <w:szCs w:val="24"/>
+        </w:rPr>
+        <w:t>Wireshark</w:t>
+      </w:r>
+      <w:r>
+        <w:rPr>
+          <w:sz w:val="24"/>
+          <w:szCs w:val="24"/>
+        </w:rPr>
+        <w:t xml:space="preserve"> sono stati analizzati tramite un programma open-source per l’analisi di sicurezza chiamato Zeek. Questo software, con cui si può interagire tramite la linea di comando permette di </w:t>
+      </w:r>
+      <w:r>
+        <w:rPr>
+          <w:sz w:val="24"/>
+          <w:szCs w:val="24"/>
+        </w:rPr>
+        <w:t xml:space="preserve">analizzare un file “pcap” e generare dei file </w:t>
+      </w:r>
+      <w:r>
+        <w:rPr>
+          <w:i/>
+          <w:iCs/>
+          <w:sz w:val="24"/>
+          <w:szCs w:val="24"/>
+        </w:rPr>
+        <w:t>log</w:t>
+      </w:r>
+      <w:r>
+        <w:rPr>
+          <w:sz w:val="24"/>
+          <w:szCs w:val="24"/>
+        </w:rPr>
+        <w:t xml:space="preserve"> contenenti le connessioni contenute nel file pcap. Le connessioni vengono ricostruite in base allo standard derivabile dal protocollo TCP/IP, per esempio tutti i pacchetti che condividono la stessa quadrupla indirizzo IP e porta di mittente e destinatario e sfruttando i flag dei vari pacchetti scambiati. Ogni </w:t>
+      </w:r>
+      <w:r>
+        <w:rPr>
+          <w:i/>
+          <w:iCs/>
+          <w:sz w:val="24"/>
+          <w:szCs w:val="24"/>
+        </w:rPr>
+        <w:t>log</w:t>
+      </w:r>
+      <w:r>
+        <w:rPr>
+          <w:sz w:val="24"/>
+          <w:szCs w:val="24"/>
+        </w:rPr>
+        <w:t xml:space="preserve"> generato </w:t>
+      </w:r>
+      <w:r>
+        <w:rPr>
+          <w:sz w:val="24"/>
+          <w:szCs w:val="24"/>
+        </w:rPr>
+        <w:t>equivale ad un file “</w:t>
+      </w:r>
+      <w:r>
+        <w:rPr>
+          <w:i/>
+          <w:iCs/>
+          <w:sz w:val="24"/>
+          <w:szCs w:val="24"/>
+        </w:rPr>
+        <w:t>csv</w:t>
+      </w:r>
+      <w:r>
+        <w:rPr>
+          <w:sz w:val="24"/>
+          <w:szCs w:val="24"/>
+        </w:rPr>
+        <w:t xml:space="preserve">”, quindi a delle tabelle, </w:t>
+      </w:r>
+      <w:r>
+        <w:rPr>
+          <w:sz w:val="24"/>
+          <w:szCs w:val="24"/>
+        </w:rPr>
+        <w:t>le cui colonne</w:t>
+      </w:r>
+      <w:r>
+        <w:rPr>
+          <w:sz w:val="24"/>
+          <w:szCs w:val="24"/>
+        </w:rPr>
+        <w:t xml:space="preserve"> </w:t>
+      </w:r>
+      <w:r>
+        <w:rPr>
+          <w:sz w:val="24"/>
+          <w:szCs w:val="24"/>
+        </w:rPr>
+        <w:t>sono</w:t>
+      </w:r>
+      <w:r>
+        <w:rPr>
+          <w:sz w:val="24"/>
+          <w:szCs w:val="24"/>
+        </w:rPr>
+        <w:t xml:space="preserve"> solitamente separat</w:t>
+      </w:r>
+      <w:r>
+        <w:rPr>
+          <w:sz w:val="24"/>
+          <w:szCs w:val="24"/>
+        </w:rPr>
+        <w:t>e</w:t>
+      </w:r>
+      <w:r>
+        <w:rPr>
+          <w:sz w:val="24"/>
+          <w:szCs w:val="24"/>
+        </w:rPr>
+        <w:t xml:space="preserve"> tramite </w:t>
+      </w:r>
+      <w:r>
+        <w:rPr>
+          <w:sz w:val="24"/>
+          <w:szCs w:val="24"/>
+        </w:rPr>
+        <w:t xml:space="preserve">delle </w:t>
+      </w:r>
+      <w:r>
+        <w:rPr>
+          <w:sz w:val="24"/>
+          <w:szCs w:val="24"/>
+        </w:rPr>
+        <w:t>virgol</w:t>
+      </w:r>
+      <w:r>
+        <w:rPr>
+          <w:sz w:val="24"/>
+          <w:szCs w:val="24"/>
+        </w:rPr>
+        <w:t>e</w:t>
+      </w:r>
+      <w:r>
+        <w:rPr>
+          <w:sz w:val="24"/>
+          <w:szCs w:val="24"/>
+          <w:vertAlign w:val="superscript"/>
+        </w:rPr>
+        <w:t>[13]</w:t>
+      </w:r>
+      <w:r>
+        <w:rPr>
+          <w:sz w:val="24"/>
+          <w:szCs w:val="24"/>
+        </w:rPr>
+        <w:t>, in questo caso però il separatore è il carattere di tabulazione.</w:t>
+      </w:r>
+      <w:r>
+        <w:rPr>
+          <w:sz w:val="24"/>
+          <w:szCs w:val="24"/>
+        </w:rPr>
+        <w:t xml:space="preserve"> </w:t>
+      </w:r>
+      <w:r>
+        <w:rPr>
+          <w:sz w:val="24"/>
+          <w:szCs w:val="24"/>
+        </w:rPr>
+        <w:t xml:space="preserve">Le righe dei </w:t>
+      </w:r>
+      <w:r>
+        <w:rPr>
+          <w:i/>
+          <w:iCs/>
+          <w:sz w:val="24"/>
+          <w:szCs w:val="24"/>
+        </w:rPr>
+        <w:t>log</w:t>
+      </w:r>
+      <w:r>
+        <w:rPr>
+          <w:sz w:val="24"/>
+          <w:szCs w:val="24"/>
+        </w:rPr>
+        <w:t xml:space="preserve"> sono le connessioni riconosciute nel file pcap, e le colonne le informazioni relative alle connessioni. </w:t>
+      </w:r>
+      <w:r>
+        <w:rPr>
+          <w:sz w:val="24"/>
+          <w:szCs w:val="24"/>
+        </w:rPr>
+        <w:t>Uno</w:t>
+      </w:r>
+      <w:r>
+        <w:rPr>
+          <w:sz w:val="24"/>
+          <w:szCs w:val="24"/>
+        </w:rPr>
+        <w:t xml:space="preserve"> dei </w:t>
+      </w:r>
+      <w:r>
+        <w:rPr>
+          <w:i/>
+          <w:iCs/>
+          <w:sz w:val="24"/>
+          <w:szCs w:val="24"/>
+        </w:rPr>
+        <w:t>log</w:t>
+      </w:r>
+      <w:r>
+        <w:rPr>
+          <w:sz w:val="24"/>
+          <w:szCs w:val="24"/>
+        </w:rPr>
+        <w:t xml:space="preserve"> derivanti dai file </w:t>
+      </w:r>
+      <w:r>
+        <w:rPr>
+          <w:i/>
+          <w:iCs/>
+          <w:sz w:val="24"/>
+          <w:szCs w:val="24"/>
+        </w:rPr>
+        <w:t>pcap</w:t>
+      </w:r>
+      <w:r>
+        <w:rPr>
+          <w:sz w:val="24"/>
+          <w:szCs w:val="24"/>
+        </w:rPr>
+        <w:t xml:space="preserve"> è “</w:t>
+      </w:r>
+      <w:r>
+        <w:rPr>
+          <w:i/>
+          <w:iCs/>
+          <w:sz w:val="24"/>
+          <w:szCs w:val="24"/>
+        </w:rPr>
+        <w:t>conn.log</w:t>
+      </w:r>
+      <w:r>
+        <w:rPr>
+          <w:sz w:val="24"/>
+          <w:szCs w:val="24"/>
+        </w:rPr>
+        <w:t>”</w:t>
+      </w:r>
+      <w:r>
+        <w:rPr>
+          <w:sz w:val="24"/>
+          <w:szCs w:val="24"/>
+          <w:vertAlign w:val="superscript"/>
+        </w:rPr>
+        <w:t>[14]</w:t>
+      </w:r>
+      <w:r>
+        <w:rPr>
+          <w:sz w:val="24"/>
+          <w:szCs w:val="24"/>
+        </w:rPr>
+        <w:t xml:space="preserve"> che contiene le informazioni relative a tutti i tipi di connessioni e protocolli (informazioni del tipo: i partecipanti della connessione, il numero di bytes inviati e ricevuti, l’orario di inizio della connessione, il protocollo usato, …), mentre, gli altri log, contengono le informazioni </w:t>
+      </w:r>
+      <w:r>
+        <w:rPr>
+          <w:sz w:val="24"/>
+          <w:szCs w:val="24"/>
+        </w:rPr>
+        <w:t>prettamente relative a dei protocolli (per esempio “</w:t>
+      </w:r>
+      <w:r>
+        <w:rPr>
+          <w:i/>
+          <w:iCs/>
+          <w:sz w:val="24"/>
+          <w:szCs w:val="24"/>
+        </w:rPr>
+        <w:t>dns.log</w:t>
+      </w:r>
+      <w:r>
+        <w:rPr>
+          <w:sz w:val="24"/>
+          <w:szCs w:val="24"/>
+        </w:rPr>
+        <w:t xml:space="preserve">” contiene le informazioni del protocollo </w:t>
+      </w:r>
+      <w:r>
+        <w:rPr>
+          <w:i/>
+          <w:iCs/>
+          <w:sz w:val="24"/>
+          <w:szCs w:val="24"/>
+        </w:rPr>
+        <w:t>DNS</w:t>
+      </w:r>
+      <w:r>
+        <w:rPr>
+          <w:i/>
+          <w:iCs/>
+          <w:sz w:val="24"/>
+          <w:szCs w:val="24"/>
+        </w:rPr>
+        <w:t xml:space="preserve"> </w:t>
+      </w:r>
+      <w:r>
+        <w:rPr>
+          <w:sz w:val="24"/>
+          <w:szCs w:val="24"/>
+        </w:rPr>
+        <w:t>(Domain Name System)</w:t>
+      </w:r>
+      <w:r>
+        <w:rPr>
+          <w:sz w:val="24"/>
+          <w:szCs w:val="24"/>
+          <w:vertAlign w:val="superscript"/>
+        </w:rPr>
+        <w:t>[15]</w:t>
+      </w:r>
+      <w:r>
+        <w:rPr>
+          <w:sz w:val="24"/>
+          <w:szCs w:val="24"/>
+        </w:rPr>
+        <w:t xml:space="preserve"> come il tipo di query, la classe di query, …)</w:t>
+      </w:r>
+      <w:r>
+        <w:rPr>
+          <w:sz w:val="24"/>
+          <w:szCs w:val="24"/>
+        </w:rPr>
+        <w:t xml:space="preserve">, mentre altri </w:t>
+      </w:r>
+      <w:r>
+        <w:rPr>
+          <w:i/>
+          <w:iCs/>
+          <w:sz w:val="24"/>
+          <w:szCs w:val="24"/>
+        </w:rPr>
+        <w:t xml:space="preserve">log </w:t>
+      </w:r>
+      <w:r>
+        <w:rPr>
+          <w:sz w:val="24"/>
+          <w:szCs w:val="24"/>
+        </w:rPr>
+        <w:t>identificano gli eventuali file scambiati durante lo scambio di messaggi delle connessioni</w:t>
+      </w:r>
+      <w:r>
+        <w:rPr>
+          <w:sz w:val="24"/>
+          <w:szCs w:val="24"/>
+        </w:rPr>
+        <w:t xml:space="preserve">. Alcuni dei file </w:t>
+      </w:r>
+      <w:r>
+        <w:rPr>
+          <w:sz w:val="24"/>
+          <w:szCs w:val="24"/>
+        </w:rPr>
+        <w:lastRenderedPageBreak/>
+        <w:t>generati condividono un campo chiamato “</w:t>
+      </w:r>
+      <w:r>
+        <w:rPr>
+          <w:i/>
+          <w:iCs/>
+          <w:sz w:val="24"/>
+          <w:szCs w:val="24"/>
+        </w:rPr>
+        <w:t>uid</w:t>
+      </w:r>
+      <w:r>
+        <w:rPr>
+          <w:sz w:val="24"/>
+          <w:szCs w:val="24"/>
+        </w:rPr>
+        <w:t>” (</w:t>
+      </w:r>
+      <w:r>
+        <w:rPr>
+          <w:i/>
+          <w:iCs/>
+          <w:sz w:val="24"/>
+          <w:szCs w:val="24"/>
+        </w:rPr>
+        <w:t>unique identifier</w:t>
+      </w:r>
+      <w:r>
+        <w:rPr>
+          <w:sz w:val="24"/>
+          <w:szCs w:val="24"/>
+        </w:rPr>
+        <w:t xml:space="preserve">) che identifica la connessione e permette di ritrovarla, se presente, negli altri file generati, come se fosse la chiave esterna di un </w:t>
+      </w:r>
+      <w:r>
+        <w:rPr>
+          <w:i/>
+          <w:iCs/>
+          <w:sz w:val="24"/>
+          <w:szCs w:val="24"/>
+        </w:rPr>
+        <w:t>database</w:t>
+      </w:r>
+      <w:r>
+        <w:rPr>
+          <w:sz w:val="24"/>
+          <w:szCs w:val="24"/>
+        </w:rPr>
+        <w:t xml:space="preserve">. I </w:t>
+      </w:r>
+      <w:r>
+        <w:rPr>
+          <w:i/>
+          <w:iCs/>
+          <w:sz w:val="24"/>
+          <w:szCs w:val="24"/>
+        </w:rPr>
+        <w:t>log</w:t>
+      </w:r>
+      <w:r>
+        <w:rPr>
+          <w:sz w:val="24"/>
+          <w:szCs w:val="24"/>
+        </w:rPr>
+        <w:t xml:space="preserve"> che tracciano i file scambiati condividono anche il campo “</w:t>
+      </w:r>
+      <w:r>
+        <w:rPr>
+          <w:i/>
+          <w:iCs/>
+          <w:sz w:val="24"/>
+          <w:szCs w:val="24"/>
+        </w:rPr>
+        <w:t>fuid</w:t>
+      </w:r>
+      <w:r>
+        <w:rPr>
+          <w:sz w:val="24"/>
+          <w:szCs w:val="24"/>
+        </w:rPr>
+        <w:t>” (</w:t>
+      </w:r>
+      <w:r>
+        <w:rPr>
+          <w:i/>
+          <w:iCs/>
+          <w:sz w:val="24"/>
+          <w:szCs w:val="24"/>
+        </w:rPr>
+        <w:t>file</w:t>
+      </w:r>
+      <w:r>
+        <w:rPr>
+          <w:i/>
+          <w:iCs/>
+          <w:sz w:val="24"/>
+          <w:szCs w:val="24"/>
+        </w:rPr>
+        <w:t xml:space="preserve"> unique identifier</w:t>
+      </w:r>
+      <w:r>
+        <w:rPr>
+          <w:sz w:val="24"/>
+          <w:szCs w:val="24"/>
+        </w:rPr>
+        <w:t>) che identifica, quindi, i file scambiati tra le varie tabelle riguardanti solo le informazioni di determinati file. Osservando gli identificatori e i collegamenti logici che implicano, è stato generato uno pseudo-diagramma Entità Relazione interpretando i file come delle Entità (Figura 6) per capire quali file possono essere utilizzati come dati per questa sperimentazione.</w:t>
+      </w:r>
+    </w:p>
+    <w:p>
+      <w:pPr>
+        <w:spacing w:after="0" w:line="360" w:lineRule="auto"/>
+        <w:ind w:firstLine="708"/>
         <w:jc w:val="both"/>
         <w:rPr>
-          <w:i/>
-          <w:iCs/>
+          <w:sz w:val="24"/>
+          <w:szCs w:val="24"/>
+        </w:rPr>
+      </w:pPr>
+    </w:p>
+    <w:p>
+      <w:pPr>
+        <w:pStyle w:val="Paragrafoelenco"/>
+        <w:spacing w:after="0" w:line="360" w:lineRule="auto"/>
+        <w:ind w:left="0"/>
+        <w:jc w:val="both"/>
+        <w:rPr>
           <w:sz w:val="28"/>
           <w:szCs w:val="28"/>
         </w:rPr>
       </w:pPr>
-    </w:p>
-    <w:p>
-      <w:pPr>
-        <w:pStyle w:val="Paragrafoelenco"/>
-        <w:spacing w:after="0" w:line="360" w:lineRule="auto"/>
-        <w:ind w:left="0"/>
-        <w:jc w:val="both"/>
+      <w:r>
         <w:rPr>
           <w:sz w:val="28"/>
           <w:szCs w:val="28"/>
         </w:rPr>
-      </w:pPr>
-      <w:r>
-        <w:rPr>
-          <w:sz w:val="28"/>
-          <w:szCs w:val="28"/>
-        </w:rPr>
         <w:t>Bibliografia</w:t>
       </w:r>
     </w:p>
@@ -4827,40 +5227,22 @@
         <w:rPr>
           <w:sz w:val="24"/>
           <w:szCs w:val="24"/>
+        </w:rPr>
+      </w:pPr>
+      <w:r>
+        <w:rPr>
+          <w:sz w:val="24"/>
+          <w:szCs w:val="24"/>
           <w:lang w:val="en-US"/>
         </w:rPr>
-      </w:pPr>
-      <w:r>
-        <w:rPr>
-          <w:sz w:val="24"/>
-          <w:szCs w:val="24"/>
-          <w:lang w:val="en-US"/>
-        </w:rPr>
-        <w:t xml:space="preserve">[1] - </w:t>
-      </w:r>
-      <w:r>
-        <w:rPr>
-          <w:sz w:val="24"/>
-          <w:szCs w:val="24"/>
-          <w:lang w:val="en-US"/>
-        </w:rPr>
-        <w:t>Wil M. P. van der Aalst:</w:t>
-      </w:r>
-      <w:r>
-        <w:rPr>
-          <w:sz w:val="24"/>
-          <w:szCs w:val="24"/>
-          <w:lang w:val="en-US"/>
-        </w:rPr>
-        <w:t xml:space="preserve"> </w:t>
-      </w:r>
-      <w:r>
-        <w:rPr>
-          <w:sz w:val="24"/>
-          <w:szCs w:val="24"/>
-          <w:lang w:val="en-US"/>
-        </w:rPr>
-        <w:t>Process Mining - Data Science in Action, Second Edition. Springer 2016, ISBN 978-3-662-49850-7, pp. 3-452</w:t>
+        <w:t xml:space="preserve">[1] - Wil M. P. van der Aalst: Process Mining - Data Science in Action, Second Edition. </w:t>
+      </w:r>
+      <w:r>
+        <w:rPr>
+          <w:sz w:val="24"/>
+          <w:szCs w:val="24"/>
+        </w:rPr>
+        <w:t>Springer 2016, ISBN 978-3-662-49850-7, pp. 3-452</w:t>
       </w:r>
     </w:p>
     <w:p>
@@ -5143,49 +5525,7 @@
           <w:szCs w:val="24"/>
           <w:lang w:val="en-US"/>
         </w:rPr>
-        <w:t xml:space="preserve">[9] – HTTP - </w:t>
-      </w:r>
-      <w:proofErr w:type="spellStart"/>
-      <w:r>
-        <w:rPr>
-          <w:sz w:val="24"/>
-          <w:szCs w:val="24"/>
-          <w:lang w:val="en-US"/>
-        </w:rPr>
-        <w:t>Hyper</w:t>
-      </w:r>
-      <w:r>
-        <w:rPr>
-          <w:sz w:val="24"/>
-          <w:szCs w:val="24"/>
-          <w:lang w:val="en-US"/>
-        </w:rPr>
-        <w:t>T</w:t>
-      </w:r>
-      <w:r>
-        <w:rPr>
-          <w:sz w:val="24"/>
-          <w:szCs w:val="24"/>
-          <w:lang w:val="en-US"/>
-        </w:rPr>
-        <w:t>ext</w:t>
-      </w:r>
-      <w:proofErr w:type="spellEnd"/>
-      <w:r>
-        <w:rPr>
-          <w:sz w:val="24"/>
-          <w:szCs w:val="24"/>
-          <w:lang w:val="en-US"/>
-        </w:rPr>
-        <w:t xml:space="preserve"> Transfer Protocol</w:t>
-      </w:r>
-      <w:r>
-        <w:rPr>
-          <w:sz w:val="24"/>
-          <w:szCs w:val="24"/>
-          <w:lang w:val="en-US"/>
-        </w:rPr>
-        <w:t xml:space="preserve"> - </w:t>
+        <w:t xml:space="preserve">[9] – HTTP - HyperText Transfer Protocol - </w:t>
       </w:r>
       <w:hyperlink r:id="rId17" w:history="1">
         <w:r>
@@ -5213,6 +5553,7 @@
           <w:sz w:val="24"/>
           <w:szCs w:val="24"/>
         </w:rPr>
+        <w:lastRenderedPageBreak/>
         <w:t>[</w:t>
       </w:r>
       <w:r>
@@ -5280,8 +5621,8 @@
         <w:spacing w:after="0" w:line="360" w:lineRule="auto"/>
         <w:jc w:val="both"/>
         <w:rPr>
-          <w:sz w:val="28"/>
-          <w:szCs w:val="28"/>
+          <w:sz w:val="24"/>
+          <w:szCs w:val="24"/>
           <w:lang w:val="en-US"/>
         </w:rPr>
       </w:pPr>
@@ -5299,7 +5640,7 @@
           <w:szCs w:val="24"/>
           <w:lang w:val="en-US"/>
         </w:rPr>
-        <w:t>Porte TCP e UDP standard</w:t>
+        <w:t>Da 0 a 1023 (Well-known ports)</w:t>
       </w:r>
       <w:r>
         <w:rPr>
@@ -5315,15 +5656,7 @@
           <w:szCs w:val="24"/>
           <w:lang w:val="en-US"/>
         </w:rPr>
-        <w:t>Da 0 a 1023 (Well-known ports)</w:t>
-      </w:r>
-      <w:r>
-        <w:rPr>
-          <w:sz w:val="24"/>
-          <w:szCs w:val="24"/>
-          <w:lang w:val="en-US"/>
-        </w:rPr>
-        <w:t xml:space="preserve"> - </w:t>
+        <w:t xml:space="preserve">Porte TCP e UDP standard - </w:t>
       </w:r>
       <w:hyperlink r:id="rId19" w:anchor="Da_0_a_1023_(Well-known_ports)" w:history="1">
         <w:r>
@@ -5334,6 +5667,158 @@
             <w:lang w:val="en-US"/>
           </w:rPr>
           <w:t>Porte TCP e UDP standard - Wikipedia</w:t>
+        </w:r>
+      </w:hyperlink>
+    </w:p>
+    <w:p>
+      <w:pPr>
+        <w:spacing w:after="0" w:line="360" w:lineRule="auto"/>
+        <w:jc w:val="both"/>
+        <w:rPr>
+          <w:lang w:val="en-US"/>
+        </w:rPr>
+      </w:pPr>
+      <w:r>
+        <w:rPr>
+          <w:sz w:val="24"/>
+          <w:szCs w:val="24"/>
+        </w:rPr>
+        <w:t xml:space="preserve">[12] – File con estensione “pcap” – File-extension - </w:t>
+      </w:r>
+      <w:hyperlink r:id="rId20" w:history="1">
+        <w:r>
+          <w:rPr>
+            <w:rStyle w:val="Collegamentoipertestuale"/>
+            <w:sz w:val="24"/>
+            <w:szCs w:val="24"/>
+          </w:rPr>
+          <w:t xml:space="preserve">Come Aprire Il File PCAP? </w:t>
+        </w:r>
+        <w:r>
+          <w:rPr>
+            <w:rStyle w:val="Collegamentoipertestuale"/>
+            <w:sz w:val="24"/>
+            <w:szCs w:val="24"/>
+            <w:lang w:val="en-US"/>
+          </w:rPr>
+          <w:t>Estensione .PCAP - File Extension .PCAP (file-extension.info)</w:t>
+        </w:r>
+      </w:hyperlink>
+    </w:p>
+    <w:p>
+      <w:pPr>
+        <w:spacing w:after="0" w:line="360" w:lineRule="auto"/>
+        <w:jc w:val="both"/>
+        <w:rPr>
+          <w:rStyle w:val="Collegamentoipertestuale"/>
+          <w:sz w:val="24"/>
+          <w:szCs w:val="24"/>
+          <w:lang w:val="en-US"/>
+        </w:rPr>
+      </w:pPr>
+      <w:r>
+        <w:rPr>
+          <w:sz w:val="24"/>
+          <w:szCs w:val="24"/>
+          <w:lang w:val="en-US"/>
+        </w:rPr>
+        <w:t>[13] – Comma-separated</w:t>
+      </w:r>
+      <w:r>
+        <w:rPr>
+          <w:sz w:val="24"/>
+          <w:szCs w:val="24"/>
+          <w:lang w:val="en-US"/>
+        </w:rPr>
+        <w:t xml:space="preserve"> </w:t>
+      </w:r>
+      <w:r>
+        <w:rPr>
+          <w:sz w:val="24"/>
+          <w:szCs w:val="24"/>
+          <w:lang w:val="en-US"/>
+        </w:rPr>
+        <w:t xml:space="preserve">values – Wikipedia - </w:t>
+      </w:r>
+      <w:hyperlink r:id="rId21" w:history="1">
+        <w:r>
+          <w:rPr>
+            <w:rStyle w:val="Collegamentoipertestuale"/>
+            <w:sz w:val="24"/>
+            <w:szCs w:val="24"/>
+            <w:lang w:val="en-US"/>
+          </w:rPr>
+          <w:t>Comma-separated values - Wikipedia</w:t>
+        </w:r>
+      </w:hyperlink>
+    </w:p>
+    <w:p>
+      <w:pPr>
+        <w:spacing w:after="0" w:line="360" w:lineRule="auto"/>
+        <w:jc w:val="both"/>
+        <w:rPr>
+          <w:sz w:val="24"/>
+          <w:szCs w:val="24"/>
+        </w:rPr>
+      </w:pPr>
+      <w:r>
+        <w:rPr>
+          <w:rStyle w:val="Collegamentoipertestuale"/>
+          <w:color w:val="auto"/>
+          <w:sz w:val="24"/>
+          <w:szCs w:val="24"/>
+          <w:u w:val="none"/>
+          <w:lang w:val="en-US"/>
+        </w:rPr>
+        <w:t xml:space="preserve">[14] – conn.log – Book of Zeek - </w:t>
+      </w:r>
+      <w:hyperlink r:id="rId22" w:history="1">
+        <w:r>
+          <w:rPr>
+            <w:rStyle w:val="Collegamentoipertestuale"/>
+            <w:sz w:val="24"/>
+            <w:szCs w:val="24"/>
+            <w:lang w:val="en-US"/>
+          </w:rPr>
+          <w:t>conn.log — Book of Zeek (git/master)</w:t>
+        </w:r>
+      </w:hyperlink>
+    </w:p>
+    <w:p>
+      <w:pPr>
+        <w:spacing w:after="0" w:line="360" w:lineRule="auto"/>
+        <w:jc w:val="both"/>
+        <w:rPr>
+          <w:sz w:val="24"/>
+          <w:szCs w:val="24"/>
+          <w:lang w:val="en-US"/>
+        </w:rPr>
+      </w:pPr>
+      <w:r>
+        <w:rPr>
+          <w:sz w:val="24"/>
+          <w:szCs w:val="24"/>
+          <w:lang w:val="en-US"/>
+        </w:rPr>
+        <w:t>[15] – dns.log – Book of Zeek -</w:t>
+      </w:r>
+      <w:r>
+        <w:rPr>
+          <w:sz w:val="24"/>
+          <w:szCs w:val="24"/>
+          <w:lang w:val="en-US"/>
+        </w:rPr>
+        <w:t xml:space="preserve"> </w:t>
+      </w:r>
+      <w:hyperlink r:id="rId23" w:history="1">
+        <w:r>
+          <w:rPr>
+            <w:rStyle w:val="Collegamentoipertestuale"/>
+            <w:sz w:val="24"/>
+            <w:szCs w:val="24"/>
+            <w:lang w:val="en-US"/>
+          </w:rPr>
+          <w:t>dns.log — Book of Zeek (git/master)</w:t>
         </w:r>
       </w:hyperlink>
     </w:p>
@@ -7297,6 +7782,7 @@
   <w:style w:type="character" w:default="1" w:styleId="Carpredefinitoparagrafo">
     <w:name w:val="Default Paragraph Font"/>
     <w:uiPriority w:val="1"/>
+    <w:semiHidden/>
     <w:unhideWhenUsed/>
   </w:style>
   <w:style w:type="table" w:default="1" w:styleId="Tabellanormale">

</xml_diff>

<commit_message>
Aggiornata tesi Zeek - OOP
</commit_message>
<xml_diff>
--- a/documentazione/tesi.docx
+++ b/documentazione/tesi.docx
@@ -4464,12 +4464,21 @@
       <w:r>
         <w:t xml:space="preserve"> (</w:t>
       </w:r>
-      <w:r>
-        <w:rPr>
-          <w:i/>
-          <w:iCs/>
-        </w:rPr>
-        <w:t>HyperText Transfer Protocol</w:t>
+      <w:proofErr w:type="spellStart"/>
+      <w:r>
+        <w:rPr>
+          <w:i/>
+          <w:iCs/>
+        </w:rPr>
+        <w:t>HyperText</w:t>
+      </w:r>
+      <w:proofErr w:type="spellEnd"/>
+      <w:r>
+        <w:rPr>
+          <w:i/>
+          <w:iCs/>
+        </w:rPr>
+        <w:t xml:space="preserve"> Transfer Protocol</w:t>
       </w:r>
       <w:r>
         <w:rPr>
@@ -4981,7 +4990,196 @@
           <w:sz w:val="24"/>
           <w:szCs w:val="24"/>
         </w:rPr>
-        <w:t xml:space="preserve"> che contiene le informazioni relative a tutti i tipi di connessioni e protocolli (informazioni del tipo: i partecipanti della connessione, il numero di bytes inviati e ricevuti, l’orario di inizio della connessione, il protocollo usato, …), mentre, gli altri log, contengono le informazioni </w:t>
+        <w:t xml:space="preserve"> che contiene le informazioni relative a tutti i tipi di connessioni e protocolli del tipo: </w:t>
+      </w:r>
+    </w:p>
+    <w:p>
+      <w:pPr>
+        <w:pStyle w:val="Paragrafoelenco"/>
+        <w:numPr>
+          <w:ilvl w:val="0"/>
+          <w:numId w:val="15"/>
+        </w:numPr>
+        <w:spacing w:after="0" w:line="360" w:lineRule="auto"/>
+        <w:jc w:val="both"/>
+        <w:rPr>
+          <w:sz w:val="24"/>
+          <w:szCs w:val="24"/>
+        </w:rPr>
+      </w:pPr>
+      <w:r>
+        <w:rPr>
+          <w:sz w:val="24"/>
+          <w:szCs w:val="24"/>
+        </w:rPr>
+        <w:t>i partecipanti della connessione</w:t>
+      </w:r>
+      <w:r>
+        <w:rPr>
+          <w:sz w:val="24"/>
+          <w:szCs w:val="24"/>
+        </w:rPr>
+        <w:t xml:space="preserve"> (Zeek interpreta l’</w:t>
+      </w:r>
+      <w:r>
+        <w:rPr>
+          <w:i/>
+          <w:iCs/>
+          <w:sz w:val="24"/>
+          <w:szCs w:val="24"/>
+        </w:rPr>
+        <w:t>host</w:t>
+      </w:r>
+      <w:r>
+        <w:rPr>
+          <w:sz w:val="24"/>
+          <w:szCs w:val="24"/>
+        </w:rPr>
+        <w:t xml:space="preserve"> che ha iniziato la connessione come “</w:t>
+      </w:r>
+      <w:r>
+        <w:rPr>
+          <w:i/>
+          <w:iCs/>
+          <w:sz w:val="24"/>
+          <w:szCs w:val="24"/>
+        </w:rPr>
+        <w:t>originator</w:t>
+      </w:r>
+      <w:r>
+        <w:rPr>
+          <w:sz w:val="24"/>
+          <w:szCs w:val="24"/>
+        </w:rPr>
+        <w:t>” e quello a cui è stato richiesto di avviare la connessione come “</w:t>
+      </w:r>
+      <w:r>
+        <w:rPr>
+          <w:i/>
+          <w:iCs/>
+          <w:sz w:val="24"/>
+          <w:szCs w:val="24"/>
+        </w:rPr>
+        <w:t>responder</w:t>
+      </w:r>
+      <w:r>
+        <w:rPr>
+          <w:sz w:val="24"/>
+          <w:szCs w:val="24"/>
+        </w:rPr>
+        <w:t>” e analizza i pacchetti invertendo dove necessario il mittente ed il destinatario per poter raccogliere tutti i pacchetti in un’unica connessione)</w:t>
+      </w:r>
+      <w:r>
+        <w:rPr>
+          <w:sz w:val="24"/>
+          <w:szCs w:val="24"/>
+        </w:rPr>
+        <w:t>;</w:t>
+      </w:r>
+    </w:p>
+    <w:p>
+      <w:pPr>
+        <w:pStyle w:val="Paragrafoelenco"/>
+        <w:numPr>
+          <w:ilvl w:val="0"/>
+          <w:numId w:val="15"/>
+        </w:numPr>
+        <w:spacing w:after="0" w:line="360" w:lineRule="auto"/>
+        <w:jc w:val="both"/>
+        <w:rPr>
+          <w:sz w:val="24"/>
+          <w:szCs w:val="24"/>
+        </w:rPr>
+      </w:pPr>
+      <w:r>
+        <w:rPr>
+          <w:sz w:val="24"/>
+          <w:szCs w:val="24"/>
+        </w:rPr>
+        <w:t>il numero di bytes inviati e ricevuti</w:t>
+      </w:r>
+      <w:r>
+        <w:rPr>
+          <w:sz w:val="24"/>
+          <w:szCs w:val="24"/>
+        </w:rPr>
+        <w:t>;</w:t>
+      </w:r>
+    </w:p>
+    <w:p>
+      <w:pPr>
+        <w:pStyle w:val="Paragrafoelenco"/>
+        <w:numPr>
+          <w:ilvl w:val="0"/>
+          <w:numId w:val="15"/>
+        </w:numPr>
+        <w:spacing w:after="0" w:line="360" w:lineRule="auto"/>
+        <w:jc w:val="both"/>
+        <w:rPr>
+          <w:sz w:val="24"/>
+          <w:szCs w:val="24"/>
+        </w:rPr>
+      </w:pPr>
+      <w:r>
+        <w:rPr>
+          <w:sz w:val="24"/>
+          <w:szCs w:val="24"/>
+        </w:rPr>
+        <w:lastRenderedPageBreak/>
+        <w:t>l’orario di inizio della connessione</w:t>
+      </w:r>
+      <w:r>
+        <w:rPr>
+          <w:sz w:val="24"/>
+          <w:szCs w:val="24"/>
+        </w:rPr>
+        <w:t>;</w:t>
+      </w:r>
+    </w:p>
+    <w:p>
+      <w:pPr>
+        <w:pStyle w:val="Paragrafoelenco"/>
+        <w:numPr>
+          <w:ilvl w:val="0"/>
+          <w:numId w:val="15"/>
+        </w:numPr>
+        <w:spacing w:after="0" w:line="360" w:lineRule="auto"/>
+        <w:jc w:val="both"/>
+        <w:rPr>
+          <w:sz w:val="24"/>
+          <w:szCs w:val="24"/>
+        </w:rPr>
+      </w:pPr>
+      <w:r>
+        <w:rPr>
+          <w:sz w:val="24"/>
+          <w:szCs w:val="24"/>
+        </w:rPr>
+        <w:t>il protocollo usato</w:t>
+      </w:r>
+      <w:r>
+        <w:rPr>
+          <w:sz w:val="24"/>
+          <w:szCs w:val="24"/>
+        </w:rPr>
+        <w:t>;</w:t>
+      </w:r>
+    </w:p>
+    <w:p>
+      <w:pPr>
+        <w:spacing w:after="0" w:line="360" w:lineRule="auto"/>
+        <w:jc w:val="both"/>
+        <w:rPr>
+          <w:sz w:val="24"/>
+          <w:szCs w:val="24"/>
+        </w:rPr>
+      </w:pPr>
+      <w:r>
+        <w:rPr>
+          <w:sz w:val="24"/>
+          <w:szCs w:val="24"/>
+        </w:rPr>
+        <w:t xml:space="preserve">mentre, gli altri log, contengono le informazioni </w:t>
       </w:r>
       <w:r>
         <w:rPr>
@@ -5013,188 +5211,1814 @@
           <w:sz w:val="24"/>
           <w:szCs w:val="24"/>
         </w:rPr>
-        <w:t>DNS</w:t>
-      </w:r>
-      <w:r>
-        <w:rPr>
-          <w:i/>
-          <w:iCs/>
-          <w:sz w:val="24"/>
-          <w:szCs w:val="24"/>
+        <w:t xml:space="preserve">DNS </w:t>
+      </w:r>
+      <w:r>
+        <w:rPr>
+          <w:sz w:val="24"/>
+          <w:szCs w:val="24"/>
+        </w:rPr>
+        <w:t>(Domain Name System)</w:t>
+      </w:r>
+      <w:r>
+        <w:rPr>
+          <w:sz w:val="24"/>
+          <w:szCs w:val="24"/>
+          <w:vertAlign w:val="superscript"/>
+        </w:rPr>
+        <w:t>[15]</w:t>
+      </w:r>
+      <w:r>
+        <w:rPr>
+          <w:sz w:val="24"/>
+          <w:szCs w:val="24"/>
+        </w:rPr>
+        <w:t xml:space="preserve"> come il tipo di query, la classe di query, …)</w:t>
+      </w:r>
+      <w:r>
+        <w:rPr>
+          <w:sz w:val="24"/>
+          <w:szCs w:val="24"/>
+        </w:rPr>
+        <w:t xml:space="preserve">, mentre altri </w:t>
+      </w:r>
+      <w:r>
+        <w:rPr>
+          <w:i/>
+          <w:iCs/>
+          <w:sz w:val="24"/>
+          <w:szCs w:val="24"/>
+        </w:rPr>
+        <w:t xml:space="preserve">log </w:t>
+      </w:r>
+      <w:r>
+        <w:rPr>
+          <w:sz w:val="24"/>
+          <w:szCs w:val="24"/>
+        </w:rPr>
+        <w:t>identificano gli eventuali file scambiati durante lo scambio di messaggi delle connessioni</w:t>
+      </w:r>
+      <w:r>
+        <w:rPr>
+          <w:sz w:val="24"/>
+          <w:szCs w:val="24"/>
+        </w:rPr>
+        <w:t>. Alcuni dei file generati condividono un campo chiamato “</w:t>
+      </w:r>
+      <w:r>
+        <w:rPr>
+          <w:i/>
+          <w:iCs/>
+          <w:sz w:val="24"/>
+          <w:szCs w:val="24"/>
+        </w:rPr>
+        <w:t>uid</w:t>
+      </w:r>
+      <w:r>
+        <w:rPr>
+          <w:sz w:val="24"/>
+          <w:szCs w:val="24"/>
+        </w:rPr>
+        <w:t>” (</w:t>
+      </w:r>
+      <w:r>
+        <w:rPr>
+          <w:i/>
+          <w:iCs/>
+          <w:sz w:val="24"/>
+          <w:szCs w:val="24"/>
+        </w:rPr>
+        <w:t>unique identifier</w:t>
+      </w:r>
+      <w:r>
+        <w:rPr>
+          <w:sz w:val="24"/>
+          <w:szCs w:val="24"/>
+        </w:rPr>
+        <w:t xml:space="preserve">) che identifica la connessione e permette di ritrovarla, se presente, negli altri file generati, come se fosse la chiave esterna di un </w:t>
+      </w:r>
+      <w:r>
+        <w:rPr>
+          <w:i/>
+          <w:iCs/>
+          <w:sz w:val="24"/>
+          <w:szCs w:val="24"/>
+        </w:rPr>
+        <w:t>database</w:t>
+      </w:r>
+      <w:r>
+        <w:rPr>
+          <w:sz w:val="24"/>
+          <w:szCs w:val="24"/>
+        </w:rPr>
+        <w:t xml:space="preserve">. I </w:t>
+      </w:r>
+      <w:r>
+        <w:rPr>
+          <w:i/>
+          <w:iCs/>
+          <w:sz w:val="24"/>
+          <w:szCs w:val="24"/>
+        </w:rPr>
+        <w:t>log</w:t>
+      </w:r>
+      <w:r>
+        <w:rPr>
+          <w:sz w:val="24"/>
+          <w:szCs w:val="24"/>
+        </w:rPr>
+        <w:t xml:space="preserve"> che tracciano i file scambiati condividono anche il campo “</w:t>
+      </w:r>
+      <w:r>
+        <w:rPr>
+          <w:i/>
+          <w:iCs/>
+          <w:sz w:val="24"/>
+          <w:szCs w:val="24"/>
+        </w:rPr>
+        <w:t>fuid</w:t>
+      </w:r>
+      <w:r>
+        <w:rPr>
+          <w:sz w:val="24"/>
+          <w:szCs w:val="24"/>
+        </w:rPr>
+        <w:t>” (</w:t>
+      </w:r>
+      <w:r>
+        <w:rPr>
+          <w:i/>
+          <w:iCs/>
+          <w:sz w:val="24"/>
+          <w:szCs w:val="24"/>
+        </w:rPr>
+        <w:t>file unique identifier</w:t>
+      </w:r>
+      <w:r>
+        <w:rPr>
+          <w:sz w:val="24"/>
+          <w:szCs w:val="24"/>
+        </w:rPr>
+        <w:t>) che identifica, quindi, i file scambiati tra le varie tabelle riguardanti solo le informazioni di determinati file. Osservando gli identificatori e i collegamenti logici che implicano, è stato generato uno pseudo-diagramma Entità Relazione interpretando i file come delle Entità (Figura 6</w:t>
+      </w:r>
+      <w:r>
+        <w:rPr>
+          <w:sz w:val="24"/>
+          <w:szCs w:val="24"/>
+        </w:rPr>
+        <w:t xml:space="preserve"> e Figura 7</w:t>
+      </w:r>
+      <w:r>
+        <w:rPr>
+          <w:sz w:val="24"/>
+          <w:szCs w:val="24"/>
+        </w:rPr>
+        <w:t>) per capire quali file possono essere utilizzati come dati per questa sperimentazione.</w:t>
+      </w:r>
+    </w:p>
+    <w:p>
+      <w:pPr>
+        <w:spacing w:after="0" w:line="360" w:lineRule="auto"/>
+        <w:jc w:val="center"/>
+        <w:rPr>
+          <w:sz w:val="24"/>
+          <w:szCs w:val="24"/>
+        </w:rPr>
+      </w:pPr>
+      <w:r>
+        <w:rPr>
+          <w:noProof/>
+        </w:rPr>
+        <w:drawing>
+          <wp:inline distT="0" distB="0" distL="0" distR="0" wp14:anchorId="7D1C8CF5" wp14:editId="247FB6DD">
+            <wp:extent cx="4203510" cy="3026941"/>
+            <wp:effectExtent l="0" t="0" r="0" b="0"/>
+            <wp:docPr id="3" name="Immagine 3"/>
+            <wp:cNvGraphicFramePr>
+              <a:graphicFrameLocks xmlns:a="http://schemas.openxmlformats.org/drawingml/2006/main" noChangeAspect="1"/>
+            </wp:cNvGraphicFramePr>
+            <a:graphic xmlns:a="http://schemas.openxmlformats.org/drawingml/2006/main">
+              <a:graphicData uri="http://schemas.openxmlformats.org/drawingml/2006/picture">
+                <pic:pic xmlns:pic="http://schemas.openxmlformats.org/drawingml/2006/picture">
+                  <pic:nvPicPr>
+                    <pic:cNvPr id="0" name="Picture 1"/>
+                    <pic:cNvPicPr>
+                      <a:picLocks noChangeAspect="1" noChangeArrowheads="1"/>
+                    </pic:cNvPicPr>
+                  </pic:nvPicPr>
+                  <pic:blipFill>
+                    <a:blip r:embed="rId10" cstate="print">
+                      <a:extLst>
+                        <a:ext uri="{28A0092B-C50C-407E-A947-70E740481C1C}">
+                          <a14:useLocalDpi xmlns:a14="http://schemas.microsoft.com/office/drawing/2010/main" val="0"/>
+                        </a:ext>
+                      </a:extLst>
+                    </a:blip>
+                    <a:srcRect/>
+                    <a:stretch>
+                      <a:fillRect/>
+                    </a:stretch>
+                  </pic:blipFill>
+                  <pic:spPr bwMode="auto">
+                    <a:xfrm>
+                      <a:off x="0" y="0"/>
+                      <a:ext cx="4220822" cy="3039407"/>
+                    </a:xfrm>
+                    <a:prstGeom prst="rect">
+                      <a:avLst/>
+                    </a:prstGeom>
+                    <a:noFill/>
+                    <a:ln>
+                      <a:noFill/>
+                    </a:ln>
+                  </pic:spPr>
+                </pic:pic>
+              </a:graphicData>
+            </a:graphic>
+          </wp:inline>
+        </w:drawing>
+      </w:r>
+    </w:p>
+    <w:p>
+      <w:pPr>
+        <w:spacing w:after="0" w:line="360" w:lineRule="auto"/>
+        <w:jc w:val="center"/>
+        <w:rPr>
+          <w:sz w:val="24"/>
+          <w:szCs w:val="24"/>
+        </w:rPr>
+      </w:pPr>
+      <w:r>
+        <w:rPr>
+          <w:sz w:val="24"/>
+          <w:szCs w:val="24"/>
+        </w:rPr>
+        <w:t xml:space="preserve">Figura 6. </w:t>
+      </w:r>
+      <w:r>
+        <w:rPr>
+          <w:sz w:val="24"/>
+          <w:szCs w:val="24"/>
+        </w:rPr>
+        <w:t>Prima</w:t>
+      </w:r>
+      <w:r>
+        <w:rPr>
+          <w:sz w:val="24"/>
+          <w:szCs w:val="24"/>
+        </w:rPr>
+        <w:t xml:space="preserve"> parte dello schema E/R ricavato dai </w:t>
+      </w:r>
+      <w:r>
+        <w:rPr>
+          <w:sz w:val="24"/>
+          <w:szCs w:val="24"/>
+        </w:rPr>
+        <w:t>log</w:t>
+      </w:r>
+    </w:p>
+    <w:p>
+      <w:pPr>
+        <w:spacing w:after="0" w:line="360" w:lineRule="auto"/>
+        <w:jc w:val="center"/>
+        <w:rPr>
+          <w:sz w:val="24"/>
+          <w:szCs w:val="24"/>
+        </w:rPr>
+      </w:pPr>
+      <w:r>
+        <w:rPr>
+          <w:noProof/>
+          <w:sz w:val="24"/>
+          <w:szCs w:val="24"/>
+        </w:rPr>
+        <w:lastRenderedPageBreak/>
+        <w:drawing>
+          <wp:inline distT="0" distB="0" distL="0" distR="0" wp14:anchorId="4CD63D09" wp14:editId="5409EC77">
+            <wp:extent cx="4852035" cy="3521075"/>
+            <wp:effectExtent l="0" t="0" r="0" b="0"/>
+            <wp:docPr id="7" name="Immagine 7"/>
+            <wp:cNvGraphicFramePr>
+              <a:graphicFrameLocks xmlns:a="http://schemas.openxmlformats.org/drawingml/2006/main" noChangeAspect="1"/>
+            </wp:cNvGraphicFramePr>
+            <a:graphic xmlns:a="http://schemas.openxmlformats.org/drawingml/2006/main">
+              <a:graphicData uri="http://schemas.openxmlformats.org/drawingml/2006/picture">
+                <pic:pic xmlns:pic="http://schemas.openxmlformats.org/drawingml/2006/picture">
+                  <pic:nvPicPr>
+                    <pic:cNvPr id="0" name="Picture 2"/>
+                    <pic:cNvPicPr>
+                      <a:picLocks noChangeAspect="1" noChangeArrowheads="1"/>
+                    </pic:cNvPicPr>
+                  </pic:nvPicPr>
+                  <pic:blipFill>
+                    <a:blip r:embed="rId11" cstate="print">
+                      <a:extLst>
+                        <a:ext uri="{28A0092B-C50C-407E-A947-70E740481C1C}">
+                          <a14:useLocalDpi xmlns:a14="http://schemas.microsoft.com/office/drawing/2010/main" val="0"/>
+                        </a:ext>
+                      </a:extLst>
+                    </a:blip>
+                    <a:srcRect/>
+                    <a:stretch>
+                      <a:fillRect/>
+                    </a:stretch>
+                  </pic:blipFill>
+                  <pic:spPr bwMode="auto">
+                    <a:xfrm>
+                      <a:off x="0" y="0"/>
+                      <a:ext cx="4852035" cy="3521075"/>
+                    </a:xfrm>
+                    <a:prstGeom prst="rect">
+                      <a:avLst/>
+                    </a:prstGeom>
+                    <a:noFill/>
+                    <a:ln>
+                      <a:noFill/>
+                    </a:ln>
+                  </pic:spPr>
+                </pic:pic>
+              </a:graphicData>
+            </a:graphic>
+          </wp:inline>
+        </w:drawing>
+      </w:r>
+      <w:r>
+        <w:rPr>
+          <w:sz w:val="24"/>
+          <w:szCs w:val="24"/>
+        </w:rPr>
+        <w:t xml:space="preserve">Figura 7. </w:t>
+      </w:r>
+      <w:r>
+        <w:rPr>
+          <w:sz w:val="24"/>
+          <w:szCs w:val="24"/>
+        </w:rPr>
+        <w:t>Seconda</w:t>
+      </w:r>
+      <w:r>
+        <w:rPr>
+          <w:sz w:val="24"/>
+          <w:szCs w:val="24"/>
+        </w:rPr>
+        <w:t xml:space="preserve"> parte dello schema E/R ricavato dai log</w:t>
+      </w:r>
+    </w:p>
+    <w:p>
+      <w:pPr>
+        <w:spacing w:after="0" w:line="360" w:lineRule="auto"/>
+        <w:jc w:val="both"/>
+        <w:rPr>
+          <w:sz w:val="24"/>
+          <w:szCs w:val="24"/>
+        </w:rPr>
+      </w:pPr>
+      <w:r>
+        <w:rPr>
+          <w:sz w:val="24"/>
+          <w:szCs w:val="24"/>
+        </w:rPr>
+        <w:t>Dopo un attento studio sui dati e sugli attributi si è visto che il file più importante è “conn.log” contenente gli attributi</w:t>
+      </w:r>
+      <w:r>
+        <w:rPr>
+          <w:sz w:val="24"/>
+          <w:szCs w:val="24"/>
+          <w:vertAlign w:val="superscript"/>
+        </w:rPr>
+        <w:t>[16]</w:t>
+      </w:r>
+      <w:r>
+        <w:rPr>
+          <w:sz w:val="24"/>
+          <w:szCs w:val="24"/>
+        </w:rPr>
+        <w:t>:</w:t>
+      </w:r>
+    </w:p>
+    <w:p>
+      <w:pPr>
+        <w:pStyle w:val="Standard"/>
+        <w:numPr>
+          <w:ilvl w:val="0"/>
+          <w:numId w:val="16"/>
+        </w:numPr>
+        <w:spacing w:line="360" w:lineRule="auto"/>
+        <w:jc w:val="both"/>
+        <w:rPr>
+          <w:rFonts w:asciiTheme="minorHAnsi" w:eastAsiaTheme="minorHAnsi" w:hAnsiTheme="minorHAnsi" w:cstheme="minorBidi"/>
+          <w:kern w:val="0"/>
+          <w:lang w:val="it-IT" w:eastAsia="en-US" w:bidi="ar-SA"/>
+        </w:rPr>
+      </w:pPr>
+      <w:r>
+        <w:rPr>
+          <w:rFonts w:asciiTheme="minorHAnsi" w:eastAsiaTheme="minorHAnsi" w:hAnsiTheme="minorHAnsi" w:cstheme="minorBidi"/>
+          <w:kern w:val="0"/>
+          <w:lang w:val="it-IT" w:eastAsia="en-US" w:bidi="ar-SA"/>
+        </w:rPr>
+        <w:t>ts: timestamp di questa connessione</w:t>
+      </w:r>
+    </w:p>
+    <w:p>
+      <w:pPr>
+        <w:pStyle w:val="Standard"/>
+        <w:numPr>
+          <w:ilvl w:val="0"/>
+          <w:numId w:val="16"/>
+        </w:numPr>
+        <w:spacing w:line="360" w:lineRule="auto"/>
+        <w:jc w:val="both"/>
+        <w:rPr>
+          <w:rFonts w:asciiTheme="minorHAnsi" w:eastAsiaTheme="minorHAnsi" w:hAnsiTheme="minorHAnsi" w:cstheme="minorBidi"/>
+          <w:kern w:val="0"/>
+          <w:lang w:val="it-IT" w:eastAsia="en-US" w:bidi="ar-SA"/>
+        </w:rPr>
+      </w:pPr>
+      <w:r>
+        <w:rPr>
+          <w:rFonts w:asciiTheme="minorHAnsi" w:eastAsiaTheme="minorHAnsi" w:hAnsiTheme="minorHAnsi" w:cstheme="minorBidi"/>
+          <w:kern w:val="0"/>
+          <w:lang w:val="it-IT" w:eastAsia="en-US" w:bidi="ar-SA"/>
+        </w:rPr>
+        <w:t>uid: id unico di questa connessione</w:t>
+      </w:r>
+    </w:p>
+    <w:p>
+      <w:pPr>
+        <w:pStyle w:val="Standard"/>
+        <w:numPr>
+          <w:ilvl w:val="0"/>
+          <w:numId w:val="16"/>
+        </w:numPr>
+        <w:spacing w:line="360" w:lineRule="auto"/>
+        <w:jc w:val="both"/>
+        <w:rPr>
+          <w:rFonts w:asciiTheme="minorHAnsi" w:eastAsiaTheme="minorHAnsi" w:hAnsiTheme="minorHAnsi" w:cstheme="minorBidi"/>
+          <w:kern w:val="0"/>
+          <w:lang w:val="it-IT" w:eastAsia="en-US" w:bidi="ar-SA"/>
+        </w:rPr>
+      </w:pPr>
+      <w:r>
+        <w:rPr>
+          <w:rFonts w:asciiTheme="minorHAnsi" w:eastAsiaTheme="minorHAnsi" w:hAnsiTheme="minorHAnsi" w:cstheme="minorBidi"/>
+          <w:kern w:val="0"/>
+          <w:lang w:val="it-IT" w:eastAsia="en-US" w:bidi="ar-SA"/>
+        </w:rPr>
+        <w:t>id: quadrupla (ip orig, port orig, ip resp, port resp)</w:t>
+      </w:r>
+    </w:p>
+    <w:p>
+      <w:pPr>
+        <w:pStyle w:val="Standard"/>
+        <w:numPr>
+          <w:ilvl w:val="0"/>
+          <w:numId w:val="16"/>
+        </w:numPr>
+        <w:spacing w:line="360" w:lineRule="auto"/>
+        <w:jc w:val="both"/>
+        <w:rPr>
+          <w:rFonts w:asciiTheme="minorHAnsi" w:eastAsiaTheme="minorHAnsi" w:hAnsiTheme="minorHAnsi" w:cstheme="minorBidi"/>
+          <w:kern w:val="0"/>
+          <w:lang w:val="it-IT" w:eastAsia="en-US" w:bidi="ar-SA"/>
+        </w:rPr>
+      </w:pPr>
+      <w:r>
+        <w:rPr>
+          <w:rFonts w:asciiTheme="minorHAnsi" w:eastAsiaTheme="minorHAnsi" w:hAnsiTheme="minorHAnsi" w:cstheme="minorBidi"/>
+          <w:kern w:val="0"/>
+          <w:lang w:val="it-IT" w:eastAsia="en-US" w:bidi="ar-SA"/>
+        </w:rPr>
+        <w:t>proto: protocollo del livello di trasporto di questa connessione</w:t>
+      </w:r>
+    </w:p>
+    <w:p>
+      <w:pPr>
+        <w:pStyle w:val="Standard"/>
+        <w:numPr>
+          <w:ilvl w:val="0"/>
+          <w:numId w:val="16"/>
+        </w:numPr>
+        <w:spacing w:line="360" w:lineRule="auto"/>
+        <w:jc w:val="both"/>
+        <w:rPr>
+          <w:rFonts w:asciiTheme="minorHAnsi" w:eastAsiaTheme="minorHAnsi" w:hAnsiTheme="minorHAnsi" w:cstheme="minorBidi"/>
+          <w:kern w:val="0"/>
+          <w:lang w:val="it-IT" w:eastAsia="en-US" w:bidi="ar-SA"/>
+        </w:rPr>
+      </w:pPr>
+      <w:r>
+        <w:rPr>
+          <w:rFonts w:asciiTheme="minorHAnsi" w:eastAsiaTheme="minorHAnsi" w:hAnsiTheme="minorHAnsi" w:cstheme="minorBidi"/>
+          <w:kern w:val="0"/>
+          <w:lang w:val="it-IT" w:eastAsia="en-US" w:bidi="ar-SA"/>
+        </w:rPr>
+        <w:t>service: identificativo del protocollo applicazione inviato durante la connessione</w:t>
+      </w:r>
+    </w:p>
+    <w:p>
+      <w:pPr>
+        <w:pStyle w:val="Standard"/>
+        <w:numPr>
+          <w:ilvl w:val="0"/>
+          <w:numId w:val="16"/>
+        </w:numPr>
+        <w:spacing w:line="360" w:lineRule="auto"/>
+        <w:jc w:val="both"/>
+        <w:rPr>
+          <w:rFonts w:asciiTheme="minorHAnsi" w:eastAsiaTheme="minorHAnsi" w:hAnsiTheme="minorHAnsi" w:cstheme="minorBidi"/>
+          <w:kern w:val="0"/>
+          <w:lang w:val="it-IT" w:eastAsia="en-US" w:bidi="ar-SA"/>
+        </w:rPr>
+      </w:pPr>
+      <w:r>
+        <w:rPr>
+          <w:rFonts w:asciiTheme="minorHAnsi" w:eastAsiaTheme="minorHAnsi" w:hAnsiTheme="minorHAnsi" w:cstheme="minorBidi"/>
+          <w:kern w:val="0"/>
+          <w:lang w:val="it-IT" w:eastAsia="en-US" w:bidi="ar-SA"/>
+        </w:rPr>
+        <w:t>duration: durata della connessione</w:t>
+      </w:r>
+    </w:p>
+    <w:p>
+      <w:pPr>
+        <w:pStyle w:val="Standard"/>
+        <w:numPr>
+          <w:ilvl w:val="0"/>
+          <w:numId w:val="16"/>
+        </w:numPr>
+        <w:spacing w:line="360" w:lineRule="auto"/>
+        <w:jc w:val="both"/>
+        <w:rPr>
+          <w:rFonts w:asciiTheme="minorHAnsi" w:eastAsiaTheme="minorHAnsi" w:hAnsiTheme="minorHAnsi" w:cstheme="minorBidi"/>
+          <w:kern w:val="0"/>
+          <w:lang w:val="it-IT" w:eastAsia="en-US" w:bidi="ar-SA"/>
+        </w:rPr>
+      </w:pPr>
+      <w:r>
+        <w:rPr>
+          <w:rFonts w:asciiTheme="minorHAnsi" w:eastAsiaTheme="minorHAnsi" w:hAnsiTheme="minorHAnsi" w:cstheme="minorBidi"/>
+          <w:kern w:val="0"/>
+          <w:lang w:val="it-IT" w:eastAsia="en-US" w:bidi="ar-SA"/>
+        </w:rPr>
+        <w:t>orig_bytes: numero di bytes nel payload che l’originatore ha inviato, per TCP potrebbe essere estratto dal numero di sequenza</w:t>
+      </w:r>
+    </w:p>
+    <w:p>
+      <w:pPr>
+        <w:pStyle w:val="Standard"/>
+        <w:numPr>
+          <w:ilvl w:val="0"/>
+          <w:numId w:val="16"/>
+        </w:numPr>
+        <w:spacing w:line="360" w:lineRule="auto"/>
+        <w:jc w:val="both"/>
+        <w:rPr>
+          <w:rFonts w:asciiTheme="minorHAnsi" w:eastAsiaTheme="minorHAnsi" w:hAnsiTheme="minorHAnsi" w:cstheme="minorBidi"/>
+          <w:kern w:val="0"/>
+          <w:lang w:val="it-IT" w:eastAsia="en-US" w:bidi="ar-SA"/>
+        </w:rPr>
+      </w:pPr>
+      <w:r>
+        <w:rPr>
+          <w:rFonts w:asciiTheme="minorHAnsi" w:eastAsiaTheme="minorHAnsi" w:hAnsiTheme="minorHAnsi" w:cstheme="minorBidi"/>
+          <w:kern w:val="0"/>
+          <w:lang w:val="it-IT" w:eastAsia="en-US" w:bidi="ar-SA"/>
+        </w:rPr>
+        <w:t>resp_bytes: numero di bytes nel payload del rispondente</w:t>
+      </w:r>
+    </w:p>
+    <w:p>
+      <w:pPr>
+        <w:pStyle w:val="Standard"/>
+        <w:numPr>
+          <w:ilvl w:val="0"/>
+          <w:numId w:val="16"/>
+        </w:numPr>
+        <w:spacing w:line="360" w:lineRule="auto"/>
+        <w:jc w:val="both"/>
+        <w:rPr>
+          <w:rFonts w:asciiTheme="minorHAnsi" w:eastAsiaTheme="minorHAnsi" w:hAnsiTheme="minorHAnsi" w:cstheme="minorBidi"/>
+          <w:kern w:val="0"/>
+          <w:lang w:val="it-IT" w:eastAsia="en-US" w:bidi="ar-SA"/>
+        </w:rPr>
+      </w:pPr>
+      <w:r>
+        <w:rPr>
+          <w:rFonts w:asciiTheme="minorHAnsi" w:eastAsiaTheme="minorHAnsi" w:hAnsiTheme="minorHAnsi" w:cstheme="minorBidi"/>
+          <w:kern w:val="0"/>
+          <w:lang w:val="it-IT" w:eastAsia="en-US" w:bidi="ar-SA"/>
+        </w:rPr>
+        <w:t xml:space="preserve">conn_state: </w:t>
+      </w:r>
+      <w:r>
+        <w:rPr>
+          <w:rFonts w:asciiTheme="minorHAnsi" w:eastAsiaTheme="minorHAnsi" w:hAnsiTheme="minorHAnsi" w:cstheme="minorBidi"/>
+          <w:kern w:val="0"/>
+          <w:lang w:val="it-IT" w:eastAsia="en-US" w:bidi="ar-SA"/>
+        </w:rPr>
+        <w:t xml:space="preserve">rappresenta lo stato della connessione </w:t>
+      </w:r>
+      <w:r>
+        <w:rPr>
+          <w:rFonts w:asciiTheme="minorHAnsi" w:eastAsiaTheme="minorHAnsi" w:hAnsiTheme="minorHAnsi" w:cstheme="minorBidi"/>
+          <w:kern w:val="0"/>
+          <w:lang w:val="it-IT" w:eastAsia="en-US" w:bidi="ar-SA"/>
+        </w:rPr>
+        <w:t xml:space="preserve">e può avere valori come: tentativo di connessione ma nessuna risposta, connessione </w:t>
+      </w:r>
+      <w:r>
+        <w:rPr>
+          <w:rFonts w:asciiTheme="minorHAnsi" w:eastAsiaTheme="minorHAnsi" w:hAnsiTheme="minorHAnsi" w:cstheme="minorBidi"/>
+          <w:kern w:val="0"/>
+          <w:lang w:val="it-IT" w:eastAsia="en-US" w:bidi="ar-SA"/>
+        </w:rPr>
+        <w:lastRenderedPageBreak/>
+        <w:t xml:space="preserve">stabilita ma non terminata, connessione rifiutata, “responder” ha inviato un pacchetto con RST attivo, </w:t>
+      </w:r>
+      <w:proofErr w:type="spellStart"/>
+      <w:r>
+        <w:rPr>
+          <w:rFonts w:asciiTheme="minorHAnsi" w:eastAsiaTheme="minorHAnsi" w:hAnsiTheme="minorHAnsi" w:cstheme="minorBidi"/>
+          <w:kern w:val="0"/>
+          <w:lang w:val="it-IT" w:eastAsia="en-US" w:bidi="ar-SA"/>
+        </w:rPr>
+        <w:t>ecc</w:t>
+      </w:r>
+      <w:proofErr w:type="spellEnd"/>
+      <w:r>
+        <w:rPr>
+          <w:rFonts w:asciiTheme="minorHAnsi" w:eastAsiaTheme="minorHAnsi" w:hAnsiTheme="minorHAnsi" w:cstheme="minorBidi"/>
+          <w:kern w:val="0"/>
+          <w:lang w:val="it-IT" w:eastAsia="en-US" w:bidi="ar-SA"/>
+        </w:rPr>
+        <w:t>…</w:t>
+      </w:r>
+    </w:p>
+    <w:p>
+      <w:pPr>
+        <w:pStyle w:val="Standard"/>
+        <w:numPr>
+          <w:ilvl w:val="0"/>
+          <w:numId w:val="16"/>
+        </w:numPr>
+        <w:spacing w:line="360" w:lineRule="auto"/>
+        <w:jc w:val="both"/>
+        <w:rPr>
+          <w:rFonts w:asciiTheme="minorHAnsi" w:eastAsiaTheme="minorHAnsi" w:hAnsiTheme="minorHAnsi" w:cstheme="minorBidi"/>
+          <w:kern w:val="0"/>
+          <w:lang w:val="it-IT" w:eastAsia="en-US" w:bidi="ar-SA"/>
+        </w:rPr>
+      </w:pPr>
+      <w:proofErr w:type="spellStart"/>
+      <w:r>
+        <w:rPr>
+          <w:rFonts w:asciiTheme="minorHAnsi" w:eastAsiaTheme="minorHAnsi" w:hAnsiTheme="minorHAnsi" w:cstheme="minorBidi"/>
+          <w:kern w:val="0"/>
+          <w:lang w:val="it-IT" w:eastAsia="en-US" w:bidi="ar-SA"/>
+        </w:rPr>
+        <w:t>local_orig</w:t>
+      </w:r>
+      <w:proofErr w:type="spellEnd"/>
+      <w:r>
+        <w:rPr>
+          <w:rFonts w:asciiTheme="minorHAnsi" w:eastAsiaTheme="minorHAnsi" w:hAnsiTheme="minorHAnsi" w:cstheme="minorBidi"/>
+          <w:kern w:val="0"/>
+          <w:lang w:val="it-IT" w:eastAsia="en-US" w:bidi="ar-SA"/>
+        </w:rPr>
+        <w:t>: se la connessione è originata localmente, questo valore sarà T, altrimenti F</w:t>
+      </w:r>
+    </w:p>
+    <w:p>
+      <w:pPr>
+        <w:pStyle w:val="Standard"/>
+        <w:numPr>
+          <w:ilvl w:val="0"/>
+          <w:numId w:val="16"/>
+        </w:numPr>
+        <w:spacing w:line="360" w:lineRule="auto"/>
+        <w:jc w:val="both"/>
+        <w:rPr>
+          <w:rFonts w:asciiTheme="minorHAnsi" w:eastAsiaTheme="minorHAnsi" w:hAnsiTheme="minorHAnsi" w:cstheme="minorBidi"/>
+          <w:kern w:val="0"/>
+          <w:lang w:val="it-IT" w:eastAsia="en-US" w:bidi="ar-SA"/>
+        </w:rPr>
+      </w:pPr>
+      <w:proofErr w:type="spellStart"/>
+      <w:r>
+        <w:rPr>
+          <w:rFonts w:asciiTheme="minorHAnsi" w:eastAsiaTheme="minorHAnsi" w:hAnsiTheme="minorHAnsi" w:cstheme="minorBidi"/>
+          <w:kern w:val="0"/>
+          <w:lang w:val="it-IT" w:eastAsia="en-US" w:bidi="ar-SA"/>
+        </w:rPr>
+        <w:t>local_resp</w:t>
+      </w:r>
+      <w:proofErr w:type="spellEnd"/>
+      <w:r>
+        <w:rPr>
+          <w:rFonts w:asciiTheme="minorHAnsi" w:eastAsiaTheme="minorHAnsi" w:hAnsiTheme="minorHAnsi" w:cstheme="minorBidi"/>
+          <w:kern w:val="0"/>
+          <w:lang w:val="it-IT" w:eastAsia="en-US" w:bidi="ar-SA"/>
+        </w:rPr>
+        <w:t>: se la connessione è stata risposta localmente, questo valore sarà T, altrimenti F</w:t>
+      </w:r>
+    </w:p>
+    <w:p>
+      <w:pPr>
+        <w:pStyle w:val="Standard"/>
+        <w:numPr>
+          <w:ilvl w:val="0"/>
+          <w:numId w:val="16"/>
+        </w:numPr>
+        <w:spacing w:line="360" w:lineRule="auto"/>
+        <w:jc w:val="both"/>
+        <w:rPr>
+          <w:rFonts w:asciiTheme="minorHAnsi" w:eastAsiaTheme="minorHAnsi" w:hAnsiTheme="minorHAnsi" w:cstheme="minorBidi"/>
+          <w:kern w:val="0"/>
+          <w:lang w:val="it-IT" w:eastAsia="en-US" w:bidi="ar-SA"/>
+        </w:rPr>
+      </w:pPr>
+      <w:proofErr w:type="spellStart"/>
+      <w:r>
+        <w:rPr>
+          <w:rFonts w:asciiTheme="minorHAnsi" w:eastAsiaTheme="minorHAnsi" w:hAnsiTheme="minorHAnsi" w:cstheme="minorBidi"/>
+          <w:kern w:val="0"/>
+          <w:lang w:val="it-IT" w:eastAsia="en-US" w:bidi="ar-SA"/>
+        </w:rPr>
+        <w:t>missed_bytes</w:t>
+      </w:r>
+      <w:proofErr w:type="spellEnd"/>
+      <w:r>
+        <w:rPr>
+          <w:rFonts w:asciiTheme="minorHAnsi" w:eastAsiaTheme="minorHAnsi" w:hAnsiTheme="minorHAnsi" w:cstheme="minorBidi"/>
+          <w:kern w:val="0"/>
+          <w:lang w:val="it-IT" w:eastAsia="en-US" w:bidi="ar-SA"/>
+        </w:rPr>
+        <w:t>: indica il numero di bytes persi nelle lacune di contenuti, che è rappresentativo dei pacchetti persi.</w:t>
+      </w:r>
+    </w:p>
+    <w:p>
+      <w:pPr>
+        <w:pStyle w:val="Standard"/>
+        <w:numPr>
+          <w:ilvl w:val="0"/>
+          <w:numId w:val="16"/>
+        </w:numPr>
+        <w:spacing w:line="360" w:lineRule="auto"/>
+        <w:jc w:val="both"/>
+        <w:rPr>
+          <w:rFonts w:asciiTheme="minorHAnsi" w:eastAsiaTheme="minorHAnsi" w:hAnsiTheme="minorHAnsi" w:cstheme="minorBidi"/>
+          <w:kern w:val="0"/>
+          <w:lang w:val="it-IT" w:eastAsia="en-US" w:bidi="ar-SA"/>
+        </w:rPr>
+      </w:pPr>
+      <w:r>
+        <w:rPr>
+          <w:rFonts w:asciiTheme="minorHAnsi" w:eastAsiaTheme="minorHAnsi" w:hAnsiTheme="minorHAnsi" w:cstheme="minorBidi"/>
+          <w:kern w:val="0"/>
+          <w:lang w:val="it-IT" w:eastAsia="en-US" w:bidi="ar-SA"/>
+        </w:rPr>
+        <w:t>History memorizza lo stato delle connessioni come stringhe di lettere. Il significato di queste lettere è:</w:t>
+      </w:r>
+    </w:p>
+    <w:p>
+      <w:pPr>
+        <w:pStyle w:val="Standard"/>
+        <w:numPr>
+          <w:ilvl w:val="1"/>
+          <w:numId w:val="16"/>
+        </w:numPr>
+        <w:spacing w:line="360" w:lineRule="auto"/>
+        <w:jc w:val="both"/>
+        <w:rPr>
+          <w:rFonts w:asciiTheme="minorHAnsi" w:eastAsiaTheme="minorHAnsi" w:hAnsiTheme="minorHAnsi" w:cstheme="minorBidi"/>
+          <w:kern w:val="0"/>
+          <w:lang w:val="it-IT" w:eastAsia="en-US" w:bidi="ar-SA"/>
+        </w:rPr>
+      </w:pPr>
+      <w:r>
+        <w:rPr>
+          <w:rFonts w:asciiTheme="minorHAnsi" w:eastAsiaTheme="minorHAnsi" w:hAnsiTheme="minorHAnsi" w:cstheme="minorBidi"/>
+          <w:kern w:val="0"/>
+          <w:lang w:val="it-IT" w:eastAsia="en-US" w:bidi="ar-SA"/>
+        </w:rPr>
+        <w:t>- s: un SYN senza il bit di ACK impostato a 1</w:t>
+      </w:r>
+    </w:p>
+    <w:p>
+      <w:pPr>
+        <w:pStyle w:val="Standard"/>
+        <w:numPr>
+          <w:ilvl w:val="1"/>
+          <w:numId w:val="16"/>
+        </w:numPr>
+        <w:spacing w:line="360" w:lineRule="auto"/>
+        <w:jc w:val="both"/>
+        <w:rPr>
+          <w:rFonts w:asciiTheme="minorHAnsi" w:eastAsiaTheme="minorHAnsi" w:hAnsiTheme="minorHAnsi" w:cstheme="minorBidi"/>
+          <w:kern w:val="0"/>
+          <w:lang w:val="it-IT" w:eastAsia="en-US" w:bidi="ar-SA"/>
+        </w:rPr>
+      </w:pPr>
+      <w:r>
+        <w:rPr>
+          <w:rFonts w:asciiTheme="minorHAnsi" w:eastAsiaTheme="minorHAnsi" w:hAnsiTheme="minorHAnsi" w:cstheme="minorBidi"/>
+          <w:kern w:val="0"/>
+          <w:lang w:val="it-IT" w:eastAsia="en-US" w:bidi="ar-SA"/>
+        </w:rPr>
+        <w:t>- h: un SYN+ACK (“handshake”)</w:t>
+      </w:r>
+    </w:p>
+    <w:p>
+      <w:pPr>
+        <w:pStyle w:val="Standard"/>
+        <w:numPr>
+          <w:ilvl w:val="1"/>
+          <w:numId w:val="16"/>
+        </w:numPr>
+        <w:spacing w:line="360" w:lineRule="auto"/>
+        <w:jc w:val="both"/>
+        <w:rPr>
+          <w:rFonts w:asciiTheme="minorHAnsi" w:eastAsiaTheme="minorHAnsi" w:hAnsiTheme="minorHAnsi" w:cstheme="minorBidi"/>
+          <w:kern w:val="0"/>
+          <w:lang w:val="it-IT" w:eastAsia="en-US" w:bidi="ar-SA"/>
+        </w:rPr>
+      </w:pPr>
+      <w:r>
+        <w:rPr>
+          <w:rFonts w:asciiTheme="minorHAnsi" w:eastAsiaTheme="minorHAnsi" w:hAnsiTheme="minorHAnsi" w:cstheme="minorBidi"/>
+          <w:kern w:val="0"/>
+          <w:lang w:val="it-IT" w:eastAsia="en-US" w:bidi="ar-SA"/>
+        </w:rPr>
+        <w:t>- a: un puro ACK</w:t>
+      </w:r>
+    </w:p>
+    <w:p>
+      <w:pPr>
+        <w:pStyle w:val="Standard"/>
+        <w:numPr>
+          <w:ilvl w:val="1"/>
+          <w:numId w:val="16"/>
+        </w:numPr>
+        <w:spacing w:line="360" w:lineRule="auto"/>
+        <w:jc w:val="both"/>
+        <w:rPr>
+          <w:rFonts w:asciiTheme="minorHAnsi" w:eastAsiaTheme="minorHAnsi" w:hAnsiTheme="minorHAnsi" w:cstheme="minorBidi"/>
+          <w:kern w:val="0"/>
+          <w:lang w:val="it-IT" w:eastAsia="en-US" w:bidi="ar-SA"/>
+        </w:rPr>
+      </w:pPr>
+      <w:r>
+        <w:rPr>
+          <w:rFonts w:asciiTheme="minorHAnsi" w:eastAsiaTheme="minorHAnsi" w:hAnsiTheme="minorHAnsi" w:cstheme="minorBidi"/>
+          <w:kern w:val="0"/>
+          <w:lang w:val="it-IT" w:eastAsia="en-US" w:bidi="ar-SA"/>
+        </w:rPr>
+        <w:t>- d: pacchetto con carico (payload) (“dati”)</w:t>
+      </w:r>
+    </w:p>
+    <w:p>
+      <w:pPr>
+        <w:pStyle w:val="Standard"/>
+        <w:numPr>
+          <w:ilvl w:val="1"/>
+          <w:numId w:val="16"/>
+        </w:numPr>
+        <w:spacing w:line="360" w:lineRule="auto"/>
+        <w:jc w:val="both"/>
+        <w:rPr>
+          <w:rFonts w:asciiTheme="minorHAnsi" w:eastAsiaTheme="minorHAnsi" w:hAnsiTheme="minorHAnsi" w:cstheme="minorBidi"/>
+          <w:kern w:val="0"/>
+          <w:lang w:val="it-IT" w:eastAsia="en-US" w:bidi="ar-SA"/>
+        </w:rPr>
+      </w:pPr>
+      <w:r>
+        <w:rPr>
+          <w:rFonts w:asciiTheme="minorHAnsi" w:eastAsiaTheme="minorHAnsi" w:hAnsiTheme="minorHAnsi" w:cstheme="minorBidi"/>
+          <w:kern w:val="0"/>
+          <w:lang w:val="it-IT" w:eastAsia="en-US" w:bidi="ar-SA"/>
+        </w:rPr>
+        <w:t>- f: pacchetto con il bit FIN impostato a 1</w:t>
+      </w:r>
+    </w:p>
+    <w:p>
+      <w:pPr>
+        <w:pStyle w:val="Standard"/>
+        <w:numPr>
+          <w:ilvl w:val="1"/>
+          <w:numId w:val="16"/>
+        </w:numPr>
+        <w:spacing w:line="360" w:lineRule="auto"/>
+        <w:jc w:val="both"/>
+        <w:rPr>
+          <w:rFonts w:asciiTheme="minorHAnsi" w:eastAsiaTheme="minorHAnsi" w:hAnsiTheme="minorHAnsi" w:cstheme="minorBidi"/>
+          <w:kern w:val="0"/>
+          <w:lang w:val="it-IT" w:eastAsia="en-US" w:bidi="ar-SA"/>
+        </w:rPr>
+      </w:pPr>
+      <w:r>
+        <w:rPr>
+          <w:rFonts w:asciiTheme="minorHAnsi" w:eastAsiaTheme="minorHAnsi" w:hAnsiTheme="minorHAnsi" w:cstheme="minorBidi"/>
+          <w:kern w:val="0"/>
+          <w:lang w:val="it-IT" w:eastAsia="en-US" w:bidi="ar-SA"/>
+        </w:rPr>
+        <w:t>- r: pacchetto con il bit RST impostato a 1</w:t>
+      </w:r>
+    </w:p>
+    <w:p>
+      <w:pPr>
+        <w:pStyle w:val="Standard"/>
+        <w:numPr>
+          <w:ilvl w:val="1"/>
+          <w:numId w:val="16"/>
+        </w:numPr>
+        <w:spacing w:line="360" w:lineRule="auto"/>
+        <w:jc w:val="both"/>
+        <w:rPr>
+          <w:rFonts w:asciiTheme="minorHAnsi" w:eastAsiaTheme="minorHAnsi" w:hAnsiTheme="minorHAnsi" w:cstheme="minorBidi"/>
+          <w:kern w:val="0"/>
+          <w:lang w:val="it-IT" w:eastAsia="en-US" w:bidi="ar-SA"/>
+        </w:rPr>
+      </w:pPr>
+      <w:r>
+        <w:rPr>
+          <w:rFonts w:asciiTheme="minorHAnsi" w:eastAsiaTheme="minorHAnsi" w:hAnsiTheme="minorHAnsi" w:cstheme="minorBidi"/>
+          <w:kern w:val="0"/>
+          <w:lang w:val="it-IT" w:eastAsia="en-US" w:bidi="ar-SA"/>
+        </w:rPr>
+        <w:t>- c: pacchetto con un checksum non corretto (si applica anche a pacchetti UDP)</w:t>
+      </w:r>
+    </w:p>
+    <w:p>
+      <w:pPr>
+        <w:pStyle w:val="Standard"/>
+        <w:numPr>
+          <w:ilvl w:val="1"/>
+          <w:numId w:val="16"/>
+        </w:numPr>
+        <w:spacing w:line="360" w:lineRule="auto"/>
+        <w:jc w:val="both"/>
+        <w:rPr>
+          <w:rFonts w:asciiTheme="minorHAnsi" w:eastAsiaTheme="minorHAnsi" w:hAnsiTheme="minorHAnsi" w:cstheme="minorBidi"/>
+          <w:kern w:val="0"/>
+          <w:lang w:val="it-IT" w:eastAsia="en-US" w:bidi="ar-SA"/>
+        </w:rPr>
+      </w:pPr>
+      <w:r>
+        <w:rPr>
+          <w:rFonts w:asciiTheme="minorHAnsi" w:eastAsiaTheme="minorHAnsi" w:hAnsiTheme="minorHAnsi" w:cstheme="minorBidi"/>
+          <w:kern w:val="0"/>
+          <w:lang w:val="it-IT" w:eastAsia="en-US" w:bidi="ar-SA"/>
+        </w:rPr>
+        <w:t>- g: una lacuna di contenuto (</w:t>
+      </w:r>
+      <w:proofErr w:type="spellStart"/>
+      <w:r>
+        <w:rPr>
+          <w:rFonts w:asciiTheme="minorHAnsi" w:eastAsiaTheme="minorHAnsi" w:hAnsiTheme="minorHAnsi" w:cstheme="minorBidi"/>
+          <w:kern w:val="0"/>
+          <w:lang w:val="it-IT" w:eastAsia="en-US" w:bidi="ar-SA"/>
+        </w:rPr>
+        <w:t>content</w:t>
+      </w:r>
+      <w:proofErr w:type="spellEnd"/>
+      <w:r>
+        <w:rPr>
+          <w:rFonts w:asciiTheme="minorHAnsi" w:eastAsiaTheme="minorHAnsi" w:hAnsiTheme="minorHAnsi" w:cstheme="minorBidi"/>
+          <w:kern w:val="0"/>
+          <w:lang w:val="it-IT" w:eastAsia="en-US" w:bidi="ar-SA"/>
+        </w:rPr>
+        <w:t xml:space="preserve"> gap)</w:t>
+      </w:r>
+    </w:p>
+    <w:p>
+      <w:pPr>
+        <w:pStyle w:val="Standard"/>
+        <w:numPr>
+          <w:ilvl w:val="1"/>
+          <w:numId w:val="16"/>
+        </w:numPr>
+        <w:spacing w:line="360" w:lineRule="auto"/>
+        <w:jc w:val="both"/>
+        <w:rPr>
+          <w:rFonts w:asciiTheme="minorHAnsi" w:eastAsiaTheme="minorHAnsi" w:hAnsiTheme="minorHAnsi" w:cstheme="minorBidi"/>
+          <w:kern w:val="0"/>
+          <w:lang w:val="it-IT" w:eastAsia="en-US" w:bidi="ar-SA"/>
+        </w:rPr>
+      </w:pPr>
+      <w:r>
+        <w:rPr>
+          <w:rFonts w:asciiTheme="minorHAnsi" w:eastAsiaTheme="minorHAnsi" w:hAnsiTheme="minorHAnsi" w:cstheme="minorBidi"/>
+          <w:kern w:val="0"/>
+          <w:lang w:val="it-IT" w:eastAsia="en-US" w:bidi="ar-SA"/>
+        </w:rPr>
+        <w:t>- t: pacchetto con payload ritrasmesso</w:t>
+      </w:r>
+    </w:p>
+    <w:p>
+      <w:pPr>
+        <w:pStyle w:val="Standard"/>
+        <w:numPr>
+          <w:ilvl w:val="1"/>
+          <w:numId w:val="16"/>
+        </w:numPr>
+        <w:spacing w:line="360" w:lineRule="auto"/>
+        <w:jc w:val="both"/>
+        <w:rPr>
+          <w:rFonts w:asciiTheme="minorHAnsi" w:eastAsiaTheme="minorHAnsi" w:hAnsiTheme="minorHAnsi" w:cstheme="minorBidi"/>
+          <w:kern w:val="0"/>
+          <w:lang w:val="it-IT" w:eastAsia="en-US" w:bidi="ar-SA"/>
+        </w:rPr>
+      </w:pPr>
+      <w:r>
+        <w:rPr>
+          <w:rFonts w:asciiTheme="minorHAnsi" w:eastAsiaTheme="minorHAnsi" w:hAnsiTheme="minorHAnsi" w:cstheme="minorBidi"/>
+          <w:kern w:val="0"/>
+          <w:lang w:val="it-IT" w:eastAsia="en-US" w:bidi="ar-SA"/>
+        </w:rPr>
+        <w:t>- w: pacchetto con “zero window advertisement”</w:t>
+      </w:r>
+    </w:p>
+    <w:p>
+      <w:pPr>
+        <w:pStyle w:val="Standard"/>
+        <w:numPr>
+          <w:ilvl w:val="1"/>
+          <w:numId w:val="16"/>
+        </w:numPr>
+        <w:spacing w:line="360" w:lineRule="auto"/>
+        <w:jc w:val="both"/>
+        <w:rPr>
+          <w:rFonts w:asciiTheme="minorHAnsi" w:eastAsiaTheme="minorHAnsi" w:hAnsiTheme="minorHAnsi" w:cstheme="minorBidi"/>
+          <w:kern w:val="0"/>
+          <w:lang w:val="it-IT" w:eastAsia="en-US" w:bidi="ar-SA"/>
+        </w:rPr>
+      </w:pPr>
+      <w:r>
+        <w:rPr>
+          <w:rFonts w:asciiTheme="minorHAnsi" w:eastAsiaTheme="minorHAnsi" w:hAnsiTheme="minorHAnsi" w:cstheme="minorBidi"/>
+          <w:kern w:val="0"/>
+          <w:lang w:val="it-IT" w:eastAsia="en-US" w:bidi="ar-SA"/>
+        </w:rPr>
+        <w:t>- i: pacchetto inconsistente (es: bit FIN+RST impostati a 1)</w:t>
+      </w:r>
+    </w:p>
+    <w:p>
+      <w:pPr>
+        <w:pStyle w:val="Standard"/>
+        <w:numPr>
+          <w:ilvl w:val="1"/>
+          <w:numId w:val="16"/>
+        </w:numPr>
+        <w:spacing w:line="360" w:lineRule="auto"/>
+        <w:jc w:val="both"/>
+        <w:rPr>
+          <w:rFonts w:asciiTheme="minorHAnsi" w:eastAsiaTheme="minorHAnsi" w:hAnsiTheme="minorHAnsi" w:cstheme="minorBidi"/>
+          <w:kern w:val="0"/>
+          <w:lang w:val="it-IT" w:eastAsia="en-US" w:bidi="ar-SA"/>
+        </w:rPr>
+      </w:pPr>
+      <w:r>
+        <w:rPr>
+          <w:rFonts w:asciiTheme="minorHAnsi" w:eastAsiaTheme="minorHAnsi" w:hAnsiTheme="minorHAnsi" w:cstheme="minorBidi"/>
+          <w:kern w:val="0"/>
+          <w:lang w:val="it-IT" w:eastAsia="en-US" w:bidi="ar-SA"/>
+        </w:rPr>
+        <w:t>- q: pacchetto con più flag (bit SYN+FIN o SYN+RST impostati a 1)</w:t>
+      </w:r>
+    </w:p>
+    <w:p>
+      <w:pPr>
+        <w:pStyle w:val="Standard"/>
+        <w:numPr>
+          <w:ilvl w:val="1"/>
+          <w:numId w:val="16"/>
+        </w:numPr>
+        <w:spacing w:line="360" w:lineRule="auto"/>
+        <w:jc w:val="both"/>
+        <w:rPr>
+          <w:rFonts w:asciiTheme="minorHAnsi" w:eastAsiaTheme="minorHAnsi" w:hAnsiTheme="minorHAnsi" w:cstheme="minorBidi"/>
+          <w:kern w:val="0"/>
+          <w:lang w:val="it-IT" w:eastAsia="en-US" w:bidi="ar-SA"/>
+        </w:rPr>
+      </w:pPr>
+      <w:r>
+        <w:rPr>
+          <w:rFonts w:asciiTheme="minorHAnsi" w:eastAsiaTheme="minorHAnsi" w:hAnsiTheme="minorHAnsi" w:cstheme="minorBidi"/>
+          <w:kern w:val="0"/>
+          <w:lang w:val="it-IT" w:eastAsia="en-US" w:bidi="ar-SA"/>
+        </w:rPr>
+        <w:t xml:space="preserve">- ^: la direzione della connessione è stata invertita dall’euristica di </w:t>
+      </w:r>
+      <w:proofErr w:type="spellStart"/>
+      <w:r>
+        <w:rPr>
+          <w:rFonts w:asciiTheme="minorHAnsi" w:eastAsiaTheme="minorHAnsi" w:hAnsiTheme="minorHAnsi" w:cstheme="minorBidi"/>
+          <w:kern w:val="0"/>
+          <w:lang w:val="it-IT" w:eastAsia="en-US" w:bidi="ar-SA"/>
+        </w:rPr>
+        <w:t>zeek</w:t>
+      </w:r>
+      <w:proofErr w:type="spellEnd"/>
+    </w:p>
+    <w:p>
+      <w:pPr>
+        <w:pStyle w:val="Standard"/>
+        <w:numPr>
+          <w:ilvl w:val="0"/>
+          <w:numId w:val="16"/>
+        </w:numPr>
+        <w:spacing w:line="360" w:lineRule="auto"/>
+        <w:jc w:val="both"/>
+        <w:rPr>
+          <w:rFonts w:asciiTheme="minorHAnsi" w:eastAsiaTheme="minorHAnsi" w:hAnsiTheme="minorHAnsi" w:cstheme="minorBidi"/>
+          <w:kern w:val="0"/>
+          <w:lang w:val="it-IT" w:eastAsia="en-US" w:bidi="ar-SA"/>
+        </w:rPr>
+      </w:pPr>
+      <w:proofErr w:type="spellStart"/>
+      <w:r>
+        <w:rPr>
+          <w:rFonts w:asciiTheme="minorHAnsi" w:eastAsiaTheme="minorHAnsi" w:hAnsiTheme="minorHAnsi" w:cstheme="minorBidi"/>
+          <w:kern w:val="0"/>
+          <w:lang w:val="it-IT" w:eastAsia="en-US" w:bidi="ar-SA"/>
+        </w:rPr>
+        <w:t>orig_pkts</w:t>
+      </w:r>
+      <w:proofErr w:type="spellEnd"/>
+      <w:r>
+        <w:rPr>
+          <w:rFonts w:asciiTheme="minorHAnsi" w:eastAsiaTheme="minorHAnsi" w:hAnsiTheme="minorHAnsi" w:cstheme="minorBidi"/>
+          <w:kern w:val="0"/>
+          <w:lang w:val="it-IT" w:eastAsia="en-US" w:bidi="ar-SA"/>
+        </w:rPr>
+        <w:t>: numero dei pacchetti che l’originatore ha inviato</w:t>
+      </w:r>
+    </w:p>
+    <w:p>
+      <w:pPr>
+        <w:pStyle w:val="Standard"/>
+        <w:numPr>
+          <w:ilvl w:val="0"/>
+          <w:numId w:val="16"/>
+        </w:numPr>
+        <w:spacing w:line="360" w:lineRule="auto"/>
+        <w:jc w:val="both"/>
+        <w:rPr>
+          <w:rFonts w:asciiTheme="minorHAnsi" w:eastAsiaTheme="minorHAnsi" w:hAnsiTheme="minorHAnsi" w:cstheme="minorBidi"/>
+          <w:kern w:val="0"/>
+          <w:lang w:val="it-IT" w:eastAsia="en-US" w:bidi="ar-SA"/>
+        </w:rPr>
+      </w:pPr>
+      <w:proofErr w:type="spellStart"/>
+      <w:r>
+        <w:rPr>
+          <w:rFonts w:asciiTheme="minorHAnsi" w:eastAsiaTheme="minorHAnsi" w:hAnsiTheme="minorHAnsi" w:cstheme="minorBidi"/>
+          <w:kern w:val="0"/>
+          <w:lang w:val="it-IT" w:eastAsia="en-US" w:bidi="ar-SA"/>
+        </w:rPr>
+        <w:lastRenderedPageBreak/>
+        <w:t>orig_ip_bytes</w:t>
+      </w:r>
+      <w:proofErr w:type="spellEnd"/>
+      <w:r>
+        <w:rPr>
+          <w:rFonts w:asciiTheme="minorHAnsi" w:eastAsiaTheme="minorHAnsi" w:hAnsiTheme="minorHAnsi" w:cstheme="minorBidi"/>
+          <w:kern w:val="0"/>
+          <w:lang w:val="it-IT" w:eastAsia="en-US" w:bidi="ar-SA"/>
+        </w:rPr>
+        <w:t xml:space="preserve">: numero di bytes al livello IP che l’originatore ha inviato (visti sul cavo, dal campo </w:t>
+      </w:r>
+      <w:proofErr w:type="spellStart"/>
+      <w:r>
+        <w:rPr>
+          <w:rFonts w:asciiTheme="minorHAnsi" w:eastAsiaTheme="minorHAnsi" w:hAnsiTheme="minorHAnsi" w:cstheme="minorBidi"/>
+          <w:kern w:val="0"/>
+          <w:lang w:val="it-IT" w:eastAsia="en-US" w:bidi="ar-SA"/>
+        </w:rPr>
+        <w:t>total_length</w:t>
+      </w:r>
+      <w:proofErr w:type="spellEnd"/>
+      <w:r>
+        <w:rPr>
+          <w:rFonts w:asciiTheme="minorHAnsi" w:eastAsiaTheme="minorHAnsi" w:hAnsiTheme="minorHAnsi" w:cstheme="minorBidi"/>
+          <w:kern w:val="0"/>
+          <w:lang w:val="it-IT" w:eastAsia="en-US" w:bidi="ar-SA"/>
+        </w:rPr>
+        <w:t xml:space="preserve"> nel campo dell’</w:t>
+      </w:r>
+      <w:proofErr w:type="spellStart"/>
+      <w:r>
+        <w:rPr>
+          <w:rFonts w:asciiTheme="minorHAnsi" w:eastAsiaTheme="minorHAnsi" w:hAnsiTheme="minorHAnsi" w:cstheme="minorBidi"/>
+          <w:kern w:val="0"/>
+          <w:lang w:val="it-IT" w:eastAsia="en-US" w:bidi="ar-SA"/>
+        </w:rPr>
+        <w:t>header</w:t>
+      </w:r>
+      <w:proofErr w:type="spellEnd"/>
+      <w:r>
+        <w:rPr>
+          <w:rFonts w:asciiTheme="minorHAnsi" w:eastAsiaTheme="minorHAnsi" w:hAnsiTheme="minorHAnsi" w:cstheme="minorBidi"/>
+          <w:kern w:val="0"/>
+          <w:lang w:val="it-IT" w:eastAsia="en-US" w:bidi="ar-SA"/>
+        </w:rPr>
+        <w:t>)</w:t>
+      </w:r>
+    </w:p>
+    <w:p>
+      <w:pPr>
+        <w:pStyle w:val="Standard"/>
+        <w:numPr>
+          <w:ilvl w:val="0"/>
+          <w:numId w:val="16"/>
+        </w:numPr>
+        <w:spacing w:line="360" w:lineRule="auto"/>
+        <w:jc w:val="both"/>
+        <w:rPr>
+          <w:rFonts w:asciiTheme="minorHAnsi" w:eastAsiaTheme="minorHAnsi" w:hAnsiTheme="minorHAnsi" w:cstheme="minorBidi"/>
+          <w:kern w:val="0"/>
+          <w:lang w:val="it-IT" w:eastAsia="en-US" w:bidi="ar-SA"/>
+        </w:rPr>
+      </w:pPr>
+      <w:proofErr w:type="spellStart"/>
+      <w:r>
+        <w:rPr>
+          <w:rFonts w:asciiTheme="minorHAnsi" w:eastAsiaTheme="minorHAnsi" w:hAnsiTheme="minorHAnsi" w:cstheme="minorBidi"/>
+          <w:kern w:val="0"/>
+          <w:lang w:val="it-IT" w:eastAsia="en-US" w:bidi="ar-SA"/>
+        </w:rPr>
+        <w:t>resp_pkts</w:t>
+      </w:r>
+      <w:proofErr w:type="spellEnd"/>
+      <w:r>
+        <w:rPr>
+          <w:rFonts w:asciiTheme="minorHAnsi" w:eastAsiaTheme="minorHAnsi" w:hAnsiTheme="minorHAnsi" w:cstheme="minorBidi"/>
+          <w:kern w:val="0"/>
+          <w:lang w:val="it-IT" w:eastAsia="en-US" w:bidi="ar-SA"/>
+        </w:rPr>
+        <w:t>: numero dei pacchetti che il responder ha inviato</w:t>
+      </w:r>
+    </w:p>
+    <w:p>
+      <w:pPr>
+        <w:pStyle w:val="Standard"/>
+        <w:numPr>
+          <w:ilvl w:val="0"/>
+          <w:numId w:val="16"/>
+        </w:numPr>
+        <w:spacing w:line="360" w:lineRule="auto"/>
+        <w:jc w:val="both"/>
+        <w:rPr>
+          <w:rFonts w:asciiTheme="minorHAnsi" w:eastAsiaTheme="minorHAnsi" w:hAnsiTheme="minorHAnsi" w:cstheme="minorBidi"/>
+          <w:kern w:val="0"/>
+          <w:lang w:val="it-IT" w:eastAsia="en-US" w:bidi="ar-SA"/>
+        </w:rPr>
+      </w:pPr>
+      <w:proofErr w:type="spellStart"/>
+      <w:r>
+        <w:rPr>
+          <w:rFonts w:asciiTheme="minorHAnsi" w:eastAsiaTheme="minorHAnsi" w:hAnsiTheme="minorHAnsi" w:cstheme="minorBidi"/>
+          <w:kern w:val="0"/>
+          <w:lang w:val="it-IT" w:eastAsia="en-US" w:bidi="ar-SA"/>
+        </w:rPr>
+        <w:t>resp_ip_bytes</w:t>
+      </w:r>
+      <w:proofErr w:type="spellEnd"/>
+      <w:r>
+        <w:rPr>
+          <w:rFonts w:asciiTheme="minorHAnsi" w:eastAsiaTheme="minorHAnsi" w:hAnsiTheme="minorHAnsi" w:cstheme="minorBidi"/>
+          <w:kern w:val="0"/>
+          <w:lang w:val="it-IT" w:eastAsia="en-US" w:bidi="ar-SA"/>
+        </w:rPr>
+        <w:t xml:space="preserve">: numero di bytes al livello IP che il </w:t>
+      </w:r>
+      <w:proofErr w:type="spellStart"/>
+      <w:r>
+        <w:rPr>
+          <w:rFonts w:asciiTheme="minorHAnsi" w:eastAsiaTheme="minorHAnsi" w:hAnsiTheme="minorHAnsi" w:cstheme="minorBidi"/>
+          <w:kern w:val="0"/>
+          <w:lang w:val="it-IT" w:eastAsia="en-US" w:bidi="ar-SA"/>
+        </w:rPr>
+        <w:t>responde</w:t>
+      </w:r>
+      <w:proofErr w:type="spellEnd"/>
+      <w:r>
+        <w:rPr>
+          <w:rFonts w:asciiTheme="minorHAnsi" w:eastAsiaTheme="minorHAnsi" w:hAnsiTheme="minorHAnsi" w:cstheme="minorBidi"/>
+          <w:kern w:val="0"/>
+          <w:lang w:val="it-IT" w:eastAsia="en-US" w:bidi="ar-SA"/>
+        </w:rPr>
+        <w:t xml:space="preserve"> ha inviato (visti sul cavo, dal campo </w:t>
+      </w:r>
+      <w:proofErr w:type="spellStart"/>
+      <w:r>
+        <w:rPr>
+          <w:rFonts w:asciiTheme="minorHAnsi" w:eastAsiaTheme="minorHAnsi" w:hAnsiTheme="minorHAnsi" w:cstheme="minorBidi"/>
+          <w:kern w:val="0"/>
+          <w:lang w:val="it-IT" w:eastAsia="en-US" w:bidi="ar-SA"/>
+        </w:rPr>
+        <w:t>total_length</w:t>
+      </w:r>
+      <w:proofErr w:type="spellEnd"/>
+      <w:r>
+        <w:rPr>
+          <w:rFonts w:asciiTheme="minorHAnsi" w:eastAsiaTheme="minorHAnsi" w:hAnsiTheme="minorHAnsi" w:cstheme="minorBidi"/>
+          <w:kern w:val="0"/>
+          <w:lang w:val="it-IT" w:eastAsia="en-US" w:bidi="ar-SA"/>
+        </w:rPr>
+        <w:t xml:space="preserve"> nel campo dell’</w:t>
+      </w:r>
+      <w:proofErr w:type="spellStart"/>
+      <w:r>
+        <w:rPr>
+          <w:rFonts w:asciiTheme="minorHAnsi" w:eastAsiaTheme="minorHAnsi" w:hAnsiTheme="minorHAnsi" w:cstheme="minorBidi"/>
+          <w:kern w:val="0"/>
+          <w:lang w:val="it-IT" w:eastAsia="en-US" w:bidi="ar-SA"/>
+        </w:rPr>
+        <w:t>header</w:t>
+      </w:r>
+      <w:proofErr w:type="spellEnd"/>
+      <w:r>
+        <w:rPr>
+          <w:rFonts w:asciiTheme="minorHAnsi" w:eastAsiaTheme="minorHAnsi" w:hAnsiTheme="minorHAnsi" w:cstheme="minorBidi"/>
+          <w:kern w:val="0"/>
+          <w:lang w:val="it-IT" w:eastAsia="en-US" w:bidi="ar-SA"/>
+        </w:rPr>
+        <w:t>)</w:t>
+      </w:r>
+    </w:p>
+    <w:p>
+      <w:pPr>
+        <w:pStyle w:val="Standard"/>
+        <w:numPr>
+          <w:ilvl w:val="0"/>
+          <w:numId w:val="16"/>
+        </w:numPr>
+        <w:spacing w:line="360" w:lineRule="auto"/>
+        <w:jc w:val="both"/>
+        <w:rPr>
+          <w:rFonts w:asciiTheme="minorHAnsi" w:eastAsiaTheme="minorHAnsi" w:hAnsiTheme="minorHAnsi" w:cstheme="minorBidi"/>
+          <w:kern w:val="0"/>
+          <w:lang w:val="it-IT" w:eastAsia="en-US" w:bidi="ar-SA"/>
+        </w:rPr>
+      </w:pPr>
+      <w:proofErr w:type="spellStart"/>
+      <w:r>
+        <w:rPr>
+          <w:rFonts w:asciiTheme="minorHAnsi" w:eastAsiaTheme="minorHAnsi" w:hAnsiTheme="minorHAnsi" w:cstheme="minorBidi"/>
+          <w:kern w:val="0"/>
+          <w:lang w:val="it-IT" w:eastAsia="en-US" w:bidi="ar-SA"/>
+        </w:rPr>
+        <w:t>tunnel_parents</w:t>
+      </w:r>
+      <w:proofErr w:type="spellEnd"/>
+      <w:r>
+        <w:rPr>
+          <w:rFonts w:asciiTheme="minorHAnsi" w:eastAsiaTheme="minorHAnsi" w:hAnsiTheme="minorHAnsi" w:cstheme="minorBidi"/>
+          <w:kern w:val="0"/>
+          <w:lang w:val="it-IT" w:eastAsia="en-US" w:bidi="ar-SA"/>
+        </w:rPr>
+        <w:t>: se questa connessione avviene tramite un tunnel, questo campo indica gli uid per qualsiasi connessione genitore incapsulante usata lungo la vita di questa connessione interna</w:t>
+      </w:r>
+    </w:p>
+    <w:p>
+      <w:pPr>
+        <w:pStyle w:val="Standard"/>
+        <w:spacing w:line="360" w:lineRule="auto"/>
+        <w:jc w:val="both"/>
+        <w:rPr>
+          <w:rFonts w:asciiTheme="minorHAnsi" w:eastAsiaTheme="minorHAnsi" w:hAnsiTheme="minorHAnsi" w:cstheme="minorBidi"/>
+          <w:kern w:val="0"/>
+          <w:lang w:val="it-IT" w:eastAsia="en-US" w:bidi="ar-SA"/>
+        </w:rPr>
+      </w:pPr>
+      <w:r>
+        <w:rPr>
+          <w:rFonts w:asciiTheme="minorHAnsi" w:eastAsiaTheme="minorHAnsi" w:hAnsiTheme="minorHAnsi" w:cstheme="minorBidi"/>
+          <w:kern w:val="0"/>
+          <w:lang w:val="it-IT" w:eastAsia="en-US" w:bidi="ar-SA"/>
+        </w:rPr>
+        <w:t>L’attributo più importante per questa sperimentazione si è rivelato essere “</w:t>
+      </w:r>
+      <w:r>
+        <w:rPr>
+          <w:rFonts w:asciiTheme="minorHAnsi" w:eastAsiaTheme="minorHAnsi" w:hAnsiTheme="minorHAnsi" w:cstheme="minorBidi"/>
+          <w:i/>
+          <w:iCs/>
+          <w:kern w:val="0"/>
+          <w:lang w:val="it-IT" w:eastAsia="en-US" w:bidi="ar-SA"/>
+        </w:rPr>
+        <w:t>history</w:t>
+      </w:r>
+      <w:r>
+        <w:rPr>
+          <w:rFonts w:asciiTheme="minorHAnsi" w:eastAsiaTheme="minorHAnsi" w:hAnsiTheme="minorHAnsi" w:cstheme="minorBidi"/>
+          <w:kern w:val="0"/>
+          <w:lang w:val="it-IT" w:eastAsia="en-US" w:bidi="ar-SA"/>
+        </w:rPr>
+        <w:t>”</w:t>
+      </w:r>
+      <w:r>
+        <w:rPr>
+          <w:rFonts w:asciiTheme="minorHAnsi" w:eastAsiaTheme="minorHAnsi" w:hAnsiTheme="minorHAnsi" w:cstheme="minorBidi"/>
+          <w:i/>
+          <w:iCs/>
+          <w:kern w:val="0"/>
+          <w:lang w:val="it-IT" w:eastAsia="en-US" w:bidi="ar-SA"/>
         </w:rPr>
         <w:t xml:space="preserve"> </w:t>
       </w:r>
       <w:r>
         <w:rPr>
-          <w:sz w:val="24"/>
-          <w:szCs w:val="24"/>
-        </w:rPr>
-        <w:t>(Domain Name System)</w:t>
-      </w:r>
-      <w:r>
-        <w:rPr>
-          <w:sz w:val="24"/>
-          <w:szCs w:val="24"/>
+          <w:rFonts w:asciiTheme="minorHAnsi" w:eastAsiaTheme="minorHAnsi" w:hAnsiTheme="minorHAnsi" w:cstheme="minorBidi"/>
+          <w:kern w:val="0"/>
+          <w:lang w:val="it-IT" w:eastAsia="en-US" w:bidi="ar-SA"/>
+        </w:rPr>
+        <w:t>che è una stringa di caratteri alfabetici che viene composta in base ai tipi di pacchetti inviati e ricevuti, se il pacchetto viene inviato dall’</w:t>
+      </w:r>
+      <w:r>
+        <w:rPr>
+          <w:rFonts w:asciiTheme="minorHAnsi" w:eastAsiaTheme="minorHAnsi" w:hAnsiTheme="minorHAnsi" w:cstheme="minorBidi"/>
+          <w:i/>
+          <w:iCs/>
+          <w:kern w:val="0"/>
+          <w:lang w:val="it-IT" w:eastAsia="en-US" w:bidi="ar-SA"/>
+        </w:rPr>
+        <w:t>host</w:t>
+      </w:r>
+      <w:r>
+        <w:rPr>
+          <w:rFonts w:asciiTheme="minorHAnsi" w:eastAsiaTheme="minorHAnsi" w:hAnsiTheme="minorHAnsi" w:cstheme="minorBidi"/>
+          <w:kern w:val="0"/>
+          <w:lang w:val="it-IT" w:eastAsia="en-US" w:bidi="ar-SA"/>
+        </w:rPr>
+        <w:t xml:space="preserve"> che ha avviato la connessione la lettera sarà maiuscola, altrimenti sarà minuscola. In base a questo attributo è possibile sapere quindi se una connessione è stata chiusa correttamente o è stato effettuato un </w:t>
+      </w:r>
+      <w:r>
+        <w:rPr>
+          <w:rFonts w:asciiTheme="minorHAnsi" w:eastAsiaTheme="minorHAnsi" w:hAnsiTheme="minorHAnsi" w:cstheme="minorBidi"/>
+          <w:i/>
+          <w:iCs/>
+          <w:kern w:val="0"/>
+          <w:lang w:val="it-IT" w:eastAsia="en-US" w:bidi="ar-SA"/>
+        </w:rPr>
+        <w:t>Reset</w:t>
+      </w:r>
+      <w:r>
+        <w:rPr>
+          <w:rFonts w:asciiTheme="minorHAnsi" w:eastAsiaTheme="minorHAnsi" w:hAnsiTheme="minorHAnsi" w:cstheme="minorBidi"/>
+          <w:kern w:val="0"/>
+          <w:lang w:val="it-IT" w:eastAsia="en-US" w:bidi="ar-SA"/>
+        </w:rPr>
+        <w:t xml:space="preserve"> (pacchetto con </w:t>
+      </w:r>
+      <w:r>
+        <w:rPr>
+          <w:rFonts w:asciiTheme="minorHAnsi" w:eastAsiaTheme="minorHAnsi" w:hAnsiTheme="minorHAnsi" w:cstheme="minorBidi"/>
+          <w:i/>
+          <w:iCs/>
+          <w:kern w:val="0"/>
+          <w:lang w:val="it-IT" w:eastAsia="en-US" w:bidi="ar-SA"/>
+        </w:rPr>
+        <w:t>RST</w:t>
+      </w:r>
+      <w:r>
+        <w:rPr>
+          <w:rFonts w:asciiTheme="minorHAnsi" w:eastAsiaTheme="minorHAnsi" w:hAnsiTheme="minorHAnsi" w:cstheme="minorBidi"/>
+          <w:kern w:val="0"/>
+          <w:lang w:val="it-IT" w:eastAsia="en-US" w:bidi="ar-SA"/>
+        </w:rPr>
+        <w:t xml:space="preserve"> impostato a </w:t>
+      </w:r>
+      <w:r>
+        <w:rPr>
+          <w:rFonts w:asciiTheme="minorHAnsi" w:eastAsiaTheme="minorHAnsi" w:hAnsiTheme="minorHAnsi" w:cstheme="minorBidi"/>
+          <w:i/>
+          <w:iCs/>
+          <w:kern w:val="0"/>
+          <w:lang w:val="it-IT" w:eastAsia="en-US" w:bidi="ar-SA"/>
+        </w:rPr>
+        <w:t>true</w:t>
+      </w:r>
+      <w:r>
+        <w:rPr>
+          <w:rFonts w:asciiTheme="minorHAnsi" w:eastAsiaTheme="minorHAnsi" w:hAnsiTheme="minorHAnsi" w:cstheme="minorBidi"/>
+          <w:kern w:val="0"/>
+          <w:lang w:val="it-IT" w:eastAsia="en-US" w:bidi="ar-SA"/>
+        </w:rPr>
+        <w:t>)</w:t>
+      </w:r>
+      <w:r>
+        <w:rPr>
+          <w:rFonts w:asciiTheme="minorHAnsi" w:eastAsiaTheme="minorHAnsi" w:hAnsiTheme="minorHAnsi" w:cstheme="minorBidi"/>
+          <w:kern w:val="0"/>
+          <w:lang w:val="it-IT" w:eastAsia="en-US" w:bidi="ar-SA"/>
+        </w:rPr>
+        <w:t xml:space="preserve"> che corrisponde ad uno dei possibili attacchi a livello di rete.</w:t>
+      </w:r>
+    </w:p>
+    <w:p>
+      <w:pPr>
+        <w:pStyle w:val="Standard"/>
+        <w:spacing w:line="360" w:lineRule="auto"/>
+        <w:jc w:val="both"/>
+        <w:rPr>
+          <w:rFonts w:asciiTheme="minorHAnsi" w:eastAsiaTheme="minorHAnsi" w:hAnsiTheme="minorHAnsi" w:cstheme="minorBidi"/>
+          <w:kern w:val="0"/>
+          <w:lang w:val="it-IT" w:eastAsia="en-US" w:bidi="ar-SA"/>
+        </w:rPr>
+      </w:pPr>
+      <w:r>
+        <w:rPr>
+          <w:rFonts w:asciiTheme="minorHAnsi" w:eastAsiaTheme="minorHAnsi" w:hAnsiTheme="minorHAnsi" w:cstheme="minorBidi"/>
+          <w:kern w:val="0"/>
+          <w:lang w:val="it-IT" w:eastAsia="en-US" w:bidi="ar-SA"/>
+        </w:rPr>
+        <w:tab/>
+        <w:t xml:space="preserve">Successivamente è stato sviluppato un software per recuperare i dati dal </w:t>
+      </w:r>
+      <w:r>
+        <w:rPr>
+          <w:rFonts w:asciiTheme="minorHAnsi" w:eastAsiaTheme="minorHAnsi" w:hAnsiTheme="minorHAnsi" w:cstheme="minorBidi"/>
+          <w:i/>
+          <w:iCs/>
+          <w:kern w:val="0"/>
+          <w:lang w:val="it-IT" w:eastAsia="en-US" w:bidi="ar-SA"/>
+        </w:rPr>
+        <w:t>log</w:t>
+      </w:r>
+      <w:r>
+        <w:rPr>
+          <w:rFonts w:asciiTheme="minorHAnsi" w:eastAsiaTheme="minorHAnsi" w:hAnsiTheme="minorHAnsi" w:cstheme="minorBidi"/>
+          <w:kern w:val="0"/>
+          <w:lang w:val="it-IT" w:eastAsia="en-US" w:bidi="ar-SA"/>
+        </w:rPr>
+        <w:t xml:space="preserve"> d’interesse, in Python</w:t>
+      </w:r>
+      <w:r>
+        <w:rPr>
+          <w:rFonts w:asciiTheme="minorHAnsi" w:eastAsiaTheme="minorHAnsi" w:hAnsiTheme="minorHAnsi" w:cstheme="minorBidi"/>
+          <w:kern w:val="0"/>
           <w:vertAlign w:val="superscript"/>
-        </w:rPr>
-        <w:t>[15]</w:t>
-      </w:r>
-      <w:r>
-        <w:rPr>
-          <w:sz w:val="24"/>
-          <w:szCs w:val="24"/>
-        </w:rPr>
-        <w:t xml:space="preserve"> come il tipo di query, la classe di query, …)</w:t>
-      </w:r>
-      <w:r>
-        <w:rPr>
-          <w:sz w:val="24"/>
-          <w:szCs w:val="24"/>
-        </w:rPr>
-        <w:t xml:space="preserve">, mentre altri </w:t>
-      </w:r>
-      <w:r>
-        <w:rPr>
-          <w:i/>
-          <w:iCs/>
-          <w:sz w:val="24"/>
-          <w:szCs w:val="24"/>
-        </w:rPr>
-        <w:t xml:space="preserve">log </w:t>
-      </w:r>
-      <w:r>
-        <w:rPr>
-          <w:sz w:val="24"/>
-          <w:szCs w:val="24"/>
-        </w:rPr>
-        <w:t>identificano gli eventuali file scambiati durante lo scambio di messaggi delle connessioni</w:t>
-      </w:r>
-      <w:r>
-        <w:rPr>
-          <w:sz w:val="24"/>
-          <w:szCs w:val="24"/>
-        </w:rPr>
-        <w:t xml:space="preserve">. Alcuni dei file </w:t>
-      </w:r>
-      <w:r>
-        <w:rPr>
-          <w:sz w:val="24"/>
-          <w:szCs w:val="24"/>
+          <w:lang w:val="it-IT" w:eastAsia="en-US" w:bidi="ar-SA"/>
+        </w:rPr>
+        <w:t>[17]</w:t>
+      </w:r>
+      <w:r>
+        <w:rPr>
+          <w:rFonts w:asciiTheme="minorHAnsi" w:eastAsiaTheme="minorHAnsi" w:hAnsiTheme="minorHAnsi" w:cstheme="minorBidi"/>
+          <w:kern w:val="0"/>
+          <w:lang w:val="it-IT" w:eastAsia="en-US" w:bidi="ar-SA"/>
+        </w:rPr>
+        <w:t xml:space="preserve"> </w:t>
+      </w:r>
+      <w:r>
+        <w:rPr>
+          <w:rFonts w:asciiTheme="minorHAnsi" w:eastAsiaTheme="minorHAnsi" w:hAnsiTheme="minorHAnsi" w:cstheme="minorBidi"/>
+          <w:kern w:val="0"/>
+          <w:lang w:val="it-IT" w:eastAsia="en-US" w:bidi="ar-SA"/>
+        </w:rPr>
+        <w:t xml:space="preserve"> che </w:t>
+      </w:r>
+      <w:r>
+        <w:rPr>
+          <w:rFonts w:asciiTheme="minorHAnsi" w:eastAsiaTheme="minorHAnsi" w:hAnsiTheme="minorHAnsi" w:cstheme="minorBidi"/>
+          <w:kern w:val="0"/>
+          <w:lang w:val="it-IT" w:eastAsia="en-US" w:bidi="ar-SA"/>
+        </w:rPr>
+        <w:t>è un linguaggio di programmazione di "alto livello", orientato a oggetti, adatto, tra gli altri usi, a sviluppare applicazioni distribuite, scripting, computazione numerica e system testing.</w:t>
+      </w:r>
+      <w:r>
+        <w:rPr>
+          <w:rFonts w:asciiTheme="minorHAnsi" w:eastAsiaTheme="minorHAnsi" w:hAnsiTheme="minorHAnsi" w:cstheme="minorBidi"/>
+          <w:kern w:val="0"/>
+          <w:lang w:val="it-IT" w:eastAsia="en-US" w:bidi="ar-SA"/>
+        </w:rPr>
+        <w:t xml:space="preserve"> Per il software è stato scelto di sfruttare il</w:t>
+      </w:r>
+      <w:r>
+        <w:rPr>
+          <w:rFonts w:asciiTheme="minorHAnsi" w:eastAsiaTheme="minorHAnsi" w:hAnsiTheme="minorHAnsi" w:cstheme="minorBidi"/>
+          <w:kern w:val="0"/>
+          <w:lang w:val="it-IT" w:eastAsia="en-US" w:bidi="ar-SA"/>
+        </w:rPr>
+        <w:t xml:space="preserve"> paradigma </w:t>
+      </w:r>
+      <w:r>
+        <w:rPr>
+          <w:rFonts w:asciiTheme="minorHAnsi" w:eastAsiaTheme="minorHAnsi" w:hAnsiTheme="minorHAnsi" w:cstheme="minorBidi"/>
+          <w:i/>
+          <w:iCs/>
+          <w:kern w:val="0"/>
+          <w:lang w:val="it-IT" w:eastAsia="en-US" w:bidi="ar-SA"/>
+        </w:rPr>
+        <w:t>OOP</w:t>
+      </w:r>
+      <w:r>
+        <w:rPr>
+          <w:rFonts w:asciiTheme="minorHAnsi" w:eastAsiaTheme="minorHAnsi" w:hAnsiTheme="minorHAnsi" w:cstheme="minorBidi"/>
+          <w:kern w:val="0"/>
+          <w:vertAlign w:val="superscript"/>
+          <w:lang w:val="it-IT" w:eastAsia="en-US" w:bidi="ar-SA"/>
+        </w:rPr>
+        <w:t>[18]</w:t>
+      </w:r>
+      <w:r>
+        <w:rPr>
+          <w:rFonts w:asciiTheme="minorHAnsi" w:eastAsiaTheme="minorHAnsi" w:hAnsiTheme="minorHAnsi" w:cstheme="minorBidi"/>
+          <w:kern w:val="0"/>
+          <w:lang w:val="it-IT" w:eastAsia="en-US" w:bidi="ar-SA"/>
+        </w:rPr>
+        <w:t xml:space="preserve"> (</w:t>
+      </w:r>
+      <w:r>
+        <w:rPr>
+          <w:rFonts w:asciiTheme="minorHAnsi" w:eastAsiaTheme="minorHAnsi" w:hAnsiTheme="minorHAnsi" w:cstheme="minorBidi"/>
+          <w:i/>
+          <w:iCs/>
+          <w:kern w:val="0"/>
+          <w:lang w:val="it-IT" w:eastAsia="en-US" w:bidi="ar-SA"/>
+        </w:rPr>
+        <w:t>Object</w:t>
+      </w:r>
+      <w:r>
+        <w:rPr>
+          <w:rFonts w:asciiTheme="minorHAnsi" w:eastAsiaTheme="minorHAnsi" w:hAnsiTheme="minorHAnsi" w:cstheme="minorBidi"/>
+          <w:i/>
+          <w:iCs/>
+          <w:kern w:val="0"/>
+          <w:lang w:val="it-IT" w:eastAsia="en-US" w:bidi="ar-SA"/>
+        </w:rPr>
+        <w:t xml:space="preserve"> Oriented Programming</w:t>
+      </w:r>
+      <w:r>
+        <w:rPr>
+          <w:rFonts w:asciiTheme="minorHAnsi" w:eastAsiaTheme="minorHAnsi" w:hAnsiTheme="minorHAnsi" w:cstheme="minorBidi"/>
+          <w:kern w:val="0"/>
+          <w:lang w:val="it-IT" w:eastAsia="en-US" w:bidi="ar-SA"/>
+        </w:rPr>
+        <w:t>), che consiste di focalizzare l’attenzione sugli oggetti e sui comportamenti di questi ultimi, piuttosto che sulle funzioni che il software deve offrire. Con questo paradigma vengono progettati oggetti software in grado di interagire gli uni con gli altri attraverso lo scambio di messaggi. I vantaggi della programmazione ad oggetti sono:</w:t>
+      </w:r>
+    </w:p>
+    <w:p>
+      <w:pPr>
+        <w:pStyle w:val="Standard"/>
+        <w:numPr>
+          <w:ilvl w:val="0"/>
+          <w:numId w:val="15"/>
+        </w:numPr>
+        <w:spacing w:line="360" w:lineRule="auto"/>
+        <w:jc w:val="both"/>
+        <w:rPr>
+          <w:rFonts w:asciiTheme="minorHAnsi" w:eastAsiaTheme="minorHAnsi" w:hAnsiTheme="minorHAnsi" w:cstheme="minorBidi"/>
+          <w:kern w:val="0"/>
+          <w:lang w:val="it-IT" w:eastAsia="en-US" w:bidi="ar-SA"/>
+        </w:rPr>
+      </w:pPr>
+      <w:r>
+        <w:rPr>
+          <w:rFonts w:asciiTheme="minorHAnsi" w:eastAsiaTheme="minorHAnsi" w:hAnsiTheme="minorHAnsi" w:cstheme="minorBidi"/>
+          <w:kern w:val="0"/>
+          <w:lang w:val="it-IT" w:eastAsia="en-US" w:bidi="ar-SA"/>
+        </w:rPr>
+        <w:t>un supporto naturale alla modellazione software degli oggetti del mondo reale o del modello astratto da riprodurre;</w:t>
+      </w:r>
+    </w:p>
+    <w:p>
+      <w:pPr>
+        <w:pStyle w:val="Standard"/>
+        <w:numPr>
+          <w:ilvl w:val="0"/>
+          <w:numId w:val="15"/>
+        </w:numPr>
+        <w:spacing w:line="360" w:lineRule="auto"/>
+        <w:jc w:val="both"/>
+        <w:rPr>
+          <w:rFonts w:asciiTheme="minorHAnsi" w:eastAsiaTheme="minorHAnsi" w:hAnsiTheme="minorHAnsi" w:cstheme="minorBidi"/>
+          <w:kern w:val="0"/>
+          <w:lang w:val="it-IT" w:eastAsia="en-US" w:bidi="ar-SA"/>
+        </w:rPr>
+      </w:pPr>
+      <w:r>
+        <w:rPr>
+          <w:rFonts w:asciiTheme="minorHAnsi" w:eastAsiaTheme="minorHAnsi" w:hAnsiTheme="minorHAnsi" w:cstheme="minorBidi"/>
+          <w:kern w:val="0"/>
+          <w:lang w:val="it-IT" w:eastAsia="en-US" w:bidi="ar-SA"/>
         </w:rPr>
         <w:lastRenderedPageBreak/>
-        <w:t>generati condividono un campo chiamato “</w:t>
-      </w:r>
-      <w:r>
-        <w:rPr>
-          <w:i/>
-          <w:iCs/>
-          <w:sz w:val="24"/>
-          <w:szCs w:val="24"/>
-        </w:rPr>
-        <w:t>uid</w:t>
-      </w:r>
-      <w:r>
-        <w:rPr>
-          <w:sz w:val="24"/>
-          <w:szCs w:val="24"/>
-        </w:rPr>
-        <w:t>” (</w:t>
-      </w:r>
-      <w:r>
-        <w:rPr>
-          <w:i/>
-          <w:iCs/>
-          <w:sz w:val="24"/>
-          <w:szCs w:val="24"/>
-        </w:rPr>
-        <w:t>unique identifier</w:t>
-      </w:r>
-      <w:r>
-        <w:rPr>
-          <w:sz w:val="24"/>
-          <w:szCs w:val="24"/>
-        </w:rPr>
-        <w:t xml:space="preserve">) che identifica la connessione e permette di ritrovarla, se presente, negli altri file generati, come se fosse la chiave esterna di un </w:t>
-      </w:r>
-      <w:r>
-        <w:rPr>
-          <w:i/>
-          <w:iCs/>
-          <w:sz w:val="24"/>
-          <w:szCs w:val="24"/>
-        </w:rPr>
-        <w:t>database</w:t>
-      </w:r>
-      <w:r>
-        <w:rPr>
-          <w:sz w:val="24"/>
-          <w:szCs w:val="24"/>
-        </w:rPr>
-        <w:t xml:space="preserve">. I </w:t>
-      </w:r>
-      <w:r>
-        <w:rPr>
-          <w:i/>
-          <w:iCs/>
-          <w:sz w:val="24"/>
-          <w:szCs w:val="24"/>
-        </w:rPr>
-        <w:t>log</w:t>
-      </w:r>
-      <w:r>
-        <w:rPr>
-          <w:sz w:val="24"/>
-          <w:szCs w:val="24"/>
-        </w:rPr>
-        <w:t xml:space="preserve"> che tracciano i file scambiati condividono anche il campo “</w:t>
-      </w:r>
-      <w:r>
-        <w:rPr>
-          <w:i/>
-          <w:iCs/>
-          <w:sz w:val="24"/>
-          <w:szCs w:val="24"/>
-        </w:rPr>
-        <w:t>fuid</w:t>
-      </w:r>
-      <w:r>
-        <w:rPr>
-          <w:sz w:val="24"/>
-          <w:szCs w:val="24"/>
-        </w:rPr>
-        <w:t>” (</w:t>
-      </w:r>
-      <w:r>
-        <w:rPr>
-          <w:i/>
-          <w:iCs/>
-          <w:sz w:val="24"/>
-          <w:szCs w:val="24"/>
-        </w:rPr>
-        <w:t>file</w:t>
-      </w:r>
-      <w:r>
-        <w:rPr>
-          <w:i/>
-          <w:iCs/>
-          <w:sz w:val="24"/>
-          <w:szCs w:val="24"/>
-        </w:rPr>
-        <w:t xml:space="preserve"> unique identifier</w:t>
-      </w:r>
-      <w:r>
-        <w:rPr>
-          <w:sz w:val="24"/>
-          <w:szCs w:val="24"/>
-        </w:rPr>
-        <w:t>) che identifica, quindi, i file scambiati tra le varie tabelle riguardanti solo le informazioni di determinati file. Osservando gli identificatori e i collegamenti logici che implicano, è stato generato uno pseudo-diagramma Entità Relazione interpretando i file come delle Entità (Figura 6) per capire quali file possono essere utilizzati come dati per questa sperimentazione.</w:t>
+        <w:t>permette una più facile gestione e manutenzione di progetti di grandi dimensioni;</w:t>
+      </w:r>
+    </w:p>
+    <w:p>
+      <w:pPr>
+        <w:pStyle w:val="Standard"/>
+        <w:numPr>
+          <w:ilvl w:val="0"/>
+          <w:numId w:val="15"/>
+        </w:numPr>
+        <w:spacing w:line="360" w:lineRule="auto"/>
+        <w:jc w:val="both"/>
+        <w:rPr>
+          <w:rFonts w:asciiTheme="minorHAnsi" w:eastAsiaTheme="minorHAnsi" w:hAnsiTheme="minorHAnsi" w:cstheme="minorBidi"/>
+          <w:kern w:val="0"/>
+          <w:lang w:val="it-IT" w:eastAsia="en-US" w:bidi="ar-SA"/>
+        </w:rPr>
+      </w:pPr>
+      <w:r>
+        <w:rPr>
+          <w:rFonts w:asciiTheme="minorHAnsi" w:eastAsiaTheme="minorHAnsi" w:hAnsiTheme="minorHAnsi" w:cstheme="minorBidi"/>
+          <w:kern w:val="0"/>
+          <w:lang w:val="it-IT" w:eastAsia="en-US" w:bidi="ar-SA"/>
+        </w:rPr>
+        <w:t>l'organizzazione del codice sotto forma di classi favorisce la modularità e il riuso di codice.</w:t>
+      </w:r>
+    </w:p>
+    <w:p>
+      <w:pPr>
+        <w:pStyle w:val="Standard"/>
+        <w:spacing w:line="360" w:lineRule="auto"/>
+        <w:jc w:val="both"/>
+        <w:rPr>
+          <w:rFonts w:asciiTheme="minorHAnsi" w:eastAsiaTheme="minorHAnsi" w:hAnsiTheme="minorHAnsi" w:cstheme="minorBidi"/>
+          <w:kern w:val="0"/>
+          <w:lang w:val="it-IT" w:eastAsia="en-US" w:bidi="ar-SA"/>
+        </w:rPr>
+      </w:pPr>
+      <w:r>
+        <w:rPr>
+          <w:rFonts w:asciiTheme="minorHAnsi" w:eastAsiaTheme="minorHAnsi" w:hAnsiTheme="minorHAnsi" w:cstheme="minorBidi"/>
+          <w:kern w:val="0"/>
+          <w:lang w:val="it-IT" w:eastAsia="en-US" w:bidi="ar-SA"/>
+        </w:rPr>
+        <w:t xml:space="preserve">Nella programmazione ad oggetti vengono progettate prima di tutto le </w:t>
+      </w:r>
+      <w:r>
+        <w:rPr>
+          <w:rFonts w:asciiTheme="minorHAnsi" w:eastAsiaTheme="minorHAnsi" w:hAnsiTheme="minorHAnsi" w:cstheme="minorBidi"/>
+          <w:kern w:val="0"/>
+          <w:lang w:val="it-IT" w:eastAsia="en-US" w:bidi="ar-SA"/>
+        </w:rPr>
+        <w:t>C</w:t>
+      </w:r>
+      <w:r>
+        <w:rPr>
+          <w:rFonts w:asciiTheme="minorHAnsi" w:eastAsiaTheme="minorHAnsi" w:hAnsiTheme="minorHAnsi" w:cstheme="minorBidi"/>
+          <w:kern w:val="0"/>
+          <w:lang w:val="it-IT" w:eastAsia="en-US" w:bidi="ar-SA"/>
+        </w:rPr>
+        <w:t xml:space="preserve">lassi </w:t>
+      </w:r>
+      <w:r>
+        <w:rPr>
+          <w:rFonts w:asciiTheme="minorHAnsi" w:eastAsiaTheme="minorHAnsi" w:hAnsiTheme="minorHAnsi" w:cstheme="minorBidi"/>
+          <w:kern w:val="0"/>
+          <w:lang w:val="it-IT" w:eastAsia="en-US" w:bidi="ar-SA"/>
+        </w:rPr>
+        <w:t>che sono degli “stampini” che permetteranno in esecuzione di creare Oggetti, cioè istanze delle classi, che avranno delle caratteristiche in comune. Le classi sono definite in base ai loro attributi e metodi. Gli attributi sono delle caratteristiche che gli oggetti hanno e i cui valori determinato lo stato interno dell’oggetto, gli attributi possono essere a loro volta altri oggetti. Per esempio, se si volesse creare la classe “Persona”, i suoi attributi potrebbero essere: nome, cognome, data di nascita e luogo di nascita. I metodi, invece, sono delle funzioni che ci permettono di interagire con gli oggetti per modificarne il loro stato interno o interagire con altri oggetti. Un altro vantaggio dell’</w:t>
+      </w:r>
+      <w:r>
+        <w:rPr>
+          <w:rFonts w:asciiTheme="minorHAnsi" w:eastAsiaTheme="minorHAnsi" w:hAnsiTheme="minorHAnsi" w:cstheme="minorBidi"/>
+          <w:i/>
+          <w:iCs/>
+          <w:kern w:val="0"/>
+          <w:lang w:val="it-IT" w:eastAsia="en-US" w:bidi="ar-SA"/>
+        </w:rPr>
+        <w:t>OOP</w:t>
+      </w:r>
+      <w:r>
+        <w:rPr>
+          <w:rFonts w:asciiTheme="minorHAnsi" w:eastAsiaTheme="minorHAnsi" w:hAnsiTheme="minorHAnsi" w:cstheme="minorBidi"/>
+          <w:kern w:val="0"/>
+          <w:lang w:val="it-IT" w:eastAsia="en-US" w:bidi="ar-SA"/>
+        </w:rPr>
+        <w:t xml:space="preserve"> è l’ereditarietà: quando più classi condividono parte delle caratteristiche e parte dei metodi si può sfruttare l’ereditarietà che consiste nell’ereditare parte o tutti i metodi e/o attributi da un’altra classe, detta </w:t>
+      </w:r>
+      <w:r>
+        <w:rPr>
+          <w:rFonts w:asciiTheme="minorHAnsi" w:eastAsiaTheme="minorHAnsi" w:hAnsiTheme="minorHAnsi" w:cstheme="minorBidi"/>
+          <w:i/>
+          <w:iCs/>
+          <w:kern w:val="0"/>
+          <w:lang w:val="it-IT" w:eastAsia="en-US" w:bidi="ar-SA"/>
+        </w:rPr>
+        <w:t>superclass</w:t>
+      </w:r>
+      <w:r>
+        <w:rPr>
+          <w:rFonts w:asciiTheme="minorHAnsi" w:eastAsiaTheme="minorHAnsi" w:hAnsiTheme="minorHAnsi" w:cstheme="minorBidi"/>
+          <w:kern w:val="0"/>
+          <w:lang w:val="it-IT" w:eastAsia="en-US" w:bidi="ar-SA"/>
+        </w:rPr>
+        <w:t xml:space="preserve">. </w:t>
       </w:r>
     </w:p>
     <w:p>
       <w:pPr>
         <w:spacing w:after="0" w:line="360" w:lineRule="auto"/>
         <w:ind w:firstLine="708"/>
-        <w:jc w:val="both"/>
+        <w:jc w:val="center"/>
         <w:rPr>
           <w:sz w:val="24"/>
           <w:szCs w:val="24"/>
@@ -5212,56 +7036,164 @@
           <w:szCs w:val="28"/>
         </w:rPr>
       </w:pPr>
-      <w:r>
+    </w:p>
+    <w:p>
+      <w:pPr>
+        <w:pStyle w:val="Paragrafoelenco"/>
+        <w:spacing w:after="0" w:line="360" w:lineRule="auto"/>
+        <w:ind w:left="0"/>
+        <w:jc w:val="both"/>
         <w:rPr>
           <w:sz w:val="28"/>
           <w:szCs w:val="28"/>
         </w:rPr>
-        <w:t>Bibliografia</w:t>
-      </w:r>
-    </w:p>
-    <w:p>
-      <w:pPr>
-        <w:spacing w:after="0" w:line="360" w:lineRule="auto"/>
-        <w:jc w:val="both"/>
-        <w:rPr>
-          <w:sz w:val="24"/>
-          <w:szCs w:val="24"/>
-        </w:rPr>
-      </w:pPr>
-      <w:r>
-        <w:rPr>
-          <w:sz w:val="24"/>
-          <w:szCs w:val="24"/>
-          <w:lang w:val="en-US"/>
-        </w:rPr>
-        <w:t xml:space="preserve">[1] - Wil M. P. van der Aalst: Process Mining - Data Science in Action, Second Edition. </w:t>
-      </w:r>
-      <w:r>
-        <w:rPr>
-          <w:sz w:val="24"/>
-          <w:szCs w:val="24"/>
-        </w:rPr>
-        <w:t>Springer 2016, ISBN 978-3-662-49850-7, pp. 3-452</w:t>
-      </w:r>
-    </w:p>
-    <w:p>
-      <w:pPr>
-        <w:spacing w:after="0" w:line="360" w:lineRule="auto"/>
-        <w:jc w:val="both"/>
-      </w:pPr>
-      <w:r>
-        <w:rPr>
-          <w:sz w:val="24"/>
-          <w:szCs w:val="24"/>
-        </w:rPr>
-        <w:t>[2]</w:t>
-      </w:r>
-      <w:r>
+      </w:pPr>
+    </w:p>
+    <w:p>
+      <w:pPr>
+        <w:pStyle w:val="Paragrafoelenco"/>
+        <w:spacing w:after="0" w:line="360" w:lineRule="auto"/>
+        <w:ind w:left="0"/>
+        <w:jc w:val="both"/>
         <w:rPr>
           <w:sz w:val="28"/>
           <w:szCs w:val="28"/>
         </w:rPr>
+      </w:pPr>
+    </w:p>
+    <w:p>
+      <w:pPr>
+        <w:pStyle w:val="Paragrafoelenco"/>
+        <w:spacing w:after="0" w:line="360" w:lineRule="auto"/>
+        <w:ind w:left="0"/>
+        <w:jc w:val="both"/>
+        <w:rPr>
+          <w:sz w:val="28"/>
+          <w:szCs w:val="28"/>
+        </w:rPr>
+      </w:pPr>
+    </w:p>
+    <w:p>
+      <w:pPr>
+        <w:pStyle w:val="Paragrafoelenco"/>
+        <w:spacing w:after="0" w:line="360" w:lineRule="auto"/>
+        <w:ind w:left="0"/>
+        <w:jc w:val="both"/>
+        <w:rPr>
+          <w:sz w:val="28"/>
+          <w:szCs w:val="28"/>
+        </w:rPr>
+      </w:pPr>
+    </w:p>
+    <w:p>
+      <w:pPr>
+        <w:pStyle w:val="Paragrafoelenco"/>
+        <w:spacing w:after="0" w:line="360" w:lineRule="auto"/>
+        <w:ind w:left="0"/>
+        <w:jc w:val="both"/>
+        <w:rPr>
+          <w:sz w:val="28"/>
+          <w:szCs w:val="28"/>
+        </w:rPr>
+      </w:pPr>
+    </w:p>
+    <w:p>
+      <w:pPr>
+        <w:pStyle w:val="Paragrafoelenco"/>
+        <w:spacing w:after="0" w:line="360" w:lineRule="auto"/>
+        <w:ind w:left="0"/>
+        <w:jc w:val="both"/>
+        <w:rPr>
+          <w:sz w:val="28"/>
+          <w:szCs w:val="28"/>
+        </w:rPr>
+      </w:pPr>
+    </w:p>
+    <w:p>
+      <w:pPr>
+        <w:pStyle w:val="Paragrafoelenco"/>
+        <w:spacing w:after="0" w:line="360" w:lineRule="auto"/>
+        <w:ind w:left="0"/>
+        <w:jc w:val="both"/>
+        <w:rPr>
+          <w:sz w:val="28"/>
+          <w:szCs w:val="28"/>
+        </w:rPr>
+      </w:pPr>
+    </w:p>
+    <w:p>
+      <w:pPr>
+        <w:pStyle w:val="Paragrafoelenco"/>
+        <w:spacing w:after="0" w:line="360" w:lineRule="auto"/>
+        <w:ind w:left="0"/>
+        <w:jc w:val="both"/>
+        <w:rPr>
+          <w:sz w:val="28"/>
+          <w:szCs w:val="28"/>
+        </w:rPr>
+      </w:pPr>
+    </w:p>
+    <w:p>
+      <w:pPr>
+        <w:pStyle w:val="Paragrafoelenco"/>
+        <w:spacing w:after="0" w:line="360" w:lineRule="auto"/>
+        <w:ind w:left="0"/>
+        <w:jc w:val="both"/>
+        <w:rPr>
+          <w:sz w:val="28"/>
+          <w:szCs w:val="28"/>
+        </w:rPr>
+      </w:pPr>
+      <w:r>
+        <w:rPr>
+          <w:sz w:val="28"/>
+          <w:szCs w:val="28"/>
+        </w:rPr>
+        <w:t>Bibliografia</w:t>
+      </w:r>
+    </w:p>
+    <w:p>
+      <w:pPr>
+        <w:spacing w:after="0" w:line="360" w:lineRule="auto"/>
+        <w:jc w:val="both"/>
+        <w:rPr>
+          <w:sz w:val="24"/>
+          <w:szCs w:val="24"/>
+        </w:rPr>
+      </w:pPr>
+      <w:r>
+        <w:rPr>
+          <w:sz w:val="24"/>
+          <w:szCs w:val="24"/>
+          <w:lang w:val="en-US"/>
+        </w:rPr>
+        <w:t xml:space="preserve">[1] - Wil M. P. van der Aalst: Process Mining - Data Science in Action, Second Edition. </w:t>
+      </w:r>
+      <w:r>
+        <w:rPr>
+          <w:sz w:val="24"/>
+          <w:szCs w:val="24"/>
+        </w:rPr>
+        <w:t>Springer 2016, ISBN 978-3-662-49850-7, pp. 3-452</w:t>
+      </w:r>
+    </w:p>
+    <w:p>
+      <w:pPr>
+        <w:spacing w:after="0" w:line="360" w:lineRule="auto"/>
+        <w:jc w:val="both"/>
+      </w:pPr>
+      <w:r>
+        <w:rPr>
+          <w:sz w:val="24"/>
+          <w:szCs w:val="24"/>
+        </w:rPr>
+        <w:t>[2]</w:t>
+      </w:r>
+      <w:r>
+        <w:rPr>
+          <w:sz w:val="28"/>
+          <w:szCs w:val="28"/>
+        </w:rPr>
         <w:t xml:space="preserve"> – </w:t>
       </w:r>
       <w:r>
@@ -5288,7 +7220,7 @@
       <w:r>
         <w:t xml:space="preserve"> </w:t>
       </w:r>
-      <w:hyperlink r:id="rId10" w:history="1">
+      <w:hyperlink r:id="rId12" w:history="1">
         <w:r>
           <w:rPr>
             <w:rStyle w:val="Collegamentoipertestuale"/>
@@ -5322,7 +7254,7 @@
         </w:rPr>
         <w:t xml:space="preserve">Zeek – Strumento di monitoraggio della sicurezza di rete - </w:t>
       </w:r>
-      <w:hyperlink r:id="rId11" w:history="1">
+      <w:hyperlink r:id="rId13" w:history="1">
         <w:r>
           <w:rPr>
             <w:rStyle w:val="Collegamentoipertestuale"/>
@@ -5349,7 +7281,7 @@
         </w:rPr>
         <w:t xml:space="preserve">[4] – IP – Internet Protocol - </w:t>
       </w:r>
-      <w:hyperlink r:id="rId12" w:history="1">
+      <w:hyperlink r:id="rId14" w:history="1">
         <w:r>
           <w:rPr>
             <w:rStyle w:val="Collegamentoipertestuale"/>
@@ -5376,7 +7308,7 @@
         </w:rPr>
         <w:t xml:space="preserve">[5] – UDP – User Datagram Protocol - </w:t>
       </w:r>
-      <w:hyperlink r:id="rId13" w:history="1">
+      <w:hyperlink r:id="rId15" w:history="1">
         <w:r>
           <w:rPr>
             <w:rStyle w:val="Collegamentoipertestuale"/>
@@ -5438,7 +7370,7 @@
         </w:rPr>
         <w:t xml:space="preserve"> – Transmission Control Protocol - </w:t>
       </w:r>
-      <w:hyperlink r:id="rId14" w:history="1">
+      <w:hyperlink r:id="rId16" w:history="1">
         <w:r>
           <w:rPr>
             <w:rStyle w:val="Collegamentoipertestuale"/>
@@ -5461,7 +7393,7 @@
         </w:rPr>
         <w:t xml:space="preserve">[7] – UDP – Struttura di un datagramma UDP - </w:t>
       </w:r>
-      <w:hyperlink r:id="rId15" w:anchor="Struttura_di_un_datagramma_UDP" w:history="1">
+      <w:hyperlink r:id="rId17" w:anchor="Struttura_di_un_datagramma_UDP" w:history="1">
         <w:r>
           <w:rPr>
             <w:rStyle w:val="Collegamentoipertestuale"/>
@@ -5491,7 +7423,7 @@
         </w:rPr>
         <w:t xml:space="preserve">TCP – Struttura di un Segmento TCP - </w:t>
       </w:r>
-      <w:hyperlink r:id="rId16" w:anchor="Segmento_TCP" w:history="1">
+      <w:hyperlink r:id="rId18" w:anchor="Segmento_TCP" w:history="1">
         <w:r>
           <w:rPr>
             <w:rStyle w:val="Collegamentoipertestuale"/>
@@ -5525,9 +7457,27 @@
           <w:szCs w:val="24"/>
           <w:lang w:val="en-US"/>
         </w:rPr>
-        <w:t xml:space="preserve">[9] – HTTP - HyperText Transfer Protocol - </w:t>
-      </w:r>
-      <w:hyperlink r:id="rId17" w:history="1">
+        <w:t xml:space="preserve">[9] – HTTP - </w:t>
+      </w:r>
+      <w:proofErr w:type="spellStart"/>
+      <w:r>
+        <w:rPr>
+          <w:sz w:val="24"/>
+          <w:szCs w:val="24"/>
+          <w:lang w:val="en-US"/>
+        </w:rPr>
+        <w:t>HyperText</w:t>
+      </w:r>
+      <w:proofErr w:type="spellEnd"/>
+      <w:r>
+        <w:rPr>
+          <w:sz w:val="24"/>
+          <w:szCs w:val="24"/>
+          <w:lang w:val="en-US"/>
+        </w:rPr>
+        <w:t xml:space="preserve"> Transfer Protocol - </w:t>
+      </w:r>
+      <w:hyperlink r:id="rId19" w:history="1">
         <w:r>
           <w:rPr>
             <w:rStyle w:val="Collegamentoipertestuale"/>
@@ -5553,7 +7503,6 @@
           <w:sz w:val="24"/>
           <w:szCs w:val="24"/>
         </w:rPr>
-        <w:lastRenderedPageBreak/>
         <w:t>[</w:t>
       </w:r>
       <w:r>
@@ -5605,7 +7554,7 @@
         </w:rPr>
         <w:t xml:space="preserve">- </w:t>
       </w:r>
-      <w:hyperlink r:id="rId18" w:history="1">
+      <w:hyperlink r:id="rId20" w:history="1">
         <w:r>
           <w:rPr>
             <w:rStyle w:val="Collegamentoipertestuale"/>
@@ -5658,7 +7607,7 @@
         </w:rPr>
         <w:t xml:space="preserve">Porte TCP e UDP standard - </w:t>
       </w:r>
-      <w:hyperlink r:id="rId19" w:anchor="Da_0_a_1023_(Well-known_ports)" w:history="1">
+      <w:hyperlink r:id="rId21" w:anchor="Da_0_a_1023_(Well-known_ports)" w:history="1">
         <w:r>
           <w:rPr>
             <w:rStyle w:val="Collegamentoipertestuale"/>
@@ -5685,7 +7634,7 @@
         </w:rPr>
         <w:t xml:space="preserve">[12] – File con estensione “pcap” – File-extension - </w:t>
       </w:r>
-      <w:hyperlink r:id="rId20" w:history="1">
+      <w:hyperlink r:id="rId22" w:history="1">
         <w:r>
           <w:rPr>
             <w:rStyle w:val="Collegamentoipertestuale"/>
@@ -5694,6 +7643,7 @@
           </w:rPr>
           <w:t xml:space="preserve">Come Aprire Il File PCAP? </w:t>
         </w:r>
+        <w:proofErr w:type="spellStart"/>
         <w:r>
           <w:rPr>
             <w:rStyle w:val="Collegamentoipertestuale"/>
@@ -5701,7 +7651,17 @@
             <w:szCs w:val="24"/>
             <w:lang w:val="en-US"/>
           </w:rPr>
-          <w:t>Estensione .PCAP - File Extension .PCAP (file-extension.info)</w:t>
+          <w:t>Estensione</w:t>
+        </w:r>
+        <w:proofErr w:type="spellEnd"/>
+        <w:r>
+          <w:rPr>
+            <w:rStyle w:val="Collegamentoipertestuale"/>
+            <w:sz w:val="24"/>
+            <w:szCs w:val="24"/>
+            <w:lang w:val="en-US"/>
+          </w:rPr>
+          <w:t xml:space="preserve"> .PCAP - File Extension .PCAP (file-extension.info)</w:t>
         </w:r>
       </w:hyperlink>
     </w:p>
@@ -5740,7 +7700,7 @@
         </w:rPr>
         <w:t xml:space="preserve">values – Wikipedia - </w:t>
       </w:r>
-      <w:hyperlink r:id="rId21" w:history="1">
+      <w:hyperlink r:id="rId23" w:history="1">
         <w:r>
           <w:rPr>
             <w:rStyle w:val="Collegamentoipertestuale"/>
@@ -5759,6 +7719,7 @@
         <w:rPr>
           <w:sz w:val="24"/>
           <w:szCs w:val="24"/>
+          <w:lang w:val="en-US"/>
         </w:rPr>
       </w:pPr>
       <w:r>
@@ -5772,7 +7733,7 @@
         </w:rPr>
         <w:t xml:space="preserve">[14] – conn.log – Book of Zeek - </w:t>
       </w:r>
-      <w:hyperlink r:id="rId22" w:history="1">
+      <w:hyperlink r:id="rId24" w:history="1">
         <w:r>
           <w:rPr>
             <w:rStyle w:val="Collegamentoipertestuale"/>
@@ -5789,6 +7750,7 @@
         <w:spacing w:after="0" w:line="360" w:lineRule="auto"/>
         <w:jc w:val="both"/>
         <w:rPr>
+          <w:rStyle w:val="Collegamentoipertestuale"/>
           <w:sz w:val="24"/>
           <w:szCs w:val="24"/>
           <w:lang w:val="en-US"/>
@@ -5800,6 +7762,7 @@
           <w:szCs w:val="24"/>
           <w:lang w:val="en-US"/>
         </w:rPr>
+        <w:lastRenderedPageBreak/>
         <w:t>[15] – dns.log – Book of Zeek -</w:t>
       </w:r>
       <w:r>
@@ -5810,7 +7773,7 @@
         </w:rPr>
         <w:t xml:space="preserve"> </w:t>
       </w:r>
-      <w:hyperlink r:id="rId23" w:history="1">
+      <w:hyperlink r:id="rId25" w:history="1">
         <w:r>
           <w:rPr>
             <w:rStyle w:val="Collegamentoipertestuale"/>
@@ -5819,6 +7782,241 @@
             <w:lang w:val="en-US"/>
           </w:rPr>
           <w:t>dns.log — Book of Zeek (git/master)</w:t>
+        </w:r>
+      </w:hyperlink>
+    </w:p>
+    <w:p>
+      <w:pPr>
+        <w:spacing w:after="0" w:line="360" w:lineRule="auto"/>
+        <w:jc w:val="both"/>
+        <w:rPr>
+          <w:rStyle w:val="Collegamentoipertestuale"/>
+          <w:color w:val="auto"/>
+          <w:sz w:val="24"/>
+          <w:szCs w:val="24"/>
+          <w:u w:val="none"/>
+          <w:lang w:val="en-US"/>
+        </w:rPr>
+      </w:pPr>
+      <w:r>
+        <w:rPr>
+          <w:rStyle w:val="Collegamentoipertestuale"/>
+          <w:color w:val="auto"/>
+          <w:sz w:val="24"/>
+          <w:szCs w:val="24"/>
+          <w:u w:val="none"/>
+        </w:rPr>
+        <w:t xml:space="preserve">[16] – Attributi del </w:t>
+      </w:r>
+      <w:r>
+        <w:rPr>
+          <w:rStyle w:val="Collegamentoipertestuale"/>
+          <w:color w:val="auto"/>
+          <w:sz w:val="24"/>
+          <w:szCs w:val="24"/>
+          <w:u w:val="none"/>
+        </w:rPr>
+        <w:t xml:space="preserve">tipo </w:t>
+      </w:r>
+      <w:proofErr w:type="spellStart"/>
+      <w:r>
+        <w:rPr>
+          <w:rStyle w:val="Collegamentoipertestuale"/>
+          <w:color w:val="auto"/>
+          <w:sz w:val="24"/>
+          <w:szCs w:val="24"/>
+          <w:u w:val="none"/>
+        </w:rPr>
+        <w:t>Conn</w:t>
+      </w:r>
+      <w:proofErr w:type="spellEnd"/>
+      <w:r>
+        <w:rPr>
+          <w:rStyle w:val="Collegamentoipertestuale"/>
+          <w:color w:val="auto"/>
+          <w:sz w:val="24"/>
+          <w:szCs w:val="24"/>
+          <w:u w:val="none"/>
+        </w:rPr>
+        <w:t xml:space="preserve">::Info – Zeek </w:t>
+      </w:r>
+      <w:proofErr w:type="spellStart"/>
+      <w:r>
+        <w:rPr>
+          <w:rStyle w:val="Collegamentoipertestuale"/>
+          <w:color w:val="auto"/>
+          <w:sz w:val="24"/>
+          <w:szCs w:val="24"/>
+          <w:u w:val="none"/>
+        </w:rPr>
+        <w:t>Docs</w:t>
+      </w:r>
+      <w:proofErr w:type="spellEnd"/>
+      <w:r>
+        <w:rPr>
+          <w:rStyle w:val="Collegamentoipertestuale"/>
+          <w:color w:val="auto"/>
+          <w:sz w:val="24"/>
+          <w:szCs w:val="24"/>
+          <w:u w:val="none"/>
+        </w:rPr>
+        <w:t xml:space="preserve"> - </w:t>
+      </w:r>
+      <w:hyperlink r:id="rId26" w:history="1">
+        <w:proofErr w:type="spellStart"/>
+        <w:r>
+          <w:rPr>
+            <w:rStyle w:val="Collegamentoipertestuale"/>
+            <w:sz w:val="24"/>
+            <w:szCs w:val="24"/>
+          </w:rPr>
+          <w:t>Conn</w:t>
+        </w:r>
+        <w:proofErr w:type="spellEnd"/>
+        <w:r>
+          <w:rPr>
+            <w:rStyle w:val="Collegamentoipertestuale"/>
+            <w:sz w:val="24"/>
+            <w:szCs w:val="24"/>
+          </w:rPr>
+          <w:t xml:space="preserve">::Info Zeek </w:t>
+        </w:r>
+        <w:proofErr w:type="spellStart"/>
+        <w:r>
+          <w:rPr>
+            <w:rStyle w:val="Collegamentoipertestuale"/>
+            <w:sz w:val="24"/>
+            <w:szCs w:val="24"/>
+          </w:rPr>
+          <w:t>Type</w:t>
+        </w:r>
+        <w:proofErr w:type="spellEnd"/>
+      </w:hyperlink>
+    </w:p>
+    <w:p>
+      <w:pPr>
+        <w:spacing w:after="0" w:line="360" w:lineRule="auto"/>
+        <w:jc w:val="both"/>
+        <w:rPr>
+          <w:rStyle w:val="Collegamentoipertestuale"/>
+          <w:color w:val="auto"/>
+          <w:sz w:val="24"/>
+          <w:szCs w:val="24"/>
+          <w:u w:val="none"/>
+          <w:lang w:val="en-US"/>
+        </w:rPr>
+      </w:pPr>
+      <w:r>
+        <w:rPr>
+          <w:rStyle w:val="Collegamentoipertestuale"/>
+          <w:color w:val="auto"/>
+          <w:sz w:val="24"/>
+          <w:szCs w:val="24"/>
+          <w:u w:val="none"/>
+          <w:lang w:val="en-US"/>
+        </w:rPr>
+        <w:t xml:space="preserve">[17] – Python </w:t>
+      </w:r>
+      <w:r>
+        <w:rPr>
+          <w:rStyle w:val="Collegamentoipertestuale"/>
+          <w:color w:val="auto"/>
+          <w:sz w:val="24"/>
+          <w:szCs w:val="24"/>
+          <w:u w:val="none"/>
+          <w:lang w:val="en-US"/>
+        </w:rPr>
+        <w:t xml:space="preserve">– Welcome to Python - </w:t>
+      </w:r>
+      <w:hyperlink r:id="rId27" w:history="1">
+        <w:r>
+          <w:rPr>
+            <w:rStyle w:val="Collegamentoipertestuale"/>
+            <w:sz w:val="24"/>
+            <w:szCs w:val="24"/>
+            <w:lang w:val="en-US"/>
+          </w:rPr>
+          <w:t>Welcome to Python.org</w:t>
+        </w:r>
+      </w:hyperlink>
+    </w:p>
+    <w:p>
+      <w:pPr>
+        <w:spacing w:after="0" w:line="360" w:lineRule="auto"/>
+        <w:jc w:val="both"/>
+        <w:rPr>
+          <w:sz w:val="24"/>
+          <w:szCs w:val="24"/>
+        </w:rPr>
+      </w:pPr>
+      <w:r>
+        <w:rPr>
+          <w:rStyle w:val="Collegamentoipertestuale"/>
+          <w:color w:val="auto"/>
+          <w:sz w:val="24"/>
+          <w:szCs w:val="24"/>
+          <w:u w:val="none"/>
+        </w:rPr>
+        <w:t xml:space="preserve">[18] – </w:t>
+      </w:r>
+      <w:r>
+        <w:rPr>
+          <w:rStyle w:val="Collegamentoipertestuale"/>
+          <w:color w:val="auto"/>
+          <w:sz w:val="24"/>
+          <w:szCs w:val="24"/>
+          <w:u w:val="none"/>
+        </w:rPr>
+        <w:t>Definizione p</w:t>
+      </w:r>
+      <w:r>
+        <w:rPr>
+          <w:rStyle w:val="Collegamentoipertestuale"/>
+          <w:color w:val="auto"/>
+          <w:sz w:val="24"/>
+          <w:szCs w:val="24"/>
+          <w:u w:val="none"/>
+        </w:rPr>
+        <w:t xml:space="preserve">rogrammazione orientate agli oggetti – </w:t>
+      </w:r>
+      <w:r>
+        <w:rPr>
+          <w:rStyle w:val="Collegamentoipertestuale"/>
+          <w:color w:val="auto"/>
+          <w:sz w:val="24"/>
+          <w:szCs w:val="24"/>
+          <w:u w:val="none"/>
+        </w:rPr>
+        <w:t xml:space="preserve">OOP </w:t>
+      </w:r>
+      <w:r>
+        <w:rPr>
+          <w:rStyle w:val="Collegamentoipertestuale"/>
+          <w:color w:val="auto"/>
+          <w:sz w:val="24"/>
+          <w:szCs w:val="24"/>
+          <w:u w:val="none"/>
+        </w:rPr>
+        <w:t>Wikipedia -</w:t>
+      </w:r>
+      <w:r>
+        <w:rPr>
+          <w:rStyle w:val="Collegamentoipertestuale"/>
+          <w:color w:val="auto"/>
+          <w:sz w:val="24"/>
+          <w:szCs w:val="24"/>
+          <w:u w:val="none"/>
+        </w:rPr>
+        <w:t xml:space="preserve"> </w:t>
+      </w:r>
+      <w:hyperlink r:id="rId28" w:history="1">
+        <w:r>
+          <w:rPr>
+            <w:rStyle w:val="Collegamentoipertestuale"/>
+            <w:sz w:val="24"/>
+            <w:szCs w:val="24"/>
+          </w:rPr>
+          <w:t>Programmazione orientata agli oggetti - Wikipedia</w:t>
         </w:r>
       </w:hyperlink>
     </w:p>
@@ -6123,6 +8321,110 @@
     </w:lvl>
   </w:abstractNum>
   <w:abstractNum w:abstractNumId="3" w15:restartNumberingAfterBreak="0">
+    <w:nsid w:val="1EE60215"/>
+    <w:multiLevelType w:val="multilevel"/>
+    <w:tmpl w:val="2B42D6AA"/>
+    <w:lvl w:ilvl="0">
+      <w:numFmt w:val="bullet"/>
+      <w:lvlText w:val="•"/>
+      <w:lvlJc w:val="left"/>
+      <w:pPr>
+        <w:ind w:left="720" w:hanging="360"/>
+      </w:pPr>
+      <w:rPr>
+        <w:rFonts w:ascii="OpenSymbol" w:eastAsia="OpenSymbol" w:hAnsi="OpenSymbol" w:cs="OpenSymbol"/>
+      </w:rPr>
+    </w:lvl>
+    <w:lvl w:ilvl="1">
+      <w:numFmt w:val="bullet"/>
+      <w:lvlText w:val="◦"/>
+      <w:lvlJc w:val="left"/>
+      <w:pPr>
+        <w:ind w:left="1080" w:hanging="360"/>
+      </w:pPr>
+      <w:rPr>
+        <w:rFonts w:ascii="OpenSymbol" w:eastAsia="OpenSymbol" w:hAnsi="OpenSymbol" w:cs="OpenSymbol"/>
+      </w:rPr>
+    </w:lvl>
+    <w:lvl w:ilvl="2">
+      <w:numFmt w:val="bullet"/>
+      <w:lvlText w:val="▪"/>
+      <w:lvlJc w:val="left"/>
+      <w:pPr>
+        <w:ind w:left="1440" w:hanging="360"/>
+      </w:pPr>
+      <w:rPr>
+        <w:rFonts w:ascii="OpenSymbol" w:eastAsia="OpenSymbol" w:hAnsi="OpenSymbol" w:cs="OpenSymbol"/>
+      </w:rPr>
+    </w:lvl>
+    <w:lvl w:ilvl="3">
+      <w:numFmt w:val="bullet"/>
+      <w:lvlText w:val="•"/>
+      <w:lvlJc w:val="left"/>
+      <w:pPr>
+        <w:ind w:left="1800" w:hanging="360"/>
+      </w:pPr>
+      <w:rPr>
+        <w:rFonts w:ascii="OpenSymbol" w:eastAsia="OpenSymbol" w:hAnsi="OpenSymbol" w:cs="OpenSymbol"/>
+      </w:rPr>
+    </w:lvl>
+    <w:lvl w:ilvl="4">
+      <w:numFmt w:val="bullet"/>
+      <w:lvlText w:val="◦"/>
+      <w:lvlJc w:val="left"/>
+      <w:pPr>
+        <w:ind w:left="2160" w:hanging="360"/>
+      </w:pPr>
+      <w:rPr>
+        <w:rFonts w:ascii="OpenSymbol" w:eastAsia="OpenSymbol" w:hAnsi="OpenSymbol" w:cs="OpenSymbol"/>
+      </w:rPr>
+    </w:lvl>
+    <w:lvl w:ilvl="5">
+      <w:numFmt w:val="bullet"/>
+      <w:lvlText w:val="▪"/>
+      <w:lvlJc w:val="left"/>
+      <w:pPr>
+        <w:ind w:left="2520" w:hanging="360"/>
+      </w:pPr>
+      <w:rPr>
+        <w:rFonts w:ascii="OpenSymbol" w:eastAsia="OpenSymbol" w:hAnsi="OpenSymbol" w:cs="OpenSymbol"/>
+      </w:rPr>
+    </w:lvl>
+    <w:lvl w:ilvl="6">
+      <w:numFmt w:val="bullet"/>
+      <w:lvlText w:val="•"/>
+      <w:lvlJc w:val="left"/>
+      <w:pPr>
+        <w:ind w:left="2880" w:hanging="360"/>
+      </w:pPr>
+      <w:rPr>
+        <w:rFonts w:ascii="OpenSymbol" w:eastAsia="OpenSymbol" w:hAnsi="OpenSymbol" w:cs="OpenSymbol"/>
+      </w:rPr>
+    </w:lvl>
+    <w:lvl w:ilvl="7">
+      <w:numFmt w:val="bullet"/>
+      <w:lvlText w:val="◦"/>
+      <w:lvlJc w:val="left"/>
+      <w:pPr>
+        <w:ind w:left="3240" w:hanging="360"/>
+      </w:pPr>
+      <w:rPr>
+        <w:rFonts w:ascii="OpenSymbol" w:eastAsia="OpenSymbol" w:hAnsi="OpenSymbol" w:cs="OpenSymbol"/>
+      </w:rPr>
+    </w:lvl>
+    <w:lvl w:ilvl="8">
+      <w:numFmt w:val="bullet"/>
+      <w:lvlText w:val="▪"/>
+      <w:lvlJc w:val="left"/>
+      <w:pPr>
+        <w:ind w:left="3600" w:hanging="360"/>
+      </w:pPr>
+      <w:rPr>
+        <w:rFonts w:ascii="OpenSymbol" w:eastAsia="OpenSymbol" w:hAnsi="OpenSymbol" w:cs="OpenSymbol"/>
+      </w:rPr>
+    </w:lvl>
+  </w:abstractNum>
+  <w:abstractNum w:abstractNumId="4" w15:restartNumberingAfterBreak="0">
     <w:nsid w:val="25155F33"/>
     <w:multiLevelType w:val="hybridMultilevel"/>
     <w:tmpl w:val="6180BF52"/>
@@ -6235,7 +8537,7 @@
       </w:rPr>
     </w:lvl>
   </w:abstractNum>
-  <w:abstractNum w:abstractNumId="4" w15:restartNumberingAfterBreak="0">
+  <w:abstractNum w:abstractNumId="5" w15:restartNumberingAfterBreak="0">
     <w:nsid w:val="3E61472E"/>
     <w:multiLevelType w:val="hybridMultilevel"/>
     <w:tmpl w:val="08D885EE"/>
@@ -6347,7 +8649,7 @@
       </w:rPr>
     </w:lvl>
   </w:abstractNum>
-  <w:abstractNum w:abstractNumId="5" w15:restartNumberingAfterBreak="0">
+  <w:abstractNum w:abstractNumId="6" w15:restartNumberingAfterBreak="0">
     <w:nsid w:val="3F560DA8"/>
     <w:multiLevelType w:val="multilevel"/>
     <w:tmpl w:val="0410001F"/>
@@ -6460,7 +8762,7 @@
       </w:rPr>
     </w:lvl>
   </w:abstractNum>
-  <w:abstractNum w:abstractNumId="6" w15:restartNumberingAfterBreak="0">
+  <w:abstractNum w:abstractNumId="7" w15:restartNumberingAfterBreak="0">
     <w:nsid w:val="474A17CA"/>
     <w:multiLevelType w:val="hybridMultilevel"/>
     <w:tmpl w:val="DA28D1A4"/>
@@ -6549,7 +8851,7 @@
       </w:pPr>
     </w:lvl>
   </w:abstractNum>
-  <w:abstractNum w:abstractNumId="7" w15:restartNumberingAfterBreak="0">
+  <w:abstractNum w:abstractNumId="8" w15:restartNumberingAfterBreak="0">
     <w:nsid w:val="4F7870BF"/>
     <w:multiLevelType w:val="hybridMultilevel"/>
     <w:tmpl w:val="01A8E4EA"/>
@@ -6662,7 +8964,7 @@
       </w:rPr>
     </w:lvl>
   </w:abstractNum>
-  <w:abstractNum w:abstractNumId="8" w15:restartNumberingAfterBreak="0">
+  <w:abstractNum w:abstractNumId="9" w15:restartNumberingAfterBreak="0">
     <w:nsid w:val="53595347"/>
     <w:multiLevelType w:val="hybridMultilevel"/>
     <w:tmpl w:val="EC341BE6"/>
@@ -6751,7 +9053,7 @@
       </w:pPr>
     </w:lvl>
   </w:abstractNum>
-  <w:abstractNum w:abstractNumId="9" w15:restartNumberingAfterBreak="0">
+  <w:abstractNum w:abstractNumId="10" w15:restartNumberingAfterBreak="0">
     <w:nsid w:val="585C13B8"/>
     <w:multiLevelType w:val="hybridMultilevel"/>
     <w:tmpl w:val="5E4CEAEE"/>
@@ -6840,7 +9142,7 @@
       </w:pPr>
     </w:lvl>
   </w:abstractNum>
-  <w:abstractNum w:abstractNumId="10" w15:restartNumberingAfterBreak="0">
+  <w:abstractNum w:abstractNumId="11" w15:restartNumberingAfterBreak="0">
     <w:nsid w:val="6E393F19"/>
     <w:multiLevelType w:val="hybridMultilevel"/>
     <w:tmpl w:val="158AC644"/>
@@ -6952,7 +9254,7 @@
       </w:rPr>
     </w:lvl>
   </w:abstractNum>
-  <w:abstractNum w:abstractNumId="11" w15:restartNumberingAfterBreak="0">
+  <w:abstractNum w:abstractNumId="12" w15:restartNumberingAfterBreak="0">
     <w:nsid w:val="72D81A9B"/>
     <w:multiLevelType w:val="hybridMultilevel"/>
     <w:tmpl w:val="1EEEEEC0"/>
@@ -7041,7 +9343,7 @@
       </w:pPr>
     </w:lvl>
   </w:abstractNum>
-  <w:abstractNum w:abstractNumId="12" w15:restartNumberingAfterBreak="0">
+  <w:abstractNum w:abstractNumId="13" w15:restartNumberingAfterBreak="0">
     <w:nsid w:val="7D143C3C"/>
     <w:multiLevelType w:val="hybridMultilevel"/>
     <w:tmpl w:val="E866377E"/>
@@ -7130,7 +9432,7 @@
       </w:pPr>
     </w:lvl>
   </w:abstractNum>
-  <w:abstractNum w:abstractNumId="13" w15:restartNumberingAfterBreak="0">
+  <w:abstractNum w:abstractNumId="14" w15:restartNumberingAfterBreak="0">
     <w:nsid w:val="7EC469E3"/>
     <w:multiLevelType w:val="hybridMultilevel"/>
     <w:tmpl w:val="EAFC736C"/>
@@ -7243,7 +9545,7 @@
       </w:rPr>
     </w:lvl>
   </w:abstractNum>
-  <w:abstractNum w:abstractNumId="14" w15:restartNumberingAfterBreak="0">
+  <w:abstractNum w:abstractNumId="15" w15:restartNumberingAfterBreak="0">
     <w:nsid w:val="7FEE3042"/>
     <w:multiLevelType w:val="hybridMultilevel"/>
     <w:tmpl w:val="82E88F78"/>
@@ -7333,49 +9635,52 @@
     </w:lvl>
   </w:abstractNum>
   <w:num w:numId="1" w16cid:durableId="86997191">
-    <w:abstractNumId w:val="14"/>
+    <w:abstractNumId w:val="15"/>
   </w:num>
   <w:num w:numId="2" w16cid:durableId="1605963499">
-    <w:abstractNumId w:val="11"/>
+    <w:abstractNumId w:val="12"/>
   </w:num>
   <w:num w:numId="3" w16cid:durableId="1548638997">
-    <w:abstractNumId w:val="6"/>
+    <w:abstractNumId w:val="7"/>
   </w:num>
   <w:num w:numId="4" w16cid:durableId="1414861497">
-    <w:abstractNumId w:val="12"/>
+    <w:abstractNumId w:val="13"/>
   </w:num>
   <w:num w:numId="5" w16cid:durableId="243875215">
     <w:abstractNumId w:val="1"/>
   </w:num>
   <w:num w:numId="6" w16cid:durableId="277417472">
-    <w:abstractNumId w:val="5"/>
+    <w:abstractNumId w:val="6"/>
   </w:num>
   <w:num w:numId="7" w16cid:durableId="793014850">
-    <w:abstractNumId w:val="9"/>
+    <w:abstractNumId w:val="10"/>
   </w:num>
   <w:num w:numId="8" w16cid:durableId="1922136522">
     <w:abstractNumId w:val="0"/>
   </w:num>
   <w:num w:numId="9" w16cid:durableId="1931085652">
-    <w:abstractNumId w:val="3"/>
+    <w:abstractNumId w:val="4"/>
   </w:num>
   <w:num w:numId="10" w16cid:durableId="1109660621">
-    <w:abstractNumId w:val="13"/>
+    <w:abstractNumId w:val="14"/>
   </w:num>
   <w:num w:numId="11" w16cid:durableId="1379629156">
-    <w:abstractNumId w:val="8"/>
+    <w:abstractNumId w:val="9"/>
   </w:num>
   <w:num w:numId="12" w16cid:durableId="1180315471">
     <w:abstractNumId w:val="2"/>
   </w:num>
   <w:num w:numId="13" w16cid:durableId="196821015">
-    <w:abstractNumId w:val="4"/>
+    <w:abstractNumId w:val="5"/>
   </w:num>
   <w:num w:numId="14" w16cid:durableId="1009941197">
-    <w:abstractNumId w:val="7"/>
+    <w:abstractNumId w:val="8"/>
   </w:num>
   <w:num w:numId="15" w16cid:durableId="1749620279">
-    <w:abstractNumId w:val="10"/>
+    <w:abstractNumId w:val="11"/>
+  </w:num>
+  <w:num w:numId="16" w16cid:durableId="1125808289">
+    <w:abstractNumId w:val="3"/>
   </w:num>
 </w:numbering>
 </file>
@@ -7840,6 +10145,23 @@
       <w:shd w:val="clear" w:color="auto" w:fill="E1DFDD"/>
     </w:rPr>
   </w:style>
+  <w:style w:type="paragraph" w:customStyle="1" w:styleId="Standard">
+    <w:name w:val="Standard"/>
+    <w:rsid w:val="006A0C3B"/>
+    <w:pPr>
+      <w:suppressAutoHyphens/>
+      <w:autoSpaceDN w:val="0"/>
+      <w:spacing w:after="0" w:line="240" w:lineRule="auto"/>
+      <w:textAlignment w:val="baseline"/>
+    </w:pPr>
+    <w:rPr>
+      <w:rFonts w:ascii="Liberation Serif" w:eastAsia="Noto Sans CJK SC Regular" w:hAnsi="Liberation Serif" w:cs="FreeSans"/>
+      <w:kern w:val="3"/>
+      <w:sz w:val="24"/>
+      <w:szCs w:val="24"/>
+      <w:lang w:val="en-US" w:eastAsia="zh-CN" w:bidi="hi-IN"/>
+    </w:rPr>
+  </w:style>
 </w:styles>
 </file>
 

</xml_diff>

<commit_message>
aggiornata tesi fino a process discovery
</commit_message>
<xml_diff>
--- a/documentazione/tesi.docx
+++ b/documentazione/tesi.docx
@@ -323,8 +323,17 @@
           <w:sz w:val="28"/>
           <w:szCs w:val="28"/>
         </w:rPr>
-        <w:t>Risultati dell’estrazione dei trace</w:t>
-      </w:r>
+        <w:t xml:space="preserve">Risultati dell’estrazione </w:t>
+      </w:r>
+      <w:proofErr w:type="gramStart"/>
+      <w:r>
+        <w:rPr>
+          <w:sz w:val="28"/>
+          <w:szCs w:val="28"/>
+        </w:rPr>
+        <w:t>dei trace</w:t>
+      </w:r>
+      <w:proofErr w:type="gramEnd"/>
     </w:p>
     <w:p>
       <w:pPr>
@@ -345,8 +354,17 @@
           <w:sz w:val="28"/>
           <w:szCs w:val="28"/>
         </w:rPr>
-        <w:t>Etichettatura dei trace</w:t>
-      </w:r>
+        <w:t xml:space="preserve">Etichettatura </w:t>
+      </w:r>
+      <w:proofErr w:type="gramStart"/>
+      <w:r>
+        <w:rPr>
+          <w:sz w:val="28"/>
+          <w:szCs w:val="28"/>
+        </w:rPr>
+        <w:t>dei trace</w:t>
+      </w:r>
+      <w:proofErr w:type="gramEnd"/>
     </w:p>
     <w:p>
       <w:pPr>
@@ -473,7 +491,23 @@
           <w:sz w:val="28"/>
           <w:szCs w:val="28"/>
         </w:rPr>
-        <w:t>Creazione dei trace dai pacchetti</w:t>
+        <w:t xml:space="preserve">Creazione </w:t>
+      </w:r>
+      <w:proofErr w:type="gramStart"/>
+      <w:r>
+        <w:rPr>
+          <w:sz w:val="28"/>
+          <w:szCs w:val="28"/>
+        </w:rPr>
+        <w:t>dei trace</w:t>
+      </w:r>
+      <w:proofErr w:type="gramEnd"/>
+      <w:r>
+        <w:rPr>
+          <w:sz w:val="28"/>
+          <w:szCs w:val="28"/>
+        </w:rPr>
+        <w:t xml:space="preserve"> dai pacchetti</w:t>
       </w:r>
     </w:p>
     <w:p>
@@ -1000,7 +1034,15 @@
           <w:sz w:val="24"/>
           <w:szCs w:val="24"/>
         </w:rPr>
-        <w:t xml:space="preserve">sequenza di pacchetti con stessi </w:t>
+        <w:t xml:space="preserve">sequenza di pacchetti con </w:t>
+      </w:r>
+      <w:proofErr w:type="gramStart"/>
+      <w:r>
+        <w:rPr>
+          <w:sz w:val="24"/>
+          <w:szCs w:val="24"/>
+        </w:rPr>
+        <w:t xml:space="preserve">stessi </w:t>
       </w:r>
       <w:r>
         <w:rPr>
@@ -1009,6 +1051,7 @@
         </w:rPr>
         <w:t>indirizzo</w:t>
       </w:r>
+      <w:proofErr w:type="gramEnd"/>
       <w:r>
         <w:rPr>
           <w:sz w:val="24"/>
@@ -4743,7 +4786,23 @@
           <w:sz w:val="24"/>
           <w:szCs w:val="24"/>
         </w:rPr>
-        <w:t xml:space="preserve"> sono stati analizzati tramite un programma open-source per l’analisi di sicurezza chiamato Zeek. Questo software, con cui si può interagire tramite la linea di comando permette di </w:t>
+        <w:t xml:space="preserve"> sono stati analizzati tramite un programma open-source per l’analisi di sicurezza chiamato </w:t>
+      </w:r>
+      <w:r>
+        <w:rPr>
+          <w:b/>
+          <w:bCs/>
+          <w:sz w:val="24"/>
+          <w:szCs w:val="24"/>
+        </w:rPr>
+        <w:t>Zeek</w:t>
+      </w:r>
+      <w:r>
+        <w:rPr>
+          <w:sz w:val="24"/>
+          <w:szCs w:val="24"/>
+        </w:rPr>
+        <w:t xml:space="preserve">. Questo software, con cui si può interagire tramite la linea di comando permette di </w:t>
       </w:r>
       <w:r>
         <w:rPr>
@@ -5467,14 +5526,7 @@
           <w:sz w:val="24"/>
           <w:szCs w:val="24"/>
         </w:rPr>
-        <w:t xml:space="preserve"> parte dello schema E/R ricavato dai </w:t>
-      </w:r>
-      <w:r>
-        <w:rPr>
-          <w:sz w:val="24"/>
-          <w:szCs w:val="24"/>
-        </w:rPr>
-        <w:t>log</w:t>
+        <w:t xml:space="preserve"> parte dello schema E/R ricavato dai log</w:t>
       </w:r>
     </w:p>
     <w:p>
@@ -5614,10 +5666,20 @@
       <w:r>
         <w:rPr>
           <w:rFonts w:asciiTheme="minorHAnsi" w:eastAsiaTheme="minorHAnsi" w:hAnsiTheme="minorHAnsi" w:cstheme="minorBidi"/>
-          <w:kern w:val="0"/>
-          <w:lang w:val="it-IT" w:eastAsia="en-US" w:bidi="ar-SA"/>
-        </w:rPr>
-        <w:t>ts: timestamp di questa connessione</w:t>
+          <w:i/>
+          <w:iCs/>
+          <w:kern w:val="0"/>
+          <w:lang w:val="it-IT" w:eastAsia="en-US" w:bidi="ar-SA"/>
+        </w:rPr>
+        <w:t>ts</w:t>
+      </w:r>
+      <w:r>
+        <w:rPr>
+          <w:rFonts w:asciiTheme="minorHAnsi" w:eastAsiaTheme="minorHAnsi" w:hAnsiTheme="minorHAnsi" w:cstheme="minorBidi"/>
+          <w:kern w:val="0"/>
+          <w:lang w:val="it-IT" w:eastAsia="en-US" w:bidi="ar-SA"/>
+        </w:rPr>
+        <w:t>: timestamp di questa connessione</w:t>
       </w:r>
     </w:p>
     <w:p>
@@ -5638,10 +5700,20 @@
       <w:r>
         <w:rPr>
           <w:rFonts w:asciiTheme="minorHAnsi" w:eastAsiaTheme="minorHAnsi" w:hAnsiTheme="minorHAnsi" w:cstheme="minorBidi"/>
-          <w:kern w:val="0"/>
-          <w:lang w:val="it-IT" w:eastAsia="en-US" w:bidi="ar-SA"/>
-        </w:rPr>
-        <w:t>uid: id unico di questa connessione</w:t>
+          <w:i/>
+          <w:iCs/>
+          <w:kern w:val="0"/>
+          <w:lang w:val="it-IT" w:eastAsia="en-US" w:bidi="ar-SA"/>
+        </w:rPr>
+        <w:t>uid</w:t>
+      </w:r>
+      <w:r>
+        <w:rPr>
+          <w:rFonts w:asciiTheme="minorHAnsi" w:eastAsiaTheme="minorHAnsi" w:hAnsiTheme="minorHAnsi" w:cstheme="minorBidi"/>
+          <w:kern w:val="0"/>
+          <w:lang w:val="it-IT" w:eastAsia="en-US" w:bidi="ar-SA"/>
+        </w:rPr>
+        <w:t>: id unico di questa connessione</w:t>
       </w:r>
     </w:p>
     <w:p>
@@ -5656,16 +5728,44 @@
         <w:rPr>
           <w:rFonts w:asciiTheme="minorHAnsi" w:eastAsiaTheme="minorHAnsi" w:hAnsiTheme="minorHAnsi" w:cstheme="minorBidi"/>
           <w:kern w:val="0"/>
-          <w:lang w:val="it-IT" w:eastAsia="en-US" w:bidi="ar-SA"/>
-        </w:rPr>
-      </w:pPr>
-      <w:r>
-        <w:rPr>
-          <w:rFonts w:asciiTheme="minorHAnsi" w:eastAsiaTheme="minorHAnsi" w:hAnsiTheme="minorHAnsi" w:cstheme="minorBidi"/>
-          <w:kern w:val="0"/>
-          <w:lang w:val="it-IT" w:eastAsia="en-US" w:bidi="ar-SA"/>
-        </w:rPr>
-        <w:t>id: quadrupla (ip orig, port orig, ip resp, port resp)</w:t>
+          <w:lang w:eastAsia="en-US" w:bidi="ar-SA"/>
+        </w:rPr>
+      </w:pPr>
+      <w:r>
+        <w:rPr>
+          <w:rFonts w:asciiTheme="minorHAnsi" w:eastAsiaTheme="minorHAnsi" w:hAnsiTheme="minorHAnsi" w:cstheme="minorBidi"/>
+          <w:i/>
+          <w:iCs/>
+          <w:kern w:val="0"/>
+          <w:lang w:eastAsia="en-US" w:bidi="ar-SA"/>
+        </w:rPr>
+        <w:t>id</w:t>
+      </w:r>
+      <w:r>
+        <w:rPr>
+          <w:rFonts w:asciiTheme="minorHAnsi" w:eastAsiaTheme="minorHAnsi" w:hAnsiTheme="minorHAnsi" w:cstheme="minorBidi"/>
+          <w:kern w:val="0"/>
+          <w:lang w:eastAsia="en-US" w:bidi="ar-SA"/>
+        </w:rPr>
+        <w:t xml:space="preserve">: </w:t>
+      </w:r>
+      <w:proofErr w:type="spellStart"/>
+      <w:r>
+        <w:rPr>
+          <w:rFonts w:asciiTheme="minorHAnsi" w:eastAsiaTheme="minorHAnsi" w:hAnsiTheme="minorHAnsi" w:cstheme="minorBidi"/>
+          <w:kern w:val="0"/>
+          <w:lang w:eastAsia="en-US" w:bidi="ar-SA"/>
+        </w:rPr>
+        <w:t>quadrupla</w:t>
+      </w:r>
+      <w:proofErr w:type="spellEnd"/>
+      <w:r>
+        <w:rPr>
+          <w:rFonts w:asciiTheme="minorHAnsi" w:eastAsiaTheme="minorHAnsi" w:hAnsiTheme="minorHAnsi" w:cstheme="minorBidi"/>
+          <w:kern w:val="0"/>
+          <w:lang w:eastAsia="en-US" w:bidi="ar-SA"/>
+        </w:rPr>
+        <w:t xml:space="preserve"> (ip orig, port orig, ip resp, port resp)</w:t>
       </w:r>
     </w:p>
     <w:p>
@@ -5686,10 +5786,20 @@
       <w:r>
         <w:rPr>
           <w:rFonts w:asciiTheme="minorHAnsi" w:eastAsiaTheme="minorHAnsi" w:hAnsiTheme="minorHAnsi" w:cstheme="minorBidi"/>
-          <w:kern w:val="0"/>
-          <w:lang w:val="it-IT" w:eastAsia="en-US" w:bidi="ar-SA"/>
-        </w:rPr>
-        <w:t>proto: protocollo del livello di trasporto di questa connessione</w:t>
+          <w:i/>
+          <w:iCs/>
+          <w:kern w:val="0"/>
+          <w:lang w:val="it-IT" w:eastAsia="en-US" w:bidi="ar-SA"/>
+        </w:rPr>
+        <w:t>proto</w:t>
+      </w:r>
+      <w:r>
+        <w:rPr>
+          <w:rFonts w:asciiTheme="minorHAnsi" w:eastAsiaTheme="minorHAnsi" w:hAnsiTheme="minorHAnsi" w:cstheme="minorBidi"/>
+          <w:kern w:val="0"/>
+          <w:lang w:val="it-IT" w:eastAsia="en-US" w:bidi="ar-SA"/>
+        </w:rPr>
+        <w:t>: protocollo del livello di trasporto di questa connessione</w:t>
       </w:r>
     </w:p>
     <w:p>
@@ -5710,10 +5820,20 @@
       <w:r>
         <w:rPr>
           <w:rFonts w:asciiTheme="minorHAnsi" w:eastAsiaTheme="minorHAnsi" w:hAnsiTheme="minorHAnsi" w:cstheme="minorBidi"/>
-          <w:kern w:val="0"/>
-          <w:lang w:val="it-IT" w:eastAsia="en-US" w:bidi="ar-SA"/>
-        </w:rPr>
-        <w:t>service: identificativo del protocollo applicazione inviato durante la connessione</w:t>
+          <w:i/>
+          <w:iCs/>
+          <w:kern w:val="0"/>
+          <w:lang w:val="it-IT" w:eastAsia="en-US" w:bidi="ar-SA"/>
+        </w:rPr>
+        <w:t>service</w:t>
+      </w:r>
+      <w:r>
+        <w:rPr>
+          <w:rFonts w:asciiTheme="minorHAnsi" w:eastAsiaTheme="minorHAnsi" w:hAnsiTheme="minorHAnsi" w:cstheme="minorBidi"/>
+          <w:kern w:val="0"/>
+          <w:lang w:val="it-IT" w:eastAsia="en-US" w:bidi="ar-SA"/>
+        </w:rPr>
+        <w:t>: identificativo del protocollo applicazione inviato durante la connessione</w:t>
       </w:r>
     </w:p>
     <w:p>
@@ -5734,10 +5854,20 @@
       <w:r>
         <w:rPr>
           <w:rFonts w:asciiTheme="minorHAnsi" w:eastAsiaTheme="minorHAnsi" w:hAnsiTheme="minorHAnsi" w:cstheme="minorBidi"/>
-          <w:kern w:val="0"/>
-          <w:lang w:val="it-IT" w:eastAsia="en-US" w:bidi="ar-SA"/>
-        </w:rPr>
-        <w:t>duration: durata della connessione</w:t>
+          <w:i/>
+          <w:iCs/>
+          <w:kern w:val="0"/>
+          <w:lang w:val="it-IT" w:eastAsia="en-US" w:bidi="ar-SA"/>
+        </w:rPr>
+        <w:t>duration</w:t>
+      </w:r>
+      <w:r>
+        <w:rPr>
+          <w:rFonts w:asciiTheme="minorHAnsi" w:eastAsiaTheme="minorHAnsi" w:hAnsiTheme="minorHAnsi" w:cstheme="minorBidi"/>
+          <w:kern w:val="0"/>
+          <w:lang w:val="it-IT" w:eastAsia="en-US" w:bidi="ar-SA"/>
+        </w:rPr>
+        <w:t>: durata della connessione</w:t>
       </w:r>
     </w:p>
     <w:p>
@@ -5758,10 +5888,20 @@
       <w:r>
         <w:rPr>
           <w:rFonts w:asciiTheme="minorHAnsi" w:eastAsiaTheme="minorHAnsi" w:hAnsiTheme="minorHAnsi" w:cstheme="minorBidi"/>
-          <w:kern w:val="0"/>
-          <w:lang w:val="it-IT" w:eastAsia="en-US" w:bidi="ar-SA"/>
-        </w:rPr>
-        <w:t>orig_bytes: numero di bytes nel payload che l’originatore ha inviato, per TCP potrebbe essere estratto dal numero di sequenza</w:t>
+          <w:i/>
+          <w:iCs/>
+          <w:kern w:val="0"/>
+          <w:lang w:val="it-IT" w:eastAsia="en-US" w:bidi="ar-SA"/>
+        </w:rPr>
+        <w:t>orig_bytes</w:t>
+      </w:r>
+      <w:r>
+        <w:rPr>
+          <w:rFonts w:asciiTheme="minorHAnsi" w:eastAsiaTheme="minorHAnsi" w:hAnsiTheme="minorHAnsi" w:cstheme="minorBidi"/>
+          <w:kern w:val="0"/>
+          <w:lang w:val="it-IT" w:eastAsia="en-US" w:bidi="ar-SA"/>
+        </w:rPr>
+        <w:t>: numero di bytes nel payload che l’originatore ha inviato, per TCP potrebbe essere estratto dal numero di sequenza</w:t>
       </w:r>
     </w:p>
     <w:p>
@@ -5782,10 +5922,20 @@
       <w:r>
         <w:rPr>
           <w:rFonts w:asciiTheme="minorHAnsi" w:eastAsiaTheme="minorHAnsi" w:hAnsiTheme="minorHAnsi" w:cstheme="minorBidi"/>
-          <w:kern w:val="0"/>
-          <w:lang w:val="it-IT" w:eastAsia="en-US" w:bidi="ar-SA"/>
-        </w:rPr>
-        <w:t>resp_bytes: numero di bytes nel payload del rispondente</w:t>
+          <w:i/>
+          <w:iCs/>
+          <w:kern w:val="0"/>
+          <w:lang w:val="it-IT" w:eastAsia="en-US" w:bidi="ar-SA"/>
+        </w:rPr>
+        <w:t>resp_bytes</w:t>
+      </w:r>
+      <w:r>
+        <w:rPr>
+          <w:rFonts w:asciiTheme="minorHAnsi" w:eastAsiaTheme="minorHAnsi" w:hAnsiTheme="minorHAnsi" w:cstheme="minorBidi"/>
+          <w:kern w:val="0"/>
+          <w:lang w:val="it-IT" w:eastAsia="en-US" w:bidi="ar-SA"/>
+        </w:rPr>
+        <w:t>: numero di bytes nel payload del rispondente</w:t>
       </w:r>
     </w:p>
     <w:p>
@@ -5806,10 +5956,20 @@
       <w:r>
         <w:rPr>
           <w:rFonts w:asciiTheme="minorHAnsi" w:eastAsiaTheme="minorHAnsi" w:hAnsiTheme="minorHAnsi" w:cstheme="minorBidi"/>
-          <w:kern w:val="0"/>
-          <w:lang w:val="it-IT" w:eastAsia="en-US" w:bidi="ar-SA"/>
-        </w:rPr>
-        <w:t xml:space="preserve">conn_state: </w:t>
+          <w:i/>
+          <w:iCs/>
+          <w:kern w:val="0"/>
+          <w:lang w:val="it-IT" w:eastAsia="en-US" w:bidi="ar-SA"/>
+        </w:rPr>
+        <w:t>conn_state</w:t>
+      </w:r>
+      <w:r>
+        <w:rPr>
+          <w:rFonts w:asciiTheme="minorHAnsi" w:eastAsiaTheme="minorHAnsi" w:hAnsiTheme="minorHAnsi" w:cstheme="minorBidi"/>
+          <w:kern w:val="0"/>
+          <w:lang w:val="it-IT" w:eastAsia="en-US" w:bidi="ar-SA"/>
+        </w:rPr>
+        <w:t xml:space="preserve">: </w:t>
       </w:r>
       <w:r>
         <w:rPr>
@@ -5874,6 +6034,8 @@
       <w:r>
         <w:rPr>
           <w:rFonts w:asciiTheme="minorHAnsi" w:eastAsiaTheme="minorHAnsi" w:hAnsiTheme="minorHAnsi" w:cstheme="minorBidi"/>
+          <w:i/>
+          <w:iCs/>
           <w:kern w:val="0"/>
           <w:lang w:val="it-IT" w:eastAsia="en-US" w:bidi="ar-SA"/>
         </w:rPr>
@@ -5908,6 +6070,8 @@
       <w:r>
         <w:rPr>
           <w:rFonts w:asciiTheme="minorHAnsi" w:eastAsiaTheme="minorHAnsi" w:hAnsiTheme="minorHAnsi" w:cstheme="minorBidi"/>
+          <w:i/>
+          <w:iCs/>
           <w:kern w:val="0"/>
           <w:lang w:val="it-IT" w:eastAsia="en-US" w:bidi="ar-SA"/>
         </w:rPr>
@@ -5942,6 +6106,8 @@
       <w:r>
         <w:rPr>
           <w:rFonts w:asciiTheme="minorHAnsi" w:eastAsiaTheme="minorHAnsi" w:hAnsiTheme="minorHAnsi" w:cstheme="minorBidi"/>
+          <w:i/>
+          <w:iCs/>
           <w:kern w:val="0"/>
           <w:lang w:val="it-IT" w:eastAsia="en-US" w:bidi="ar-SA"/>
         </w:rPr>
@@ -5975,10 +6141,20 @@
       <w:r>
         <w:rPr>
           <w:rFonts w:asciiTheme="minorHAnsi" w:eastAsiaTheme="minorHAnsi" w:hAnsiTheme="minorHAnsi" w:cstheme="minorBidi"/>
-          <w:kern w:val="0"/>
-          <w:lang w:val="it-IT" w:eastAsia="en-US" w:bidi="ar-SA"/>
-        </w:rPr>
-        <w:t>History memorizza lo stato delle connessioni come stringhe di lettere. Il significato di queste lettere è:</w:t>
+          <w:i/>
+          <w:iCs/>
+          <w:kern w:val="0"/>
+          <w:lang w:val="it-IT" w:eastAsia="en-US" w:bidi="ar-SA"/>
+        </w:rPr>
+        <w:t>History</w:t>
+      </w:r>
+      <w:r>
+        <w:rPr>
+          <w:rFonts w:asciiTheme="minorHAnsi" w:eastAsiaTheme="minorHAnsi" w:hAnsiTheme="minorHAnsi" w:cstheme="minorBidi"/>
+          <w:kern w:val="0"/>
+          <w:lang w:val="it-IT" w:eastAsia="en-US" w:bidi="ar-SA"/>
+        </w:rPr>
+        <w:t xml:space="preserve"> memorizza lo stato delle connessioni come stringhe di lettere. Il significato di queste lettere è:</w:t>
       </w:r>
     </w:p>
     <w:p>
@@ -6017,16 +6193,34 @@
         <w:rPr>
           <w:rFonts w:asciiTheme="minorHAnsi" w:eastAsiaTheme="minorHAnsi" w:hAnsiTheme="minorHAnsi" w:cstheme="minorBidi"/>
           <w:kern w:val="0"/>
-          <w:lang w:val="it-IT" w:eastAsia="en-US" w:bidi="ar-SA"/>
-        </w:rPr>
-      </w:pPr>
-      <w:r>
-        <w:rPr>
-          <w:rFonts w:asciiTheme="minorHAnsi" w:eastAsiaTheme="minorHAnsi" w:hAnsiTheme="minorHAnsi" w:cstheme="minorBidi"/>
-          <w:kern w:val="0"/>
-          <w:lang w:val="it-IT" w:eastAsia="en-US" w:bidi="ar-SA"/>
-        </w:rPr>
-        <w:t>- h: un SYN+ACK (“handshake”)</w:t>
+          <w:lang w:eastAsia="en-US" w:bidi="ar-SA"/>
+        </w:rPr>
+      </w:pPr>
+      <w:r>
+        <w:rPr>
+          <w:rFonts w:asciiTheme="minorHAnsi" w:eastAsiaTheme="minorHAnsi" w:hAnsiTheme="minorHAnsi" w:cstheme="minorBidi"/>
+          <w:kern w:val="0"/>
+          <w:lang w:eastAsia="en-US" w:bidi="ar-SA"/>
+        </w:rPr>
+        <w:t xml:space="preserve">- h: </w:t>
+      </w:r>
+      <w:proofErr w:type="gramStart"/>
+      <w:r>
+        <w:rPr>
+          <w:rFonts w:asciiTheme="minorHAnsi" w:eastAsiaTheme="minorHAnsi" w:hAnsiTheme="minorHAnsi" w:cstheme="minorBidi"/>
+          <w:kern w:val="0"/>
+          <w:lang w:eastAsia="en-US" w:bidi="ar-SA"/>
+        </w:rPr>
+        <w:t>un SYN</w:t>
+      </w:r>
+      <w:proofErr w:type="gramEnd"/>
+      <w:r>
+        <w:rPr>
+          <w:rFonts w:asciiTheme="minorHAnsi" w:eastAsiaTheme="minorHAnsi" w:hAnsiTheme="minorHAnsi" w:cstheme="minorBidi"/>
+          <w:kern w:val="0"/>
+          <w:lang w:eastAsia="en-US" w:bidi="ar-SA"/>
+        </w:rPr>
+        <w:t>+ACK (“handshake”)</w:t>
       </w:r>
     </w:p>
     <w:p>
@@ -6340,6 +6534,8 @@
       <w:r>
         <w:rPr>
           <w:rFonts w:asciiTheme="minorHAnsi" w:eastAsiaTheme="minorHAnsi" w:hAnsiTheme="minorHAnsi" w:cstheme="minorBidi"/>
+          <w:i/>
+          <w:iCs/>
           <w:kern w:val="0"/>
           <w:lang w:val="it-IT" w:eastAsia="en-US" w:bidi="ar-SA"/>
         </w:rPr>
@@ -6374,6 +6570,8 @@
       <w:r>
         <w:rPr>
           <w:rFonts w:asciiTheme="minorHAnsi" w:eastAsiaTheme="minorHAnsi" w:hAnsiTheme="minorHAnsi" w:cstheme="minorBidi"/>
+          <w:i/>
+          <w:iCs/>
           <w:kern w:val="0"/>
           <w:lang w:val="it-IT" w:eastAsia="en-US" w:bidi="ar-SA"/>
         </w:rPr>
@@ -6445,6 +6643,8 @@
       <w:r>
         <w:rPr>
           <w:rFonts w:asciiTheme="minorHAnsi" w:eastAsiaTheme="minorHAnsi" w:hAnsiTheme="minorHAnsi" w:cstheme="minorBidi"/>
+          <w:i/>
+          <w:iCs/>
           <w:kern w:val="0"/>
           <w:lang w:val="it-IT" w:eastAsia="en-US" w:bidi="ar-SA"/>
         </w:rPr>
@@ -6479,6 +6679,8 @@
       <w:r>
         <w:rPr>
           <w:rFonts w:asciiTheme="minorHAnsi" w:eastAsiaTheme="minorHAnsi" w:hAnsiTheme="minorHAnsi" w:cstheme="minorBidi"/>
+          <w:i/>
+          <w:iCs/>
           <w:kern w:val="0"/>
           <w:lang w:val="it-IT" w:eastAsia="en-US" w:bidi="ar-SA"/>
         </w:rPr>
@@ -6488,10 +6690,20 @@
       <w:r>
         <w:rPr>
           <w:rFonts w:asciiTheme="minorHAnsi" w:eastAsiaTheme="minorHAnsi" w:hAnsiTheme="minorHAnsi" w:cstheme="minorBidi"/>
-          <w:kern w:val="0"/>
-          <w:lang w:val="it-IT" w:eastAsia="en-US" w:bidi="ar-SA"/>
-        </w:rPr>
-        <w:t xml:space="preserve">: numero di bytes al livello IP che il </w:t>
+          <w:i/>
+          <w:iCs/>
+          <w:kern w:val="0"/>
+          <w:lang w:val="it-IT" w:eastAsia="en-US" w:bidi="ar-SA"/>
+        </w:rPr>
+        <w:t>:</w:t>
+      </w:r>
+      <w:r>
+        <w:rPr>
+          <w:rFonts w:asciiTheme="minorHAnsi" w:eastAsiaTheme="minorHAnsi" w:hAnsiTheme="minorHAnsi" w:cstheme="minorBidi"/>
+          <w:kern w:val="0"/>
+          <w:lang w:val="it-IT" w:eastAsia="en-US" w:bidi="ar-SA"/>
+        </w:rPr>
+        <w:t xml:space="preserve"> numero di bytes al livello IP che il </w:t>
       </w:r>
       <w:proofErr w:type="spellStart"/>
       <w:r>
@@ -6567,6 +6779,8 @@
       <w:r>
         <w:rPr>
           <w:rFonts w:asciiTheme="minorHAnsi" w:eastAsiaTheme="minorHAnsi" w:hAnsiTheme="minorHAnsi" w:cstheme="minorBidi"/>
+          <w:i/>
+          <w:iCs/>
           <w:kern w:val="0"/>
           <w:lang w:val="it-IT" w:eastAsia="en-US" w:bidi="ar-SA"/>
         </w:rPr>
@@ -6596,10 +6810,20 @@
       <w:r>
         <w:rPr>
           <w:rFonts w:asciiTheme="minorHAnsi" w:eastAsiaTheme="minorHAnsi" w:hAnsiTheme="minorHAnsi" w:cstheme="minorBidi"/>
-          <w:kern w:val="0"/>
-          <w:lang w:val="it-IT" w:eastAsia="en-US" w:bidi="ar-SA"/>
-        </w:rPr>
-        <w:t>L’attributo più importante per questa sperimentazione si è rivelato essere “</w:t>
+          <w:b/>
+          <w:bCs/>
+          <w:kern w:val="0"/>
+          <w:lang w:val="it-IT" w:eastAsia="en-US" w:bidi="ar-SA"/>
+        </w:rPr>
+        <w:t>L’attributo più importante</w:t>
+      </w:r>
+      <w:r>
+        <w:rPr>
+          <w:rFonts w:asciiTheme="minorHAnsi" w:eastAsiaTheme="minorHAnsi" w:hAnsiTheme="minorHAnsi" w:cstheme="minorBidi"/>
+          <w:kern w:val="0"/>
+          <w:lang w:val="it-IT" w:eastAsia="en-US" w:bidi="ar-SA"/>
+        </w:rPr>
+        <w:t xml:space="preserve"> per questa sperimentazione si è rivelato essere “</w:t>
       </w:r>
       <w:r>
         <w:rPr>
@@ -6716,17 +6940,400 @@
           <w:lang w:val="it-IT" w:eastAsia="en-US" w:bidi="ar-SA"/>
         </w:rPr>
         <w:t xml:space="preserve"> che corrisponde ad uno dei possibili attacchi a livello di rete.</w:t>
+      </w:r>
+    </w:p>
+    <w:p>
+      <w:pPr>
+        <w:pStyle w:val="Standard"/>
+        <w:numPr>
+          <w:ilvl w:val="0"/>
+          <w:numId w:val="5"/>
+        </w:numPr>
+        <w:spacing w:line="360" w:lineRule="auto"/>
+        <w:ind w:left="-71"/>
+        <w:jc w:val="both"/>
+        <w:rPr>
+          <w:rFonts w:asciiTheme="minorHAnsi" w:eastAsiaTheme="minorHAnsi" w:hAnsiTheme="minorHAnsi" w:cstheme="minorBidi"/>
+          <w:kern w:val="0"/>
+          <w:lang w:val="it-IT" w:eastAsia="en-US" w:bidi="ar-SA"/>
+        </w:rPr>
+      </w:pPr>
+      <w:r>
+        <w:rPr>
+          <w:rFonts w:asciiTheme="minorHAnsi" w:eastAsiaTheme="minorHAnsi" w:hAnsiTheme="minorHAnsi" w:cstheme="minorBidi"/>
+          <w:kern w:val="0"/>
+          <w:sz w:val="28"/>
+          <w:szCs w:val="28"/>
+          <w:lang w:val="it-IT" w:eastAsia="en-US" w:bidi="ar-SA"/>
+        </w:rPr>
+        <w:t>Process Discovery</w:t>
+      </w:r>
+    </w:p>
+    <w:p>
+      <w:pPr>
+        <w:pStyle w:val="Standard"/>
+        <w:numPr>
+          <w:ilvl w:val="1"/>
+          <w:numId w:val="5"/>
+        </w:numPr>
+        <w:spacing w:line="360" w:lineRule="auto"/>
+        <w:ind w:left="1"/>
+        <w:jc w:val="both"/>
+        <w:rPr>
+          <w:rFonts w:asciiTheme="minorHAnsi" w:eastAsiaTheme="minorHAnsi" w:hAnsiTheme="minorHAnsi" w:cstheme="minorBidi"/>
+          <w:kern w:val="0"/>
+          <w:lang w:val="it-IT" w:eastAsia="en-US" w:bidi="ar-SA"/>
+        </w:rPr>
+      </w:pPr>
+      <w:r>
+        <w:rPr>
+          <w:rFonts w:asciiTheme="minorHAnsi" w:eastAsiaTheme="minorHAnsi" w:hAnsiTheme="minorHAnsi" w:cstheme="minorBidi"/>
+          <w:kern w:val="0"/>
+          <w:lang w:val="it-IT" w:eastAsia="en-US" w:bidi="ar-SA"/>
+        </w:rPr>
+        <w:t xml:space="preserve">  </w:t>
+      </w:r>
+      <w:r>
+        <w:rPr>
+          <w:rFonts w:asciiTheme="minorHAnsi" w:eastAsiaTheme="minorHAnsi" w:hAnsiTheme="minorHAnsi" w:cstheme="minorBidi"/>
+          <w:kern w:val="0"/>
+          <w:sz w:val="28"/>
+          <w:szCs w:val="28"/>
+          <w:lang w:val="it-IT" w:eastAsia="en-US" w:bidi="ar-SA"/>
+        </w:rPr>
+        <w:t>Trace di Eventi</w:t>
       </w:r>
     </w:p>
     <w:p>
       <w:pPr>
         <w:pStyle w:val="Standard"/>
         <w:spacing w:line="360" w:lineRule="auto"/>
-        <w:jc w:val="both"/>
-        <w:rPr>
-          <w:rFonts w:asciiTheme="minorHAnsi" w:eastAsiaTheme="minorHAnsi" w:hAnsiTheme="minorHAnsi" w:cstheme="minorBidi"/>
-          <w:kern w:val="0"/>
-          <w:lang w:val="it-IT" w:eastAsia="en-US" w:bidi="ar-SA"/>
+        <w:ind w:firstLine="708"/>
+        <w:jc w:val="both"/>
+        <w:rPr>
+          <w:rFonts w:asciiTheme="minorHAnsi" w:eastAsiaTheme="minorHAnsi" w:hAnsiTheme="minorHAnsi" w:cstheme="minorBidi"/>
+          <w:kern w:val="0"/>
+          <w:lang w:val="it-IT" w:eastAsia="en-US" w:bidi="ar-SA"/>
+        </w:rPr>
+      </w:pPr>
+      <w:r>
+        <w:rPr>
+          <w:rFonts w:asciiTheme="minorHAnsi" w:eastAsiaTheme="minorHAnsi" w:hAnsiTheme="minorHAnsi" w:cstheme="minorBidi"/>
+          <w:kern w:val="0"/>
+          <w:lang w:val="it-IT" w:eastAsia="en-US" w:bidi="ar-SA"/>
+        </w:rPr>
+        <w:t>Il process discovery consiste nell’analizzare una serie di processi per</w:t>
+      </w:r>
+    </w:p>
+    <w:p>
+      <w:pPr>
+        <w:pStyle w:val="Standard"/>
+        <w:spacing w:line="360" w:lineRule="auto"/>
+        <w:jc w:val="both"/>
+        <w:rPr>
+          <w:rFonts w:asciiTheme="minorHAnsi" w:eastAsiaTheme="minorHAnsi" w:hAnsiTheme="minorHAnsi" w:cstheme="minorBidi"/>
+          <w:kern w:val="0"/>
+          <w:lang w:val="it-IT" w:eastAsia="en-US" w:bidi="ar-SA"/>
+        </w:rPr>
+      </w:pPr>
+      <w:r>
+        <w:rPr>
+          <w:rFonts w:asciiTheme="minorHAnsi" w:eastAsiaTheme="minorHAnsi" w:hAnsiTheme="minorHAnsi" w:cstheme="minorBidi"/>
+          <w:kern w:val="0"/>
+          <w:lang w:val="it-IT" w:eastAsia="en-US" w:bidi="ar-SA"/>
+        </w:rPr>
+        <w:t>g</w:t>
+      </w:r>
+      <w:r>
+        <w:rPr>
+          <w:rFonts w:asciiTheme="minorHAnsi" w:eastAsiaTheme="minorHAnsi" w:hAnsiTheme="minorHAnsi" w:cstheme="minorBidi"/>
+          <w:kern w:val="0"/>
+          <w:lang w:val="it-IT" w:eastAsia="en-US" w:bidi="ar-SA"/>
+        </w:rPr>
+        <w:t xml:space="preserve">enerare un modello derivante dal processo come un grafo orientato dove i nodi sono le attività effettuate e gli archi </w:t>
+      </w:r>
+      <w:r>
+        <w:rPr>
+          <w:rFonts w:asciiTheme="minorHAnsi" w:eastAsiaTheme="minorHAnsi" w:hAnsiTheme="minorHAnsi" w:cstheme="minorBidi"/>
+          <w:kern w:val="0"/>
+          <w:lang w:val="it-IT" w:eastAsia="en-US" w:bidi="ar-SA"/>
+        </w:rPr>
+        <w:t>indicano la transizione da uno stato ad un altro. Per portare a termine un solo obiettivo possono esserci più strade, più processi che possono avere attività diverse rispetto ad altri. Una traccia (“</w:t>
+      </w:r>
+      <w:r>
+        <w:rPr>
+          <w:rFonts w:asciiTheme="minorHAnsi" w:eastAsiaTheme="minorHAnsi" w:hAnsiTheme="minorHAnsi" w:cstheme="minorBidi"/>
+          <w:i/>
+          <w:iCs/>
+          <w:kern w:val="0"/>
+          <w:lang w:val="it-IT" w:eastAsia="en-US" w:bidi="ar-SA"/>
+        </w:rPr>
+        <w:t>trace”</w:t>
+      </w:r>
+      <w:r>
+        <w:rPr>
+          <w:rFonts w:asciiTheme="minorHAnsi" w:eastAsiaTheme="minorHAnsi" w:hAnsiTheme="minorHAnsi" w:cstheme="minorBidi"/>
+          <w:kern w:val="0"/>
+          <w:lang w:val="it-IT" w:eastAsia="en-US" w:bidi="ar-SA"/>
+        </w:rPr>
+        <w:t>) di un processo, cioè una sequenza di attività che portano all’obiettivo, viene descritta come una sequenza ordinata di eventi (“</w:t>
+      </w:r>
+      <w:r>
+        <w:rPr>
+          <w:rFonts w:asciiTheme="minorHAnsi" w:eastAsiaTheme="minorHAnsi" w:hAnsiTheme="minorHAnsi" w:cstheme="minorBidi"/>
+          <w:i/>
+          <w:iCs/>
+          <w:kern w:val="0"/>
+          <w:lang w:val="it-IT" w:eastAsia="en-US" w:bidi="ar-SA"/>
+        </w:rPr>
+        <w:t>event”</w:t>
+      </w:r>
+      <w:r>
+        <w:rPr>
+          <w:rFonts w:asciiTheme="minorHAnsi" w:eastAsiaTheme="minorHAnsi" w:hAnsiTheme="minorHAnsi" w:cstheme="minorBidi"/>
+          <w:kern w:val="0"/>
+          <w:lang w:val="it-IT" w:eastAsia="en-US" w:bidi="ar-SA"/>
+        </w:rPr>
+        <w:t xml:space="preserve">) che vengono descritti come delle attività svolte. </w:t>
+      </w:r>
+    </w:p>
+    <w:p>
+      <w:pPr>
+        <w:pStyle w:val="Standard"/>
+        <w:spacing w:line="360" w:lineRule="auto"/>
+        <w:ind w:firstLine="360"/>
+        <w:jc w:val="both"/>
+        <w:rPr>
+          <w:rFonts w:asciiTheme="minorHAnsi" w:eastAsiaTheme="minorHAnsi" w:hAnsiTheme="minorHAnsi" w:cstheme="minorBidi"/>
+          <w:kern w:val="0"/>
+          <w:lang w:val="it-IT" w:eastAsia="en-US" w:bidi="ar-SA"/>
+        </w:rPr>
+      </w:pPr>
+      <w:r>
+        <w:rPr>
+          <w:rFonts w:asciiTheme="minorHAnsi" w:eastAsiaTheme="minorHAnsi" w:hAnsiTheme="minorHAnsi" w:cstheme="minorBidi"/>
+          <w:kern w:val="0"/>
+          <w:lang w:val="it-IT" w:eastAsia="en-US" w:bidi="ar-SA"/>
+        </w:rPr>
+        <w:t>In questo progetto, un trace è rappresentato dalla tupla:</w:t>
+      </w:r>
+    </w:p>
+    <w:p>
+      <w:pPr>
+        <w:pStyle w:val="Standard"/>
+        <w:numPr>
+          <w:ilvl w:val="0"/>
+          <w:numId w:val="17"/>
+        </w:numPr>
+        <w:spacing w:line="360" w:lineRule="auto"/>
+        <w:jc w:val="both"/>
+        <w:rPr>
+          <w:rFonts w:asciiTheme="minorHAnsi" w:eastAsiaTheme="minorHAnsi" w:hAnsiTheme="minorHAnsi" w:cstheme="minorBidi"/>
+          <w:kern w:val="0"/>
+          <w:lang w:val="it-IT" w:eastAsia="en-US" w:bidi="ar-SA"/>
+        </w:rPr>
+      </w:pPr>
+      <w:r>
+        <w:rPr>
+          <w:rFonts w:asciiTheme="minorHAnsi" w:eastAsiaTheme="minorHAnsi" w:hAnsiTheme="minorHAnsi" w:cstheme="minorBidi"/>
+          <w:kern w:val="0"/>
+          <w:lang w:val="it-IT" w:eastAsia="en-US" w:bidi="ar-SA"/>
+        </w:rPr>
+        <w:t>Indirizzo IP di origine;</w:t>
+      </w:r>
+    </w:p>
+    <w:p>
+      <w:pPr>
+        <w:pStyle w:val="Standard"/>
+        <w:numPr>
+          <w:ilvl w:val="0"/>
+          <w:numId w:val="17"/>
+        </w:numPr>
+        <w:spacing w:line="360" w:lineRule="auto"/>
+        <w:jc w:val="both"/>
+        <w:rPr>
+          <w:rFonts w:asciiTheme="minorHAnsi" w:eastAsiaTheme="minorHAnsi" w:hAnsiTheme="minorHAnsi" w:cstheme="minorBidi"/>
+          <w:kern w:val="0"/>
+          <w:lang w:val="it-IT" w:eastAsia="en-US" w:bidi="ar-SA"/>
+        </w:rPr>
+      </w:pPr>
+      <w:r>
+        <w:rPr>
+          <w:rFonts w:asciiTheme="minorHAnsi" w:eastAsiaTheme="minorHAnsi" w:hAnsiTheme="minorHAnsi" w:cstheme="minorBidi"/>
+          <w:kern w:val="0"/>
+          <w:lang w:val="it-IT" w:eastAsia="en-US" w:bidi="ar-SA"/>
+        </w:rPr>
+        <w:lastRenderedPageBreak/>
+        <w:t>Porta di origine;</w:t>
+      </w:r>
+    </w:p>
+    <w:p>
+      <w:pPr>
+        <w:pStyle w:val="Standard"/>
+        <w:numPr>
+          <w:ilvl w:val="0"/>
+          <w:numId w:val="17"/>
+        </w:numPr>
+        <w:spacing w:line="360" w:lineRule="auto"/>
+        <w:jc w:val="both"/>
+        <w:rPr>
+          <w:rFonts w:asciiTheme="minorHAnsi" w:eastAsiaTheme="minorHAnsi" w:hAnsiTheme="minorHAnsi" w:cstheme="minorBidi"/>
+          <w:kern w:val="0"/>
+          <w:lang w:val="it-IT" w:eastAsia="en-US" w:bidi="ar-SA"/>
+        </w:rPr>
+      </w:pPr>
+      <w:r>
+        <w:rPr>
+          <w:rFonts w:asciiTheme="minorHAnsi" w:eastAsiaTheme="minorHAnsi" w:hAnsiTheme="minorHAnsi" w:cstheme="minorBidi"/>
+          <w:kern w:val="0"/>
+          <w:lang w:val="it-IT" w:eastAsia="en-US" w:bidi="ar-SA"/>
+        </w:rPr>
+        <w:t>Indirizzo IP del rispondente;</w:t>
+      </w:r>
+    </w:p>
+    <w:p>
+      <w:pPr>
+        <w:pStyle w:val="Standard"/>
+        <w:numPr>
+          <w:ilvl w:val="0"/>
+          <w:numId w:val="17"/>
+        </w:numPr>
+        <w:spacing w:line="360" w:lineRule="auto"/>
+        <w:jc w:val="both"/>
+        <w:rPr>
+          <w:rFonts w:asciiTheme="minorHAnsi" w:eastAsiaTheme="minorHAnsi" w:hAnsiTheme="minorHAnsi" w:cstheme="minorBidi"/>
+          <w:kern w:val="0"/>
+          <w:lang w:val="it-IT" w:eastAsia="en-US" w:bidi="ar-SA"/>
+        </w:rPr>
+      </w:pPr>
+      <w:r>
+        <w:rPr>
+          <w:rFonts w:asciiTheme="minorHAnsi" w:eastAsiaTheme="minorHAnsi" w:hAnsiTheme="minorHAnsi" w:cstheme="minorBidi"/>
+          <w:kern w:val="0"/>
+          <w:lang w:val="it-IT" w:eastAsia="en-US" w:bidi="ar-SA"/>
+        </w:rPr>
+        <w:t xml:space="preserve">Porta del </w:t>
+      </w:r>
+      <w:proofErr w:type="spellStart"/>
+      <w:r>
+        <w:rPr>
+          <w:rFonts w:asciiTheme="minorHAnsi" w:eastAsiaTheme="minorHAnsi" w:hAnsiTheme="minorHAnsi" w:cstheme="minorBidi"/>
+          <w:kern w:val="0"/>
+          <w:lang w:val="it-IT" w:eastAsia="en-US" w:bidi="ar-SA"/>
+        </w:rPr>
+        <w:t>rispodente</w:t>
+      </w:r>
+      <w:proofErr w:type="spellEnd"/>
+      <w:r>
+        <w:rPr>
+          <w:rFonts w:asciiTheme="minorHAnsi" w:eastAsiaTheme="minorHAnsi" w:hAnsiTheme="minorHAnsi" w:cstheme="minorBidi"/>
+          <w:kern w:val="0"/>
+          <w:lang w:val="it-IT" w:eastAsia="en-US" w:bidi="ar-SA"/>
+        </w:rPr>
+        <w:t>;</w:t>
+      </w:r>
+    </w:p>
+    <w:p>
+      <w:pPr>
+        <w:pStyle w:val="Standard"/>
+        <w:numPr>
+          <w:ilvl w:val="0"/>
+          <w:numId w:val="17"/>
+        </w:numPr>
+        <w:spacing w:line="360" w:lineRule="auto"/>
+        <w:jc w:val="both"/>
+        <w:rPr>
+          <w:rFonts w:asciiTheme="minorHAnsi" w:eastAsiaTheme="minorHAnsi" w:hAnsiTheme="minorHAnsi" w:cstheme="minorBidi"/>
+          <w:kern w:val="0"/>
+          <w:lang w:val="it-IT" w:eastAsia="en-US" w:bidi="ar-SA"/>
+        </w:rPr>
+      </w:pPr>
+      <w:r>
+        <w:rPr>
+          <w:rFonts w:asciiTheme="minorHAnsi" w:eastAsiaTheme="minorHAnsi" w:hAnsiTheme="minorHAnsi" w:cstheme="minorBidi"/>
+          <w:kern w:val="0"/>
+          <w:lang w:val="it-IT" w:eastAsia="en-US" w:bidi="ar-SA"/>
+        </w:rPr>
+        <w:t>Protocollo utilizzato;</w:t>
+      </w:r>
+    </w:p>
+    <w:p>
+      <w:pPr>
+        <w:pStyle w:val="Standard"/>
+        <w:numPr>
+          <w:ilvl w:val="0"/>
+          <w:numId w:val="17"/>
+        </w:numPr>
+        <w:spacing w:line="360" w:lineRule="auto"/>
+        <w:jc w:val="both"/>
+        <w:rPr>
+          <w:rFonts w:asciiTheme="minorHAnsi" w:eastAsiaTheme="minorHAnsi" w:hAnsiTheme="minorHAnsi" w:cstheme="minorBidi"/>
+          <w:kern w:val="0"/>
+          <w:lang w:val="it-IT" w:eastAsia="en-US" w:bidi="ar-SA"/>
+        </w:rPr>
+      </w:pPr>
+      <w:r>
+        <w:rPr>
+          <w:rFonts w:asciiTheme="minorHAnsi" w:eastAsiaTheme="minorHAnsi" w:hAnsiTheme="minorHAnsi" w:cstheme="minorBidi"/>
+          <w:kern w:val="0"/>
+          <w:lang w:val="it-IT" w:eastAsia="en-US" w:bidi="ar-SA"/>
+        </w:rPr>
+        <w:t>Timestamp della prima connessione registrata con i primi quattro valori di questa tupla.</w:t>
+      </w:r>
+    </w:p>
+    <w:p>
+      <w:pPr>
+        <w:pStyle w:val="Standard"/>
+        <w:spacing w:line="360" w:lineRule="auto"/>
+        <w:jc w:val="both"/>
+        <w:rPr>
+          <w:rFonts w:asciiTheme="minorHAnsi" w:eastAsiaTheme="minorHAnsi" w:hAnsiTheme="minorHAnsi" w:cstheme="minorBidi"/>
+          <w:kern w:val="0"/>
+          <w:lang w:val="it-IT" w:eastAsia="en-US" w:bidi="ar-SA"/>
+        </w:rPr>
+      </w:pPr>
+      <w:r>
+        <w:rPr>
+          <w:rFonts w:asciiTheme="minorHAnsi" w:eastAsiaTheme="minorHAnsi" w:hAnsiTheme="minorHAnsi" w:cstheme="minorBidi"/>
+          <w:kern w:val="0"/>
+          <w:lang w:val="it-IT" w:eastAsia="en-US" w:bidi="ar-SA"/>
+        </w:rPr>
+        <w:t xml:space="preserve">È stato scelto di inserire anche il protocollo utilizzato per non inserire informazioni ridondanti all’interno degli eventi considerando che è comune a tutte le connessioni con </w:t>
+      </w:r>
+      <w:r>
+        <w:rPr>
+          <w:rFonts w:asciiTheme="minorHAnsi" w:eastAsiaTheme="minorHAnsi" w:hAnsiTheme="minorHAnsi" w:cstheme="minorBidi"/>
+          <w:kern w:val="0"/>
+          <w:lang w:val="it-IT" w:eastAsia="en-US" w:bidi="ar-SA"/>
+        </w:rPr>
+        <w:t xml:space="preserve">tutte le connessioni che coinvolgono gli indirizzi e le porte degli </w:t>
+      </w:r>
+      <w:r>
+        <w:rPr>
+          <w:rFonts w:asciiTheme="minorHAnsi" w:eastAsiaTheme="minorHAnsi" w:hAnsiTheme="minorHAnsi" w:cstheme="minorBidi"/>
+          <w:i/>
+          <w:iCs/>
+          <w:kern w:val="0"/>
+          <w:lang w:val="it-IT" w:eastAsia="en-US" w:bidi="ar-SA"/>
+        </w:rPr>
+        <w:t>host</w:t>
+      </w:r>
+      <w:r>
+        <w:rPr>
+          <w:rFonts w:asciiTheme="minorHAnsi" w:eastAsiaTheme="minorHAnsi" w:hAnsiTheme="minorHAnsi" w:cstheme="minorBidi"/>
+          <w:kern w:val="0"/>
+          <w:lang w:val="it-IT" w:eastAsia="en-US" w:bidi="ar-SA"/>
+        </w:rPr>
+        <w:t>.</w:t>
+      </w:r>
+    </w:p>
+    <w:p>
+      <w:pPr>
+        <w:pStyle w:val="Standard"/>
+        <w:spacing w:line="360" w:lineRule="auto"/>
+        <w:jc w:val="both"/>
+        <w:rPr>
+          <w:lang w:val="it-IT"/>
         </w:rPr>
       </w:pPr>
       <w:r>
@@ -6736,7 +7343,203 @@
           <w:lang w:val="it-IT" w:eastAsia="en-US" w:bidi="ar-SA"/>
         </w:rPr>
         <w:tab/>
-        <w:t xml:space="preserve">Successivamente è stato sviluppato un software per recuperare i dati dal </w:t>
+        <w:t xml:space="preserve">Un evento contiene tutte le informazioni contenute nel file </w:t>
+      </w:r>
+      <w:r>
+        <w:rPr>
+          <w:rFonts w:asciiTheme="minorHAnsi" w:eastAsiaTheme="minorHAnsi" w:hAnsiTheme="minorHAnsi" w:cstheme="minorBidi"/>
+          <w:i/>
+          <w:iCs/>
+          <w:kern w:val="0"/>
+          <w:lang w:val="it-IT" w:eastAsia="en-US" w:bidi="ar-SA"/>
+        </w:rPr>
+        <w:t>conn.log</w:t>
+      </w:r>
+      <w:r>
+        <w:rPr>
+          <w:rFonts w:asciiTheme="minorHAnsi" w:eastAsiaTheme="minorHAnsi" w:hAnsiTheme="minorHAnsi" w:cstheme="minorBidi"/>
+          <w:kern w:val="0"/>
+          <w:lang w:val="it-IT" w:eastAsia="en-US" w:bidi="ar-SA"/>
+        </w:rPr>
+        <w:t xml:space="preserve"> generato da </w:t>
+      </w:r>
+      <w:r>
+        <w:rPr>
+          <w:rFonts w:asciiTheme="minorHAnsi" w:eastAsiaTheme="minorHAnsi" w:hAnsiTheme="minorHAnsi" w:cstheme="minorBidi"/>
+          <w:i/>
+          <w:iCs/>
+          <w:kern w:val="0"/>
+          <w:lang w:val="it-IT" w:eastAsia="en-US" w:bidi="ar-SA"/>
+        </w:rPr>
+        <w:t>Zeek</w:t>
+      </w:r>
+      <w:r>
+        <w:rPr>
+          <w:rFonts w:asciiTheme="minorHAnsi" w:eastAsiaTheme="minorHAnsi" w:hAnsiTheme="minorHAnsi" w:cstheme="minorBidi"/>
+          <w:i/>
+          <w:iCs/>
+          <w:kern w:val="0"/>
+          <w:lang w:val="it-IT" w:eastAsia="en-US" w:bidi="ar-SA"/>
+        </w:rPr>
+        <w:t xml:space="preserve"> </w:t>
+      </w:r>
+      <w:r>
+        <w:rPr>
+          <w:rFonts w:asciiTheme="minorHAnsi" w:eastAsiaTheme="minorHAnsi" w:hAnsiTheme="minorHAnsi" w:cstheme="minorBidi"/>
+          <w:kern w:val="0"/>
+          <w:lang w:val="it-IT" w:eastAsia="en-US" w:bidi="ar-SA"/>
+        </w:rPr>
+        <w:t xml:space="preserve">che non sono contenute nel trace: ts, service, duration, orig_bytes, resp_bytes, conn_state, </w:t>
+      </w:r>
+      <w:proofErr w:type="spellStart"/>
+      <w:r>
+        <w:rPr>
+          <w:rFonts w:asciiTheme="minorHAnsi" w:eastAsiaTheme="minorHAnsi" w:hAnsiTheme="minorHAnsi" w:cstheme="minorBidi"/>
+          <w:kern w:val="0"/>
+          <w:lang w:val="it-IT" w:eastAsia="en-US" w:bidi="ar-SA"/>
+        </w:rPr>
+        <w:t>missed_bytes</w:t>
+      </w:r>
+      <w:proofErr w:type="spellEnd"/>
+      <w:r>
+        <w:rPr>
+          <w:rFonts w:asciiTheme="minorHAnsi" w:eastAsiaTheme="minorHAnsi" w:hAnsiTheme="minorHAnsi" w:cstheme="minorBidi"/>
+          <w:kern w:val="0"/>
+          <w:lang w:val="it-IT" w:eastAsia="en-US" w:bidi="ar-SA"/>
+        </w:rPr>
+        <w:t xml:space="preserve">, history, </w:t>
+      </w:r>
+      <w:proofErr w:type="spellStart"/>
+      <w:r>
+        <w:rPr>
+          <w:rFonts w:asciiTheme="minorHAnsi" w:eastAsiaTheme="minorHAnsi" w:hAnsiTheme="minorHAnsi" w:cstheme="minorBidi"/>
+          <w:kern w:val="0"/>
+          <w:lang w:val="it-IT" w:eastAsia="en-US" w:bidi="ar-SA"/>
+        </w:rPr>
+        <w:t>orig_pkts</w:t>
+      </w:r>
+      <w:proofErr w:type="spellEnd"/>
+      <w:r>
+        <w:rPr>
+          <w:rFonts w:asciiTheme="minorHAnsi" w:eastAsiaTheme="minorHAnsi" w:hAnsiTheme="minorHAnsi" w:cstheme="minorBidi"/>
+          <w:kern w:val="0"/>
+          <w:lang w:val="it-IT" w:eastAsia="en-US" w:bidi="ar-SA"/>
+        </w:rPr>
+        <w:t xml:space="preserve">, </w:t>
+      </w:r>
+      <w:proofErr w:type="spellStart"/>
+      <w:r>
+        <w:rPr>
+          <w:rFonts w:asciiTheme="minorHAnsi" w:eastAsiaTheme="minorHAnsi" w:hAnsiTheme="minorHAnsi" w:cstheme="minorBidi"/>
+          <w:kern w:val="0"/>
+          <w:lang w:val="it-IT" w:eastAsia="en-US" w:bidi="ar-SA"/>
+        </w:rPr>
+        <w:t>orig_ip_bytes</w:t>
+      </w:r>
+      <w:proofErr w:type="spellEnd"/>
+      <w:r>
+        <w:rPr>
+          <w:rFonts w:asciiTheme="minorHAnsi" w:eastAsiaTheme="minorHAnsi" w:hAnsiTheme="minorHAnsi" w:cstheme="minorBidi"/>
+          <w:kern w:val="0"/>
+          <w:lang w:val="it-IT" w:eastAsia="en-US" w:bidi="ar-SA"/>
+        </w:rPr>
+        <w:t xml:space="preserve">, </w:t>
+      </w:r>
+      <w:proofErr w:type="spellStart"/>
+      <w:r>
+        <w:rPr>
+          <w:rFonts w:asciiTheme="minorHAnsi" w:eastAsiaTheme="minorHAnsi" w:hAnsiTheme="minorHAnsi" w:cstheme="minorBidi"/>
+          <w:kern w:val="0"/>
+          <w:lang w:val="it-IT" w:eastAsia="en-US" w:bidi="ar-SA"/>
+        </w:rPr>
+        <w:t>resp_pkts</w:t>
+      </w:r>
+      <w:proofErr w:type="spellEnd"/>
+      <w:r>
+        <w:rPr>
+          <w:rFonts w:asciiTheme="minorHAnsi" w:eastAsiaTheme="minorHAnsi" w:hAnsiTheme="minorHAnsi" w:cstheme="minorBidi"/>
+          <w:kern w:val="0"/>
+          <w:lang w:val="it-IT" w:eastAsia="en-US" w:bidi="ar-SA"/>
+        </w:rPr>
+        <w:t xml:space="preserve">, </w:t>
+      </w:r>
+      <w:proofErr w:type="spellStart"/>
+      <w:r>
+        <w:rPr>
+          <w:rFonts w:asciiTheme="minorHAnsi" w:eastAsiaTheme="minorHAnsi" w:hAnsiTheme="minorHAnsi" w:cstheme="minorBidi"/>
+          <w:kern w:val="0"/>
+          <w:lang w:val="it-IT" w:eastAsia="en-US" w:bidi="ar-SA"/>
+        </w:rPr>
+        <w:t>resp_ip_bytes</w:t>
+      </w:r>
+      <w:proofErr w:type="spellEnd"/>
+      <w:r>
+        <w:rPr>
+          <w:rFonts w:asciiTheme="minorHAnsi" w:eastAsiaTheme="minorHAnsi" w:hAnsiTheme="minorHAnsi" w:cstheme="minorBidi"/>
+          <w:kern w:val="0"/>
+          <w:lang w:val="it-IT" w:eastAsia="en-US" w:bidi="ar-SA"/>
+        </w:rPr>
+        <w:t>.</w:t>
+      </w:r>
+    </w:p>
+    <w:p>
+      <w:pPr>
+        <w:pStyle w:val="Standard"/>
+        <w:spacing w:line="360" w:lineRule="auto"/>
+        <w:ind w:left="-431"/>
+        <w:jc w:val="both"/>
+        <w:rPr>
+          <w:rFonts w:asciiTheme="minorHAnsi" w:eastAsiaTheme="minorHAnsi" w:hAnsiTheme="minorHAnsi" w:cstheme="minorBidi"/>
+          <w:kern w:val="0"/>
+          <w:lang w:val="it-IT" w:eastAsia="en-US" w:bidi="ar-SA"/>
+        </w:rPr>
+      </w:pPr>
+      <w:r>
+        <w:rPr>
+          <w:rFonts w:asciiTheme="minorHAnsi" w:eastAsiaTheme="minorHAnsi" w:hAnsiTheme="minorHAnsi" w:cstheme="minorBidi"/>
+          <w:kern w:val="0"/>
+          <w:sz w:val="28"/>
+          <w:szCs w:val="28"/>
+          <w:lang w:val="it-IT" w:eastAsia="en-US" w:bidi="ar-SA"/>
+        </w:rPr>
+        <w:t>3.2 Conversione di pacchetti in trace</w:t>
+      </w:r>
+    </w:p>
+    <w:p>
+      <w:pPr>
+        <w:pStyle w:val="Standard"/>
+        <w:spacing w:line="360" w:lineRule="auto"/>
+        <w:jc w:val="both"/>
+        <w:rPr>
+          <w:rFonts w:asciiTheme="minorHAnsi" w:eastAsiaTheme="minorHAnsi" w:hAnsiTheme="minorHAnsi" w:cstheme="minorBidi"/>
+          <w:kern w:val="0"/>
+          <w:lang w:val="it-IT" w:eastAsia="en-US" w:bidi="ar-SA"/>
+        </w:rPr>
+      </w:pPr>
+      <w:r>
+        <w:rPr>
+          <w:rFonts w:asciiTheme="minorHAnsi" w:eastAsiaTheme="minorHAnsi" w:hAnsiTheme="minorHAnsi" w:cstheme="minorBidi"/>
+          <w:kern w:val="0"/>
+          <w:lang w:val="it-IT" w:eastAsia="en-US" w:bidi="ar-SA"/>
+        </w:rPr>
+        <w:tab/>
+        <w:t xml:space="preserve">Successivamente è stato sviluppato un software per </w:t>
+      </w:r>
+      <w:r>
+        <w:rPr>
+          <w:rFonts w:asciiTheme="minorHAnsi" w:eastAsiaTheme="minorHAnsi" w:hAnsiTheme="minorHAnsi" w:cstheme="minorBidi"/>
+          <w:kern w:val="0"/>
+          <w:lang w:val="it-IT" w:eastAsia="en-US" w:bidi="ar-SA"/>
+        </w:rPr>
+        <w:t>convertire</w:t>
+      </w:r>
+      <w:r>
+        <w:rPr>
+          <w:rFonts w:asciiTheme="minorHAnsi" w:eastAsiaTheme="minorHAnsi" w:hAnsiTheme="minorHAnsi" w:cstheme="minorBidi"/>
+          <w:kern w:val="0"/>
+          <w:lang w:val="it-IT" w:eastAsia="en-US" w:bidi="ar-SA"/>
+        </w:rPr>
+        <w:t xml:space="preserve"> i dati dal </w:t>
       </w:r>
       <w:r>
         <w:rPr>
@@ -6754,7 +7557,33 @@
           <w:kern w:val="0"/>
           <w:lang w:val="it-IT" w:eastAsia="en-US" w:bidi="ar-SA"/>
         </w:rPr>
-        <w:t xml:space="preserve"> d’interesse, in Python</w:t>
+        <w:t xml:space="preserve"> d’interesse</w:t>
+      </w:r>
+      <w:r>
+        <w:rPr>
+          <w:rFonts w:asciiTheme="minorHAnsi" w:eastAsiaTheme="minorHAnsi" w:hAnsiTheme="minorHAnsi" w:cstheme="minorBidi"/>
+          <w:kern w:val="0"/>
+          <w:lang w:val="it-IT" w:eastAsia="en-US" w:bidi="ar-SA"/>
+        </w:rPr>
+        <w:t xml:space="preserve"> in dei file xes contenenti i trace e gli eventi. Il programma è stato scritto</w:t>
+      </w:r>
+      <w:r>
+        <w:rPr>
+          <w:rFonts w:asciiTheme="minorHAnsi" w:eastAsiaTheme="minorHAnsi" w:hAnsiTheme="minorHAnsi" w:cstheme="minorBidi"/>
+          <w:kern w:val="0"/>
+          <w:lang w:val="it-IT" w:eastAsia="en-US" w:bidi="ar-SA"/>
+        </w:rPr>
+        <w:t xml:space="preserve"> in </w:t>
+      </w:r>
+      <w:r>
+        <w:rPr>
+          <w:rFonts w:asciiTheme="minorHAnsi" w:eastAsiaTheme="minorHAnsi" w:hAnsiTheme="minorHAnsi" w:cstheme="minorBidi"/>
+          <w:b/>
+          <w:bCs/>
+          <w:kern w:val="0"/>
+          <w:lang w:val="it-IT" w:eastAsia="en-US" w:bidi="ar-SA"/>
+        </w:rPr>
+        <w:t>Python</w:t>
       </w:r>
       <w:r>
         <w:rPr>
@@ -6808,6 +7637,8 @@
       <w:r>
         <w:rPr>
           <w:rFonts w:asciiTheme="minorHAnsi" w:eastAsiaTheme="minorHAnsi" w:hAnsiTheme="minorHAnsi" w:cstheme="minorBidi"/>
+          <w:b/>
+          <w:bCs/>
           <w:i/>
           <w:iCs/>
           <w:kern w:val="0"/>
@@ -6882,6 +7713,7 @@
           <w:kern w:val="0"/>
           <w:lang w:val="it-IT" w:eastAsia="en-US" w:bidi="ar-SA"/>
         </w:rPr>
+        <w:lastRenderedPageBreak/>
         <w:t>un supporto naturale alla modellazione software degli oggetti del mondo reale o del modello astratto da riprodurre;</w:t>
       </w:r>
     </w:p>
@@ -6906,7 +7738,6 @@
           <w:kern w:val="0"/>
           <w:lang w:val="it-IT" w:eastAsia="en-US" w:bidi="ar-SA"/>
         </w:rPr>
-        <w:lastRenderedPageBreak/>
         <w:t>permette una più facile gestione e manutenzione di progetti di grandi dimensioni;</w:t>
       </w:r>
     </w:p>
@@ -6975,7 +7806,135 @@
           <w:kern w:val="0"/>
           <w:lang w:val="it-IT" w:eastAsia="en-US" w:bidi="ar-SA"/>
         </w:rPr>
-        <w:t>che sono degli “stampini” che permetteranno in esecuzione di creare Oggetti, cioè istanze delle classi, che avranno delle caratteristiche in comune. Le classi sono definite in base ai loro attributi e metodi. Gli attributi sono delle caratteristiche che gli oggetti hanno e i cui valori determinato lo stato interno dell’oggetto, gli attributi possono essere a loro volta altri oggetti. Per esempio, se si volesse creare la classe “Persona”, i suoi attributi potrebbero essere: nome, cognome, data di nascita e luogo di nascita. I metodi, invece, sono delle funzioni che ci permettono di interagire con gli oggetti per modificarne il loro stato interno o interagire con altri oggetti. Un altro vantaggio dell’</w:t>
+        <w:t>che sono degli “stampini” che permetteranno in esecuzione di creare Oggetti, cioè istanze delle classi, che avranno delle caratteristiche in comune. Le classi sono definite in base ai loro attributi e metodi. Gli attributi sono delle caratteristiche che gli oggetti hanno e i cui valori determinato lo stato interno dell’oggetto, gli attributi possono essere a loro volta altri oggetti. Per esempio, se si volesse creare la classe “</w:t>
+      </w:r>
+      <w:r>
+        <w:rPr>
+          <w:rFonts w:asciiTheme="minorHAnsi" w:eastAsiaTheme="minorHAnsi" w:hAnsiTheme="minorHAnsi" w:cstheme="minorBidi"/>
+          <w:kern w:val="0"/>
+          <w:lang w:val="it-IT" w:eastAsia="en-US" w:bidi="ar-SA"/>
+        </w:rPr>
+        <w:t>Entità</w:t>
+      </w:r>
+      <w:r>
+        <w:rPr>
+          <w:rFonts w:asciiTheme="minorHAnsi" w:eastAsiaTheme="minorHAnsi" w:hAnsiTheme="minorHAnsi" w:cstheme="minorBidi"/>
+          <w:kern w:val="0"/>
+          <w:lang w:val="it-IT" w:eastAsia="en-US" w:bidi="ar-SA"/>
+        </w:rPr>
+        <w:t xml:space="preserve">”, i suoi attributi potrebbero essere: </w:t>
+      </w:r>
+      <w:r>
+        <w:rPr>
+          <w:rFonts w:asciiTheme="minorHAnsi" w:eastAsiaTheme="minorHAnsi" w:hAnsiTheme="minorHAnsi" w:cstheme="minorBidi"/>
+          <w:kern w:val="0"/>
+          <w:lang w:val="it-IT" w:eastAsia="en-US" w:bidi="ar-SA"/>
+        </w:rPr>
+        <w:t>id</w:t>
+      </w:r>
+      <w:r>
+        <w:rPr>
+          <w:rFonts w:asciiTheme="minorHAnsi" w:eastAsiaTheme="minorHAnsi" w:hAnsiTheme="minorHAnsi" w:cstheme="minorBidi"/>
+          <w:kern w:val="0"/>
+          <w:lang w:val="it-IT" w:eastAsia="en-US" w:bidi="ar-SA"/>
+        </w:rPr>
+        <w:t xml:space="preserve">, </w:t>
+      </w:r>
+      <w:r>
+        <w:rPr>
+          <w:rFonts w:asciiTheme="minorHAnsi" w:eastAsiaTheme="minorHAnsi" w:hAnsiTheme="minorHAnsi" w:cstheme="minorBidi"/>
+          <w:kern w:val="0"/>
+          <w:lang w:val="it-IT" w:eastAsia="en-US" w:bidi="ar-SA"/>
+        </w:rPr>
+        <w:t>posizione e dimensioni</w:t>
+      </w:r>
+      <w:r>
+        <w:rPr>
+          <w:rFonts w:asciiTheme="minorHAnsi" w:eastAsiaTheme="minorHAnsi" w:hAnsiTheme="minorHAnsi" w:cstheme="minorBidi"/>
+          <w:kern w:val="0"/>
+          <w:lang w:val="it-IT" w:eastAsia="en-US" w:bidi="ar-SA"/>
+        </w:rPr>
+        <w:t xml:space="preserve">. I metodi, invece, sono delle funzioni che ci permettono di interagire con gli oggetti per </w:t>
+      </w:r>
+      <w:r>
+        <w:rPr>
+          <w:rFonts w:asciiTheme="minorHAnsi" w:eastAsiaTheme="minorHAnsi" w:hAnsiTheme="minorHAnsi" w:cstheme="minorBidi"/>
+          <w:kern w:val="0"/>
+          <w:lang w:val="it-IT" w:eastAsia="en-US" w:bidi="ar-SA"/>
+        </w:rPr>
+        <w:t xml:space="preserve">leggere e/o </w:t>
+      </w:r>
+      <w:r>
+        <w:rPr>
+          <w:rFonts w:asciiTheme="minorHAnsi" w:eastAsiaTheme="minorHAnsi" w:hAnsiTheme="minorHAnsi" w:cstheme="minorBidi"/>
+          <w:kern w:val="0"/>
+          <w:lang w:val="it-IT" w:eastAsia="en-US" w:bidi="ar-SA"/>
+        </w:rPr>
+        <w:t>modificare il loro stato interno o interagire con altri oggetti</w:t>
+      </w:r>
+      <w:r>
+        <w:rPr>
+          <w:rFonts w:asciiTheme="minorHAnsi" w:eastAsiaTheme="minorHAnsi" w:hAnsiTheme="minorHAnsi" w:cstheme="minorBidi"/>
+          <w:kern w:val="0"/>
+          <w:lang w:val="it-IT" w:eastAsia="en-US" w:bidi="ar-SA"/>
+        </w:rPr>
+        <w:t xml:space="preserve"> (nel caso della classe “Entità” dell’esempio precedente: “modificaPosizione”, “modificaDimensione”, “leggiPosizione”, …).</w:t>
+      </w:r>
+      <w:r>
+        <w:rPr>
+          <w:rFonts w:asciiTheme="minorHAnsi" w:eastAsiaTheme="minorHAnsi" w:hAnsiTheme="minorHAnsi" w:cstheme="minorBidi"/>
+          <w:kern w:val="0"/>
+          <w:lang w:val="it-IT" w:eastAsia="en-US" w:bidi="ar-SA"/>
+        </w:rPr>
+        <w:t xml:space="preserve"> Un</w:t>
+      </w:r>
+      <w:r>
+        <w:rPr>
+          <w:rFonts w:asciiTheme="minorHAnsi" w:eastAsiaTheme="minorHAnsi" w:hAnsiTheme="minorHAnsi" w:cstheme="minorBidi"/>
+          <w:kern w:val="0"/>
+          <w:lang w:val="it-IT" w:eastAsia="en-US" w:bidi="ar-SA"/>
+        </w:rPr>
+        <w:t>’</w:t>
+      </w:r>
+      <w:r>
+        <w:rPr>
+          <w:rFonts w:asciiTheme="minorHAnsi" w:eastAsiaTheme="minorHAnsi" w:hAnsiTheme="minorHAnsi" w:cstheme="minorBidi"/>
+          <w:kern w:val="0"/>
+          <w:lang w:val="it-IT" w:eastAsia="en-US" w:bidi="ar-SA"/>
+        </w:rPr>
+        <w:t>altr</w:t>
+      </w:r>
+      <w:r>
+        <w:rPr>
+          <w:rFonts w:asciiTheme="minorHAnsi" w:eastAsiaTheme="minorHAnsi" w:hAnsiTheme="minorHAnsi" w:cstheme="minorBidi"/>
+          <w:kern w:val="0"/>
+          <w:lang w:val="it-IT" w:eastAsia="en-US" w:bidi="ar-SA"/>
+        </w:rPr>
+        <w:t>a</w:t>
+      </w:r>
+      <w:r>
+        <w:rPr>
+          <w:rFonts w:asciiTheme="minorHAnsi" w:eastAsiaTheme="minorHAnsi" w:hAnsiTheme="minorHAnsi" w:cstheme="minorBidi"/>
+          <w:kern w:val="0"/>
+          <w:lang w:val="it-IT" w:eastAsia="en-US" w:bidi="ar-SA"/>
+        </w:rPr>
+        <w:t xml:space="preserve"> </w:t>
+      </w:r>
+      <w:r>
+        <w:rPr>
+          <w:rFonts w:asciiTheme="minorHAnsi" w:eastAsiaTheme="minorHAnsi" w:hAnsiTheme="minorHAnsi" w:cstheme="minorBidi"/>
+          <w:kern w:val="0"/>
+          <w:lang w:val="it-IT" w:eastAsia="en-US" w:bidi="ar-SA"/>
+        </w:rPr>
+        <w:t xml:space="preserve">caratteristica </w:t>
+      </w:r>
+      <w:r>
+        <w:rPr>
+          <w:rFonts w:asciiTheme="minorHAnsi" w:eastAsiaTheme="minorHAnsi" w:hAnsiTheme="minorHAnsi" w:cstheme="minorBidi"/>
+          <w:kern w:val="0"/>
+          <w:lang w:val="it-IT" w:eastAsia="en-US" w:bidi="ar-SA"/>
+        </w:rPr>
+        <w:t>dell’</w:t>
       </w:r>
       <w:r>
         <w:rPr>
@@ -6993,7 +7952,47 @@
           <w:kern w:val="0"/>
           <w:lang w:val="it-IT" w:eastAsia="en-US" w:bidi="ar-SA"/>
         </w:rPr>
-        <w:t xml:space="preserve"> è l’ereditarietà: quando più classi condividono parte delle caratteristiche e parte dei metodi si può sfruttare l’ereditarietà che consiste nell’ereditare parte o tutti i metodi e/o attributi da un’altra classe, detta </w:t>
+        <w:t xml:space="preserve"> è l’ereditarietà</w:t>
+      </w:r>
+      <w:r>
+        <w:rPr>
+          <w:rFonts w:asciiTheme="minorHAnsi" w:eastAsiaTheme="minorHAnsi" w:hAnsiTheme="minorHAnsi" w:cstheme="minorBidi"/>
+          <w:kern w:val="0"/>
+          <w:lang w:val="it-IT" w:eastAsia="en-US" w:bidi="ar-SA"/>
+        </w:rPr>
+        <w:t xml:space="preserve"> che può essere applicata quando </w:t>
+      </w:r>
+      <w:r>
+        <w:rPr>
+          <w:rFonts w:asciiTheme="minorHAnsi" w:eastAsiaTheme="minorHAnsi" w:hAnsiTheme="minorHAnsi" w:cstheme="minorBidi"/>
+          <w:kern w:val="0"/>
+          <w:lang w:val="it-IT" w:eastAsia="en-US" w:bidi="ar-SA"/>
+        </w:rPr>
+        <w:t>più classi condividono parte delle caratteristiche e</w:t>
+      </w:r>
+      <w:r>
+        <w:rPr>
+          <w:rFonts w:asciiTheme="minorHAnsi" w:eastAsiaTheme="minorHAnsi" w:hAnsiTheme="minorHAnsi" w:cstheme="minorBidi"/>
+          <w:kern w:val="0"/>
+          <w:lang w:val="it-IT" w:eastAsia="en-US" w:bidi="ar-SA"/>
+        </w:rPr>
+        <w:t>/o</w:t>
+      </w:r>
+      <w:r>
+        <w:rPr>
+          <w:rFonts w:asciiTheme="minorHAnsi" w:eastAsiaTheme="minorHAnsi" w:hAnsiTheme="minorHAnsi" w:cstheme="minorBidi"/>
+          <w:kern w:val="0"/>
+          <w:lang w:val="it-IT" w:eastAsia="en-US" w:bidi="ar-SA"/>
+        </w:rPr>
+        <w:t xml:space="preserve"> parte dei metodi </w:t>
+      </w:r>
+      <w:r>
+        <w:rPr>
+          <w:rFonts w:asciiTheme="minorHAnsi" w:eastAsiaTheme="minorHAnsi" w:hAnsiTheme="minorHAnsi" w:cstheme="minorBidi"/>
+          <w:kern w:val="0"/>
+          <w:lang w:val="it-IT" w:eastAsia="en-US" w:bidi="ar-SA"/>
+        </w:rPr>
+        <w:t>e quindi questi possono essere ereditati da una “</w:t>
       </w:r>
       <w:r>
         <w:rPr>
@@ -7011,19 +8010,419 @@
           <w:kern w:val="0"/>
           <w:lang w:val="it-IT" w:eastAsia="en-US" w:bidi="ar-SA"/>
         </w:rPr>
-        <w:t xml:space="preserve">. </w:t>
-      </w:r>
-    </w:p>
-    <w:p>
-      <w:pPr>
-        <w:spacing w:after="0" w:line="360" w:lineRule="auto"/>
-        <w:ind w:firstLine="708"/>
-        <w:jc w:val="center"/>
-        <w:rPr>
-          <w:sz w:val="24"/>
-          <w:szCs w:val="24"/>
-        </w:rPr>
-      </w:pPr>
+        <w:t>” che ha le suddette caratteristiche comuni.</w:t>
+      </w:r>
+      <w:r>
+        <w:rPr>
+          <w:rFonts w:asciiTheme="minorHAnsi" w:eastAsiaTheme="minorHAnsi" w:hAnsiTheme="minorHAnsi" w:cstheme="minorBidi"/>
+          <w:kern w:val="0"/>
+          <w:lang w:val="it-IT" w:eastAsia="en-US" w:bidi="ar-SA"/>
+        </w:rPr>
+        <w:t xml:space="preserve"> </w:t>
+      </w:r>
+    </w:p>
+    <w:p>
+      <w:pPr>
+        <w:pStyle w:val="Standard"/>
+        <w:spacing w:line="360" w:lineRule="auto"/>
+        <w:jc w:val="both"/>
+        <w:rPr>
+          <w:rFonts w:asciiTheme="minorHAnsi" w:eastAsiaTheme="minorHAnsi" w:hAnsiTheme="minorHAnsi" w:cstheme="minorBidi"/>
+          <w:kern w:val="0"/>
+          <w:lang w:val="it-IT" w:eastAsia="en-US" w:bidi="ar-SA"/>
+        </w:rPr>
+      </w:pPr>
+      <w:r>
+        <w:rPr>
+          <w:rFonts w:asciiTheme="minorHAnsi" w:eastAsiaTheme="minorHAnsi" w:hAnsiTheme="minorHAnsi" w:cstheme="minorBidi"/>
+          <w:kern w:val="0"/>
+          <w:lang w:val="it-IT" w:eastAsia="en-US" w:bidi="ar-SA"/>
+        </w:rPr>
+        <w:tab/>
+        <w:t>Per questo progetto sono state sviluppati i seguenti moduli:</w:t>
+      </w:r>
+    </w:p>
+    <w:p>
+      <w:pPr>
+        <w:pStyle w:val="Standard"/>
+        <w:numPr>
+          <w:ilvl w:val="0"/>
+          <w:numId w:val="15"/>
+        </w:numPr>
+        <w:spacing w:line="360" w:lineRule="auto"/>
+        <w:jc w:val="both"/>
+        <w:rPr>
+          <w:rFonts w:asciiTheme="minorHAnsi" w:eastAsiaTheme="minorHAnsi" w:hAnsiTheme="minorHAnsi" w:cstheme="minorBidi"/>
+          <w:kern w:val="0"/>
+          <w:lang w:val="it-IT" w:eastAsia="en-US" w:bidi="ar-SA"/>
+        </w:rPr>
+      </w:pPr>
+      <w:proofErr w:type="spellStart"/>
+      <w:r>
+        <w:rPr>
+          <w:rFonts w:asciiTheme="minorHAnsi" w:eastAsiaTheme="minorHAnsi" w:hAnsiTheme="minorHAnsi" w:cstheme="minorBidi"/>
+          <w:i/>
+          <w:iCs/>
+          <w:kern w:val="0"/>
+          <w:lang w:val="it-IT" w:eastAsia="en-US" w:bidi="ar-SA"/>
+        </w:rPr>
+        <w:t>ConnectionsModule</w:t>
+      </w:r>
+      <w:proofErr w:type="spellEnd"/>
+    </w:p>
+    <w:p>
+      <w:pPr>
+        <w:pStyle w:val="Standard"/>
+        <w:numPr>
+          <w:ilvl w:val="0"/>
+          <w:numId w:val="15"/>
+        </w:numPr>
+        <w:spacing w:line="360" w:lineRule="auto"/>
+        <w:jc w:val="both"/>
+        <w:rPr>
+          <w:rFonts w:asciiTheme="minorHAnsi" w:eastAsiaTheme="minorHAnsi" w:hAnsiTheme="minorHAnsi" w:cstheme="minorBidi"/>
+          <w:kern w:val="0"/>
+          <w:lang w:val="it-IT" w:eastAsia="en-US" w:bidi="ar-SA"/>
+        </w:rPr>
+      </w:pPr>
+      <w:proofErr w:type="spellStart"/>
+      <w:r>
+        <w:rPr>
+          <w:rFonts w:asciiTheme="minorHAnsi" w:eastAsiaTheme="minorHAnsi" w:hAnsiTheme="minorHAnsi" w:cstheme="minorBidi"/>
+          <w:i/>
+          <w:iCs/>
+          <w:kern w:val="0"/>
+          <w:lang w:val="it-IT" w:eastAsia="en-US" w:bidi="ar-SA"/>
+        </w:rPr>
+        <w:t>EntryPoint</w:t>
+      </w:r>
+      <w:proofErr w:type="spellEnd"/>
+    </w:p>
+    <w:p>
+      <w:pPr>
+        <w:pStyle w:val="Standard"/>
+        <w:numPr>
+          <w:ilvl w:val="0"/>
+          <w:numId w:val="15"/>
+        </w:numPr>
+        <w:spacing w:line="360" w:lineRule="auto"/>
+        <w:jc w:val="both"/>
+        <w:rPr>
+          <w:rFonts w:asciiTheme="minorHAnsi" w:eastAsiaTheme="minorHAnsi" w:hAnsiTheme="minorHAnsi" w:cstheme="minorBidi"/>
+          <w:kern w:val="0"/>
+          <w:lang w:val="it-IT" w:eastAsia="en-US" w:bidi="ar-SA"/>
+        </w:rPr>
+      </w:pPr>
+      <w:proofErr w:type="spellStart"/>
+      <w:r>
+        <w:rPr>
+          <w:rFonts w:asciiTheme="minorHAnsi" w:eastAsiaTheme="minorHAnsi" w:hAnsiTheme="minorHAnsi" w:cstheme="minorBidi"/>
+          <w:i/>
+          <w:iCs/>
+          <w:kern w:val="0"/>
+          <w:lang w:val="it-IT" w:eastAsia="en-US" w:bidi="ar-SA"/>
+        </w:rPr>
+        <w:t>DiscretizerModule</w:t>
+      </w:r>
+      <w:proofErr w:type="spellEnd"/>
+    </w:p>
+    <w:p>
+      <w:pPr>
+        <w:spacing w:after="0" w:line="360" w:lineRule="auto"/>
+        <w:jc w:val="both"/>
+        <w:rPr>
+          <w:sz w:val="24"/>
+          <w:szCs w:val="24"/>
+        </w:rPr>
+      </w:pPr>
+      <w:r>
+        <w:rPr>
+          <w:sz w:val="24"/>
+          <w:szCs w:val="24"/>
+        </w:rPr>
+        <w:t>Il “</w:t>
+      </w:r>
+      <w:r>
+        <w:rPr>
+          <w:i/>
+          <w:iCs/>
+          <w:sz w:val="24"/>
+          <w:szCs w:val="24"/>
+        </w:rPr>
+        <w:t>package</w:t>
+      </w:r>
+      <w:r>
+        <w:rPr>
+          <w:sz w:val="24"/>
+          <w:szCs w:val="24"/>
+        </w:rPr>
+        <w:t xml:space="preserve">” </w:t>
+      </w:r>
+      <w:proofErr w:type="spellStart"/>
+      <w:r>
+        <w:rPr>
+          <w:b/>
+          <w:bCs/>
+          <w:i/>
+          <w:iCs/>
+          <w:sz w:val="24"/>
+          <w:szCs w:val="24"/>
+        </w:rPr>
+        <w:t>ConnectionsModule</w:t>
+      </w:r>
+      <w:proofErr w:type="spellEnd"/>
+      <w:r>
+        <w:rPr>
+          <w:i/>
+          <w:iCs/>
+          <w:sz w:val="24"/>
+          <w:szCs w:val="24"/>
+        </w:rPr>
+        <w:t xml:space="preserve"> </w:t>
+      </w:r>
+      <w:r>
+        <w:rPr>
+          <w:sz w:val="24"/>
+          <w:szCs w:val="24"/>
+        </w:rPr>
+        <w:t>contiene le seguenti cassi:</w:t>
+      </w:r>
+    </w:p>
+    <w:p>
+      <w:pPr>
+        <w:pStyle w:val="Paragrafoelenco"/>
+        <w:numPr>
+          <w:ilvl w:val="0"/>
+          <w:numId w:val="15"/>
+        </w:numPr>
+        <w:spacing w:after="0" w:line="360" w:lineRule="auto"/>
+        <w:jc w:val="both"/>
+        <w:rPr>
+          <w:sz w:val="24"/>
+          <w:szCs w:val="24"/>
+        </w:rPr>
+      </w:pPr>
+      <w:proofErr w:type="spellStart"/>
+      <w:r>
+        <w:rPr>
+          <w:i/>
+          <w:iCs/>
+          <w:sz w:val="24"/>
+          <w:szCs w:val="24"/>
+        </w:rPr>
+        <w:t>TraceController</w:t>
+      </w:r>
+      <w:proofErr w:type="spellEnd"/>
+      <w:r>
+        <w:rPr>
+          <w:i/>
+          <w:iCs/>
+          <w:sz w:val="24"/>
+          <w:szCs w:val="24"/>
+        </w:rPr>
+        <w:t xml:space="preserve">: contiene tutti gli attributi necessari e raggruppa tutti i trace necessari per </w:t>
+      </w:r>
+    </w:p>
+    <w:p>
+      <w:pPr>
+        <w:pStyle w:val="Paragrafoelenco"/>
+        <w:numPr>
+          <w:ilvl w:val="0"/>
+          <w:numId w:val="15"/>
+        </w:numPr>
+        <w:spacing w:after="0" w:line="360" w:lineRule="auto"/>
+        <w:jc w:val="both"/>
+        <w:rPr>
+          <w:sz w:val="24"/>
+          <w:szCs w:val="24"/>
+        </w:rPr>
+      </w:pPr>
+      <w:r>
+        <w:rPr>
+          <w:i/>
+          <w:iCs/>
+          <w:sz w:val="24"/>
+          <w:szCs w:val="24"/>
+        </w:rPr>
+        <w:lastRenderedPageBreak/>
+        <w:t>Trace:</w:t>
+      </w:r>
+    </w:p>
+    <w:p>
+      <w:pPr>
+        <w:pStyle w:val="Paragrafoelenco"/>
+        <w:numPr>
+          <w:ilvl w:val="0"/>
+          <w:numId w:val="15"/>
+        </w:numPr>
+        <w:spacing w:after="0" w:line="360" w:lineRule="auto"/>
+        <w:jc w:val="both"/>
+        <w:rPr>
+          <w:sz w:val="24"/>
+          <w:szCs w:val="24"/>
+        </w:rPr>
+      </w:pPr>
+      <w:r>
+        <w:rPr>
+          <w:i/>
+          <w:iCs/>
+          <w:sz w:val="24"/>
+          <w:szCs w:val="24"/>
+        </w:rPr>
+        <w:t>Event:</w:t>
+      </w:r>
+    </w:p>
+    <w:p>
+      <w:pPr>
+        <w:pStyle w:val="Paragrafoelenco"/>
+        <w:numPr>
+          <w:ilvl w:val="0"/>
+          <w:numId w:val="15"/>
+        </w:numPr>
+        <w:spacing w:after="0" w:line="360" w:lineRule="auto"/>
+        <w:jc w:val="both"/>
+        <w:rPr>
+          <w:sz w:val="24"/>
+          <w:szCs w:val="24"/>
+        </w:rPr>
+      </w:pPr>
+      <w:proofErr w:type="spellStart"/>
+      <w:r>
+        <w:rPr>
+          <w:i/>
+          <w:iCs/>
+          <w:sz w:val="24"/>
+          <w:szCs w:val="24"/>
+        </w:rPr>
+        <w:t>EventHistory</w:t>
+      </w:r>
+      <w:proofErr w:type="spellEnd"/>
+      <w:r>
+        <w:rPr>
+          <w:i/>
+          <w:iCs/>
+          <w:sz w:val="24"/>
+          <w:szCs w:val="24"/>
+        </w:rPr>
+        <w:t>:</w:t>
+      </w:r>
+    </w:p>
+    <w:p>
+      <w:pPr>
+        <w:spacing w:after="0" w:line="360" w:lineRule="auto"/>
+        <w:jc w:val="both"/>
+        <w:rPr>
+          <w:sz w:val="24"/>
+          <w:szCs w:val="24"/>
+        </w:rPr>
+      </w:pPr>
+      <w:r>
+        <w:rPr>
+          <w:sz w:val="24"/>
+          <w:szCs w:val="24"/>
+        </w:rPr>
+        <w:t>Inoltre, sono stati anche implementati degli enumeratori che sono classi usate per raggruppare delle costanti che sono accomunate semanticamente, e vengono usate, per esempio, per definire i valori discreti di un determinato attributo. In questo caso sono stati creati i seguenti enumeratori:</w:t>
+      </w:r>
+    </w:p>
+    <w:p>
+      <w:pPr>
+        <w:pStyle w:val="Paragrafoelenco"/>
+        <w:numPr>
+          <w:ilvl w:val="0"/>
+          <w:numId w:val="15"/>
+        </w:numPr>
+        <w:spacing w:after="0" w:line="360" w:lineRule="auto"/>
+        <w:jc w:val="both"/>
+        <w:rPr>
+          <w:sz w:val="24"/>
+          <w:szCs w:val="24"/>
+        </w:rPr>
+      </w:pPr>
+      <w:r>
+        <w:rPr>
+          <w:i/>
+          <w:iCs/>
+          <w:sz w:val="24"/>
+          <w:szCs w:val="24"/>
+        </w:rPr>
+        <w:t>PROTO</w:t>
+      </w:r>
+      <w:r>
+        <w:rPr>
+          <w:sz w:val="24"/>
+          <w:szCs w:val="24"/>
+        </w:rPr>
+        <w:t>:</w:t>
+      </w:r>
+    </w:p>
+    <w:p>
+      <w:pPr>
+        <w:pStyle w:val="Paragrafoelenco"/>
+        <w:numPr>
+          <w:ilvl w:val="0"/>
+          <w:numId w:val="15"/>
+        </w:numPr>
+        <w:spacing w:after="0" w:line="360" w:lineRule="auto"/>
+        <w:jc w:val="both"/>
+        <w:rPr>
+          <w:sz w:val="24"/>
+          <w:szCs w:val="24"/>
+        </w:rPr>
+      </w:pPr>
+      <w:r>
+        <w:rPr>
+          <w:i/>
+          <w:iCs/>
+          <w:sz w:val="24"/>
+          <w:szCs w:val="24"/>
+        </w:rPr>
+        <w:t>CONN_STATE</w:t>
+      </w:r>
+      <w:r>
+        <w:rPr>
+          <w:sz w:val="24"/>
+          <w:szCs w:val="24"/>
+        </w:rPr>
+        <w:t>:</w:t>
+      </w:r>
+    </w:p>
+    <w:p>
+      <w:pPr>
+        <w:pStyle w:val="Paragrafoelenco"/>
+        <w:numPr>
+          <w:ilvl w:val="0"/>
+          <w:numId w:val="15"/>
+        </w:numPr>
+        <w:spacing w:after="0" w:line="360" w:lineRule="auto"/>
+        <w:jc w:val="both"/>
+        <w:rPr>
+          <w:sz w:val="24"/>
+          <w:szCs w:val="24"/>
+        </w:rPr>
+      </w:pPr>
+      <w:r>
+        <w:rPr>
+          <w:i/>
+          <w:iCs/>
+          <w:sz w:val="24"/>
+          <w:szCs w:val="24"/>
+        </w:rPr>
+        <w:t>CONN_LABEL</w:t>
+      </w:r>
+      <w:r>
+        <w:rPr>
+          <w:sz w:val="24"/>
+          <w:szCs w:val="24"/>
+        </w:rPr>
+        <w:t>:</w:t>
+      </w:r>
+      <w:r>
+        <w:rPr>
+          <w:sz w:val="24"/>
+          <w:szCs w:val="24"/>
+        </w:rPr>
+        <w:t xml:space="preserve"> </w:t>
+      </w:r>
     </w:p>
     <w:p>
       <w:pPr>
@@ -7142,15 +8541,19 @@
         <w:rPr>
           <w:sz w:val="28"/>
           <w:szCs w:val="28"/>
-        </w:rPr>
-      </w:pPr>
+          <w:lang w:val="en-US"/>
+        </w:rPr>
+      </w:pPr>
+      <w:proofErr w:type="spellStart"/>
       <w:r>
         <w:rPr>
           <w:sz w:val="28"/>
           <w:szCs w:val="28"/>
+          <w:lang w:val="en-US"/>
         </w:rPr>
         <w:t>Bibliografia</w:t>
       </w:r>
+      <w:proofErr w:type="spellEnd"/>
     </w:p>
     <w:p>
       <w:pPr>
@@ -7306,6 +8709,7 @@
           <w:sz w:val="24"/>
           <w:szCs w:val="24"/>
         </w:rPr>
+        <w:lastRenderedPageBreak/>
         <w:t xml:space="preserve">[5] – UDP – User Datagram Protocol - </w:t>
       </w:r>
       <w:hyperlink r:id="rId15" w:history="1">
@@ -7561,7 +8965,25 @@
             <w:sz w:val="24"/>
             <w:szCs w:val="24"/>
           </w:rPr>
-          <w:t>I CERTIFICATI SSL e i nuovi obblighi del GDPR Maggio 2018 I certificati SSL e i siti con protocollo https (nethics.it)</w:t>
+          <w:t xml:space="preserve">I CERTIFICATI SSL e i nuovi obblighi del GDPR </w:t>
+        </w:r>
+        <w:proofErr w:type="gramStart"/>
+        <w:r>
+          <w:rPr>
+            <w:rStyle w:val="Collegamentoipertestuale"/>
+            <w:sz w:val="24"/>
+            <w:szCs w:val="24"/>
+          </w:rPr>
+          <w:t>Maggio</w:t>
+        </w:r>
+        <w:proofErr w:type="gramEnd"/>
+        <w:r>
+          <w:rPr>
+            <w:rStyle w:val="Collegamentoipertestuale"/>
+            <w:sz w:val="24"/>
+            <w:szCs w:val="24"/>
+          </w:rPr>
+          <w:t xml:space="preserve"> 2018 I certificati SSL e i siti con protocollo https (nethics.it)</w:t>
         </w:r>
       </w:hyperlink>
     </w:p>
@@ -7644,6 +9066,7 @@
           <w:t xml:space="preserve">Come Aprire Il File PCAP? </w:t>
         </w:r>
         <w:proofErr w:type="spellStart"/>
+        <w:proofErr w:type="gramStart"/>
         <w:r>
           <w:rPr>
             <w:rStyle w:val="Collegamentoipertestuale"/>
@@ -7661,7 +9084,17 @@
             <w:szCs w:val="24"/>
             <w:lang w:val="en-US"/>
           </w:rPr>
-          <w:t xml:space="preserve"> .PCAP - File Extension .PCAP (file-extension.info)</w:t>
+          <w:t xml:space="preserve"> .PCAP</w:t>
+        </w:r>
+        <w:proofErr w:type="gramEnd"/>
+        <w:r>
+          <w:rPr>
+            <w:rStyle w:val="Collegamentoipertestuale"/>
+            <w:sz w:val="24"/>
+            <w:szCs w:val="24"/>
+            <w:lang w:val="en-US"/>
+          </w:rPr>
+          <w:t xml:space="preserve"> - File Extension .PCAP (file-extension.info)</w:t>
         </w:r>
       </w:hyperlink>
     </w:p>
@@ -7762,7 +9195,6 @@
           <w:szCs w:val="24"/>
           <w:lang w:val="en-US"/>
         </w:rPr>
-        <w:lastRenderedPageBreak/>
         <w:t>[15] – dns.log – Book of Zeek -</w:t>
       </w:r>
       <w:r>
@@ -7795,7 +9227,6 @@
           <w:sz w:val="24"/>
           <w:szCs w:val="24"/>
           <w:u w:val="none"/>
-          <w:lang w:val="en-US"/>
         </w:rPr>
       </w:pPr>
       <w:r>
@@ -7819,6 +9250,7 @@
         <w:t xml:space="preserve">tipo </w:t>
       </w:r>
       <w:proofErr w:type="spellStart"/>
+      <w:proofErr w:type="gramStart"/>
       <w:r>
         <w:rPr>
           <w:rStyle w:val="Collegamentoipertestuale"/>
@@ -7838,7 +9270,18 @@
           <w:szCs w:val="24"/>
           <w:u w:val="none"/>
         </w:rPr>
-        <w:t xml:space="preserve">::Info – Zeek </w:t>
+        <w:t>::</w:t>
+      </w:r>
+      <w:proofErr w:type="gramEnd"/>
+      <w:r>
+        <w:rPr>
+          <w:rStyle w:val="Collegamentoipertestuale"/>
+          <w:color w:val="auto"/>
+          <w:sz w:val="24"/>
+          <w:szCs w:val="24"/>
+          <w:u w:val="none"/>
+        </w:rPr>
+        <w:t xml:space="preserve">Info – Zeek </w:t>
       </w:r>
       <w:proofErr w:type="spellStart"/>
       <w:r>
@@ -8121,7 +9564,7 @@
   <w:abstractNum w:abstractNumId="1" w15:restartNumberingAfterBreak="0">
     <w:nsid w:val="071E4108"/>
     <w:multiLevelType w:val="multilevel"/>
-    <w:tmpl w:val="B810D944"/>
+    <w:tmpl w:val="FD066506"/>
     <w:lvl w:ilvl="0">
       <w:start w:val="1"/>
       <w:numFmt w:val="decimal"/>
@@ -8132,6 +9575,8 @@
       </w:pPr>
       <w:rPr>
         <w:rFonts w:hint="default"/>
+        <w:sz w:val="28"/>
+        <w:szCs w:val="28"/>
       </w:rPr>
     </w:lvl>
     <w:lvl w:ilvl="1">
@@ -8144,6 +9589,8 @@
       </w:pPr>
       <w:rPr>
         <w:rFonts w:hint="default"/>
+        <w:sz w:val="28"/>
+        <w:szCs w:val="28"/>
       </w:rPr>
     </w:lvl>
     <w:lvl w:ilvl="2">
@@ -9344,6 +10791,240 @@
     </w:lvl>
   </w:abstractNum>
   <w:abstractNum w:abstractNumId="13" w15:restartNumberingAfterBreak="0">
+    <w:nsid w:val="73A84A2F"/>
+    <w:multiLevelType w:val="multilevel"/>
+    <w:tmpl w:val="FD066506"/>
+    <w:lvl w:ilvl="0">
+      <w:start w:val="1"/>
+      <w:numFmt w:val="decimal"/>
+      <w:lvlText w:val="%1."/>
+      <w:lvlJc w:val="left"/>
+      <w:pPr>
+        <w:ind w:left="360" w:hanging="360"/>
+      </w:pPr>
+      <w:rPr>
+        <w:rFonts w:hint="default"/>
+        <w:sz w:val="28"/>
+        <w:szCs w:val="28"/>
+      </w:rPr>
+    </w:lvl>
+    <w:lvl w:ilvl="1">
+      <w:start w:val="1"/>
+      <w:numFmt w:val="decimal"/>
+      <w:lvlText w:val="%1.%2."/>
+      <w:lvlJc w:val="left"/>
+      <w:pPr>
+        <w:ind w:left="792" w:hanging="432"/>
+      </w:pPr>
+      <w:rPr>
+        <w:rFonts w:hint="default"/>
+        <w:sz w:val="28"/>
+        <w:szCs w:val="28"/>
+      </w:rPr>
+    </w:lvl>
+    <w:lvl w:ilvl="2">
+      <w:start w:val="1"/>
+      <w:numFmt w:val="decimal"/>
+      <w:lvlText w:val="%1.%2.%3."/>
+      <w:lvlJc w:val="left"/>
+      <w:pPr>
+        <w:ind w:left="1224" w:hanging="504"/>
+      </w:pPr>
+      <w:rPr>
+        <w:rFonts w:hint="default"/>
+      </w:rPr>
+    </w:lvl>
+    <w:lvl w:ilvl="3">
+      <w:start w:val="1"/>
+      <w:numFmt w:val="decimal"/>
+      <w:lvlText w:val="%1.%2.%3.%4."/>
+      <w:lvlJc w:val="left"/>
+      <w:pPr>
+        <w:ind w:left="1728" w:hanging="648"/>
+      </w:pPr>
+      <w:rPr>
+        <w:rFonts w:hint="default"/>
+      </w:rPr>
+    </w:lvl>
+    <w:lvl w:ilvl="4">
+      <w:start w:val="1"/>
+      <w:numFmt w:val="decimal"/>
+      <w:lvlText w:val="%1.%2.%3.%4.%5."/>
+      <w:lvlJc w:val="left"/>
+      <w:pPr>
+        <w:ind w:left="2232" w:hanging="792"/>
+      </w:pPr>
+      <w:rPr>
+        <w:rFonts w:hint="default"/>
+      </w:rPr>
+    </w:lvl>
+    <w:lvl w:ilvl="5">
+      <w:start w:val="1"/>
+      <w:numFmt w:val="decimal"/>
+      <w:lvlText w:val="%1.%2.%3.%4.%5.%6."/>
+      <w:lvlJc w:val="left"/>
+      <w:pPr>
+        <w:ind w:left="2736" w:hanging="936"/>
+      </w:pPr>
+      <w:rPr>
+        <w:rFonts w:hint="default"/>
+      </w:rPr>
+    </w:lvl>
+    <w:lvl w:ilvl="6">
+      <w:start w:val="1"/>
+      <w:numFmt w:val="decimal"/>
+      <w:lvlText w:val="%1.%2.%3.%4.%5.%6.%7."/>
+      <w:lvlJc w:val="left"/>
+      <w:pPr>
+        <w:ind w:left="3240" w:hanging="1080"/>
+      </w:pPr>
+      <w:rPr>
+        <w:rFonts w:hint="default"/>
+      </w:rPr>
+    </w:lvl>
+    <w:lvl w:ilvl="7">
+      <w:start w:val="1"/>
+      <w:numFmt w:val="decimal"/>
+      <w:lvlText w:val="%1.%2.%3.%4.%5.%6.%7.%8."/>
+      <w:lvlJc w:val="left"/>
+      <w:pPr>
+        <w:ind w:left="3744" w:hanging="1224"/>
+      </w:pPr>
+      <w:rPr>
+        <w:rFonts w:hint="default"/>
+      </w:rPr>
+    </w:lvl>
+    <w:lvl w:ilvl="8">
+      <w:start w:val="1"/>
+      <w:numFmt w:val="decimal"/>
+      <w:lvlText w:val="%1.%2.%3.%4.%5.%6.%7.%8.%9."/>
+      <w:lvlJc w:val="left"/>
+      <w:pPr>
+        <w:ind w:left="4320" w:hanging="1440"/>
+      </w:pPr>
+      <w:rPr>
+        <w:rFonts w:hint="default"/>
+      </w:rPr>
+    </w:lvl>
+  </w:abstractNum>
+  <w:abstractNum w:abstractNumId="14" w15:restartNumberingAfterBreak="0">
+    <w:nsid w:val="74704CCA"/>
+    <w:multiLevelType w:val="multilevel"/>
+    <w:tmpl w:val="FD066506"/>
+    <w:lvl w:ilvl="0">
+      <w:start w:val="1"/>
+      <w:numFmt w:val="decimal"/>
+      <w:lvlText w:val="%1."/>
+      <w:lvlJc w:val="left"/>
+      <w:pPr>
+        <w:ind w:left="360" w:hanging="360"/>
+      </w:pPr>
+      <w:rPr>
+        <w:rFonts w:hint="default"/>
+        <w:sz w:val="28"/>
+        <w:szCs w:val="28"/>
+      </w:rPr>
+    </w:lvl>
+    <w:lvl w:ilvl="1">
+      <w:start w:val="1"/>
+      <w:numFmt w:val="decimal"/>
+      <w:lvlText w:val="%1.%2."/>
+      <w:lvlJc w:val="left"/>
+      <w:pPr>
+        <w:ind w:left="792" w:hanging="432"/>
+      </w:pPr>
+      <w:rPr>
+        <w:rFonts w:hint="default"/>
+        <w:sz w:val="28"/>
+        <w:szCs w:val="28"/>
+      </w:rPr>
+    </w:lvl>
+    <w:lvl w:ilvl="2">
+      <w:start w:val="1"/>
+      <w:numFmt w:val="decimal"/>
+      <w:lvlText w:val="%1.%2.%3."/>
+      <w:lvlJc w:val="left"/>
+      <w:pPr>
+        <w:ind w:left="1224" w:hanging="504"/>
+      </w:pPr>
+      <w:rPr>
+        <w:rFonts w:hint="default"/>
+      </w:rPr>
+    </w:lvl>
+    <w:lvl w:ilvl="3">
+      <w:start w:val="1"/>
+      <w:numFmt w:val="decimal"/>
+      <w:lvlText w:val="%1.%2.%3.%4."/>
+      <w:lvlJc w:val="left"/>
+      <w:pPr>
+        <w:ind w:left="1728" w:hanging="648"/>
+      </w:pPr>
+      <w:rPr>
+        <w:rFonts w:hint="default"/>
+      </w:rPr>
+    </w:lvl>
+    <w:lvl w:ilvl="4">
+      <w:start w:val="1"/>
+      <w:numFmt w:val="decimal"/>
+      <w:lvlText w:val="%1.%2.%3.%4.%5."/>
+      <w:lvlJc w:val="left"/>
+      <w:pPr>
+        <w:ind w:left="2232" w:hanging="792"/>
+      </w:pPr>
+      <w:rPr>
+        <w:rFonts w:hint="default"/>
+      </w:rPr>
+    </w:lvl>
+    <w:lvl w:ilvl="5">
+      <w:start w:val="1"/>
+      <w:numFmt w:val="decimal"/>
+      <w:lvlText w:val="%1.%2.%3.%4.%5.%6."/>
+      <w:lvlJc w:val="left"/>
+      <w:pPr>
+        <w:ind w:left="2736" w:hanging="936"/>
+      </w:pPr>
+      <w:rPr>
+        <w:rFonts w:hint="default"/>
+      </w:rPr>
+    </w:lvl>
+    <w:lvl w:ilvl="6">
+      <w:start w:val="1"/>
+      <w:numFmt w:val="decimal"/>
+      <w:lvlText w:val="%1.%2.%3.%4.%5.%6.%7."/>
+      <w:lvlJc w:val="left"/>
+      <w:pPr>
+        <w:ind w:left="3240" w:hanging="1080"/>
+      </w:pPr>
+      <w:rPr>
+        <w:rFonts w:hint="default"/>
+      </w:rPr>
+    </w:lvl>
+    <w:lvl w:ilvl="7">
+      <w:start w:val="1"/>
+      <w:numFmt w:val="decimal"/>
+      <w:lvlText w:val="%1.%2.%3.%4.%5.%6.%7.%8."/>
+      <w:lvlJc w:val="left"/>
+      <w:pPr>
+        <w:ind w:left="3744" w:hanging="1224"/>
+      </w:pPr>
+      <w:rPr>
+        <w:rFonts w:hint="default"/>
+      </w:rPr>
+    </w:lvl>
+    <w:lvl w:ilvl="8">
+      <w:start w:val="1"/>
+      <w:numFmt w:val="decimal"/>
+      <w:lvlText w:val="%1.%2.%3.%4.%5.%6.%7.%8.%9."/>
+      <w:lvlJc w:val="left"/>
+      <w:pPr>
+        <w:ind w:left="4320" w:hanging="1440"/>
+      </w:pPr>
+      <w:rPr>
+        <w:rFonts w:hint="default"/>
+      </w:rPr>
+    </w:lvl>
+  </w:abstractNum>
+  <w:abstractNum w:abstractNumId="15" w15:restartNumberingAfterBreak="0">
     <w:nsid w:val="7D143C3C"/>
     <w:multiLevelType w:val="hybridMultilevel"/>
     <w:tmpl w:val="E866377E"/>
@@ -9432,7 +11113,7 @@
       </w:pPr>
     </w:lvl>
   </w:abstractNum>
-  <w:abstractNum w:abstractNumId="14" w15:restartNumberingAfterBreak="0">
+  <w:abstractNum w:abstractNumId="16" w15:restartNumberingAfterBreak="0">
     <w:nsid w:val="7EC469E3"/>
     <w:multiLevelType w:val="hybridMultilevel"/>
     <w:tmpl w:val="EAFC736C"/>
@@ -9545,7 +11226,7 @@
       </w:rPr>
     </w:lvl>
   </w:abstractNum>
-  <w:abstractNum w:abstractNumId="15" w15:restartNumberingAfterBreak="0">
+  <w:abstractNum w:abstractNumId="17" w15:restartNumberingAfterBreak="0">
     <w:nsid w:val="7FEE3042"/>
     <w:multiLevelType w:val="hybridMultilevel"/>
     <w:tmpl w:val="82E88F78"/>
@@ -9635,7 +11316,7 @@
     </w:lvl>
   </w:abstractNum>
   <w:num w:numId="1" w16cid:durableId="86997191">
-    <w:abstractNumId w:val="15"/>
+    <w:abstractNumId w:val="17"/>
   </w:num>
   <w:num w:numId="2" w16cid:durableId="1605963499">
     <w:abstractNumId w:val="12"/>
@@ -9644,7 +11325,7 @@
     <w:abstractNumId w:val="7"/>
   </w:num>
   <w:num w:numId="4" w16cid:durableId="1414861497">
-    <w:abstractNumId w:val="13"/>
+    <w:abstractNumId w:val="15"/>
   </w:num>
   <w:num w:numId="5" w16cid:durableId="243875215">
     <w:abstractNumId w:val="1"/>
@@ -9662,7 +11343,7 @@
     <w:abstractNumId w:val="4"/>
   </w:num>
   <w:num w:numId="10" w16cid:durableId="1109660621">
-    <w:abstractNumId w:val="14"/>
+    <w:abstractNumId w:val="16"/>
   </w:num>
   <w:num w:numId="11" w16cid:durableId="1379629156">
     <w:abstractNumId w:val="9"/>
@@ -9681,6 +11362,12 @@
   </w:num>
   <w:num w:numId="16" w16cid:durableId="1125808289">
     <w:abstractNumId w:val="3"/>
+  </w:num>
+  <w:num w:numId="17" w16cid:durableId="179902684">
+    <w:abstractNumId w:val="13"/>
+  </w:num>
+  <w:num w:numId="18" w16cid:durableId="989216604">
+    <w:abstractNumId w:val="14"/>
   </w:num>
 </w:numbering>
 </file>
@@ -10087,7 +11774,6 @@
   <w:style w:type="character" w:default="1" w:styleId="Carpredefinitoparagrafo">
     <w:name w:val="Default Paragraph Font"/>
     <w:uiPriority w:val="1"/>
-    <w:semiHidden/>
     <w:unhideWhenUsed/>
   </w:style>
   <w:style w:type="table" w:default="1" w:styleId="Tabellanormale">

</xml_diff>

<commit_message>
Aggiunta del diagramma delle classi
</commit_message>
<xml_diff>
--- a/documentazione/tesi.docx
+++ b/documentazione/tesi.docx
@@ -10,61 +10,6 @@
           <w:szCs w:val="28"/>
         </w:rPr>
       </w:pPr>
-      <w:r>
-        <w:rPr>
-          <w:noProof/>
-          <w:sz w:val="28"/>
-          <w:szCs w:val="28"/>
-        </w:rPr>
-        <w:drawing>
-          <wp:inline distT="0" distB="0" distL="0" distR="0" wp14:anchorId="0AA70311" wp14:editId="4EA3973F">
-            <wp:extent cx="4858385" cy="3568700"/>
-            <wp:effectExtent l="0" t="0" r="0" b="0"/>
-            <wp:docPr id="8" name="Immagine 8"/>
-            <wp:cNvGraphicFramePr>
-              <a:graphicFrameLocks xmlns:a="http://schemas.openxmlformats.org/drawingml/2006/main" noChangeAspect="1"/>
-            </wp:cNvGraphicFramePr>
-            <a:graphic xmlns:a="http://schemas.openxmlformats.org/drawingml/2006/main">
-              <a:graphicData uri="http://schemas.openxmlformats.org/drawingml/2006/picture">
-                <pic:pic xmlns:pic="http://schemas.openxmlformats.org/drawingml/2006/picture">
-                  <pic:nvPicPr>
-                    <pic:cNvPr id="0" name="Picture 1"/>
-                    <pic:cNvPicPr>
-                      <a:picLocks noChangeAspect="1" noChangeArrowheads="1"/>
-                    </pic:cNvPicPr>
-                  </pic:nvPicPr>
-                  <pic:blipFill>
-                    <a:blip r:embed="rId5">
-                      <a:extLst>
-                        <a:ext uri="{28A0092B-C50C-407E-A947-70E740481C1C}">
-                          <a14:useLocalDpi xmlns:a14="http://schemas.microsoft.com/office/drawing/2010/main" val="0"/>
-                        </a:ext>
-                      </a:extLst>
-                    </a:blip>
-                    <a:srcRect/>
-                    <a:stretch>
-                      <a:fillRect/>
-                    </a:stretch>
-                  </pic:blipFill>
-                  <pic:spPr bwMode="auto">
-                    <a:xfrm>
-                      <a:off x="0" y="0"/>
-                      <a:ext cx="4858385" cy="3568700"/>
-                    </a:xfrm>
-                    <a:prstGeom prst="rect">
-                      <a:avLst/>
-                    </a:prstGeom>
-                    <a:noFill/>
-                    <a:ln>
-                      <a:noFill/>
-                    </a:ln>
-                  </pic:spPr>
-                </pic:pic>
-              </a:graphicData>
-            </a:graphic>
-          </wp:inline>
-        </w:drawing>
-      </w:r>
       <w:r>
         <w:rPr>
           <w:sz w:val="28"/>
@@ -356,7 +301,6 @@
           <w:sz w:val="28"/>
           <w:szCs w:val="28"/>
         </w:rPr>
-        <w:lastRenderedPageBreak/>
         <w:t>CICID 2017</w:t>
       </w:r>
     </w:p>
@@ -379,8 +323,17 @@
           <w:sz w:val="28"/>
           <w:szCs w:val="28"/>
         </w:rPr>
-        <w:t>Risultati dell’estrazione dei trace</w:t>
-      </w:r>
+        <w:t xml:space="preserve">Risultati dell’estrazione </w:t>
+      </w:r>
+      <w:proofErr w:type="gramStart"/>
+      <w:r>
+        <w:rPr>
+          <w:sz w:val="28"/>
+          <w:szCs w:val="28"/>
+        </w:rPr>
+        <w:t>dei trace</w:t>
+      </w:r>
+      <w:proofErr w:type="gramEnd"/>
     </w:p>
     <w:p>
       <w:pPr>
@@ -401,8 +354,17 @@
           <w:sz w:val="28"/>
           <w:szCs w:val="28"/>
         </w:rPr>
-        <w:t>Etichettatura dei trace</w:t>
-      </w:r>
+        <w:t xml:space="preserve">Etichettatura </w:t>
+      </w:r>
+      <w:proofErr w:type="gramStart"/>
+      <w:r>
+        <w:rPr>
+          <w:sz w:val="28"/>
+          <w:szCs w:val="28"/>
+        </w:rPr>
+        <w:t>dei trace</w:t>
+      </w:r>
+      <w:proofErr w:type="gramEnd"/>
     </w:p>
     <w:p>
       <w:pPr>
@@ -529,7 +491,23 @@
           <w:sz w:val="28"/>
           <w:szCs w:val="28"/>
         </w:rPr>
-        <w:t>Creazione dei trace dai pacchetti</w:t>
+        <w:t xml:space="preserve">Creazione </w:t>
+      </w:r>
+      <w:proofErr w:type="gramStart"/>
+      <w:r>
+        <w:rPr>
+          <w:sz w:val="28"/>
+          <w:szCs w:val="28"/>
+        </w:rPr>
+        <w:t>dei trace</w:t>
+      </w:r>
+      <w:proofErr w:type="gramEnd"/>
+      <w:r>
+        <w:rPr>
+          <w:sz w:val="28"/>
+          <w:szCs w:val="28"/>
+        </w:rPr>
+        <w:t xml:space="preserve"> dai pacchetti</w:t>
       </w:r>
     </w:p>
     <w:p>
@@ -589,6 +567,7 @@
           <w:sz w:val="28"/>
           <w:szCs w:val="28"/>
         </w:rPr>
+        <w:lastRenderedPageBreak/>
         <w:t>Download e installazione dei software necessari</w:t>
       </w:r>
     </w:p>
@@ -814,6 +793,7 @@
           <w:sz w:val="28"/>
           <w:szCs w:val="28"/>
         </w:rPr>
+        <w:lastRenderedPageBreak/>
         <w:t>Introduzione</w:t>
       </w:r>
     </w:p>
@@ -1054,7 +1034,15 @@
           <w:sz w:val="24"/>
           <w:szCs w:val="24"/>
         </w:rPr>
-        <w:t xml:space="preserve">sequenza di pacchetti con stessi </w:t>
+        <w:t xml:space="preserve">sequenza di pacchetti con </w:t>
+      </w:r>
+      <w:proofErr w:type="gramStart"/>
+      <w:r>
+        <w:rPr>
+          <w:sz w:val="24"/>
+          <w:szCs w:val="24"/>
+        </w:rPr>
+        <w:t xml:space="preserve">stessi </w:t>
       </w:r>
       <w:r>
         <w:rPr>
@@ -1063,6 +1051,7 @@
         </w:rPr>
         <w:t>indirizzo</w:t>
       </w:r>
+      <w:proofErr w:type="gramEnd"/>
       <w:r>
         <w:rPr>
           <w:sz w:val="24"/>
@@ -1305,15 +1294,7 @@
           <w:sz w:val="24"/>
           <w:szCs w:val="24"/>
         </w:rPr>
-        <w:t xml:space="preserve">, ognuno dei quali contiene informazioni specifiche per i diversi protocolli adoperati da ogni connessione, </w:t>
-      </w:r>
-      <w:r>
-        <w:rPr>
-          <w:sz w:val="24"/>
-          <w:szCs w:val="24"/>
-        </w:rPr>
-        <w:lastRenderedPageBreak/>
-        <w:t xml:space="preserve">e un file </w:t>
+        <w:t xml:space="preserve">, ognuno dei quali contiene informazioni specifiche per i diversi protocolli adoperati da ogni connessione, e un file </w:t>
       </w:r>
       <w:r>
         <w:rPr>
@@ -1565,6 +1546,7 @@
         </w:rPr>
         <w:t xml:space="preserve"> </w:t>
       </w:r>
+      <w:proofErr w:type="gramStart"/>
       <w:r>
         <w:rPr>
           <w:sz w:val="24"/>
@@ -1577,7 +1559,15 @@
           <w:sz w:val="24"/>
           <w:szCs w:val="24"/>
         </w:rPr>
-        <w:t xml:space="preserve"> trace e le attività per ogni </w:t>
+        <w:t xml:space="preserve"> trace</w:t>
+      </w:r>
+      <w:proofErr w:type="gramEnd"/>
+      <w:r>
+        <w:rPr>
+          <w:sz w:val="24"/>
+          <w:szCs w:val="24"/>
+        </w:rPr>
+        <w:t xml:space="preserve"> e le attività per ogni </w:t>
       </w:r>
       <w:r>
         <w:t xml:space="preserve">trace sono </w:t>
@@ -1597,6 +1587,7 @@
           <w:szCs w:val="28"/>
         </w:rPr>
       </w:pPr>
+      <w:proofErr w:type="gramStart"/>
       <w:r>
         <w:rPr>
           <w:sz w:val="24"/>
@@ -1613,6 +1604,7 @@
         </w:rPr>
         <w:t>trace</w:t>
       </w:r>
+      <w:proofErr w:type="gramEnd"/>
       <w:r>
         <w:rPr>
           <w:i/>
@@ -1666,6 +1658,7 @@
           <w:sz w:val="24"/>
           <w:szCs w:val="24"/>
         </w:rPr>
+        <w:lastRenderedPageBreak/>
         <w:t>Una volta trasformato il traffico di rete in trace, si eseguiranno le seguenti fasi</w:t>
       </w:r>
       <w:r>
@@ -1710,7 +1703,23 @@
           <w:sz w:val="24"/>
           <w:szCs w:val="24"/>
         </w:rPr>
-        <w:t xml:space="preserve">conformità dei trace alla PetriNet tramite l’operazione di </w:t>
+        <w:t xml:space="preserve">conformità </w:t>
+      </w:r>
+      <w:proofErr w:type="gramStart"/>
+      <w:r>
+        <w:rPr>
+          <w:sz w:val="24"/>
+          <w:szCs w:val="24"/>
+        </w:rPr>
+        <w:t>dei trace</w:t>
+      </w:r>
+      <w:proofErr w:type="gramEnd"/>
+      <w:r>
+        <w:rPr>
+          <w:sz w:val="24"/>
+          <w:szCs w:val="24"/>
+        </w:rPr>
+        <w:t xml:space="preserve"> alla PetriNet tramite l’operazione di </w:t>
       </w:r>
       <w:r>
         <w:rPr>
@@ -1793,7 +1802,15 @@
           <w:sz w:val="24"/>
           <w:szCs w:val="24"/>
         </w:rPr>
-        <w:t xml:space="preserve">per ciascuno degli attributi catturati nei </w:t>
+        <w:t xml:space="preserve">per ciascuno degli attributi catturati </w:t>
+      </w:r>
+      <w:proofErr w:type="gramStart"/>
+      <w:r>
+        <w:rPr>
+          <w:sz w:val="24"/>
+          <w:szCs w:val="24"/>
+        </w:rPr>
+        <w:t xml:space="preserve">nei </w:t>
       </w:r>
       <w:r>
         <w:rPr>
@@ -1804,6 +1821,7 @@
         </w:rPr>
         <w:t>trace</w:t>
       </w:r>
+      <w:proofErr w:type="gramEnd"/>
       <w:r>
         <w:rPr>
           <w:sz w:val="24"/>
@@ -2202,6 +2220,7 @@
           <w:sz w:val="24"/>
           <w:szCs w:val="24"/>
         </w:rPr>
+        <w:lastRenderedPageBreak/>
         <w:t>UDP</w:t>
       </w:r>
       <w:r>
@@ -2453,7 +2472,6 @@
         <w:rPr>
           <w:noProof/>
         </w:rPr>
-        <w:lastRenderedPageBreak/>
         <w:drawing>
           <wp:anchor distT="0" distB="0" distL="114300" distR="114300" simplePos="0" relativeHeight="251659264" behindDoc="0" locked="0" layoutInCell="1" allowOverlap="1" wp14:anchorId="57DC31F8" wp14:editId="7F3B7A03">
             <wp:simplePos x="0" y="0"/>
@@ -2480,7 +2498,7 @@
                     </pic:cNvPicPr>
                   </pic:nvPicPr>
                   <pic:blipFill>
-                    <a:blip r:embed="rId6">
+                    <a:blip r:embed="rId5">
                       <a:extLst>
                         <a:ext uri="{28A0092B-C50C-407E-A947-70E740481C1C}">
                           <a14:useLocalDpi xmlns:a14="http://schemas.microsoft.com/office/drawing/2010/main" val="0"/>
@@ -2671,6 +2689,7 @@
           <w:sz w:val="24"/>
           <w:szCs w:val="24"/>
         </w:rPr>
+        <w:lastRenderedPageBreak/>
         <w:t xml:space="preserve">Avvio della connessione: il </w:t>
       </w:r>
       <w:r>
@@ -3080,7 +3099,6 @@
           <w:sz w:val="24"/>
           <w:szCs w:val="24"/>
         </w:rPr>
-        <w:lastRenderedPageBreak/>
         <w:drawing>
           <wp:anchor distT="0" distB="0" distL="114300" distR="114300" simplePos="0" relativeHeight="251657216" behindDoc="0" locked="0" layoutInCell="1" allowOverlap="1" wp14:anchorId="441EBD2C" wp14:editId="0457C0FE">
             <wp:simplePos x="0" y="0"/>
@@ -3107,7 +3125,7 @@
                     </pic:cNvPicPr>
                   </pic:nvPicPr>
                   <pic:blipFill>
-                    <a:blip r:embed="rId7">
+                    <a:blip r:embed="rId6">
                       <a:extLst>
                         <a:ext uri="{28A0092B-C50C-407E-A947-70E740481C1C}">
                           <a14:useLocalDpi xmlns:a14="http://schemas.microsoft.com/office/drawing/2010/main" val="0"/>
@@ -3275,6 +3293,7 @@
           <w:sz w:val="24"/>
           <w:szCs w:val="24"/>
         </w:rPr>
+        <w:lastRenderedPageBreak/>
         <w:t xml:space="preserve">Un </w:t>
       </w:r>
       <w:r>
@@ -3412,15 +3431,7 @@
           <w:sz w:val="24"/>
           <w:szCs w:val="24"/>
         </w:rPr>
-        <w:t xml:space="preserve"> e il numero di sequenza pari al numero di sequenza del pacchetto ricevuto sommato alla dimensione in bytes del pacchetto ricevuto. In questo modo è possibile per il mittente sapere se almeno il numero di bytes ricevuti dal destinatario corrispondono a quelli inviati dal mittente. Nel caso in cui il messaggio non arrivi a destinazione, il </w:t>
-      </w:r>
-      <w:r>
-        <w:rPr>
-          <w:sz w:val="24"/>
-          <w:szCs w:val="24"/>
-        </w:rPr>
-        <w:lastRenderedPageBreak/>
-        <w:t>mittente attenderà un certo periodo di tempo</w:t>
+        <w:t xml:space="preserve"> e il numero di sequenza pari al numero di sequenza del pacchetto ricevuto sommato alla dimensione in bytes del pacchetto ricevuto. In questo modo è possibile per il mittente sapere se almeno il numero di bytes ricevuti dal destinatario corrispondono a quelli inviati dal mittente. Nel caso in cui il messaggio non arrivi a destinazione, il mittente attenderà un certo periodo di tempo</w:t>
       </w:r>
       <w:r>
         <w:rPr>
@@ -3529,6 +3540,7 @@
           <w:sz w:val="24"/>
           <w:szCs w:val="24"/>
         </w:rPr>
+        <w:lastRenderedPageBreak/>
         <w:drawing>
           <wp:anchor distT="0" distB="0" distL="114300" distR="114300" simplePos="0" relativeHeight="251660288" behindDoc="0" locked="0" layoutInCell="1" allowOverlap="1" wp14:anchorId="54C15667" wp14:editId="2C9D3608">
             <wp:simplePos x="0" y="0"/>
@@ -3555,7 +3567,7 @@
                     </pic:cNvPicPr>
                   </pic:nvPicPr>
                   <pic:blipFill>
-                    <a:blip r:embed="rId8">
+                    <a:blip r:embed="rId7">
                       <a:extLst>
                         <a:ext uri="{28A0092B-C50C-407E-A947-70E740481C1C}">
                           <a14:useLocalDpi xmlns:a14="http://schemas.microsoft.com/office/drawing/2010/main" val="0"/>
@@ -3928,7 +3940,6 @@
           <w:sz w:val="24"/>
           <w:szCs w:val="24"/>
         </w:rPr>
-        <w:lastRenderedPageBreak/>
         <w:t>Quando l’</w:t>
       </w:r>
       <w:r>
@@ -4100,6 +4111,7 @@
           <w:sz w:val="24"/>
           <w:szCs w:val="24"/>
         </w:rPr>
+        <w:lastRenderedPageBreak/>
         <w:t>Pacchetto UDP: il pacchetto contiene solo le informazioni essenziali</w:t>
       </w:r>
       <w:r>
@@ -4219,7 +4231,7 @@
                     <pic:cNvPicPr/>
                   </pic:nvPicPr>
                   <pic:blipFill>
-                    <a:blip r:embed="rId9"/>
+                    <a:blip r:embed="rId8"/>
                     <a:stretch>
                       <a:fillRect/>
                     </a:stretch>
@@ -4487,7 +4499,6 @@
           <w:sz w:val="24"/>
           <w:szCs w:val="24"/>
         </w:rPr>
-        <w:lastRenderedPageBreak/>
         <w:t>ACK</w:t>
       </w:r>
       <w:r>
@@ -4550,6 +4561,7 @@
           <w:sz w:val="24"/>
           <w:szCs w:val="24"/>
         </w:rPr>
+        <w:lastRenderedPageBreak/>
         <w:t>SYN</w:t>
       </w:r>
       <w:r>
@@ -4647,7 +4659,7 @@
                     <pic:cNvPicPr/>
                   </pic:nvPicPr>
                   <pic:blipFill>
-                    <a:blip r:embed="rId10"/>
+                    <a:blip r:embed="rId9"/>
                     <a:stretch>
                       <a:fillRect/>
                     </a:stretch>
@@ -4733,14 +4745,25 @@
         </w:rPr>
         <w:t xml:space="preserve"> (</w:t>
       </w:r>
-      <w:r>
-        <w:rPr>
-          <w:i/>
-          <w:iCs/>
-          <w:sz w:val="24"/>
-          <w:szCs w:val="24"/>
-        </w:rPr>
-        <w:t>HyperText Transfer Protocol</w:t>
+      <w:proofErr w:type="spellStart"/>
+      <w:r>
+        <w:rPr>
+          <w:i/>
+          <w:iCs/>
+          <w:sz w:val="24"/>
+          <w:szCs w:val="24"/>
+        </w:rPr>
+        <w:t>HyperText</w:t>
+      </w:r>
+      <w:proofErr w:type="spellEnd"/>
+      <w:r>
+        <w:rPr>
+          <w:i/>
+          <w:iCs/>
+          <w:sz w:val="24"/>
+          <w:szCs w:val="24"/>
+        </w:rPr>
+        <w:t xml:space="preserve"> Transfer Protocol</w:t>
       </w:r>
       <w:r>
         <w:rPr>
@@ -4846,15 +4869,7 @@
           <w:sz w:val="24"/>
           <w:szCs w:val="24"/>
         </w:rPr>
-        <w:t xml:space="preserve">, che obbliga il sito a trasmettere il contenuto dei pacchetti in maniera sicura effettuando la crittazione dello stesso. In questo modo nessuno al difuori del server e del client sono grado di capirne il contenuto. Inoltre, ci sono molte applicazioni di rete che trasmettono dati in formato </w:t>
-      </w:r>
-      <w:r>
-        <w:rPr>
-          <w:sz w:val="24"/>
-          <w:szCs w:val="24"/>
-        </w:rPr>
-        <w:lastRenderedPageBreak/>
-        <w:t>binario e in un formato proprietario scelto dai progettisti di tali applicazioni, quindi rendendo quasi impossibile l’utilizzo di un’euristica.</w:t>
+        <w:t>, che obbliga il sito a trasmettere il contenuto dei pacchetti in maniera sicura effettuando la crittazione dello stesso. In questo modo nessuno al difuori del server e del client sono grado di capirne il contenuto. Inoltre, ci sono molte applicazioni di rete che trasmettono dati in formato binario e in un formato proprietario scelto dai progettisti di tali applicazioni, quindi rendendo quasi impossibile l’utilizzo di un’euristica.</w:t>
       </w:r>
     </w:p>
     <w:p>
@@ -4952,6 +4967,7 @@
           <w:sz w:val="24"/>
           <w:szCs w:val="24"/>
         </w:rPr>
+        <w:lastRenderedPageBreak/>
         <w:tab/>
         <w:t xml:space="preserve">I pacchetti che vengono inviati e ricevuti possono essere catturati tramite un software di </w:t>
       </w:r>
@@ -5256,7 +5272,252 @@
           <w:sz w:val="24"/>
           <w:szCs w:val="24"/>
         </w:rPr>
-        <w:t xml:space="preserve">”, </w:t>
+        <w:t xml:space="preserve">”, quindi a tabelle, </w:t>
+      </w:r>
+      <w:r>
+        <w:rPr>
+          <w:sz w:val="24"/>
+          <w:szCs w:val="24"/>
+        </w:rPr>
+        <w:t>le cui colonne</w:t>
+      </w:r>
+      <w:r>
+        <w:rPr>
+          <w:sz w:val="24"/>
+          <w:szCs w:val="24"/>
+        </w:rPr>
+        <w:t xml:space="preserve"> </w:t>
+      </w:r>
+      <w:r>
+        <w:rPr>
+          <w:sz w:val="24"/>
+          <w:szCs w:val="24"/>
+        </w:rPr>
+        <w:t>sono</w:t>
+      </w:r>
+      <w:r>
+        <w:rPr>
+          <w:sz w:val="24"/>
+          <w:szCs w:val="24"/>
+        </w:rPr>
+        <w:t xml:space="preserve"> solitamente separat</w:t>
+      </w:r>
+      <w:r>
+        <w:rPr>
+          <w:sz w:val="24"/>
+          <w:szCs w:val="24"/>
+        </w:rPr>
+        <w:t>e</w:t>
+      </w:r>
+      <w:r>
+        <w:rPr>
+          <w:sz w:val="24"/>
+          <w:szCs w:val="24"/>
+        </w:rPr>
+        <w:t xml:space="preserve"> tramite </w:t>
+      </w:r>
+      <w:r>
+        <w:rPr>
+          <w:sz w:val="24"/>
+          <w:szCs w:val="24"/>
+        </w:rPr>
+        <w:t xml:space="preserve">delle </w:t>
+      </w:r>
+      <w:r>
+        <w:rPr>
+          <w:sz w:val="24"/>
+          <w:szCs w:val="24"/>
+        </w:rPr>
+        <w:t>virgol</w:t>
+      </w:r>
+      <w:r>
+        <w:rPr>
+          <w:sz w:val="24"/>
+          <w:szCs w:val="24"/>
+        </w:rPr>
+        <w:t>e</w:t>
+      </w:r>
+      <w:r>
+        <w:rPr>
+          <w:sz w:val="24"/>
+          <w:szCs w:val="24"/>
+          <w:vertAlign w:val="superscript"/>
+        </w:rPr>
+        <w:t>[13]</w:t>
+      </w:r>
+      <w:r>
+        <w:rPr>
+          <w:sz w:val="24"/>
+          <w:szCs w:val="24"/>
+        </w:rPr>
+        <w:t>, in questo caso però il separatore è il carattere di tabulazione.</w:t>
+      </w:r>
+      <w:r>
+        <w:rPr>
+          <w:sz w:val="24"/>
+          <w:szCs w:val="24"/>
+        </w:rPr>
+        <w:t xml:space="preserve"> </w:t>
+      </w:r>
+      <w:r>
+        <w:rPr>
+          <w:sz w:val="24"/>
+          <w:szCs w:val="24"/>
+        </w:rPr>
+        <w:t xml:space="preserve">Le righe dei </w:t>
+      </w:r>
+      <w:r>
+        <w:rPr>
+          <w:i/>
+          <w:iCs/>
+          <w:sz w:val="24"/>
+          <w:szCs w:val="24"/>
+        </w:rPr>
+        <w:t>log</w:t>
+      </w:r>
+      <w:r>
+        <w:rPr>
+          <w:sz w:val="24"/>
+          <w:szCs w:val="24"/>
+        </w:rPr>
+        <w:t xml:space="preserve"> sono le connessioni riconosciute nel file pcap, e le colonne le informazioni relative alle connessioni. </w:t>
+      </w:r>
+      <w:r>
+        <w:rPr>
+          <w:sz w:val="24"/>
+          <w:szCs w:val="24"/>
+        </w:rPr>
+        <w:t>Il</w:t>
+      </w:r>
+      <w:r>
+        <w:rPr>
+          <w:sz w:val="24"/>
+          <w:szCs w:val="24"/>
+        </w:rPr>
+        <w:t xml:space="preserve"> </w:t>
+      </w:r>
+      <w:r>
+        <w:rPr>
+          <w:i/>
+          <w:iCs/>
+          <w:sz w:val="24"/>
+          <w:szCs w:val="24"/>
+        </w:rPr>
+        <w:t>log</w:t>
+      </w:r>
+      <w:r>
+        <w:rPr>
+          <w:sz w:val="24"/>
+          <w:szCs w:val="24"/>
+        </w:rPr>
+        <w:t xml:space="preserve"> </w:t>
+      </w:r>
+      <w:r>
+        <w:rPr>
+          <w:sz w:val="24"/>
+          <w:szCs w:val="24"/>
+        </w:rPr>
+        <w:t xml:space="preserve">principale estratto con </w:t>
+      </w:r>
+      <w:r>
+        <w:rPr>
+          <w:i/>
+          <w:iCs/>
+          <w:sz w:val="24"/>
+          <w:szCs w:val="24"/>
+        </w:rPr>
+        <w:t>Zeek</w:t>
+      </w:r>
+      <w:r>
+        <w:rPr>
+          <w:sz w:val="24"/>
+          <w:szCs w:val="24"/>
+        </w:rPr>
+        <w:t xml:space="preserve"> dai file </w:t>
+      </w:r>
+      <w:r>
+        <w:rPr>
+          <w:i/>
+          <w:iCs/>
+          <w:sz w:val="24"/>
+          <w:szCs w:val="24"/>
+        </w:rPr>
+        <w:t>pcap</w:t>
+      </w:r>
+      <w:r>
+        <w:rPr>
+          <w:sz w:val="24"/>
+          <w:szCs w:val="24"/>
+        </w:rPr>
+        <w:t xml:space="preserve"> è</w:t>
+      </w:r>
+      <w:r>
+        <w:rPr>
+          <w:sz w:val="24"/>
+          <w:szCs w:val="24"/>
+        </w:rPr>
+        <w:t xml:space="preserve"> memorizzato nel file</w:t>
+      </w:r>
+      <w:r>
+        <w:rPr>
+          <w:sz w:val="24"/>
+          <w:szCs w:val="24"/>
+        </w:rPr>
+        <w:t xml:space="preserve"> “</w:t>
+      </w:r>
+      <w:r>
+        <w:rPr>
+          <w:i/>
+          <w:iCs/>
+          <w:sz w:val="24"/>
+          <w:szCs w:val="24"/>
+        </w:rPr>
+        <w:t>conn.log</w:t>
+      </w:r>
+      <w:r>
+        <w:rPr>
+          <w:sz w:val="24"/>
+          <w:szCs w:val="24"/>
+        </w:rPr>
+        <w:t>”</w:t>
+      </w:r>
+      <w:r>
+        <w:rPr>
+          <w:sz w:val="24"/>
+          <w:szCs w:val="24"/>
+          <w:vertAlign w:val="superscript"/>
+        </w:rPr>
+        <w:t>[14]</w:t>
+      </w:r>
+      <w:r>
+        <w:rPr>
+          <w:sz w:val="24"/>
+          <w:szCs w:val="24"/>
+        </w:rPr>
+        <w:t xml:space="preserve">. Tale </w:t>
+      </w:r>
+      <w:r>
+        <w:rPr>
+          <w:i/>
+          <w:iCs/>
+          <w:sz w:val="24"/>
+          <w:szCs w:val="24"/>
+        </w:rPr>
+        <w:t>log</w:t>
+      </w:r>
+      <w:r>
+        <w:rPr>
+          <w:sz w:val="24"/>
+          <w:szCs w:val="24"/>
+        </w:rPr>
+        <w:t xml:space="preserve"> </w:t>
+      </w:r>
+      <w:r>
+        <w:rPr>
+          <w:sz w:val="24"/>
+          <w:szCs w:val="24"/>
+        </w:rPr>
+        <w:t xml:space="preserve">contiene le </w:t>
       </w:r>
       <w:r>
         <w:rPr>
@@ -5264,252 +5525,7 @@
           <w:szCs w:val="24"/>
         </w:rPr>
         <w:lastRenderedPageBreak/>
-        <w:t xml:space="preserve">quindi a tabelle, </w:t>
-      </w:r>
-      <w:r>
-        <w:rPr>
-          <w:sz w:val="24"/>
-          <w:szCs w:val="24"/>
-        </w:rPr>
-        <w:t>le cui colonne</w:t>
-      </w:r>
-      <w:r>
-        <w:rPr>
-          <w:sz w:val="24"/>
-          <w:szCs w:val="24"/>
-        </w:rPr>
-        <w:t xml:space="preserve"> </w:t>
-      </w:r>
-      <w:r>
-        <w:rPr>
-          <w:sz w:val="24"/>
-          <w:szCs w:val="24"/>
-        </w:rPr>
-        <w:t>sono</w:t>
-      </w:r>
-      <w:r>
-        <w:rPr>
-          <w:sz w:val="24"/>
-          <w:szCs w:val="24"/>
-        </w:rPr>
-        <w:t xml:space="preserve"> solitamente separat</w:t>
-      </w:r>
-      <w:r>
-        <w:rPr>
-          <w:sz w:val="24"/>
-          <w:szCs w:val="24"/>
-        </w:rPr>
-        <w:t>e</w:t>
-      </w:r>
-      <w:r>
-        <w:rPr>
-          <w:sz w:val="24"/>
-          <w:szCs w:val="24"/>
-        </w:rPr>
-        <w:t xml:space="preserve"> tramite </w:t>
-      </w:r>
-      <w:r>
-        <w:rPr>
-          <w:sz w:val="24"/>
-          <w:szCs w:val="24"/>
-        </w:rPr>
-        <w:t xml:space="preserve">delle </w:t>
-      </w:r>
-      <w:r>
-        <w:rPr>
-          <w:sz w:val="24"/>
-          <w:szCs w:val="24"/>
-        </w:rPr>
-        <w:t>virgol</w:t>
-      </w:r>
-      <w:r>
-        <w:rPr>
-          <w:sz w:val="24"/>
-          <w:szCs w:val="24"/>
-        </w:rPr>
-        <w:t>e</w:t>
-      </w:r>
-      <w:r>
-        <w:rPr>
-          <w:sz w:val="24"/>
-          <w:szCs w:val="24"/>
-          <w:vertAlign w:val="superscript"/>
-        </w:rPr>
-        <w:t>[13]</w:t>
-      </w:r>
-      <w:r>
-        <w:rPr>
-          <w:sz w:val="24"/>
-          <w:szCs w:val="24"/>
-        </w:rPr>
-        <w:t>, in questo caso però il separatore è il carattere di tabulazione.</w:t>
-      </w:r>
-      <w:r>
-        <w:rPr>
-          <w:sz w:val="24"/>
-          <w:szCs w:val="24"/>
-        </w:rPr>
-        <w:t xml:space="preserve"> </w:t>
-      </w:r>
-      <w:r>
-        <w:rPr>
-          <w:sz w:val="24"/>
-          <w:szCs w:val="24"/>
-        </w:rPr>
-        <w:t xml:space="preserve">Le righe dei </w:t>
-      </w:r>
-      <w:r>
-        <w:rPr>
-          <w:i/>
-          <w:iCs/>
-          <w:sz w:val="24"/>
-          <w:szCs w:val="24"/>
-        </w:rPr>
-        <w:t>log</w:t>
-      </w:r>
-      <w:r>
-        <w:rPr>
-          <w:sz w:val="24"/>
-          <w:szCs w:val="24"/>
-        </w:rPr>
-        <w:t xml:space="preserve"> sono le connessioni riconosciute nel file pcap, e le colonne le informazioni relative alle connessioni. </w:t>
-      </w:r>
-      <w:r>
-        <w:rPr>
-          <w:sz w:val="24"/>
-          <w:szCs w:val="24"/>
-        </w:rPr>
-        <w:t>Il</w:t>
-      </w:r>
-      <w:r>
-        <w:rPr>
-          <w:sz w:val="24"/>
-          <w:szCs w:val="24"/>
-        </w:rPr>
-        <w:t xml:space="preserve"> </w:t>
-      </w:r>
-      <w:r>
-        <w:rPr>
-          <w:i/>
-          <w:iCs/>
-          <w:sz w:val="24"/>
-          <w:szCs w:val="24"/>
-        </w:rPr>
-        <w:t>log</w:t>
-      </w:r>
-      <w:r>
-        <w:rPr>
-          <w:sz w:val="24"/>
-          <w:szCs w:val="24"/>
-        </w:rPr>
-        <w:t xml:space="preserve"> </w:t>
-      </w:r>
-      <w:r>
-        <w:rPr>
-          <w:sz w:val="24"/>
-          <w:szCs w:val="24"/>
-        </w:rPr>
-        <w:t xml:space="preserve">principale estratto con </w:t>
-      </w:r>
-      <w:r>
-        <w:rPr>
-          <w:i/>
-          <w:iCs/>
-          <w:sz w:val="24"/>
-          <w:szCs w:val="24"/>
-        </w:rPr>
-        <w:t>Zeek</w:t>
-      </w:r>
-      <w:r>
-        <w:rPr>
-          <w:sz w:val="24"/>
-          <w:szCs w:val="24"/>
-        </w:rPr>
-        <w:t xml:space="preserve"> dai file </w:t>
-      </w:r>
-      <w:r>
-        <w:rPr>
-          <w:i/>
-          <w:iCs/>
-          <w:sz w:val="24"/>
-          <w:szCs w:val="24"/>
-        </w:rPr>
-        <w:t>pcap</w:t>
-      </w:r>
-      <w:r>
-        <w:rPr>
-          <w:sz w:val="24"/>
-          <w:szCs w:val="24"/>
-        </w:rPr>
-        <w:t xml:space="preserve"> è</w:t>
-      </w:r>
-      <w:r>
-        <w:rPr>
-          <w:sz w:val="24"/>
-          <w:szCs w:val="24"/>
-        </w:rPr>
-        <w:t xml:space="preserve"> memorizzato nel file</w:t>
-      </w:r>
-      <w:r>
-        <w:rPr>
-          <w:sz w:val="24"/>
-          <w:szCs w:val="24"/>
-        </w:rPr>
-        <w:t xml:space="preserve"> “</w:t>
-      </w:r>
-      <w:r>
-        <w:rPr>
-          <w:i/>
-          <w:iCs/>
-          <w:sz w:val="24"/>
-          <w:szCs w:val="24"/>
-        </w:rPr>
-        <w:t>conn.log</w:t>
-      </w:r>
-      <w:r>
-        <w:rPr>
-          <w:sz w:val="24"/>
-          <w:szCs w:val="24"/>
-        </w:rPr>
-        <w:t>”</w:t>
-      </w:r>
-      <w:r>
-        <w:rPr>
-          <w:sz w:val="24"/>
-          <w:szCs w:val="24"/>
-          <w:vertAlign w:val="superscript"/>
-        </w:rPr>
-        <w:t>[14]</w:t>
-      </w:r>
-      <w:r>
-        <w:rPr>
-          <w:sz w:val="24"/>
-          <w:szCs w:val="24"/>
-        </w:rPr>
-        <w:t xml:space="preserve">. Tale </w:t>
-      </w:r>
-      <w:r>
-        <w:rPr>
-          <w:i/>
-          <w:iCs/>
-          <w:sz w:val="24"/>
-          <w:szCs w:val="24"/>
-        </w:rPr>
-        <w:t>log</w:t>
-      </w:r>
-      <w:r>
-        <w:rPr>
-          <w:sz w:val="24"/>
-          <w:szCs w:val="24"/>
-        </w:rPr>
-        <w:t xml:space="preserve"> </w:t>
-      </w:r>
-      <w:r>
-        <w:rPr>
-          <w:sz w:val="24"/>
-          <w:szCs w:val="24"/>
-        </w:rPr>
-        <w:t>contiene le informazioni relative a tutti i tipi di connessioni e protocolli</w:t>
+        <w:t>informazioni relative a tutti i tipi di connessioni e protocolli</w:t>
       </w:r>
       <w:r>
         <w:rPr>
@@ -6051,7 +6067,7 @@
                     </pic:cNvPicPr>
                   </pic:nvPicPr>
                   <pic:blipFill>
-                    <a:blip r:embed="rId11" cstate="print">
+                    <a:blip r:embed="rId10" cstate="print">
                       <a:extLst>
                         <a:ext uri="{28A0092B-C50C-407E-A947-70E740481C1C}">
                           <a14:useLocalDpi xmlns:a14="http://schemas.microsoft.com/office/drawing/2010/main" val="0"/>
@@ -6147,7 +6163,7 @@
                     </pic:cNvPicPr>
                   </pic:nvPicPr>
                   <pic:blipFill>
-                    <a:blip r:embed="rId12" cstate="print">
+                    <a:blip r:embed="rId11" cstate="print">
                       <a:extLst>
                         <a:ext uri="{28A0092B-C50C-407E-A947-70E740481C1C}">
                           <a14:useLocalDpi xmlns:a14="http://schemas.microsoft.com/office/drawing/2010/main" val="0"/>
@@ -6376,16 +6392,44 @@
           <w:kern w:val="0"/>
           <w:lang w:eastAsia="en-US" w:bidi="ar-SA"/>
         </w:rPr>
-        <w:t>: quadrupla (ip orig, port orig, ip resp, port resp)</w:t>
-      </w:r>
+        <w:t xml:space="preserve">: </w:t>
+      </w:r>
+      <w:proofErr w:type="spellStart"/>
       <w:r>
         <w:rPr>
           <w:rFonts w:asciiTheme="minorHAnsi" w:eastAsiaTheme="minorHAnsi" w:hAnsiTheme="minorHAnsi" w:cstheme="minorBidi"/>
           <w:kern w:val="0"/>
           <w:lang w:eastAsia="en-US" w:bidi="ar-SA"/>
         </w:rPr>
+        <w:t>quadrupla</w:t>
+      </w:r>
+      <w:proofErr w:type="spellEnd"/>
+      <w:r>
+        <w:rPr>
+          <w:rFonts w:asciiTheme="minorHAnsi" w:eastAsiaTheme="minorHAnsi" w:hAnsiTheme="minorHAnsi" w:cstheme="minorBidi"/>
+          <w:kern w:val="0"/>
+          <w:lang w:eastAsia="en-US" w:bidi="ar-SA"/>
+        </w:rPr>
+        <w:t xml:space="preserve"> (ip orig, port orig, ip resp, port resp</w:t>
+      </w:r>
+      <w:proofErr w:type="gramStart"/>
+      <w:r>
+        <w:rPr>
+          <w:rFonts w:asciiTheme="minorHAnsi" w:eastAsiaTheme="minorHAnsi" w:hAnsiTheme="minorHAnsi" w:cstheme="minorBidi"/>
+          <w:kern w:val="0"/>
+          <w:lang w:eastAsia="en-US" w:bidi="ar-SA"/>
+        </w:rPr>
+        <w:t>)</w:t>
+      </w:r>
+      <w:r>
+        <w:rPr>
+          <w:rFonts w:asciiTheme="minorHAnsi" w:eastAsiaTheme="minorHAnsi" w:hAnsiTheme="minorHAnsi" w:cstheme="minorBidi"/>
+          <w:kern w:val="0"/>
+          <w:lang w:eastAsia="en-US" w:bidi="ar-SA"/>
+        </w:rPr>
         <w:t>;</w:t>
       </w:r>
+      <w:proofErr w:type="gramEnd"/>
     </w:p>
     <w:p>
       <w:pPr>
@@ -6644,7 +6688,25 @@
           <w:kern w:val="0"/>
           <w:lang w:val="it-IT" w:eastAsia="en-US" w:bidi="ar-SA"/>
         </w:rPr>
-        <w:t>e può avere valori come: tentativo di connessione ma nessuna risposta, connessione stabilita ma non terminata, connessione rifiutata, “responder” ha inviato un pacchetto con RST attivo, ecc…</w:t>
+        <w:t xml:space="preserve">e può avere valori come: tentativo di connessione ma nessuna risposta, connessione stabilita ma non terminata, connessione rifiutata, “responder” ha inviato un pacchetto con RST attivo, </w:t>
+      </w:r>
+      <w:proofErr w:type="spellStart"/>
+      <w:r>
+        <w:rPr>
+          <w:rFonts w:asciiTheme="minorHAnsi" w:eastAsiaTheme="minorHAnsi" w:hAnsiTheme="minorHAnsi" w:cstheme="minorBidi"/>
+          <w:kern w:val="0"/>
+          <w:lang w:val="it-IT" w:eastAsia="en-US" w:bidi="ar-SA"/>
+        </w:rPr>
+        <w:t>ecc</w:t>
+      </w:r>
+      <w:proofErr w:type="spellEnd"/>
+      <w:r>
+        <w:rPr>
+          <w:rFonts w:asciiTheme="minorHAnsi" w:eastAsiaTheme="minorHAnsi" w:hAnsiTheme="minorHAnsi" w:cstheme="minorBidi"/>
+          <w:kern w:val="0"/>
+          <w:lang w:val="it-IT" w:eastAsia="en-US" w:bidi="ar-SA"/>
+        </w:rPr>
+        <w:t>…</w:t>
       </w:r>
       <w:r>
         <w:rPr>
@@ -6670,6 +6732,7 @@
           <w:lang w:val="it-IT" w:eastAsia="en-US" w:bidi="ar-SA"/>
         </w:rPr>
       </w:pPr>
+      <w:proofErr w:type="spellStart"/>
       <w:r>
         <w:rPr>
           <w:rFonts w:asciiTheme="minorHAnsi" w:eastAsiaTheme="minorHAnsi" w:hAnsiTheme="minorHAnsi" w:cstheme="minorBidi"/>
@@ -6680,6 +6743,7 @@
         </w:rPr>
         <w:t>local_orig</w:t>
       </w:r>
+      <w:proofErr w:type="spellEnd"/>
       <w:r>
         <w:rPr>
           <w:rFonts w:asciiTheme="minorHAnsi" w:eastAsiaTheme="minorHAnsi" w:hAnsiTheme="minorHAnsi" w:cstheme="minorBidi"/>
@@ -6712,6 +6776,7 @@
           <w:lang w:val="it-IT" w:eastAsia="en-US" w:bidi="ar-SA"/>
         </w:rPr>
       </w:pPr>
+      <w:proofErr w:type="spellStart"/>
       <w:r>
         <w:rPr>
           <w:rFonts w:asciiTheme="minorHAnsi" w:eastAsiaTheme="minorHAnsi" w:hAnsiTheme="minorHAnsi" w:cstheme="minorBidi"/>
@@ -6722,6 +6787,7 @@
         </w:rPr>
         <w:t>local_resp</w:t>
       </w:r>
+      <w:proofErr w:type="spellEnd"/>
       <w:r>
         <w:rPr>
           <w:rFonts w:asciiTheme="minorHAnsi" w:eastAsiaTheme="minorHAnsi" w:hAnsiTheme="minorHAnsi" w:cstheme="minorBidi"/>
@@ -6754,6 +6820,7 @@
           <w:lang w:val="it-IT" w:eastAsia="en-US" w:bidi="ar-SA"/>
         </w:rPr>
       </w:pPr>
+      <w:proofErr w:type="spellStart"/>
       <w:r>
         <w:rPr>
           <w:rFonts w:asciiTheme="minorHAnsi" w:eastAsiaTheme="minorHAnsi" w:hAnsiTheme="minorHAnsi" w:cstheme="minorBidi"/>
@@ -6764,6 +6831,7 @@
         </w:rPr>
         <w:t>missed_bytes</w:t>
       </w:r>
+      <w:proofErr w:type="spellEnd"/>
       <w:r>
         <w:rPr>
           <w:rFonts w:asciiTheme="minorHAnsi" w:eastAsiaTheme="minorHAnsi" w:hAnsiTheme="minorHAnsi" w:cstheme="minorBidi"/>
@@ -6868,7 +6936,25 @@
           <w:kern w:val="0"/>
           <w:lang w:eastAsia="en-US" w:bidi="ar-SA"/>
         </w:rPr>
-        <w:t>h: un SYN+ACK (“handshake”)</w:t>
+        <w:t xml:space="preserve">h: </w:t>
+      </w:r>
+      <w:proofErr w:type="gramStart"/>
+      <w:r>
+        <w:rPr>
+          <w:rFonts w:asciiTheme="minorHAnsi" w:eastAsiaTheme="minorHAnsi" w:hAnsiTheme="minorHAnsi" w:cstheme="minorBidi"/>
+          <w:kern w:val="0"/>
+          <w:lang w:eastAsia="en-US" w:bidi="ar-SA"/>
+        </w:rPr>
+        <w:t>un SYN</w:t>
+      </w:r>
+      <w:proofErr w:type="gramEnd"/>
+      <w:r>
+        <w:rPr>
+          <w:rFonts w:asciiTheme="minorHAnsi" w:eastAsiaTheme="minorHAnsi" w:hAnsiTheme="minorHAnsi" w:cstheme="minorBidi"/>
+          <w:kern w:val="0"/>
+          <w:lang w:eastAsia="en-US" w:bidi="ar-SA"/>
+        </w:rPr>
+        <w:t>+ACK (“handshake”)</w:t>
       </w:r>
       <w:r>
         <w:rPr>
@@ -7061,7 +7147,25 @@
           <w:kern w:val="0"/>
           <w:lang w:val="it-IT" w:eastAsia="en-US" w:bidi="ar-SA"/>
         </w:rPr>
-        <w:t>g: una lacuna di contenuto (content gap)</w:t>
+        <w:t>g: una lacuna di contenuto (</w:t>
+      </w:r>
+      <w:proofErr w:type="spellStart"/>
+      <w:r>
+        <w:rPr>
+          <w:rFonts w:asciiTheme="minorHAnsi" w:eastAsiaTheme="minorHAnsi" w:hAnsiTheme="minorHAnsi" w:cstheme="minorBidi"/>
+          <w:kern w:val="0"/>
+          <w:lang w:val="it-IT" w:eastAsia="en-US" w:bidi="ar-SA"/>
+        </w:rPr>
+        <w:t>content</w:t>
+      </w:r>
+      <w:proofErr w:type="spellEnd"/>
+      <w:r>
+        <w:rPr>
+          <w:rFonts w:asciiTheme="minorHAnsi" w:eastAsiaTheme="minorHAnsi" w:hAnsiTheme="minorHAnsi" w:cstheme="minorBidi"/>
+          <w:kern w:val="0"/>
+          <w:lang w:val="it-IT" w:eastAsia="en-US" w:bidi="ar-SA"/>
+        </w:rPr>
+        <w:t xml:space="preserve"> gap)</w:t>
       </w:r>
       <w:r>
         <w:rPr>
@@ -7221,8 +7325,18 @@
           <w:kern w:val="0"/>
           <w:lang w:val="it-IT" w:eastAsia="en-US" w:bidi="ar-SA"/>
         </w:rPr>
-        <w:t>^: la direzione della connessione è stata invertita dall’euristica di zeek</w:t>
-      </w:r>
+        <w:t xml:space="preserve">^: la direzione della connessione è stata invertita dall’euristica di </w:t>
+      </w:r>
+      <w:proofErr w:type="spellStart"/>
+      <w:r>
+        <w:rPr>
+          <w:rFonts w:asciiTheme="minorHAnsi" w:eastAsiaTheme="minorHAnsi" w:hAnsiTheme="minorHAnsi" w:cstheme="minorBidi"/>
+          <w:kern w:val="0"/>
+          <w:lang w:val="it-IT" w:eastAsia="en-US" w:bidi="ar-SA"/>
+        </w:rPr>
+        <w:t>zeek</w:t>
+      </w:r>
+      <w:proofErr w:type="spellEnd"/>
       <w:r>
         <w:rPr>
           <w:rFonts w:asciiTheme="minorHAnsi" w:eastAsiaTheme="minorHAnsi" w:hAnsiTheme="minorHAnsi" w:cstheme="minorBidi"/>
@@ -7247,6 +7361,7 @@
           <w:lang w:val="it-IT" w:eastAsia="en-US" w:bidi="ar-SA"/>
         </w:rPr>
       </w:pPr>
+      <w:proofErr w:type="spellStart"/>
       <w:r>
         <w:rPr>
           <w:rFonts w:asciiTheme="minorHAnsi" w:eastAsiaTheme="minorHAnsi" w:hAnsiTheme="minorHAnsi" w:cstheme="minorBidi"/>
@@ -7257,6 +7372,7 @@
         </w:rPr>
         <w:t>orig_pkts</w:t>
       </w:r>
+      <w:proofErr w:type="spellEnd"/>
       <w:r>
         <w:rPr>
           <w:rFonts w:asciiTheme="minorHAnsi" w:eastAsiaTheme="minorHAnsi" w:hAnsiTheme="minorHAnsi" w:cstheme="minorBidi"/>
@@ -7289,6 +7405,7 @@
           <w:lang w:val="it-IT" w:eastAsia="en-US" w:bidi="ar-SA"/>
         </w:rPr>
       </w:pPr>
+      <w:proofErr w:type="spellStart"/>
       <w:r>
         <w:rPr>
           <w:rFonts w:asciiTheme="minorHAnsi" w:eastAsiaTheme="minorHAnsi" w:hAnsiTheme="minorHAnsi" w:cstheme="minorBidi"/>
@@ -7299,13 +7416,50 @@
         </w:rPr>
         <w:t>orig_ip_bytes</w:t>
       </w:r>
-      <w:r>
-        <w:rPr>
-          <w:rFonts w:asciiTheme="minorHAnsi" w:eastAsiaTheme="minorHAnsi" w:hAnsiTheme="minorHAnsi" w:cstheme="minorBidi"/>
-          <w:kern w:val="0"/>
-          <w:lang w:val="it-IT" w:eastAsia="en-US" w:bidi="ar-SA"/>
-        </w:rPr>
-        <w:t>: numero di bytes al livello IP che l’originatore ha inviato (visti sul cavo, dal campo total_length nel campo dell’header)</w:t>
+      <w:proofErr w:type="spellEnd"/>
+      <w:r>
+        <w:rPr>
+          <w:rFonts w:asciiTheme="minorHAnsi" w:eastAsiaTheme="minorHAnsi" w:hAnsiTheme="minorHAnsi" w:cstheme="minorBidi"/>
+          <w:kern w:val="0"/>
+          <w:lang w:val="it-IT" w:eastAsia="en-US" w:bidi="ar-SA"/>
+        </w:rPr>
+        <w:t xml:space="preserve">: numero di bytes al livello IP che l’originatore ha inviato (visti sul cavo, dal campo </w:t>
+      </w:r>
+      <w:proofErr w:type="spellStart"/>
+      <w:r>
+        <w:rPr>
+          <w:rFonts w:asciiTheme="minorHAnsi" w:eastAsiaTheme="minorHAnsi" w:hAnsiTheme="minorHAnsi" w:cstheme="minorBidi"/>
+          <w:kern w:val="0"/>
+          <w:lang w:val="it-IT" w:eastAsia="en-US" w:bidi="ar-SA"/>
+        </w:rPr>
+        <w:t>total_length</w:t>
+      </w:r>
+      <w:proofErr w:type="spellEnd"/>
+      <w:r>
+        <w:rPr>
+          <w:rFonts w:asciiTheme="minorHAnsi" w:eastAsiaTheme="minorHAnsi" w:hAnsiTheme="minorHAnsi" w:cstheme="minorBidi"/>
+          <w:kern w:val="0"/>
+          <w:lang w:val="it-IT" w:eastAsia="en-US" w:bidi="ar-SA"/>
+        </w:rPr>
+        <w:t xml:space="preserve"> nel campo dell’</w:t>
+      </w:r>
+      <w:proofErr w:type="spellStart"/>
+      <w:r>
+        <w:rPr>
+          <w:rFonts w:asciiTheme="minorHAnsi" w:eastAsiaTheme="minorHAnsi" w:hAnsiTheme="minorHAnsi" w:cstheme="minorBidi"/>
+          <w:kern w:val="0"/>
+          <w:lang w:val="it-IT" w:eastAsia="en-US" w:bidi="ar-SA"/>
+        </w:rPr>
+        <w:t>header</w:t>
+      </w:r>
+      <w:proofErr w:type="spellEnd"/>
+      <w:r>
+        <w:rPr>
+          <w:rFonts w:asciiTheme="minorHAnsi" w:eastAsiaTheme="minorHAnsi" w:hAnsiTheme="minorHAnsi" w:cstheme="minorBidi"/>
+          <w:kern w:val="0"/>
+          <w:lang w:val="it-IT" w:eastAsia="en-US" w:bidi="ar-SA"/>
+        </w:rPr>
+        <w:t>)</w:t>
       </w:r>
       <w:r>
         <w:rPr>
@@ -7331,6 +7485,7 @@
           <w:lang w:val="it-IT" w:eastAsia="en-US" w:bidi="ar-SA"/>
         </w:rPr>
       </w:pPr>
+      <w:proofErr w:type="spellStart"/>
       <w:r>
         <w:rPr>
           <w:rFonts w:asciiTheme="minorHAnsi" w:eastAsiaTheme="minorHAnsi" w:hAnsiTheme="minorHAnsi" w:cstheme="minorBidi"/>
@@ -7341,6 +7496,7 @@
         </w:rPr>
         <w:t>resp_pkts</w:t>
       </w:r>
+      <w:proofErr w:type="spellEnd"/>
       <w:r>
         <w:rPr>
           <w:rFonts w:asciiTheme="minorHAnsi" w:eastAsiaTheme="minorHAnsi" w:hAnsiTheme="minorHAnsi" w:cstheme="minorBidi"/>
@@ -7373,23 +7529,89 @@
           <w:lang w:val="it-IT" w:eastAsia="en-US" w:bidi="ar-SA"/>
         </w:rPr>
       </w:pPr>
-      <w:r>
-        <w:rPr>
-          <w:rFonts w:asciiTheme="minorHAnsi" w:eastAsiaTheme="minorHAnsi" w:hAnsiTheme="minorHAnsi" w:cstheme="minorBidi"/>
-          <w:i/>
-          <w:iCs/>
-          <w:kern w:val="0"/>
-          <w:lang w:val="it-IT" w:eastAsia="en-US" w:bidi="ar-SA"/>
-        </w:rPr>
-        <w:t>resp_ip_bytes:</w:t>
-      </w:r>
-      <w:r>
-        <w:rPr>
-          <w:rFonts w:asciiTheme="minorHAnsi" w:eastAsiaTheme="minorHAnsi" w:hAnsiTheme="minorHAnsi" w:cstheme="minorBidi"/>
-          <w:kern w:val="0"/>
-          <w:lang w:val="it-IT" w:eastAsia="en-US" w:bidi="ar-SA"/>
-        </w:rPr>
-        <w:t xml:space="preserve"> numero di bytes al livello IP che il responde ha inviato (visti sul cavo, dal campo total_length nel campo dell’header)</w:t>
+      <w:proofErr w:type="spellStart"/>
+      <w:r>
+        <w:rPr>
+          <w:rFonts w:asciiTheme="minorHAnsi" w:eastAsiaTheme="minorHAnsi" w:hAnsiTheme="minorHAnsi" w:cstheme="minorBidi"/>
+          <w:i/>
+          <w:iCs/>
+          <w:kern w:val="0"/>
+          <w:lang w:val="it-IT" w:eastAsia="en-US" w:bidi="ar-SA"/>
+        </w:rPr>
+        <w:t>resp_ip_bytes</w:t>
+      </w:r>
+      <w:proofErr w:type="spellEnd"/>
+      <w:r>
+        <w:rPr>
+          <w:rFonts w:asciiTheme="minorHAnsi" w:eastAsiaTheme="minorHAnsi" w:hAnsiTheme="minorHAnsi" w:cstheme="minorBidi"/>
+          <w:i/>
+          <w:iCs/>
+          <w:kern w:val="0"/>
+          <w:lang w:val="it-IT" w:eastAsia="en-US" w:bidi="ar-SA"/>
+        </w:rPr>
+        <w:t>:</w:t>
+      </w:r>
+      <w:r>
+        <w:rPr>
+          <w:rFonts w:asciiTheme="minorHAnsi" w:eastAsiaTheme="minorHAnsi" w:hAnsiTheme="minorHAnsi" w:cstheme="minorBidi"/>
+          <w:kern w:val="0"/>
+          <w:lang w:val="it-IT" w:eastAsia="en-US" w:bidi="ar-SA"/>
+        </w:rPr>
+        <w:t xml:space="preserve"> numero di bytes al livello IP che il </w:t>
+      </w:r>
+      <w:proofErr w:type="spellStart"/>
+      <w:r>
+        <w:rPr>
+          <w:rFonts w:asciiTheme="minorHAnsi" w:eastAsiaTheme="minorHAnsi" w:hAnsiTheme="minorHAnsi" w:cstheme="minorBidi"/>
+          <w:kern w:val="0"/>
+          <w:lang w:val="it-IT" w:eastAsia="en-US" w:bidi="ar-SA"/>
+        </w:rPr>
+        <w:t>responde</w:t>
+      </w:r>
+      <w:proofErr w:type="spellEnd"/>
+      <w:r>
+        <w:rPr>
+          <w:rFonts w:asciiTheme="minorHAnsi" w:eastAsiaTheme="minorHAnsi" w:hAnsiTheme="minorHAnsi" w:cstheme="minorBidi"/>
+          <w:kern w:val="0"/>
+          <w:lang w:val="it-IT" w:eastAsia="en-US" w:bidi="ar-SA"/>
+        </w:rPr>
+        <w:t xml:space="preserve"> ha inviato (visti sul cavo, dal campo </w:t>
+      </w:r>
+      <w:proofErr w:type="spellStart"/>
+      <w:r>
+        <w:rPr>
+          <w:rFonts w:asciiTheme="minorHAnsi" w:eastAsiaTheme="minorHAnsi" w:hAnsiTheme="minorHAnsi" w:cstheme="minorBidi"/>
+          <w:kern w:val="0"/>
+          <w:lang w:val="it-IT" w:eastAsia="en-US" w:bidi="ar-SA"/>
+        </w:rPr>
+        <w:t>total_length</w:t>
+      </w:r>
+      <w:proofErr w:type="spellEnd"/>
+      <w:r>
+        <w:rPr>
+          <w:rFonts w:asciiTheme="minorHAnsi" w:eastAsiaTheme="minorHAnsi" w:hAnsiTheme="minorHAnsi" w:cstheme="minorBidi"/>
+          <w:kern w:val="0"/>
+          <w:lang w:val="it-IT" w:eastAsia="en-US" w:bidi="ar-SA"/>
+        </w:rPr>
+        <w:t xml:space="preserve"> nel campo dell’</w:t>
+      </w:r>
+      <w:proofErr w:type="spellStart"/>
+      <w:r>
+        <w:rPr>
+          <w:rFonts w:asciiTheme="minorHAnsi" w:eastAsiaTheme="minorHAnsi" w:hAnsiTheme="minorHAnsi" w:cstheme="minorBidi"/>
+          <w:kern w:val="0"/>
+          <w:lang w:val="it-IT" w:eastAsia="en-US" w:bidi="ar-SA"/>
+        </w:rPr>
+        <w:t>header</w:t>
+      </w:r>
+      <w:proofErr w:type="spellEnd"/>
+      <w:r>
+        <w:rPr>
+          <w:rFonts w:asciiTheme="minorHAnsi" w:eastAsiaTheme="minorHAnsi" w:hAnsiTheme="minorHAnsi" w:cstheme="minorBidi"/>
+          <w:kern w:val="0"/>
+          <w:lang w:val="it-IT" w:eastAsia="en-US" w:bidi="ar-SA"/>
+        </w:rPr>
+        <w:t>)</w:t>
       </w:r>
       <w:r>
         <w:rPr>
@@ -7415,6 +7637,7 @@
           <w:lang w:val="it-IT" w:eastAsia="en-US" w:bidi="ar-SA"/>
         </w:rPr>
       </w:pPr>
+      <w:proofErr w:type="spellStart"/>
       <w:r>
         <w:rPr>
           <w:rFonts w:asciiTheme="minorHAnsi" w:eastAsiaTheme="minorHAnsi" w:hAnsiTheme="minorHAnsi" w:cstheme="minorBidi"/>
@@ -7425,6 +7648,7 @@
         </w:rPr>
         <w:t>tunnel_parents</w:t>
       </w:r>
+      <w:proofErr w:type="spellEnd"/>
       <w:r>
         <w:rPr>
           <w:rFonts w:asciiTheme="minorHAnsi" w:eastAsiaTheme="minorHAnsi" w:hAnsiTheme="minorHAnsi" w:cstheme="minorBidi"/>
@@ -8033,7 +8257,25 @@
           <w:kern w:val="0"/>
           <w:lang w:val="it-IT" w:eastAsia="en-US" w:bidi="ar-SA"/>
         </w:rPr>
-        <w:t xml:space="preserve"> dalla tupla:</w:t>
+        <w:t xml:space="preserve"> dalla </w:t>
+      </w:r>
+      <w:proofErr w:type="spellStart"/>
+      <w:r>
+        <w:rPr>
+          <w:rFonts w:asciiTheme="minorHAnsi" w:eastAsiaTheme="minorHAnsi" w:hAnsiTheme="minorHAnsi" w:cstheme="minorBidi"/>
+          <w:kern w:val="0"/>
+          <w:lang w:val="it-IT" w:eastAsia="en-US" w:bidi="ar-SA"/>
+        </w:rPr>
+        <w:t>tupla</w:t>
+      </w:r>
+      <w:proofErr w:type="spellEnd"/>
+      <w:r>
+        <w:rPr>
+          <w:rFonts w:asciiTheme="minorHAnsi" w:eastAsiaTheme="minorHAnsi" w:hAnsiTheme="minorHAnsi" w:cstheme="minorBidi"/>
+          <w:kern w:val="0"/>
+          <w:lang w:val="it-IT" w:eastAsia="en-US" w:bidi="ar-SA"/>
+        </w:rPr>
+        <w:t>:</w:t>
       </w:r>
     </w:p>
     <w:p>
@@ -8129,7 +8371,25 @@
           <w:kern w:val="0"/>
           <w:lang w:val="it-IT" w:eastAsia="en-US" w:bidi="ar-SA"/>
         </w:rPr>
-        <w:t>Porta del rispodente;</w:t>
+        <w:t xml:space="preserve">Porta del </w:t>
+      </w:r>
+      <w:proofErr w:type="spellStart"/>
+      <w:r>
+        <w:rPr>
+          <w:rFonts w:asciiTheme="minorHAnsi" w:eastAsiaTheme="minorHAnsi" w:hAnsiTheme="minorHAnsi" w:cstheme="minorBidi"/>
+          <w:kern w:val="0"/>
+          <w:lang w:val="it-IT" w:eastAsia="en-US" w:bidi="ar-SA"/>
+        </w:rPr>
+        <w:t>rispodente</w:t>
+      </w:r>
+      <w:proofErr w:type="spellEnd"/>
+      <w:r>
+        <w:rPr>
+          <w:rFonts w:asciiTheme="minorHAnsi" w:eastAsiaTheme="minorHAnsi" w:hAnsiTheme="minorHAnsi" w:cstheme="minorBidi"/>
+          <w:kern w:val="0"/>
+          <w:lang w:val="it-IT" w:eastAsia="en-US" w:bidi="ar-SA"/>
+        </w:rPr>
+        <w:t>;</w:t>
       </w:r>
     </w:p>
     <w:p>
@@ -8193,7 +8453,25 @@
           <w:kern w:val="0"/>
           <w:lang w:val="it-IT" w:eastAsia="en-US" w:bidi="ar-SA"/>
         </w:rPr>
-        <w:t xml:space="preserve"> valori di questa tupla.</w:t>
+        <w:t xml:space="preserve"> valori di questa </w:t>
+      </w:r>
+      <w:proofErr w:type="spellStart"/>
+      <w:r>
+        <w:rPr>
+          <w:rFonts w:asciiTheme="minorHAnsi" w:eastAsiaTheme="minorHAnsi" w:hAnsiTheme="minorHAnsi" w:cstheme="minorBidi"/>
+          <w:kern w:val="0"/>
+          <w:lang w:val="it-IT" w:eastAsia="en-US" w:bidi="ar-SA"/>
+        </w:rPr>
+        <w:t>tupla</w:t>
+      </w:r>
+      <w:proofErr w:type="spellEnd"/>
+      <w:r>
+        <w:rPr>
+          <w:rFonts w:asciiTheme="minorHAnsi" w:eastAsiaTheme="minorHAnsi" w:hAnsiTheme="minorHAnsi" w:cstheme="minorBidi"/>
+          <w:kern w:val="0"/>
+          <w:lang w:val="it-IT" w:eastAsia="en-US" w:bidi="ar-SA"/>
+        </w:rPr>
+        <w:t>.</w:t>
       </w:r>
     </w:p>
     <w:p>
@@ -8311,7 +8589,97 @@
           <w:lang w:val="it-IT" w:eastAsia="en-US" w:bidi="ar-SA"/>
         </w:rPr>
         <w:lastRenderedPageBreak/>
-        <w:t>conn_state, missed_bytes, history, orig_pkts, orig_ip_bytes, resp_pkts, resp_ip_bytes.</w:t>
+        <w:t xml:space="preserve">conn_state, </w:t>
+      </w:r>
+      <w:proofErr w:type="spellStart"/>
+      <w:r>
+        <w:rPr>
+          <w:rFonts w:asciiTheme="minorHAnsi" w:eastAsiaTheme="minorHAnsi" w:hAnsiTheme="minorHAnsi" w:cstheme="minorBidi"/>
+          <w:kern w:val="0"/>
+          <w:lang w:val="it-IT" w:eastAsia="en-US" w:bidi="ar-SA"/>
+        </w:rPr>
+        <w:t>missed_bytes</w:t>
+      </w:r>
+      <w:proofErr w:type="spellEnd"/>
+      <w:r>
+        <w:rPr>
+          <w:rFonts w:asciiTheme="minorHAnsi" w:eastAsiaTheme="minorHAnsi" w:hAnsiTheme="minorHAnsi" w:cstheme="minorBidi"/>
+          <w:kern w:val="0"/>
+          <w:lang w:val="it-IT" w:eastAsia="en-US" w:bidi="ar-SA"/>
+        </w:rPr>
+        <w:t xml:space="preserve">, history, </w:t>
+      </w:r>
+      <w:proofErr w:type="spellStart"/>
+      <w:r>
+        <w:rPr>
+          <w:rFonts w:asciiTheme="minorHAnsi" w:eastAsiaTheme="minorHAnsi" w:hAnsiTheme="minorHAnsi" w:cstheme="minorBidi"/>
+          <w:kern w:val="0"/>
+          <w:lang w:val="it-IT" w:eastAsia="en-US" w:bidi="ar-SA"/>
+        </w:rPr>
+        <w:t>orig_pkts</w:t>
+      </w:r>
+      <w:proofErr w:type="spellEnd"/>
+      <w:r>
+        <w:rPr>
+          <w:rFonts w:asciiTheme="minorHAnsi" w:eastAsiaTheme="minorHAnsi" w:hAnsiTheme="minorHAnsi" w:cstheme="minorBidi"/>
+          <w:kern w:val="0"/>
+          <w:lang w:val="it-IT" w:eastAsia="en-US" w:bidi="ar-SA"/>
+        </w:rPr>
+        <w:t xml:space="preserve">, </w:t>
+      </w:r>
+      <w:proofErr w:type="spellStart"/>
+      <w:r>
+        <w:rPr>
+          <w:rFonts w:asciiTheme="minorHAnsi" w:eastAsiaTheme="minorHAnsi" w:hAnsiTheme="minorHAnsi" w:cstheme="minorBidi"/>
+          <w:kern w:val="0"/>
+          <w:lang w:val="it-IT" w:eastAsia="en-US" w:bidi="ar-SA"/>
+        </w:rPr>
+        <w:t>orig_ip_bytes</w:t>
+      </w:r>
+      <w:proofErr w:type="spellEnd"/>
+      <w:r>
+        <w:rPr>
+          <w:rFonts w:asciiTheme="minorHAnsi" w:eastAsiaTheme="minorHAnsi" w:hAnsiTheme="minorHAnsi" w:cstheme="minorBidi"/>
+          <w:kern w:val="0"/>
+          <w:lang w:val="it-IT" w:eastAsia="en-US" w:bidi="ar-SA"/>
+        </w:rPr>
+        <w:t xml:space="preserve">, </w:t>
+      </w:r>
+      <w:proofErr w:type="spellStart"/>
+      <w:r>
+        <w:rPr>
+          <w:rFonts w:asciiTheme="minorHAnsi" w:eastAsiaTheme="minorHAnsi" w:hAnsiTheme="minorHAnsi" w:cstheme="minorBidi"/>
+          <w:kern w:val="0"/>
+          <w:lang w:val="it-IT" w:eastAsia="en-US" w:bidi="ar-SA"/>
+        </w:rPr>
+        <w:t>resp_pkts</w:t>
+      </w:r>
+      <w:proofErr w:type="spellEnd"/>
+      <w:r>
+        <w:rPr>
+          <w:rFonts w:asciiTheme="minorHAnsi" w:eastAsiaTheme="minorHAnsi" w:hAnsiTheme="minorHAnsi" w:cstheme="minorBidi"/>
+          <w:kern w:val="0"/>
+          <w:lang w:val="it-IT" w:eastAsia="en-US" w:bidi="ar-SA"/>
+        </w:rPr>
+        <w:t xml:space="preserve">, </w:t>
+      </w:r>
+      <w:proofErr w:type="spellStart"/>
+      <w:r>
+        <w:rPr>
+          <w:rFonts w:asciiTheme="minorHAnsi" w:eastAsiaTheme="minorHAnsi" w:hAnsiTheme="minorHAnsi" w:cstheme="minorBidi"/>
+          <w:kern w:val="0"/>
+          <w:lang w:val="it-IT" w:eastAsia="en-US" w:bidi="ar-SA"/>
+        </w:rPr>
+        <w:t>resp_ip_bytes</w:t>
+      </w:r>
+      <w:proofErr w:type="spellEnd"/>
+      <w:r>
+        <w:rPr>
+          <w:rFonts w:asciiTheme="minorHAnsi" w:eastAsiaTheme="minorHAnsi" w:hAnsiTheme="minorHAnsi" w:cstheme="minorBidi"/>
+          <w:kern w:val="0"/>
+          <w:lang w:val="it-IT" w:eastAsia="en-US" w:bidi="ar-SA"/>
+        </w:rPr>
+        <w:t>.</w:t>
       </w:r>
     </w:p>
     <w:p>
@@ -8596,15 +8964,27 @@
         </w:rPr>
         <w:t xml:space="preserve"> contiene un insieme di </w:t>
       </w:r>
-      <w:r>
-        <w:rPr>
-          <w:rFonts w:asciiTheme="minorHAnsi" w:eastAsiaTheme="minorHAnsi" w:hAnsiTheme="minorHAnsi" w:cstheme="minorBidi"/>
-          <w:i/>
-          <w:iCs/>
-          <w:kern w:val="0"/>
-          <w:lang w:val="it-IT" w:eastAsia="en-US" w:bidi="ar-SA"/>
-        </w:rPr>
-        <w:t xml:space="preserve">traces, </w:t>
+      <w:proofErr w:type="spellStart"/>
+      <w:r>
+        <w:rPr>
+          <w:rFonts w:asciiTheme="minorHAnsi" w:eastAsiaTheme="minorHAnsi" w:hAnsiTheme="minorHAnsi" w:cstheme="minorBidi"/>
+          <w:i/>
+          <w:iCs/>
+          <w:kern w:val="0"/>
+          <w:lang w:val="it-IT" w:eastAsia="en-US" w:bidi="ar-SA"/>
+        </w:rPr>
+        <w:t>traces</w:t>
+      </w:r>
+      <w:proofErr w:type="spellEnd"/>
+      <w:r>
+        <w:rPr>
+          <w:rFonts w:asciiTheme="minorHAnsi" w:eastAsiaTheme="minorHAnsi" w:hAnsiTheme="minorHAnsi" w:cstheme="minorBidi"/>
+          <w:i/>
+          <w:iCs/>
+          <w:kern w:val="0"/>
+          <w:lang w:val="it-IT" w:eastAsia="en-US" w:bidi="ar-SA"/>
+        </w:rPr>
+        <w:t xml:space="preserve">, </w:t>
       </w:r>
       <w:r>
         <w:rPr>
@@ -8642,6 +9022,7 @@
         </w:rPr>
         <w:t xml:space="preserve">. Ognuno di questi può contenere un insieme di </w:t>
       </w:r>
+      <w:proofErr w:type="spellStart"/>
       <w:r>
         <w:rPr>
           <w:rFonts w:asciiTheme="minorHAnsi" w:eastAsiaTheme="minorHAnsi" w:hAnsiTheme="minorHAnsi" w:cstheme="minorBidi"/>
@@ -8652,6 +9033,7 @@
         </w:rPr>
         <w:t>attributes</w:t>
       </w:r>
+      <w:proofErr w:type="spellEnd"/>
       <w:r>
         <w:rPr>
           <w:rFonts w:asciiTheme="minorHAnsi" w:eastAsiaTheme="minorHAnsi" w:hAnsiTheme="minorHAnsi" w:cstheme="minorBidi"/>
@@ -8670,6 +9052,7 @@
         </w:rPr>
         <w:t xml:space="preserve">che conterranno i dati. Gli attributi sono fortemente tipizzati e possono essere dei seguenti tipi: stringhe, interi, numeri a virgola mobile o valori </w:t>
       </w:r>
+      <w:proofErr w:type="spellStart"/>
       <w:r>
         <w:rPr>
           <w:rFonts w:asciiTheme="minorHAnsi" w:eastAsiaTheme="minorHAnsi" w:hAnsiTheme="minorHAnsi" w:cstheme="minorBidi"/>
@@ -8680,6 +9063,7 @@
         </w:rPr>
         <w:t>boolean</w:t>
       </w:r>
+      <w:proofErr w:type="spellEnd"/>
       <w:r>
         <w:rPr>
           <w:rFonts w:asciiTheme="minorHAnsi" w:eastAsiaTheme="minorHAnsi" w:hAnsiTheme="minorHAnsi" w:cstheme="minorBidi"/>
@@ -8776,6 +9160,7 @@
           <w:lang w:val="it-IT" w:eastAsia="en-US" w:bidi="ar-SA"/>
         </w:rPr>
       </w:pPr>
+      <w:proofErr w:type="spellStart"/>
       <w:r>
         <w:rPr>
           <w:rFonts w:asciiTheme="minorHAnsi" w:eastAsiaTheme="minorHAnsi" w:hAnsiTheme="minorHAnsi" w:cstheme="minorBidi"/>
@@ -8786,6 +9171,7 @@
         </w:rPr>
         <w:t>ConnectionsModule</w:t>
       </w:r>
+      <w:proofErr w:type="spellEnd"/>
     </w:p>
     <w:p>
       <w:pPr>
@@ -8802,6 +9188,7 @@
           <w:lang w:val="it-IT" w:eastAsia="en-US" w:bidi="ar-SA"/>
         </w:rPr>
       </w:pPr>
+      <w:proofErr w:type="spellStart"/>
       <w:r>
         <w:rPr>
           <w:rFonts w:asciiTheme="minorHAnsi" w:eastAsiaTheme="minorHAnsi" w:hAnsiTheme="minorHAnsi" w:cstheme="minorBidi"/>
@@ -8812,6 +9199,7 @@
         </w:rPr>
         <w:t>EntryPoint</w:t>
       </w:r>
+      <w:proofErr w:type="spellEnd"/>
     </w:p>
     <w:p>
       <w:pPr>
@@ -8877,7 +9265,7 @@
                     </pic:cNvPicPr>
                   </pic:nvPicPr>
                   <pic:blipFill>
-                    <a:blip r:embed="rId5" cstate="print">
+                    <a:blip r:embed="rId12" cstate="print">
                       <a:extLst>
                         <a:ext uri="{28A0092B-C50C-407E-A947-70E740481C1C}">
                           <a14:useLocalDpi xmlns:a14="http://schemas.microsoft.com/office/drawing/2010/main" val="0"/>
@@ -8959,6 +9347,7 @@
         </w:rPr>
         <w:t xml:space="preserve">” </w:t>
       </w:r>
+      <w:proofErr w:type="spellStart"/>
       <w:r>
         <w:rPr>
           <w:b/>
@@ -8970,22 +9359,130 @@
         </w:rPr>
         <w:t>ConnectionsModule</w:t>
       </w:r>
-      <w:r>
-        <w:rPr>
-          <w:i/>
-          <w:iCs/>
-          <w:sz w:val="24"/>
-          <w:szCs w:val="24"/>
-        </w:rPr>
-        <w:t xml:space="preserve"> </w:t>
-      </w:r>
-      <w:r>
-        <w:rPr>
-          <w:sz w:val="24"/>
-          <w:szCs w:val="24"/>
-        </w:rPr>
-        <w:t>contiene le seguenti cassi:</w:t>
-      </w:r>
+      <w:proofErr w:type="spellEnd"/>
+      <w:r>
+        <w:rPr>
+          <w:sz w:val="24"/>
+          <w:szCs w:val="24"/>
+        </w:rPr>
+        <w:t xml:space="preserve"> (Figura 9) </w:t>
+      </w:r>
+      <w:r>
+        <w:rPr>
+          <w:sz w:val="24"/>
+          <w:szCs w:val="24"/>
+        </w:rPr>
+        <w:t>contiene</w:t>
+      </w:r>
+      <w:r>
+        <w:rPr>
+          <w:sz w:val="24"/>
+          <w:szCs w:val="24"/>
+        </w:rPr>
+        <w:t xml:space="preserve"> le seguenti cassi:</w:t>
+      </w:r>
+    </w:p>
+    <w:p>
+      <w:pPr>
+        <w:spacing w:after="0" w:line="360" w:lineRule="auto"/>
+        <w:jc w:val="center"/>
+        <w:rPr>
+          <w:sz w:val="24"/>
+          <w:szCs w:val="24"/>
+        </w:rPr>
+      </w:pPr>
+      <w:r>
+        <w:rPr>
+          <w:noProof/>
+          <w:sz w:val="24"/>
+          <w:szCs w:val="24"/>
+        </w:rPr>
+        <w:drawing>
+          <wp:inline distT="0" distB="0" distL="0" distR="0" wp14:anchorId="550808F9" wp14:editId="5E7D1D87">
+            <wp:extent cx="4858385" cy="4694555"/>
+            <wp:effectExtent l="0" t="0" r="0" b="0"/>
+            <wp:docPr id="9" name="Immagine 9"/>
+            <wp:cNvGraphicFramePr>
+              <a:graphicFrameLocks xmlns:a="http://schemas.openxmlformats.org/drawingml/2006/main" noChangeAspect="1"/>
+            </wp:cNvGraphicFramePr>
+            <a:graphic xmlns:a="http://schemas.openxmlformats.org/drawingml/2006/main">
+              <a:graphicData uri="http://schemas.openxmlformats.org/drawingml/2006/picture">
+                <pic:pic xmlns:pic="http://schemas.openxmlformats.org/drawingml/2006/picture">
+                  <pic:nvPicPr>
+                    <pic:cNvPr id="0" name="Picture 1"/>
+                    <pic:cNvPicPr>
+                      <a:picLocks noChangeAspect="1" noChangeArrowheads="1"/>
+                    </pic:cNvPicPr>
+                  </pic:nvPicPr>
+                  <pic:blipFill>
+                    <a:blip r:embed="rId13" cstate="print">
+                      <a:extLst>
+                        <a:ext uri="{28A0092B-C50C-407E-A947-70E740481C1C}">
+                          <a14:useLocalDpi xmlns:a14="http://schemas.microsoft.com/office/drawing/2010/main" val="0"/>
+                        </a:ext>
+                      </a:extLst>
+                    </a:blip>
+                    <a:srcRect/>
+                    <a:stretch>
+                      <a:fillRect/>
+                    </a:stretch>
+                  </pic:blipFill>
+                  <pic:spPr bwMode="auto">
+                    <a:xfrm>
+                      <a:off x="0" y="0"/>
+                      <a:ext cx="4858385" cy="4694555"/>
+                    </a:xfrm>
+                    <a:prstGeom prst="rect">
+                      <a:avLst/>
+                    </a:prstGeom>
+                    <a:noFill/>
+                    <a:ln>
+                      <a:noFill/>
+                    </a:ln>
+                  </pic:spPr>
+                </pic:pic>
+              </a:graphicData>
+            </a:graphic>
+          </wp:inline>
+        </w:drawing>
+      </w:r>
+    </w:p>
+    <w:p>
+      <w:pPr>
+        <w:spacing w:after="0" w:line="360" w:lineRule="auto"/>
+        <w:jc w:val="center"/>
+        <w:rPr>
+          <w:sz w:val="24"/>
+          <w:szCs w:val="24"/>
+        </w:rPr>
+      </w:pPr>
+      <w:r>
+        <w:rPr>
+          <w:sz w:val="24"/>
+          <w:szCs w:val="24"/>
+        </w:rPr>
+        <w:t xml:space="preserve">Figura 9. Diagramma delle classi del </w:t>
+      </w:r>
+      <w:r>
+        <w:rPr>
+          <w:i/>
+          <w:iCs/>
+          <w:sz w:val="24"/>
+          <w:szCs w:val="24"/>
+        </w:rPr>
+        <w:t xml:space="preserve">package </w:t>
+      </w:r>
+      <w:proofErr w:type="spellStart"/>
+      <w:r>
+        <w:rPr>
+          <w:i/>
+          <w:iCs/>
+          <w:sz w:val="24"/>
+          <w:szCs w:val="24"/>
+        </w:rPr>
+        <w:t>ConnectionsModule</w:t>
+      </w:r>
+      <w:proofErr w:type="spellEnd"/>
     </w:p>
     <w:p>
       <w:pPr>
@@ -9116,7 +9613,15 @@
           <w:sz w:val="24"/>
           <w:szCs w:val="24"/>
         </w:rPr>
-        <w:t xml:space="preserve">, un insieme delle stringhe da rimuovere, la lista dei </w:t>
+        <w:t xml:space="preserve">, un insieme delle stringhe da rimuovere, la lista </w:t>
+      </w:r>
+      <w:proofErr w:type="gramStart"/>
+      <w:r>
+        <w:rPr>
+          <w:sz w:val="24"/>
+          <w:szCs w:val="24"/>
+        </w:rPr>
+        <w:t xml:space="preserve">dei </w:t>
       </w:r>
       <w:r>
         <w:rPr>
@@ -9127,6 +9632,7 @@
         </w:rPr>
         <w:t>trace</w:t>
       </w:r>
+      <w:proofErr w:type="gramEnd"/>
       <w:r>
         <w:rPr>
           <w:sz w:val="24"/>
@@ -9251,7 +9757,11 @@
         <w:t>event</w:t>
       </w:r>
       <w:r>
-        <w:t xml:space="preserve">,  l’etichetta (di tipo CONN_LABEL) per indicare se si tratta di una connessione normale o anomala, e la lista degli </w:t>
+        <w:t xml:space="preserve">,  l’etichetta (di tipo CONN_LABEL) per </w:t>
+      </w:r>
+      <w:r>
+        <w:lastRenderedPageBreak/>
+        <w:t xml:space="preserve">indicare se si tratta di una connessione normale o anomala, e la lista degli </w:t>
       </w:r>
       <w:r>
         <w:rPr>
@@ -9327,10 +9837,7 @@
         <w:t>Event</w:t>
       </w:r>
       <w:r>
-        <w:t xml:space="preserve"> </w:t>
-      </w:r>
-      <w:r>
-        <w:t xml:space="preserve">del </w:t>
+        <w:t xml:space="preserve"> del </w:t>
       </w:r>
       <w:r>
         <w:rPr>
@@ -9385,14 +9892,7 @@
           <w:i/>
           <w:iCs/>
         </w:rPr>
-        <w:t>Event</w:t>
-      </w:r>
-      <w:r>
-        <w:rPr>
-          <w:i/>
-          <w:iCs/>
-        </w:rPr>
-        <w:t xml:space="preserve"> </w:t>
+        <w:t xml:space="preserve">Event </w:t>
       </w:r>
       <w:r>
         <w:t xml:space="preserve">e </w:t>
@@ -9809,14 +10309,7 @@
           <w:sz w:val="24"/>
           <w:szCs w:val="24"/>
         </w:rPr>
-        <w:t xml:space="preserve"> </w:t>
-      </w:r>
-      <w:r>
-        <w:rPr>
-          <w:sz w:val="24"/>
-          <w:szCs w:val="24"/>
-        </w:rPr>
-        <w:t>numero di bytes inviati dall’</w:t>
+        <w:t xml:space="preserve"> numero di bytes inviati dall’</w:t>
       </w:r>
       <w:r>
         <w:rPr>
@@ -9832,21 +10325,7 @@
           <w:sz w:val="24"/>
           <w:szCs w:val="24"/>
         </w:rPr>
-        <w:t xml:space="preserve"> </w:t>
-      </w:r>
-      <w:r>
-        <w:rPr>
-          <w:sz w:val="24"/>
-          <w:szCs w:val="24"/>
-        </w:rPr>
-        <w:t>rispondente</w:t>
-      </w:r>
-      <w:r>
-        <w:rPr>
-          <w:sz w:val="24"/>
-          <w:szCs w:val="24"/>
-        </w:rPr>
-        <w:t xml:space="preserve"> durante la connessione;</w:t>
+        <w:t xml:space="preserve"> rispondente durante la connessione;</w:t>
       </w:r>
     </w:p>
     <w:p>
@@ -9868,7 +10347,6 @@
           <w:sz w:val="24"/>
           <w:szCs w:val="24"/>
         </w:rPr>
-        <w:lastRenderedPageBreak/>
         <w:t xml:space="preserve"> </w:t>
       </w:r>
       <w:r>
@@ -9902,6 +10380,7 @@
           <w:szCs w:val="24"/>
         </w:rPr>
       </w:pPr>
+      <w:proofErr w:type="spellStart"/>
       <w:r>
         <w:rPr>
           <w:i/>
@@ -9911,6 +10390,7 @@
         </w:rPr>
         <w:t>missed_bytes</w:t>
       </w:r>
+      <w:proofErr w:type="spellEnd"/>
       <w:r>
         <w:rPr>
           <w:sz w:val="24"/>
@@ -9990,6 +10470,7 @@
           <w:szCs w:val="24"/>
         </w:rPr>
       </w:pPr>
+      <w:proofErr w:type="spellStart"/>
       <w:r>
         <w:rPr>
           <w:i/>
@@ -9999,6 +10480,7 @@
         </w:rPr>
         <w:t>orig_pkts</w:t>
       </w:r>
+      <w:proofErr w:type="spellEnd"/>
       <w:r>
         <w:rPr>
           <w:sz w:val="24"/>
@@ -10051,6 +10533,7 @@
           <w:szCs w:val="24"/>
         </w:rPr>
       </w:pPr>
+      <w:proofErr w:type="spellStart"/>
       <w:r>
         <w:rPr>
           <w:i/>
@@ -10060,6 +10543,7 @@
         </w:rPr>
         <w:t>orig_ip_bytes</w:t>
       </w:r>
+      <w:proofErr w:type="spellEnd"/>
       <w:r>
         <w:rPr>
           <w:sz w:val="24"/>
@@ -10112,24 +10596,17 @@
           <w:szCs w:val="24"/>
         </w:rPr>
       </w:pPr>
-      <w:r>
-        <w:rPr>
-          <w:i/>
-          <w:iCs/>
-          <w:sz w:val="24"/>
-          <w:szCs w:val="24"/>
-        </w:rPr>
-        <w:t>resp</w:t>
-      </w:r>
-      <w:r>
-        <w:rPr>
-          <w:i/>
-          <w:iCs/>
-          <w:sz w:val="24"/>
-          <w:szCs w:val="24"/>
-        </w:rPr>
-        <w:t>_pkts</w:t>
-      </w:r>
+      <w:proofErr w:type="spellStart"/>
+      <w:r>
+        <w:rPr>
+          <w:i/>
+          <w:iCs/>
+          <w:sz w:val="24"/>
+          <w:szCs w:val="24"/>
+        </w:rPr>
+        <w:t>resp_pkts</w:t>
+      </w:r>
+      <w:proofErr w:type="spellEnd"/>
       <w:r>
         <w:rPr>
           <w:sz w:val="24"/>
@@ -10158,14 +10635,7 @@
           <w:sz w:val="24"/>
           <w:szCs w:val="24"/>
         </w:rPr>
-        <w:t xml:space="preserve"> </w:t>
-      </w:r>
-      <w:r>
-        <w:rPr>
-          <w:sz w:val="24"/>
-          <w:szCs w:val="24"/>
-        </w:rPr>
-        <w:t>rispondente</w:t>
+        <w:t xml:space="preserve"> rispondente</w:t>
       </w:r>
       <w:r>
         <w:rPr>
@@ -10189,13 +10659,15 @@
           <w:szCs w:val="24"/>
         </w:rPr>
       </w:pPr>
-      <w:r>
-        <w:rPr>
-          <w:i/>
-          <w:iCs/>
-          <w:sz w:val="24"/>
-          <w:szCs w:val="24"/>
-        </w:rPr>
+      <w:proofErr w:type="spellStart"/>
+      <w:r>
+        <w:rPr>
+          <w:i/>
+          <w:iCs/>
+          <w:sz w:val="24"/>
+          <w:szCs w:val="24"/>
+        </w:rPr>
+        <w:lastRenderedPageBreak/>
         <w:t>resp</w:t>
       </w:r>
       <w:r>
@@ -10207,6 +10679,7 @@
         </w:rPr>
         <w:t>_ip_bytes</w:t>
       </w:r>
+      <w:proofErr w:type="spellEnd"/>
       <w:r>
         <w:rPr>
           <w:sz w:val="24"/>
@@ -10260,6 +10733,7 @@
           <w:lang w:val="en-US"/>
         </w:rPr>
       </w:pPr>
+      <w:proofErr w:type="spellStart"/>
       <w:r>
         <w:rPr>
           <w:i/>
@@ -10268,14 +10742,81 @@
           <w:szCs w:val="24"/>
           <w:lang w:val="en-US"/>
         </w:rPr>
-        <w:t>i discretizzatori degli attributi</w:t>
-      </w:r>
-      <w:r>
-        <w:rPr>
+        <w:t>i</w:t>
+      </w:r>
+      <w:proofErr w:type="spellEnd"/>
+      <w:r>
+        <w:rPr>
+          <w:i/>
+          <w:iCs/>
           <w:sz w:val="24"/>
           <w:szCs w:val="24"/>
           <w:lang w:val="en-US"/>
         </w:rPr>
+        <w:t xml:space="preserve"> </w:t>
+      </w:r>
+      <w:proofErr w:type="spellStart"/>
+      <w:r>
+        <w:rPr>
+          <w:i/>
+          <w:iCs/>
+          <w:sz w:val="24"/>
+          <w:szCs w:val="24"/>
+          <w:lang w:val="en-US"/>
+        </w:rPr>
+        <w:t>discretizzatori</w:t>
+      </w:r>
+      <w:proofErr w:type="spellEnd"/>
+      <w:r>
+        <w:rPr>
+          <w:i/>
+          <w:iCs/>
+          <w:sz w:val="24"/>
+          <w:szCs w:val="24"/>
+          <w:lang w:val="en-US"/>
+        </w:rPr>
+        <w:t xml:space="preserve"> </w:t>
+      </w:r>
+      <w:proofErr w:type="spellStart"/>
+      <w:r>
+        <w:rPr>
+          <w:i/>
+          <w:iCs/>
+          <w:sz w:val="24"/>
+          <w:szCs w:val="24"/>
+          <w:lang w:val="en-US"/>
+        </w:rPr>
+        <w:t>degli</w:t>
+      </w:r>
+      <w:proofErr w:type="spellEnd"/>
+      <w:r>
+        <w:rPr>
+          <w:i/>
+          <w:iCs/>
+          <w:sz w:val="24"/>
+          <w:szCs w:val="24"/>
+          <w:lang w:val="en-US"/>
+        </w:rPr>
+        <w:t xml:space="preserve"> </w:t>
+      </w:r>
+      <w:proofErr w:type="spellStart"/>
+      <w:r>
+        <w:rPr>
+          <w:i/>
+          <w:iCs/>
+          <w:sz w:val="24"/>
+          <w:szCs w:val="24"/>
+          <w:lang w:val="en-US"/>
+        </w:rPr>
+        <w:t>attributi</w:t>
+      </w:r>
+      <w:proofErr w:type="spellEnd"/>
+      <w:r>
+        <w:rPr>
+          <w:sz w:val="24"/>
+          <w:szCs w:val="24"/>
+          <w:lang w:val="en-US"/>
+        </w:rPr>
         <w:t xml:space="preserve">: </w:t>
       </w:r>
       <w:r>
@@ -10286,8 +10827,9 @@
           <w:szCs w:val="24"/>
           <w:lang w:val="en-US"/>
         </w:rPr>
-        <w:t>duration, orig_bytes, resp_bytes, missed_bytes, orig_pkts, orig_ip_bytes, re</w:t>
-      </w:r>
+        <w:t xml:space="preserve">duration, orig_bytes, resp_bytes, </w:t>
+      </w:r>
+      <w:proofErr w:type="spellStart"/>
       <w:r>
         <w:rPr>
           <w:i/>
@@ -10296,7 +10838,116 @@
           <w:szCs w:val="24"/>
           <w:lang w:val="en-US"/>
         </w:rPr>
-        <w:t>sp_pkts, resp_ip_bytes.</w:t>
+        <w:t>missed_bytes</w:t>
+      </w:r>
+      <w:proofErr w:type="spellEnd"/>
+      <w:r>
+        <w:rPr>
+          <w:i/>
+          <w:iCs/>
+          <w:sz w:val="24"/>
+          <w:szCs w:val="24"/>
+          <w:lang w:val="en-US"/>
+        </w:rPr>
+        <w:t xml:space="preserve">, </w:t>
+      </w:r>
+      <w:proofErr w:type="spellStart"/>
+      <w:r>
+        <w:rPr>
+          <w:i/>
+          <w:iCs/>
+          <w:sz w:val="24"/>
+          <w:szCs w:val="24"/>
+          <w:lang w:val="en-US"/>
+        </w:rPr>
+        <w:t>orig_pkts</w:t>
+      </w:r>
+      <w:proofErr w:type="spellEnd"/>
+      <w:r>
+        <w:rPr>
+          <w:i/>
+          <w:iCs/>
+          <w:sz w:val="24"/>
+          <w:szCs w:val="24"/>
+          <w:lang w:val="en-US"/>
+        </w:rPr>
+        <w:t xml:space="preserve">, </w:t>
+      </w:r>
+      <w:proofErr w:type="spellStart"/>
+      <w:r>
+        <w:rPr>
+          <w:i/>
+          <w:iCs/>
+          <w:sz w:val="24"/>
+          <w:szCs w:val="24"/>
+          <w:lang w:val="en-US"/>
+        </w:rPr>
+        <w:t>orig_ip_bytes</w:t>
+      </w:r>
+      <w:proofErr w:type="spellEnd"/>
+      <w:r>
+        <w:rPr>
+          <w:i/>
+          <w:iCs/>
+          <w:sz w:val="24"/>
+          <w:szCs w:val="24"/>
+          <w:lang w:val="en-US"/>
+        </w:rPr>
+        <w:t xml:space="preserve">, </w:t>
+      </w:r>
+      <w:proofErr w:type="spellStart"/>
+      <w:r>
+        <w:rPr>
+          <w:i/>
+          <w:iCs/>
+          <w:sz w:val="24"/>
+          <w:szCs w:val="24"/>
+          <w:lang w:val="en-US"/>
+        </w:rPr>
+        <w:t>re</w:t>
+      </w:r>
+      <w:r>
+        <w:rPr>
+          <w:i/>
+          <w:iCs/>
+          <w:sz w:val="24"/>
+          <w:szCs w:val="24"/>
+          <w:lang w:val="en-US"/>
+        </w:rPr>
+        <w:t>sp_pkts</w:t>
+      </w:r>
+      <w:proofErr w:type="spellEnd"/>
+      <w:r>
+        <w:rPr>
+          <w:i/>
+          <w:iCs/>
+          <w:sz w:val="24"/>
+          <w:szCs w:val="24"/>
+          <w:lang w:val="en-US"/>
+        </w:rPr>
+        <w:t xml:space="preserve">, </w:t>
+      </w:r>
+      <w:proofErr w:type="spellStart"/>
+      <w:r>
+        <w:rPr>
+          <w:i/>
+          <w:iCs/>
+          <w:sz w:val="24"/>
+          <w:szCs w:val="24"/>
+          <w:lang w:val="en-US"/>
+        </w:rPr>
+        <w:t>resp_ip_bytes</w:t>
+      </w:r>
+      <w:proofErr w:type="spellEnd"/>
+      <w:r>
+        <w:rPr>
+          <w:i/>
+          <w:iCs/>
+          <w:sz w:val="24"/>
+          <w:szCs w:val="24"/>
+          <w:lang w:val="en-US"/>
+        </w:rPr>
+        <w:t>.</w:t>
       </w:r>
     </w:p>
     <w:p>
@@ -10442,6 +11093,7 @@
         </w:rPr>
         <w:t xml:space="preserve"> rispondente: </w:t>
       </w:r>
+      <w:proofErr w:type="spellStart"/>
       <w:r>
         <w:rPr>
           <w:i/>
@@ -10451,6 +11103,7 @@
         </w:rPr>
         <w:t>syn</w:t>
       </w:r>
+      <w:proofErr w:type="spellEnd"/>
       <w:r>
         <w:rPr>
           <w:i/>
@@ -10476,6 +11129,7 @@
         </w:rPr>
         <w:t xml:space="preserve">, </w:t>
       </w:r>
+      <w:proofErr w:type="spellStart"/>
       <w:r>
         <w:rPr>
           <w:i/>
@@ -10485,14 +11139,135 @@
         </w:rPr>
         <w:t>syn_ack</w:t>
       </w:r>
-      <w:r>
-        <w:rPr>
-          <w:i/>
-          <w:iCs/>
-          <w:sz w:val="24"/>
-          <w:szCs w:val="24"/>
-        </w:rPr>
-        <w:t xml:space="preserve">, rst, bad_checksum, content_gap, retransmitted_payload, zero_window, conn_dir_flipped. </w:t>
+      <w:proofErr w:type="spellEnd"/>
+      <w:r>
+        <w:rPr>
+          <w:i/>
+          <w:iCs/>
+          <w:sz w:val="24"/>
+          <w:szCs w:val="24"/>
+        </w:rPr>
+        <w:t xml:space="preserve">, </w:t>
+      </w:r>
+      <w:proofErr w:type="spellStart"/>
+      <w:r>
+        <w:rPr>
+          <w:i/>
+          <w:iCs/>
+          <w:sz w:val="24"/>
+          <w:szCs w:val="24"/>
+        </w:rPr>
+        <w:t>rst</w:t>
+      </w:r>
+      <w:proofErr w:type="spellEnd"/>
+      <w:r>
+        <w:rPr>
+          <w:i/>
+          <w:iCs/>
+          <w:sz w:val="24"/>
+          <w:szCs w:val="24"/>
+        </w:rPr>
+        <w:t xml:space="preserve">, </w:t>
+      </w:r>
+      <w:proofErr w:type="spellStart"/>
+      <w:r>
+        <w:rPr>
+          <w:i/>
+          <w:iCs/>
+          <w:sz w:val="24"/>
+          <w:szCs w:val="24"/>
+        </w:rPr>
+        <w:t>bad_checksum</w:t>
+      </w:r>
+      <w:proofErr w:type="spellEnd"/>
+      <w:r>
+        <w:rPr>
+          <w:i/>
+          <w:iCs/>
+          <w:sz w:val="24"/>
+          <w:szCs w:val="24"/>
+        </w:rPr>
+        <w:t xml:space="preserve">, </w:t>
+      </w:r>
+      <w:proofErr w:type="spellStart"/>
+      <w:r>
+        <w:rPr>
+          <w:i/>
+          <w:iCs/>
+          <w:sz w:val="24"/>
+          <w:szCs w:val="24"/>
+        </w:rPr>
+        <w:t>content_gap</w:t>
+      </w:r>
+      <w:proofErr w:type="spellEnd"/>
+      <w:r>
+        <w:rPr>
+          <w:i/>
+          <w:iCs/>
+          <w:sz w:val="24"/>
+          <w:szCs w:val="24"/>
+        </w:rPr>
+        <w:t xml:space="preserve">, </w:t>
+      </w:r>
+      <w:proofErr w:type="spellStart"/>
+      <w:r>
+        <w:rPr>
+          <w:i/>
+          <w:iCs/>
+          <w:sz w:val="24"/>
+          <w:szCs w:val="24"/>
+        </w:rPr>
+        <w:t>retransmitted_payload</w:t>
+      </w:r>
+      <w:proofErr w:type="spellEnd"/>
+      <w:r>
+        <w:rPr>
+          <w:i/>
+          <w:iCs/>
+          <w:sz w:val="24"/>
+          <w:szCs w:val="24"/>
+        </w:rPr>
+        <w:t xml:space="preserve">, </w:t>
+      </w:r>
+      <w:proofErr w:type="spellStart"/>
+      <w:r>
+        <w:rPr>
+          <w:i/>
+          <w:iCs/>
+          <w:sz w:val="24"/>
+          <w:szCs w:val="24"/>
+        </w:rPr>
+        <w:t>zero_window</w:t>
+      </w:r>
+      <w:proofErr w:type="spellEnd"/>
+      <w:r>
+        <w:rPr>
+          <w:i/>
+          <w:iCs/>
+          <w:sz w:val="24"/>
+          <w:szCs w:val="24"/>
+        </w:rPr>
+        <w:t xml:space="preserve">, </w:t>
+      </w:r>
+      <w:proofErr w:type="spellStart"/>
+      <w:r>
+        <w:rPr>
+          <w:i/>
+          <w:iCs/>
+          <w:sz w:val="24"/>
+          <w:szCs w:val="24"/>
+        </w:rPr>
+        <w:t>conn_dir_flipped</w:t>
+      </w:r>
+      <w:proofErr w:type="spellEnd"/>
+      <w:r>
+        <w:rPr>
+          <w:i/>
+          <w:iCs/>
+          <w:sz w:val="24"/>
+          <w:szCs w:val="24"/>
+        </w:rPr>
+        <w:t xml:space="preserve">. </w:t>
       </w:r>
       <w:r>
         <w:rPr>
@@ -10501,6 +11276,7 @@
         </w:rPr>
         <w:t xml:space="preserve">E i seguenti attributi discreti </w:t>
       </w:r>
+      <w:proofErr w:type="spellStart"/>
       <w:r>
         <w:rPr>
           <w:i/>
@@ -10510,6 +11286,7 @@
         </w:rPr>
         <w:t>boolean</w:t>
       </w:r>
+      <w:proofErr w:type="spellEnd"/>
       <w:r>
         <w:rPr>
           <w:sz w:val="24"/>
@@ -10517,15 +11294,57 @@
         </w:rPr>
         <w:t xml:space="preserve">: </w:t>
       </w:r>
-      <w:r>
-        <w:rPr>
-          <w:i/>
-          <w:iCs/>
-          <w:sz w:val="24"/>
-          <w:szCs w:val="24"/>
-        </w:rPr>
-        <w:t>ack, payload, inconsistent, multi_flag</w:t>
-      </w:r>
+      <w:proofErr w:type="spellStart"/>
+      <w:r>
+        <w:rPr>
+          <w:i/>
+          <w:iCs/>
+          <w:sz w:val="24"/>
+          <w:szCs w:val="24"/>
+        </w:rPr>
+        <w:t>ack</w:t>
+      </w:r>
+      <w:proofErr w:type="spellEnd"/>
+      <w:r>
+        <w:rPr>
+          <w:i/>
+          <w:iCs/>
+          <w:sz w:val="24"/>
+          <w:szCs w:val="24"/>
+        </w:rPr>
+        <w:t xml:space="preserve">, payload, </w:t>
+      </w:r>
+      <w:proofErr w:type="spellStart"/>
+      <w:r>
+        <w:rPr>
+          <w:i/>
+          <w:iCs/>
+          <w:sz w:val="24"/>
+          <w:szCs w:val="24"/>
+        </w:rPr>
+        <w:t>inconsistent</w:t>
+      </w:r>
+      <w:proofErr w:type="spellEnd"/>
+      <w:r>
+        <w:rPr>
+          <w:i/>
+          <w:iCs/>
+          <w:sz w:val="24"/>
+          <w:szCs w:val="24"/>
+        </w:rPr>
+        <w:t xml:space="preserve">, </w:t>
+      </w:r>
+      <w:proofErr w:type="spellStart"/>
+      <w:r>
+        <w:rPr>
+          <w:i/>
+          <w:iCs/>
+          <w:sz w:val="24"/>
+          <w:szCs w:val="24"/>
+        </w:rPr>
+        <w:t>multi_flag</w:t>
+      </w:r>
+      <w:proofErr w:type="spellEnd"/>
       <w:r>
         <w:rPr>
           <w:i/>
@@ -10733,7 +11552,6 @@
           <w:szCs w:val="24"/>
           <w:lang w:val="en-US"/>
         </w:rPr>
-        <w:lastRenderedPageBreak/>
         <w:t>CONN_STATE</w:t>
       </w:r>
       <w:r>
@@ -10744,19 +11562,58 @@
         </w:rPr>
         <w:t xml:space="preserve"> </w:t>
       </w:r>
-      <w:r>
-        <w:rPr>
-          <w:sz w:val="24"/>
-          <w:szCs w:val="24"/>
-        </w:rPr>
-        <w:t>che assume i valori</w:t>
-      </w:r>
+      <w:proofErr w:type="spellStart"/>
       <w:r>
         <w:rPr>
           <w:sz w:val="24"/>
           <w:szCs w:val="24"/>
           <w:lang w:val="en-US"/>
         </w:rPr>
+        <w:t>che</w:t>
+      </w:r>
+      <w:proofErr w:type="spellEnd"/>
+      <w:r>
+        <w:rPr>
+          <w:sz w:val="24"/>
+          <w:szCs w:val="24"/>
+          <w:lang w:val="en-US"/>
+        </w:rPr>
+        <w:t xml:space="preserve"> assume </w:t>
+      </w:r>
+      <w:proofErr w:type="spellStart"/>
+      <w:r>
+        <w:rPr>
+          <w:sz w:val="24"/>
+          <w:szCs w:val="24"/>
+          <w:lang w:val="en-US"/>
+        </w:rPr>
+        <w:t>i</w:t>
+      </w:r>
+      <w:proofErr w:type="spellEnd"/>
+      <w:r>
+        <w:rPr>
+          <w:sz w:val="24"/>
+          <w:szCs w:val="24"/>
+          <w:lang w:val="en-US"/>
+        </w:rPr>
+        <w:t xml:space="preserve"> </w:t>
+      </w:r>
+      <w:proofErr w:type="spellStart"/>
+      <w:r>
+        <w:rPr>
+          <w:sz w:val="24"/>
+          <w:szCs w:val="24"/>
+          <w:lang w:val="en-US"/>
+        </w:rPr>
+        <w:t>valori</w:t>
+      </w:r>
+      <w:proofErr w:type="spellEnd"/>
+      <w:r>
+        <w:rPr>
+          <w:sz w:val="24"/>
+          <w:szCs w:val="24"/>
+          <w:lang w:val="en-US"/>
+        </w:rPr>
         <w:t xml:space="preserve">: </w:t>
       </w:r>
       <w:r>
@@ -10767,44 +11624,46 @@
           <w:szCs w:val="24"/>
           <w:lang w:val="en-US"/>
         </w:rPr>
-        <w:t>S0, S1, SF, REJ, S2, S3, RSTO, RSTR, RSTOS0, RSTRH, SH, SHR</w:t>
-      </w:r>
-      <w:r>
-        <w:rPr>
-          <w:i/>
-          <w:iCs/>
+        <w:t xml:space="preserve">S0, S1, SF, REJ, S2, S3, RSTO, RSTR, RSTOS0, RSTRH, SH, SHR </w:t>
+      </w:r>
+      <w:r>
+        <w:rPr>
           <w:sz w:val="24"/>
           <w:szCs w:val="24"/>
           <w:lang w:val="en-US"/>
         </w:rPr>
+        <w:t>e</w:t>
+      </w:r>
+      <w:r>
+        <w:rPr>
+          <w:i/>
+          <w:iCs/>
+          <w:sz w:val="24"/>
+          <w:szCs w:val="24"/>
+          <w:lang w:val="en-US"/>
+        </w:rPr>
         <w:t xml:space="preserve"> </w:t>
       </w:r>
-      <w:r>
-        <w:rPr>
+      <w:proofErr w:type="gramStart"/>
+      <w:r>
+        <w:rPr>
+          <w:i/>
+          <w:iCs/>
           <w:sz w:val="24"/>
           <w:szCs w:val="24"/>
           <w:lang w:val="en-US"/>
         </w:rPr>
-        <w:t>e</w:t>
-      </w:r>
-      <w:r>
-        <w:rPr>
-          <w:i/>
-          <w:iCs/>
+        <w:t>OTH</w:t>
+      </w:r>
+      <w:r>
+        <w:rPr>
           <w:sz w:val="24"/>
           <w:szCs w:val="24"/>
           <w:lang w:val="en-US"/>
         </w:rPr>
-        <w:t xml:space="preserve"> OTH</w:t>
-      </w:r>
-      <w:r>
-        <w:rPr>
-          <w:sz w:val="24"/>
-          <w:szCs w:val="24"/>
-          <w:lang w:val="en-US"/>
-        </w:rPr>
         <w:t>;</w:t>
       </w:r>
+      <w:proofErr w:type="gramEnd"/>
     </w:p>
     <w:p>
       <w:pPr>
@@ -10944,7 +11803,23 @@
           <w:sz w:val="24"/>
           <w:szCs w:val="24"/>
         </w:rPr>
-        <w:t xml:space="preserve"> classi, di cui la superclasse </w:t>
+        <w:t xml:space="preserve"> classi, di cui </w:t>
+      </w:r>
+      <w:proofErr w:type="gramStart"/>
+      <w:r>
+        <w:rPr>
+          <w:sz w:val="24"/>
+          <w:szCs w:val="24"/>
+        </w:rPr>
+        <w:t>la superclasse</w:t>
+      </w:r>
+      <w:proofErr w:type="gramEnd"/>
+      <w:r>
+        <w:rPr>
+          <w:sz w:val="24"/>
+          <w:szCs w:val="24"/>
+        </w:rPr>
+        <w:t xml:space="preserve"> </w:t>
       </w:r>
       <w:r>
         <w:rPr>
@@ -11022,7 +11897,15 @@
           <w:sz w:val="24"/>
           <w:szCs w:val="24"/>
         </w:rPr>
-        <w:t xml:space="preserve"> La discretizzazione consiste nel suddividere il dominio di valori per ogni attributo in </w:t>
+        <w:t xml:space="preserve"> La discretizzazione consiste nel suddividere il dominio </w:t>
+      </w:r>
+      <w:r>
+        <w:rPr>
+          <w:sz w:val="24"/>
+          <w:szCs w:val="24"/>
+        </w:rPr>
+        <w:lastRenderedPageBreak/>
+        <w:t xml:space="preserve">di valori per ogni attributo in </w:t>
       </w:r>
       <m:oMath>
         <m:r>
@@ -11078,7 +11961,7 @@
                     </pic:cNvPicPr>
                   </pic:nvPicPr>
                   <pic:blipFill>
-                    <a:blip r:embed="rId13" cstate="print">
+                    <a:blip r:embed="rId14" cstate="print">
                       <a:extLst>
                         <a:ext uri="{28A0092B-C50C-407E-A947-70E740481C1C}">
                           <a14:useLocalDpi xmlns:a14="http://schemas.microsoft.com/office/drawing/2010/main" val="0"/>
@@ -11195,6 +12078,7 @@
           <w:szCs w:val="24"/>
         </w:rPr>
       </w:pPr>
+      <w:proofErr w:type="spellStart"/>
       <w:r>
         <w:rPr>
           <w:i/>
@@ -11204,6 +12088,7 @@
         </w:rPr>
         <w:t>discretized_bins</w:t>
       </w:r>
+      <w:proofErr w:type="spellEnd"/>
       <w:r>
         <w:rPr>
           <w:sz w:val="24"/>
@@ -11270,6 +12155,7 @@
           <w:szCs w:val="24"/>
         </w:rPr>
       </w:pPr>
+      <w:proofErr w:type="spellStart"/>
       <w:r>
         <w:rPr>
           <w:i/>
@@ -11279,6 +12165,7 @@
         </w:rPr>
         <w:t>n_bins</w:t>
       </w:r>
+      <w:proofErr w:type="spellEnd"/>
       <w:r>
         <w:rPr>
           <w:sz w:val="24"/>
@@ -11308,7 +12195,6 @@
           <w:sz w:val="24"/>
           <w:szCs w:val="24"/>
         </w:rPr>
-        <w:lastRenderedPageBreak/>
         <w:t>soglia</w:t>
       </w:r>
       <w:r>
@@ -11447,6 +12333,9 @@
             <m:t>, soglia}</m:t>
           </m:r>
           <m:r>
+            <m:rPr>
+              <m:sty m:val="p"/>
+            </m:rPr>
             <w:rPr>
               <w:rFonts w:eastAsiaTheme="minorEastAsia"/>
               <w:sz w:val="24"/>
@@ -11519,6 +12408,7 @@
           <w:szCs w:val="24"/>
         </w:rPr>
       </w:pPr>
+      <w:proofErr w:type="spellStart"/>
       <w:r>
         <w:rPr>
           <w:i/>
@@ -11528,6 +12418,7 @@
         </w:rPr>
         <w:t>filepath</w:t>
       </w:r>
+      <w:proofErr w:type="spellEnd"/>
       <w:r>
         <w:rPr>
           <w:sz w:val="24"/>
@@ -11568,15 +12459,18 @@
           <w:szCs w:val="24"/>
         </w:rPr>
       </w:pPr>
-      <w:r>
-        <w:rPr>
-          <w:i/>
-          <w:iCs/>
-          <w:sz w:val="24"/>
-          <w:szCs w:val="24"/>
-        </w:rPr>
+      <w:proofErr w:type="spellStart"/>
+      <w:r>
+        <w:rPr>
+          <w:i/>
+          <w:iCs/>
+          <w:sz w:val="24"/>
+          <w:szCs w:val="24"/>
+        </w:rPr>
+        <w:lastRenderedPageBreak/>
         <w:t>save</w:t>
       </w:r>
+      <w:proofErr w:type="spellEnd"/>
       <w:r>
         <w:rPr>
           <w:sz w:val="24"/>
@@ -11584,6 +12478,7 @@
         </w:rPr>
         <w:t xml:space="preserve">: valore </w:t>
       </w:r>
+      <w:proofErr w:type="spellStart"/>
       <w:r>
         <w:rPr>
           <w:i/>
@@ -11593,6 +12488,7 @@
         </w:rPr>
         <w:t>boolean</w:t>
       </w:r>
+      <w:proofErr w:type="spellEnd"/>
       <w:r>
         <w:rPr>
           <w:i/>
@@ -11609,6 +12505,7 @@
         </w:rPr>
         <w:t xml:space="preserve">che determina se salvare o caricare gli intervalli di discretizzazione nel file identificato dall’attributo </w:t>
       </w:r>
+      <w:proofErr w:type="spellStart"/>
       <w:r>
         <w:rPr>
           <w:i/>
@@ -11618,6 +12515,7 @@
         </w:rPr>
         <w:t>filepath</w:t>
       </w:r>
+      <w:proofErr w:type="spellEnd"/>
       <w:r>
         <w:rPr>
           <w:sz w:val="24"/>
@@ -11635,13 +12533,23 @@
           <w:szCs w:val="24"/>
         </w:rPr>
       </w:pPr>
-      <w:r>
-        <w:rPr>
-          <w:sz w:val="24"/>
-          <w:szCs w:val="24"/>
-        </w:rPr>
-        <w:t xml:space="preserve">Inoltre implementa i metodi per poter leggere gli attributi </w:t>
-      </w:r>
+      <w:proofErr w:type="gramStart"/>
+      <w:r>
+        <w:rPr>
+          <w:sz w:val="24"/>
+          <w:szCs w:val="24"/>
+        </w:rPr>
+        <w:t>Inoltre</w:t>
+      </w:r>
+      <w:proofErr w:type="gramEnd"/>
+      <w:r>
+        <w:rPr>
+          <w:sz w:val="24"/>
+          <w:szCs w:val="24"/>
+        </w:rPr>
+        <w:t xml:space="preserve"> implementa i metodi per poter leggere gli attributi </w:t>
+      </w:r>
+      <w:proofErr w:type="spellStart"/>
       <w:r>
         <w:rPr>
           <w:i/>
@@ -11651,15 +12559,27 @@
         </w:rPr>
         <w:t>discredized_bins</w:t>
       </w:r>
-      <w:r>
-        <w:rPr>
-          <w:i/>
-          <w:iCs/>
-          <w:sz w:val="24"/>
-          <w:szCs w:val="24"/>
-        </w:rPr>
-        <w:t>, n_bins</w:t>
-      </w:r>
+      <w:proofErr w:type="spellEnd"/>
+      <w:r>
+        <w:rPr>
+          <w:i/>
+          <w:iCs/>
+          <w:sz w:val="24"/>
+          <w:szCs w:val="24"/>
+        </w:rPr>
+        <w:t xml:space="preserve">, </w:t>
+      </w:r>
+      <w:proofErr w:type="spellStart"/>
+      <w:r>
+        <w:rPr>
+          <w:i/>
+          <w:iCs/>
+          <w:sz w:val="24"/>
+          <w:szCs w:val="24"/>
+        </w:rPr>
+        <w:t>n_bins</w:t>
+      </w:r>
+      <w:proofErr w:type="spellEnd"/>
       <w:r>
         <w:rPr>
           <w:sz w:val="24"/>
@@ -11683,6 +12603,7 @@
         </w:rPr>
         <w:t xml:space="preserve">, e discretizzare un valore in input in base agli intervalli di discretizzazione. Inoltre, possiede la specifica del metodo astratto </w:t>
       </w:r>
+      <w:proofErr w:type="spellStart"/>
       <w:r>
         <w:rPr>
           <w:i/>
@@ -11692,6 +12613,7 @@
         </w:rPr>
         <w:t>discretize</w:t>
       </w:r>
+      <w:proofErr w:type="spellEnd"/>
       <w:r>
         <w:rPr>
           <w:sz w:val="24"/>
@@ -11750,6 +12672,7 @@
         </w:rPr>
         <w:t xml:space="preserve"> implementano il metodo </w:t>
       </w:r>
+      <w:proofErr w:type="spellStart"/>
       <w:r>
         <w:rPr>
           <w:i/>
@@ -11758,6 +12681,7 @@
         </w:rPr>
         <w:t>discretize</w:t>
       </w:r>
+      <w:proofErr w:type="spellEnd"/>
       <w:r>
         <w:rPr>
           <w:iCs/>
@@ -12000,6 +12924,7 @@
         </w:rPr>
         <w:t>Si suddivide l’intervallo in parti uguali in base al numero di intervalli (</w:t>
       </w:r>
+      <w:proofErr w:type="spellStart"/>
       <w:r>
         <w:rPr>
           <w:rFonts w:eastAsiaTheme="minorEastAsia"/>
@@ -12009,6 +12934,7 @@
         </w:rPr>
         <w:t>n_bins</w:t>
       </w:r>
+      <w:proofErr w:type="spellEnd"/>
       <w:r>
         <w:rPr>
           <w:rFonts w:eastAsiaTheme="minorEastAsia"/>
@@ -12052,7 +12978,25 @@
           <w:sz w:val="24"/>
           <w:szCs w:val="24"/>
         </w:rPr>
-        <w:t>-esimo intervallo sono definiti nel seguente modo:</w:t>
+        <w:t>-esimo intervallo sono def</w:t>
+      </w:r>
+      <w:proofErr w:type="spellStart"/>
+      <w:r>
+        <w:rPr>
+          <w:rFonts w:eastAsiaTheme="minorEastAsia"/>
+          <w:sz w:val="24"/>
+          <w:szCs w:val="24"/>
+        </w:rPr>
+        <w:t>initi</w:t>
+      </w:r>
+      <w:proofErr w:type="spellEnd"/>
+      <w:r>
+        <w:rPr>
+          <w:rFonts w:eastAsiaTheme="minorEastAsia"/>
+          <w:sz w:val="24"/>
+          <w:szCs w:val="24"/>
+        </w:rPr>
+        <w:t xml:space="preserve"> nel seguente modo:</w:t>
       </w:r>
     </w:p>
     <w:p>
@@ -12273,15 +13217,7 @@
                 <w:sz w:val="24"/>
                 <w:szCs w:val="24"/>
               </w:rPr>
-              <m:t>,</m:t>
-            </m:r>
-            <m:r>
-              <w:rPr>
-                <w:rFonts w:ascii="Cambria Math" w:hAnsi="Cambria Math"/>
-                <w:sz w:val="24"/>
-                <w:szCs w:val="24"/>
-              </w:rPr>
-              <m:t>(</m:t>
+              <m:t>,(</m:t>
             </m:r>
             <m:r>
               <w:rPr>
@@ -12289,15 +13225,7 @@
                 <w:sz w:val="24"/>
                 <w:szCs w:val="24"/>
               </w:rPr>
-              <m:t>i</m:t>
-            </m:r>
-            <m:r>
-              <w:rPr>
-                <w:rFonts w:ascii="Cambria Math" w:eastAsiaTheme="minorEastAsia" w:hAnsi="Cambria Math"/>
-                <w:sz w:val="24"/>
-                <w:szCs w:val="24"/>
-              </w:rPr>
-              <m:t>+1)</m:t>
+              <m:t>i+1)</m:t>
             </m:r>
             <m:f>
               <m:fPr>
@@ -12526,7 +13454,6 @@
           <w:sz w:val="24"/>
           <w:szCs w:val="24"/>
         </w:rPr>
-        <w:lastRenderedPageBreak/>
         <w:t>EqualFrequencyDiscretizer</w:t>
       </w:r>
       <w:r>
@@ -12749,15 +13676,19 @@
         <w:rPr>
           <w:sz w:val="28"/>
           <w:szCs w:val="28"/>
-        </w:rPr>
-      </w:pPr>
+          <w:lang w:val="en-US"/>
+        </w:rPr>
+      </w:pPr>
+      <w:proofErr w:type="spellStart"/>
       <w:r>
         <w:rPr>
           <w:sz w:val="28"/>
           <w:szCs w:val="28"/>
+          <w:lang w:val="en-US"/>
         </w:rPr>
         <w:t>Bibliografia</w:t>
       </w:r>
+      <w:proofErr w:type="spellEnd"/>
     </w:p>
     <w:p>
       <w:pPr>
@@ -12827,7 +13758,7 @@
       <w:r>
         <w:t xml:space="preserve"> </w:t>
       </w:r>
-      <w:hyperlink r:id="rId14" w:history="1">
+      <w:hyperlink r:id="rId15" w:history="1">
         <w:r>
           <w:rPr>
             <w:rStyle w:val="Collegamentoipertestuale"/>
@@ -12861,7 +13792,7 @@
         </w:rPr>
         <w:t xml:space="preserve">Zeek – Strumento di monitoraggio della sicurezza di rete - </w:t>
       </w:r>
-      <w:hyperlink r:id="rId15" w:history="1">
+      <w:hyperlink r:id="rId16" w:history="1">
         <w:r>
           <w:rPr>
             <w:rStyle w:val="Collegamentoipertestuale"/>
@@ -12888,7 +13819,7 @@
         </w:rPr>
         <w:t xml:space="preserve">[4] – IP – Internet Protocol - </w:t>
       </w:r>
-      <w:hyperlink r:id="rId16" w:history="1">
+      <w:hyperlink r:id="rId17" w:history="1">
         <w:r>
           <w:rPr>
             <w:rStyle w:val="Collegamentoipertestuale"/>
@@ -12915,7 +13846,7 @@
         </w:rPr>
         <w:t xml:space="preserve">[5] – UDP – User Datagram Protocol - </w:t>
       </w:r>
-      <w:hyperlink r:id="rId17" w:history="1">
+      <w:hyperlink r:id="rId18" w:history="1">
         <w:r>
           <w:rPr>
             <w:rStyle w:val="Collegamentoipertestuale"/>
@@ -12977,7 +13908,7 @@
         </w:rPr>
         <w:t xml:space="preserve"> – Transmission Control Protocol - </w:t>
       </w:r>
-      <w:hyperlink r:id="rId18" w:history="1">
+      <w:hyperlink r:id="rId19" w:history="1">
         <w:r>
           <w:rPr>
             <w:rStyle w:val="Collegamentoipertestuale"/>
@@ -12998,10 +13929,9 @@
           <w:sz w:val="24"/>
           <w:szCs w:val="24"/>
         </w:rPr>
-        <w:lastRenderedPageBreak/>
         <w:t xml:space="preserve">[7] – UDP – Struttura di un datagramma UDP - </w:t>
       </w:r>
-      <w:hyperlink r:id="rId19" w:anchor="Struttura_di_un_datagramma_UDP" w:history="1">
+      <w:hyperlink r:id="rId20" w:anchor="Struttura_di_un_datagramma_UDP" w:history="1">
         <w:r>
           <w:rPr>
             <w:rStyle w:val="Collegamentoipertestuale"/>
@@ -13031,7 +13961,7 @@
         </w:rPr>
         <w:t xml:space="preserve">TCP – Struttura di un Segmento TCP - </w:t>
       </w:r>
-      <w:hyperlink r:id="rId20" w:anchor="Segmento_TCP" w:history="1">
+      <w:hyperlink r:id="rId21" w:anchor="Segmento_TCP" w:history="1">
         <w:r>
           <w:rPr>
             <w:rStyle w:val="Collegamentoipertestuale"/>
@@ -13065,9 +13995,27 @@
           <w:szCs w:val="24"/>
           <w:lang w:val="en-US"/>
         </w:rPr>
-        <w:t xml:space="preserve">[9] – HTTP - HyperText Transfer Protocol - </w:t>
-      </w:r>
-      <w:hyperlink r:id="rId21" w:history="1">
+        <w:t xml:space="preserve">[9] – HTTP - </w:t>
+      </w:r>
+      <w:proofErr w:type="spellStart"/>
+      <w:r>
+        <w:rPr>
+          <w:sz w:val="24"/>
+          <w:szCs w:val="24"/>
+          <w:lang w:val="en-US"/>
+        </w:rPr>
+        <w:t>HyperText</w:t>
+      </w:r>
+      <w:proofErr w:type="spellEnd"/>
+      <w:r>
+        <w:rPr>
+          <w:sz w:val="24"/>
+          <w:szCs w:val="24"/>
+          <w:lang w:val="en-US"/>
+        </w:rPr>
+        <w:t xml:space="preserve"> Transfer Protocol - </w:t>
+      </w:r>
+      <w:hyperlink r:id="rId22" w:history="1">
         <w:r>
           <w:rPr>
             <w:rStyle w:val="Collegamentoipertestuale"/>
@@ -13144,14 +14092,32 @@
         </w:rPr>
         <w:t xml:space="preserve">- </w:t>
       </w:r>
-      <w:hyperlink r:id="rId22" w:history="1">
+      <w:hyperlink r:id="rId23" w:history="1">
         <w:r>
           <w:rPr>
             <w:rStyle w:val="Collegamentoipertestuale"/>
             <w:sz w:val="24"/>
             <w:szCs w:val="24"/>
           </w:rPr>
-          <w:t>I CERTIFICATI SSL e i nuovi obblighi del GDPR Maggio 2018 I certificati SSL e i siti con protocollo https (nethics.it)</w:t>
+          <w:t xml:space="preserve">I CERTIFICATI SSL e i nuovi obblighi del GDPR </w:t>
+        </w:r>
+        <w:proofErr w:type="gramStart"/>
+        <w:r>
+          <w:rPr>
+            <w:rStyle w:val="Collegamentoipertestuale"/>
+            <w:sz w:val="24"/>
+            <w:szCs w:val="24"/>
+          </w:rPr>
+          <w:t>Maggio</w:t>
+        </w:r>
+        <w:proofErr w:type="gramEnd"/>
+        <w:r>
+          <w:rPr>
+            <w:rStyle w:val="Collegamentoipertestuale"/>
+            <w:sz w:val="24"/>
+            <w:szCs w:val="24"/>
+          </w:rPr>
+          <w:t xml:space="preserve"> 2018 I certificati SSL e i siti con protocollo https (nethics.it)</w:t>
         </w:r>
       </w:hyperlink>
     </w:p>
@@ -13197,7 +14163,7 @@
         </w:rPr>
         <w:t xml:space="preserve">Porte TCP e UDP standard - </w:t>
       </w:r>
-      <w:hyperlink r:id="rId23" w:anchor="Da_0_a_1023_(Well-known_ports)" w:history="1">
+      <w:hyperlink r:id="rId24" w:anchor="Da_0_a_1023_(Well-known_ports)" w:history="1">
         <w:r>
           <w:rPr>
             <w:rStyle w:val="Collegamentoipertestuale"/>
@@ -13222,9 +14188,10 @@
           <w:sz w:val="24"/>
           <w:szCs w:val="24"/>
         </w:rPr>
+        <w:lastRenderedPageBreak/>
         <w:t xml:space="preserve">[12] – File con estensione “pcap” – File-extension - </w:t>
       </w:r>
-      <w:hyperlink r:id="rId24" w:history="1">
+      <w:hyperlink r:id="rId25" w:history="1">
         <w:r>
           <w:rPr>
             <w:rStyle w:val="Collegamentoipertestuale"/>
@@ -13233,6 +14200,8 @@
           </w:rPr>
           <w:t xml:space="preserve">Come Aprire Il File PCAP? </w:t>
         </w:r>
+        <w:proofErr w:type="spellStart"/>
+        <w:proofErr w:type="gramStart"/>
         <w:r>
           <w:rPr>
             <w:rStyle w:val="Collegamentoipertestuale"/>
@@ -13240,7 +14209,27 @@
             <w:szCs w:val="24"/>
             <w:lang w:val="en-US"/>
           </w:rPr>
-          <w:t>Estensione .PCAP - File Extension .PCAP (file-extension.info)</w:t>
+          <w:t>Estensione</w:t>
+        </w:r>
+        <w:proofErr w:type="spellEnd"/>
+        <w:r>
+          <w:rPr>
+            <w:rStyle w:val="Collegamentoipertestuale"/>
+            <w:sz w:val="24"/>
+            <w:szCs w:val="24"/>
+            <w:lang w:val="en-US"/>
+          </w:rPr>
+          <w:t xml:space="preserve"> .PCAP</w:t>
+        </w:r>
+        <w:proofErr w:type="gramEnd"/>
+        <w:r>
+          <w:rPr>
+            <w:rStyle w:val="Collegamentoipertestuale"/>
+            <w:sz w:val="24"/>
+            <w:szCs w:val="24"/>
+            <w:lang w:val="en-US"/>
+          </w:rPr>
+          <w:t xml:space="preserve"> - File Extension .PCAP (file-extension.info)</w:t>
         </w:r>
       </w:hyperlink>
     </w:p>
@@ -13279,7 +14268,7 @@
         </w:rPr>
         <w:t xml:space="preserve">values – Wikipedia - </w:t>
       </w:r>
-      <w:hyperlink r:id="rId25" w:history="1">
+      <w:hyperlink r:id="rId26" w:history="1">
         <w:r>
           <w:rPr>
             <w:rStyle w:val="Collegamentoipertestuale"/>
@@ -13312,7 +14301,7 @@
         </w:rPr>
         <w:t xml:space="preserve">[14] – conn.log – Book of Zeek - </w:t>
       </w:r>
-      <w:hyperlink r:id="rId26" w:history="1">
+      <w:hyperlink r:id="rId27" w:history="1">
         <w:r>
           <w:rPr>
             <w:rStyle w:val="Collegamentoipertestuale"/>
@@ -13351,7 +14340,7 @@
         </w:rPr>
         <w:t xml:space="preserve"> </w:t>
       </w:r>
-      <w:hyperlink r:id="rId27" w:history="1">
+      <w:hyperlink r:id="rId28" w:history="1">
         <w:r>
           <w:rPr>
             <w:rStyle w:val="Collegamentoipertestuale"/>
@@ -13395,6 +14384,8 @@
         </w:rPr>
         <w:t xml:space="preserve">tipo </w:t>
       </w:r>
+      <w:proofErr w:type="spellStart"/>
+      <w:proofErr w:type="gramStart"/>
       <w:r>
         <w:rPr>
           <w:rStyle w:val="Collegamentoipertestuale"/>
@@ -13403,17 +14394,81 @@
           <w:szCs w:val="24"/>
           <w:u w:val="none"/>
         </w:rPr>
-        <w:t xml:space="preserve">Conn::Info – Zeek Docs - </w:t>
-      </w:r>
-      <w:hyperlink r:id="rId28" w:history="1">
+        <w:t>Conn</w:t>
+      </w:r>
+      <w:proofErr w:type="spellEnd"/>
+      <w:r>
+        <w:rPr>
+          <w:rStyle w:val="Collegamentoipertestuale"/>
+          <w:color w:val="auto"/>
+          <w:sz w:val="24"/>
+          <w:szCs w:val="24"/>
+          <w:u w:val="none"/>
+        </w:rPr>
+        <w:t>::</w:t>
+      </w:r>
+      <w:proofErr w:type="gramEnd"/>
+      <w:r>
+        <w:rPr>
+          <w:rStyle w:val="Collegamentoipertestuale"/>
+          <w:color w:val="auto"/>
+          <w:sz w:val="24"/>
+          <w:szCs w:val="24"/>
+          <w:u w:val="none"/>
+        </w:rPr>
+        <w:t xml:space="preserve">Info – Zeek </w:t>
+      </w:r>
+      <w:proofErr w:type="spellStart"/>
+      <w:r>
+        <w:rPr>
+          <w:rStyle w:val="Collegamentoipertestuale"/>
+          <w:color w:val="auto"/>
+          <w:sz w:val="24"/>
+          <w:szCs w:val="24"/>
+          <w:u w:val="none"/>
+        </w:rPr>
+        <w:t>Docs</w:t>
+      </w:r>
+      <w:proofErr w:type="spellEnd"/>
+      <w:r>
+        <w:rPr>
+          <w:rStyle w:val="Collegamentoipertestuale"/>
+          <w:color w:val="auto"/>
+          <w:sz w:val="24"/>
+          <w:szCs w:val="24"/>
+          <w:u w:val="none"/>
+        </w:rPr>
+        <w:t xml:space="preserve"> - </w:t>
+      </w:r>
+      <w:hyperlink r:id="rId29" w:history="1">
+        <w:proofErr w:type="spellStart"/>
         <w:r>
           <w:rPr>
             <w:rStyle w:val="Collegamentoipertestuale"/>
             <w:sz w:val="24"/>
             <w:szCs w:val="24"/>
           </w:rPr>
-          <w:t>Conn::Info Zeek Type</w:t>
+          <w:t>Conn</w:t>
         </w:r>
+        <w:proofErr w:type="spellEnd"/>
+        <w:r>
+          <w:rPr>
+            <w:rStyle w:val="Collegamentoipertestuale"/>
+            <w:sz w:val="24"/>
+            <w:szCs w:val="24"/>
+          </w:rPr>
+          <w:t xml:space="preserve">::Info Zeek </w:t>
+        </w:r>
+        <w:proofErr w:type="spellStart"/>
+        <w:r>
+          <w:rPr>
+            <w:rStyle w:val="Collegamentoipertestuale"/>
+            <w:sz w:val="24"/>
+            <w:szCs w:val="24"/>
+          </w:rPr>
+          <w:t>Type</w:t>
+        </w:r>
+        <w:proofErr w:type="spellEnd"/>
       </w:hyperlink>
     </w:p>
     <w:p>
@@ -13451,7 +14506,7 @@
         </w:rPr>
         <w:t xml:space="preserve">– Welcome to Python - </w:t>
       </w:r>
-      <w:hyperlink r:id="rId29" w:history="1">
+      <w:hyperlink r:id="rId30" w:history="1">
         <w:r>
           <w:rPr>
             <w:rStyle w:val="Collegamentoipertestuale"/>
@@ -13533,7 +14588,7 @@
         </w:rPr>
         <w:t xml:space="preserve"> </w:t>
       </w:r>
-      <w:hyperlink r:id="rId30" w:history="1">
+      <w:hyperlink r:id="rId31" w:history="1">
         <w:r>
           <w:rPr>
             <w:rStyle w:val="Collegamentoipertestuale"/>
@@ -13634,9 +14689,27 @@
           <w:szCs w:val="24"/>
           <w:lang w:val="en-US"/>
         </w:rPr>
-        <w:t xml:space="preserve">[20] – An Introduction to the XES Standard – Fluxicon - </w:t>
-      </w:r>
-      <w:hyperlink r:id="rId31" w:history="1">
+        <w:t xml:space="preserve">[20] – An Introduction to the XES Standard – </w:t>
+      </w:r>
+      <w:proofErr w:type="spellStart"/>
+      <w:r>
+        <w:rPr>
+          <w:sz w:val="24"/>
+          <w:szCs w:val="24"/>
+          <w:lang w:val="en-US"/>
+        </w:rPr>
+        <w:t>Fluxicon</w:t>
+      </w:r>
+      <w:proofErr w:type="spellEnd"/>
+      <w:r>
+        <w:rPr>
+          <w:sz w:val="24"/>
+          <w:szCs w:val="24"/>
+          <w:lang w:val="en-US"/>
+        </w:rPr>
+        <w:t xml:space="preserve"> - </w:t>
+      </w:r>
+      <w:hyperlink r:id="rId32" w:history="1">
         <w:r>
           <w:rPr>
             <w:rStyle w:val="Collegamentoipertestuale"/>
@@ -16187,6 +17260,7 @@
   <w:style w:type="character" w:default="1" w:styleId="Carpredefinitoparagrafo">
     <w:name w:val="Default Paragraph Font"/>
     <w:uiPriority w:val="1"/>
+    <w:semiHidden/>
     <w:unhideWhenUsed/>
   </w:style>
   <w:style w:type="table" w:default="1" w:styleId="Tabellanormale">

</xml_diff>